<commit_message>
node stuff going well
</commit_message>
<xml_diff>
--- a/Notes for blog/1 - setup and first flight.docx
+++ b/Notes for blog/1 - setup and first flight.docx
@@ -4,10 +4,16 @@
   <w:body>
     <w:p>
       <w:r>
+        <w:rPr>
+          <w:b/>
+        </w:rPr>
+        <w:t>Intro</w:t>
+      </w:r>
+    </w:p>
+    <w:p>
+      <w:r>
         <w:t>Guide used to get everything started:</w:t>
       </w:r>
-      <w:bookmarkStart w:id="0" w:name="_GoBack"/>
-      <w:bookmarkEnd w:id="0"/>
     </w:p>
     <w:p>
       <w:hyperlink r:id="rId6" w:history="1">
@@ -19,7 +25,30 @@
         </w:r>
       </w:hyperlink>
     </w:p>
+    <w:p>
+      <w:r>
+        <w:t>NodeJS is…</w:t>
+      </w:r>
+    </w:p>
+    <w:p>
+      <w:r>
+        <w:t>NPM is…</w:t>
+      </w:r>
+    </w:p>
     <w:p/>
+    <w:p>
+      <w:pPr>
+        <w:rPr>
+          <w:b/>
+        </w:rPr>
+      </w:pPr>
+      <w:r>
+        <w:rPr>
+          <w:b/>
+        </w:rPr>
+        <w:t>Install NodeJs</w:t>
+      </w:r>
+    </w:p>
     <w:p>
       <w:r>
         <w:t>Install latest NodeJS (‘v6.7.0 Current’ at time of writing) from here:</w:t>
@@ -37,15 +66,76 @@
     </w:p>
     <w:p>
       <w:r>
-        <w:t>Installs to C:\Program Files\</w:t>
-      </w:r>
-      <w:proofErr w:type="spellStart"/>
-      <w:r>
-        <w:t>nodejs</w:t>
-      </w:r>
-      <w:proofErr w:type="spellEnd"/>
-      <w:r>
-        <w:t>\</w:t>
+        <w:t>Installs to C:\Program Files\nodejs\</w:t>
+      </w:r>
+    </w:p>
+    <w:p/>
+    <w:p>
+      <w:pPr>
+        <w:rPr>
+          <w:b/>
+        </w:rPr>
+      </w:pPr>
+      <w:r>
+        <w:rPr>
+          <w:b/>
+        </w:rPr>
+        <w:t>Connect to Drone</w:t>
+      </w:r>
+    </w:p>
+    <w:p>
+      <w:r>
+        <w:t>Connect to drone wifi (ardrone2_062272 in my case)</w:t>
+      </w:r>
+      <w:r>
+        <w:t>, I used a USB wifi adapter for this (using desktop computer rather than laptop this time around!) This sort of thing should do the trick:</w:t>
+      </w:r>
+    </w:p>
+    <w:p>
+      <w:hyperlink r:id="rId8" w:history="1">
+        <w:r>
+          <w:rPr>
+            <w:rStyle w:val="Hyperlink"/>
+          </w:rPr>
+          <w:t>https://www.amazon.co.uk/TP-LINK-TL-WN725N-150Mbps-Wireless-N-Adapter/dp/B008IFXQFU/ref=sr_1_2?s=computers&amp;ie=UTF8&amp;qid=1475758246&amp;sr=1-2&amp;keywords=usb+wifi</w:t>
+        </w:r>
+      </w:hyperlink>
+    </w:p>
+    <w:p>
+      <w:r>
+        <w:t>When connected by Wifi – it will say ‘No internet, open’ regarding the connection to your drone, if on Win10 like me. This is fine.</w:t>
+      </w:r>
+    </w:p>
+    <w:p/>
+    <w:p>
+      <w:pPr>
+        <w:rPr>
+          <w:b/>
+        </w:rPr>
+      </w:pPr>
+      <w:r>
+        <w:rPr>
+          <w:b/>
+        </w:rPr>
+        <w:t>Running NodeJS and controlling drone</w:t>
+      </w:r>
+      <w:bookmarkStart w:id="0" w:name="_GoBack"/>
+      <w:bookmarkEnd w:id="0"/>
+    </w:p>
+    <w:p>
+      <w:r>
+        <w:t>Once on Wifi of drone, locate node program on your computer, ‘</w:t>
+      </w:r>
+      <w:r>
+        <w:t>C:\Program Files\nodejs\</w:t>
+      </w:r>
+      <w:r>
+        <w:t>’ for me as mentioned above, double-click green/grey node.exe icon to run node.</w:t>
+      </w:r>
+    </w:p>
+    <w:p>
+      <w:r>
+        <w:t>Node will be your means of sending commands to the drone and receiving any outputs back (such as video feed using ffmpeg which will be described later).</w:t>
       </w:r>
     </w:p>
     <w:p/>
@@ -752,7 +842,7 @@
 </file>
 
 <file path=customXml/itemProps1.xml><?xml version="1.0" encoding="utf-8"?>
-<ds:datastoreItem xmlns:ds="http://schemas.openxmlformats.org/officeDocument/2006/customXml" ds:itemID="{CFA2D6CA-50E5-487B-8AFF-77295E8FBCE7}">
+<ds:datastoreItem xmlns:ds="http://schemas.openxmlformats.org/officeDocument/2006/customXml" ds:itemID="{B2172240-AF72-46BB-BBC5-2E9757D21377}">
   <ds:schemaRefs>
     <ds:schemaRef ds:uri="http://schemas.openxmlformats.org/officeDocument/2006/bibliography"/>
   </ds:schemaRefs>

</xml_diff>

<commit_message>
firstflight.js added and guide updated and checked to the autonomous program stage
</commit_message>
<xml_diff>
--- a/Notes for blog/1 - setup and first flight.docx
+++ b/Notes for blog/1 - setup and first flight.docx
@@ -3,6 +3,11 @@
 <w:document xmlns:wpc="http://schemas.microsoft.com/office/word/2010/wordprocessingCanvas" xmlns:mc="http://schemas.openxmlformats.org/markup-compatibility/2006" xmlns:o="urn:schemas-microsoft-com:office:office" xmlns:r="http://schemas.openxmlformats.org/officeDocument/2006/relationships" xmlns:m="http://schemas.openxmlformats.org/officeDocument/2006/math" xmlns:v="urn:schemas-microsoft-com:vml" xmlns:wp14="http://schemas.microsoft.com/office/word/2010/wordprocessingDrawing" xmlns:wp="http://schemas.openxmlformats.org/drawingml/2006/wordprocessingDrawing" xmlns:w10="urn:schemas-microsoft-com:office:word" xmlns:w="http://schemas.openxmlformats.org/wordprocessingml/2006/main" xmlns:w14="http://schemas.microsoft.com/office/word/2010/wordml" xmlns:wpg="http://schemas.microsoft.com/office/word/2010/wordprocessingGroup" xmlns:wpi="http://schemas.microsoft.com/office/word/2010/wordprocessingInk" xmlns:wne="http://schemas.microsoft.com/office/word/2006/wordml" xmlns:wps="http://schemas.microsoft.com/office/word/2010/wordprocessingShape" mc:Ignorable="w14 wp14">
   <w:body>
     <w:p>
+      <w:pPr>
+        <w:rPr>
+          <w:b/>
+        </w:rPr>
+      </w:pPr>
       <w:r>
         <w:rPr>
           <w:b/>
@@ -12,11 +17,28 @@
     </w:p>
     <w:p>
       <w:r>
-        <w:t>Guide used to get everything started:</w:t>
-      </w:r>
-    </w:p>
-    <w:p>
-      <w:hyperlink r:id="rId6" w:history="1">
+        <w:t>The initial guides assume only a little knowledge of programming and the ability to google the crap out of any issues you face. I’ve tried to test this guide adequately enough for it to work if the instructions are followed exactly.</w:t>
+      </w:r>
+    </w:p>
+    <w:p>
+      <w:r>
+        <w:t>Instructables</w:t>
+      </w:r>
+      <w:r>
+        <w:t xml:space="preserve"> </w:t>
+      </w:r>
+      <w:r>
+        <w:t>guide</w:t>
+      </w:r>
+      <w:r>
+        <w:t xml:space="preserve"> (amazing website and guide) </w:t>
+      </w:r>
+      <w:r>
+        <w:t>used to get everything started:</w:t>
+      </w:r>
+    </w:p>
+    <w:p>
+      <w:hyperlink r:id="rId7" w:history="1">
         <w:r>
           <w:rPr>
             <w:rStyle w:val="Hyperlink"/>
@@ -29,6 +51,9 @@
       <w:r>
         <w:t>NodeJS is…</w:t>
       </w:r>
+      <w:r>
+        <w:t xml:space="preserve"> </w:t>
+      </w:r>
     </w:p>
     <w:p>
       <w:r>
@@ -55,7 +80,7 @@
       </w:r>
     </w:p>
     <w:p>
-      <w:hyperlink r:id="rId7" w:history="1">
+      <w:hyperlink r:id="rId8" w:history="1">
         <w:r>
           <w:rPr>
             <w:rStyle w:val="Hyperlink"/>
@@ -66,9 +91,91 @@
     </w:p>
     <w:p>
       <w:r>
+        <w:t xml:space="preserve">DEFAULT </w:t>
+      </w:r>
+      <w:r>
         <w:t>Installs to C:\Program Files\nodejs\</w:t>
       </w:r>
     </w:p>
+    <w:p>
+      <w:pPr>
+        <w:rPr>
+          <w:i/>
+        </w:rPr>
+      </w:pPr>
+      <w:r>
+        <w:rPr>
+          <w:i/>
+        </w:rPr>
+        <w:t>I cocked up here, installed it into the default location above and tried running it in my own drone folder on the desktop. It had no idea what was going on so uninstalled node completely and reinstalled in it’s own folder within the drone folder (Desktop/drone/nodejs)</w:t>
+      </w:r>
+    </w:p>
+    <w:p>
+      <w:pPr>
+        <w:rPr>
+          <w:i/>
+        </w:rPr>
+      </w:pPr>
+      <w:r>
+        <w:rPr>
+          <w:i/>
+        </w:rPr>
+        <w:t>MY install location C:\Users\Mark\Desktop\Drone</w:t>
+      </w:r>
+      <w:r>
+        <w:rPr>
+          <w:i/>
+        </w:rPr>
+        <w:t>\nodejs\</w:t>
+      </w:r>
+    </w:p>
+    <w:p>
+      <w:r>
+        <w:t>Ran npm install ar-drone to get hold of Felixge’s node library for controlling the drone</w:t>
+      </w:r>
+      <w:r>
+        <w:t xml:space="preserve"> </w:t>
+      </w:r>
+    </w:p>
+    <w:p>
+      <w:pPr>
+        <w:pStyle w:val="ListParagraph"/>
+        <w:numPr>
+          <w:ilvl w:val="0"/>
+          <w:numId w:val="1"/>
+        </w:numPr>
+      </w:pPr>
+      <w:r>
+        <w:t>hold left-shift and right click inside nodejs folder to be given the option to open command window in that location</w:t>
+      </w:r>
+    </w:p>
+    <w:p>
+      <w:pPr>
+        <w:pStyle w:val="ListParagraph"/>
+        <w:numPr>
+          <w:ilvl w:val="0"/>
+          <w:numId w:val="1"/>
+        </w:numPr>
+      </w:pPr>
+      <w:r>
+        <w:t>now type npm install ar-drone</w:t>
+      </w:r>
+      <w:r>
+        <w:t xml:space="preserve"> as the guide says</w:t>
+      </w:r>
+    </w:p>
+    <w:p>
+      <w:pPr>
+        <w:pStyle w:val="ListParagraph"/>
+        <w:numPr>
+          <w:ilvl w:val="0"/>
+          <w:numId w:val="1"/>
+        </w:numPr>
+      </w:pPr>
+      <w:r>
+        <w:t>ignore warnings that pop up in command line window</w:t>
+      </w:r>
+    </w:p>
     <w:p/>
     <w:p>
       <w:pPr>
@@ -92,7 +199,7 @@
       </w:r>
     </w:p>
     <w:p>
-      <w:hyperlink r:id="rId8" w:history="1">
+      <w:hyperlink r:id="rId9" w:history="1">
         <w:r>
           <w:rPr>
             <w:rStyle w:val="Hyperlink"/>
@@ -107,38 +214,304 @@
       </w:r>
     </w:p>
     <w:p/>
-    <w:p>
-      <w:pPr>
-        <w:rPr>
-          <w:b/>
-        </w:rPr>
-      </w:pPr>
-      <w:r>
-        <w:rPr>
-          <w:b/>
-        </w:rPr>
-        <w:t>Running NodeJS and controlling drone</w:t>
+    <w:p/>
+    <w:p/>
+    <w:p>
+      <w:pPr>
+        <w:rPr>
+          <w:b/>
+        </w:rPr>
+      </w:pPr>
+      <w:r>
+        <w:rPr>
+          <w:b/>
+        </w:rPr>
+        <w:t xml:space="preserve">Running NodeJS and </w:t>
+      </w:r>
+      <w:r>
+        <w:rPr>
+          <w:b/>
+        </w:rPr>
+        <w:t>manually controlling</w:t>
+      </w:r>
+      <w:r>
+        <w:rPr>
+          <w:b/>
+        </w:rPr>
+        <w:t xml:space="preserve"> drone</w:t>
+      </w:r>
+      <w:r>
+        <w:rPr>
+          <w:b/>
+        </w:rPr>
+        <w:t xml:space="preserve"> (takeoff and land)</w:t>
+      </w:r>
+    </w:p>
+    <w:p>
+      <w:r>
+        <w:t>Once on Wifi of drone, locate node program on your computer, ‘</w:t>
+      </w:r>
+      <w:r>
+        <w:t>…</w:t>
+      </w:r>
+      <w:r>
+        <w:t>\nodejs\</w:t>
+      </w:r>
+      <w:r>
+        <w:t>’ as mentioned above, double-click gree</w:t>
+      </w:r>
+      <w:r>
+        <w:t>n/grey node.exe icon to open the NodeJS terminal window (similar to windows command line</w:t>
+      </w:r>
+      <w:r>
+        <w:t>.</w:t>
+      </w:r>
+    </w:p>
+    <w:p>
+      <w:r>
+        <w:t>Node will be your means of sending commands to the drone and receiving any outputs back (such as video feed using ffmpeg which will be described later).</w:t>
+      </w:r>
+    </w:p>
+    <w:p>
+      <w:r>
+        <w:t xml:space="preserve">Type in the commands shown in the instructables guide one by one, making sure each line ends with a semi-colon ‘;’ pressing enter before the next line. </w:t>
+      </w:r>
+      <w:r>
+        <w:rPr>
+          <w:b/>
+        </w:rPr>
+        <w:t xml:space="preserve">Note: </w:t>
+      </w:r>
+      <w:r>
+        <w:t>copy the final (‘client.land();’) command before pressing enter on the takeoff command! I.e. copy and paste each command line by line from the guide into the nodejs terminal window using right-click then copy, right-click then paste making sure to copy the final ‘land’ command before pressing enter on the takeoff command, just in case you need to stop the drop quickly without risking your fingers!</w:t>
+      </w:r>
+    </w:p>
+    <w:p>
+      <w:r>
+        <w:t>As the instructable guide says, you should now have the ability to let the drone hover a few feet off the floor until you enter the</w:t>
+      </w:r>
+      <w:r>
+        <w:t xml:space="preserve"> ’</w:t>
+      </w:r>
+      <w:r>
+        <w:t>client.land();</w:t>
+      </w:r>
+      <w:r>
+        <w:t>’</w:t>
+      </w:r>
+      <w:r>
+        <w:t xml:space="preserve"> command.</w:t>
+      </w:r>
+    </w:p>
+    <w:p>
+      <w:pPr>
+        <w:rPr>
+          <w:b/>
+        </w:rPr>
+      </w:pPr>
+    </w:p>
+    <w:p>
+      <w:pPr>
+        <w:rPr>
+          <w:b/>
+        </w:rPr>
+      </w:pPr>
+      <w:r>
+        <w:rPr>
+          <w:b/>
+        </w:rPr>
+        <w:t>Running commands as a simple, repeatable JavaScript program instead</w:t>
+      </w:r>
+    </w:p>
+    <w:p>
+      <w:r>
+        <w:t>For this I installed Notepad++ as this is a fantastic, free and simple text editor (like notepad), that comes equipped with code assistance which will help us visualise the structure of our simple program.</w:t>
+      </w:r>
+    </w:p>
+    <w:p>
+      <w:r>
+        <w:t xml:space="preserve">Notepad++ </w:t>
+      </w:r>
+      <w:hyperlink r:id="rId10" w:history="1">
+        <w:r>
+          <w:rPr>
+            <w:rStyle w:val="Hyperlink"/>
+          </w:rPr>
+          <w:t>https://notepad-plus-plus.org/download/v7.html</w:t>
+        </w:r>
+      </w:hyperlink>
+    </w:p>
+    <w:p>
+      <w:r>
+        <w:t>Enter the lines as shown in Step 5 of the instructables guide, apart from line 5 ‘client.land();’. The author accidentally kept this line in, running this program without removing this line will result in the drone being told to takeoff and land straight away without any time inbetween (not very exciting!). Enter the program as</w:t>
+      </w:r>
+      <w:r>
+        <w:t xml:space="preserve"> shown</w:t>
+      </w:r>
+      <w:r>
+        <w:t xml:space="preserve"> below then save the file as something like firstflight.js in the same folder as your node.exe application (…/nodejs)</w:t>
+      </w:r>
+      <w:r>
+        <w:t>.</w:t>
+      </w:r>
+    </w:p>
+    <w:p>
+      <w:pPr>
+        <w:pStyle w:val="NoSpacing"/>
+      </w:pPr>
+      <w:r>
+        <w:t>var arDrone = require('ar-drone');</w:t>
+      </w:r>
+    </w:p>
+    <w:p>
+      <w:pPr>
+        <w:pStyle w:val="NoSpacing"/>
+      </w:pPr>
+      <w:r>
+        <w:t>var client = arDrone.createClient();</w:t>
+      </w:r>
+    </w:p>
+    <w:p>
+      <w:pPr>
+        <w:pStyle w:val="NoSpacing"/>
+      </w:pPr>
+    </w:p>
+    <w:p>
+      <w:pPr>
+        <w:pStyle w:val="NoSpacing"/>
+      </w:pPr>
+      <w:r>
+        <w:t>client.takeoff();</w:t>
+      </w:r>
+    </w:p>
+    <w:p>
+      <w:pPr>
+        <w:pStyle w:val="NoSpacing"/>
+      </w:pPr>
+    </w:p>
+    <w:p>
+      <w:pPr>
+        <w:pStyle w:val="NoSpacing"/>
+      </w:pPr>
+      <w:r>
+        <w:t>client</w:t>
+      </w:r>
+    </w:p>
+    <w:p>
+      <w:pPr>
+        <w:pStyle w:val="NoSpacing"/>
+      </w:pPr>
+      <w:r>
+        <w:tab/>
+        <w:t>.after(5000, function() {</w:t>
+      </w:r>
+    </w:p>
+    <w:p>
+      <w:pPr>
+        <w:pStyle w:val="NoSpacing"/>
+      </w:pPr>
+      <w:r>
+        <w:tab/>
+      </w:r>
+      <w:r>
+        <w:tab/>
+        <w:t>this.land();</w:t>
+      </w:r>
+    </w:p>
+    <w:p>
+      <w:pPr>
+        <w:pStyle w:val="NoSpacing"/>
+      </w:pPr>
+      <w:r>
+        <w:tab/>
+        <w:t>});</w:t>
+      </w:r>
+    </w:p>
+    <w:p>
+      <w:r>
+        <w:t xml:space="preserve"> </w:t>
+      </w:r>
+    </w:p>
+    <w:p>
+      <w:pPr>
+        <w:rPr>
+          <w:i/>
+        </w:rPr>
+      </w:pPr>
+      <w:r>
+        <w:lastRenderedPageBreak/>
+        <w:t xml:space="preserve">Now to run this program you need to open the windows command prompt in the location of your firstflight.js file and enter the following command – </w:t>
+      </w:r>
+      <w:r>
+        <w:rPr>
+          <w:i/>
+        </w:rPr>
+        <w:t>node firstflight.js</w:t>
+      </w:r>
+    </w:p>
+    <w:p>
+      <w:r>
+        <w:rPr>
+          <w:b/>
+        </w:rPr>
+        <w:t xml:space="preserve">Note: </w:t>
+      </w:r>
+      <w:r>
+        <w:t>if your drone just sits on the ground with it’s lights flashing, it is likely you’ve got a nodejs window open somewhere, make sure all nodejs windows are closed! The above command calls node and tells it to run a particular program - n</w:t>
+      </w:r>
+      <w:r>
+        <w:rPr>
+          <w:i/>
+        </w:rPr>
+        <w:t xml:space="preserve">ode firstflight.js </w:t>
+      </w:r>
+      <w:r>
+        <w:t>essentially means “computer, I want you to use a program called node [node.exe as we know it] to run a JavaScript program called firstflight.js, simple as that!</w:t>
+      </w:r>
+    </w:p>
+    <w:p>
+      <w:r>
+        <w:rPr>
+          <w:b/>
+        </w:rPr>
+        <w:t xml:space="preserve">Another note: </w:t>
+      </w:r>
+      <w:r>
+        <w:t xml:space="preserve">I asked you to open command prompt in the directory of the firstflight.js program you wrote, this isn’t mandatory, it just saves you having to type out the whole path to your program like </w:t>
+      </w:r>
+      <w:r>
+        <w:rPr>
+          <w:i/>
+        </w:rPr>
+        <w:t xml:space="preserve">node </w:t>
+      </w:r>
+      <w:r>
+        <w:rPr>
+          <w:i/>
+        </w:rPr>
+        <w:t>C:\Users\Mark\Desktop\Drone\nodejs</w:t>
+      </w:r>
+      <w:r>
+        <w:rPr>
+          <w:i/>
+        </w:rPr>
+        <w:t>\firstflight.js</w:t>
+      </w:r>
+      <w:r>
+        <w:t xml:space="preserve"> – that would be a pain to enter every time compared to </w:t>
+      </w:r>
+      <w:r>
+        <w:rPr>
+          <w:i/>
+        </w:rPr>
+        <w:t>node firstflight.js</w:t>
+      </w:r>
+      <w:r>
+        <w:t>!</w:t>
       </w:r>
       <w:bookmarkStart w:id="0" w:name="_GoBack"/>
       <w:bookmarkEnd w:id="0"/>
     </w:p>
-    <w:p>
-      <w:r>
-        <w:t>Once on Wifi of drone, locate node program on your computer, ‘</w:t>
-      </w:r>
-      <w:r>
-        <w:t>C:\Program Files\nodejs\</w:t>
-      </w:r>
-      <w:r>
-        <w:t>’ for me as mentioned above, double-click green/grey node.exe icon to run node.</w:t>
-      </w:r>
-    </w:p>
-    <w:p>
-      <w:r>
-        <w:t>Node will be your means of sending commands to the drone and receiving any outputs back (such as video feed using ffmpeg which will be described later).</w:t>
-      </w:r>
-    </w:p>
-    <w:p/>
     <w:p/>
     <w:sectPr>
       <w:pgSz w:w="11906" w:h="16838"/>
@@ -148,6 +521,127 @@
     </w:sectPr>
   </w:body>
 </w:document>
+</file>
+
+<file path=word/numbering.xml><?xml version="1.0" encoding="utf-8"?>
+<w:numbering xmlns:wpc="http://schemas.microsoft.com/office/word/2010/wordprocessingCanvas" xmlns:mc="http://schemas.openxmlformats.org/markup-compatibility/2006" xmlns:o="urn:schemas-microsoft-com:office:office" xmlns:r="http://schemas.openxmlformats.org/officeDocument/2006/relationships" xmlns:m="http://schemas.openxmlformats.org/officeDocument/2006/math" xmlns:v="urn:schemas-microsoft-com:vml" xmlns:wp14="http://schemas.microsoft.com/office/word/2010/wordprocessingDrawing" xmlns:wp="http://schemas.openxmlformats.org/drawingml/2006/wordprocessingDrawing" xmlns:w10="urn:schemas-microsoft-com:office:word" xmlns:w="http://schemas.openxmlformats.org/wordprocessingml/2006/main" xmlns:w14="http://schemas.microsoft.com/office/word/2010/wordml" xmlns:wpg="http://schemas.microsoft.com/office/word/2010/wordprocessingGroup" xmlns:wpi="http://schemas.microsoft.com/office/word/2010/wordprocessingInk" xmlns:wne="http://schemas.microsoft.com/office/word/2006/wordml" xmlns:wps="http://schemas.microsoft.com/office/word/2010/wordprocessingShape" mc:Ignorable="w14 wp14">
+  <w:abstractNum w:abstractNumId="0">
+    <w:nsid w:val="5BB2067F"/>
+    <w:multiLevelType w:val="hybridMultilevel"/>
+    <w:tmpl w:val="DA383E20"/>
+    <w:lvl w:ilvl="0" w:tplc="08090001">
+      <w:start w:val="1"/>
+      <w:numFmt w:val="bullet"/>
+      <w:lvlText w:val=""/>
+      <w:lvlJc w:val="left"/>
+      <w:pPr>
+        <w:ind w:left="720" w:hanging="360"/>
+      </w:pPr>
+      <w:rPr>
+        <w:rFonts w:ascii="Symbol" w:hAnsi="Symbol" w:hint="default"/>
+      </w:rPr>
+    </w:lvl>
+    <w:lvl w:ilvl="1" w:tplc="08090003" w:tentative="1">
+      <w:start w:val="1"/>
+      <w:numFmt w:val="bullet"/>
+      <w:lvlText w:val="o"/>
+      <w:lvlJc w:val="left"/>
+      <w:pPr>
+        <w:ind w:left="1440" w:hanging="360"/>
+      </w:pPr>
+      <w:rPr>
+        <w:rFonts w:ascii="Courier New" w:hAnsi="Courier New" w:cs="Courier New" w:hint="default"/>
+      </w:rPr>
+    </w:lvl>
+    <w:lvl w:ilvl="2" w:tplc="08090005" w:tentative="1">
+      <w:start w:val="1"/>
+      <w:numFmt w:val="bullet"/>
+      <w:lvlText w:val=""/>
+      <w:lvlJc w:val="left"/>
+      <w:pPr>
+        <w:ind w:left="2160" w:hanging="360"/>
+      </w:pPr>
+      <w:rPr>
+        <w:rFonts w:ascii="Wingdings" w:hAnsi="Wingdings" w:hint="default"/>
+      </w:rPr>
+    </w:lvl>
+    <w:lvl w:ilvl="3" w:tplc="08090001" w:tentative="1">
+      <w:start w:val="1"/>
+      <w:numFmt w:val="bullet"/>
+      <w:lvlText w:val=""/>
+      <w:lvlJc w:val="left"/>
+      <w:pPr>
+        <w:ind w:left="2880" w:hanging="360"/>
+      </w:pPr>
+      <w:rPr>
+        <w:rFonts w:ascii="Symbol" w:hAnsi="Symbol" w:hint="default"/>
+      </w:rPr>
+    </w:lvl>
+    <w:lvl w:ilvl="4" w:tplc="08090003" w:tentative="1">
+      <w:start w:val="1"/>
+      <w:numFmt w:val="bullet"/>
+      <w:lvlText w:val="o"/>
+      <w:lvlJc w:val="left"/>
+      <w:pPr>
+        <w:ind w:left="3600" w:hanging="360"/>
+      </w:pPr>
+      <w:rPr>
+        <w:rFonts w:ascii="Courier New" w:hAnsi="Courier New" w:cs="Courier New" w:hint="default"/>
+      </w:rPr>
+    </w:lvl>
+    <w:lvl w:ilvl="5" w:tplc="08090005" w:tentative="1">
+      <w:start w:val="1"/>
+      <w:numFmt w:val="bullet"/>
+      <w:lvlText w:val=""/>
+      <w:lvlJc w:val="left"/>
+      <w:pPr>
+        <w:ind w:left="4320" w:hanging="360"/>
+      </w:pPr>
+      <w:rPr>
+        <w:rFonts w:ascii="Wingdings" w:hAnsi="Wingdings" w:hint="default"/>
+      </w:rPr>
+    </w:lvl>
+    <w:lvl w:ilvl="6" w:tplc="08090001" w:tentative="1">
+      <w:start w:val="1"/>
+      <w:numFmt w:val="bullet"/>
+      <w:lvlText w:val=""/>
+      <w:lvlJc w:val="left"/>
+      <w:pPr>
+        <w:ind w:left="5040" w:hanging="360"/>
+      </w:pPr>
+      <w:rPr>
+        <w:rFonts w:ascii="Symbol" w:hAnsi="Symbol" w:hint="default"/>
+      </w:rPr>
+    </w:lvl>
+    <w:lvl w:ilvl="7" w:tplc="08090003" w:tentative="1">
+      <w:start w:val="1"/>
+      <w:numFmt w:val="bullet"/>
+      <w:lvlText w:val="o"/>
+      <w:lvlJc w:val="left"/>
+      <w:pPr>
+        <w:ind w:left="5760" w:hanging="360"/>
+      </w:pPr>
+      <w:rPr>
+        <w:rFonts w:ascii="Courier New" w:hAnsi="Courier New" w:cs="Courier New" w:hint="default"/>
+      </w:rPr>
+    </w:lvl>
+    <w:lvl w:ilvl="8" w:tplc="08090005" w:tentative="1">
+      <w:start w:val="1"/>
+      <w:numFmt w:val="bullet"/>
+      <w:lvlText w:val=""/>
+      <w:lvlJc w:val="left"/>
+      <w:pPr>
+        <w:ind w:left="6480" w:hanging="360"/>
+      </w:pPr>
+      <w:rPr>
+        <w:rFonts w:ascii="Wingdings" w:hAnsi="Wingdings" w:hint="default"/>
+      </w:rPr>
+    </w:lvl>
+  </w:abstractNum>
+  <w:num w:numId="1">
+    <w:abstractNumId w:val="0"/>
+  </w:num>
+</w:numbering>
 </file>
 
 <file path=word/styles.xml><?xml version="1.0" encoding="utf-8"?>
@@ -348,6 +842,26 @@
       <w:u w:val="single"/>
     </w:rPr>
   </w:style>
+  <w:style w:type="paragraph" w:styleId="ListParagraph">
+    <w:name w:val="List Paragraph"/>
+    <w:basedOn w:val="Normal"/>
+    <w:uiPriority w:val="34"/>
+    <w:qFormat/>
+    <w:rsid w:val="00C54952"/>
+    <w:pPr>
+      <w:ind w:left="720"/>
+      <w:contextualSpacing/>
+    </w:pPr>
+  </w:style>
+  <w:style w:type="paragraph" w:styleId="NoSpacing">
+    <w:name w:val="No Spacing"/>
+    <w:uiPriority w:val="1"/>
+    <w:qFormat/>
+    <w:rsid w:val="00F80D1E"/>
+    <w:pPr>
+      <w:spacing w:after="0" w:line="240" w:lineRule="auto"/>
+    </w:pPr>
+  </w:style>
 </w:styles>
 </file>
 
@@ -548,6 +1062,26 @@
       <w:color w:val="0000FF" w:themeColor="hyperlink"/>
       <w:u w:val="single"/>
     </w:rPr>
+  </w:style>
+  <w:style w:type="paragraph" w:styleId="ListParagraph">
+    <w:name w:val="List Paragraph"/>
+    <w:basedOn w:val="Normal"/>
+    <w:uiPriority w:val="34"/>
+    <w:qFormat/>
+    <w:rsid w:val="00C54952"/>
+    <w:pPr>
+      <w:ind w:left="720"/>
+      <w:contextualSpacing/>
+    </w:pPr>
+  </w:style>
+  <w:style w:type="paragraph" w:styleId="NoSpacing">
+    <w:name w:val="No Spacing"/>
+    <w:uiPriority w:val="1"/>
+    <w:qFormat/>
+    <w:rsid w:val="00F80D1E"/>
+    <w:pPr>
+      <w:spacing w:after="0" w:line="240" w:lineRule="auto"/>
+    </w:pPr>
   </w:style>
 </w:styles>
 </file>
@@ -842,7 +1376,7 @@
 </file>
 
 <file path=customXml/itemProps1.xml><?xml version="1.0" encoding="utf-8"?>
-<ds:datastoreItem xmlns:ds="http://schemas.openxmlformats.org/officeDocument/2006/customXml" ds:itemID="{B2172240-AF72-46BB-BBC5-2E9757D21377}">
+<ds:datastoreItem xmlns:ds="http://schemas.openxmlformats.org/officeDocument/2006/customXml" ds:itemID="{A7D76639-C722-45D5-AC4C-E1D85E037C59}">
   <ds:schemaRefs>
     <ds:schemaRef ds:uri="http://schemas.openxmlformats.org/officeDocument/2006/bibliography"/>
   </ds:schemaRefs>

</xml_diff>

<commit_message>
introduced and explained thirdflight.js in the notes
</commit_message>
<xml_diff>
--- a/Notes for blog/1 - setup and first flight.docx
+++ b/Notes for blog/1 - setup and first flight.docx
@@ -21,16 +21,11 @@
       </w:r>
     </w:p>
     <w:p>
-      <w:proofErr w:type="spellStart"/>
       <w:r>
         <w:t>Instructables</w:t>
       </w:r>
-      <w:proofErr w:type="spellEnd"/>
-      <w:r>
-        <w:t xml:space="preserve"> </w:t>
-      </w:r>
-      <w:r>
-        <w:t>guide</w:t>
+      <w:r>
+        <w:t xml:space="preserve"> guide</w:t>
       </w:r>
       <w:r>
         <w:t xml:space="preserve"> (amazing website and guide) </w:t>
@@ -73,16 +68,8 @@
         <w:rPr>
           <w:b/>
         </w:rPr>
-        <w:t xml:space="preserve">Install </w:t>
-      </w:r>
-      <w:proofErr w:type="spellStart"/>
-      <w:r>
-        <w:rPr>
-          <w:b/>
-        </w:rPr>
-        <w:t>NodeJs</w:t>
-      </w:r>
-      <w:proofErr w:type="spellEnd"/>
+        <w:t>Install NodeJs</w:t>
+      </w:r>
     </w:p>
     <w:p>
       <w:r>
@@ -104,15 +91,7 @@
         <w:t xml:space="preserve">DEFAULT </w:t>
       </w:r>
       <w:r>
-        <w:t>Installs to C:\Program Files\</w:t>
-      </w:r>
-      <w:proofErr w:type="spellStart"/>
-      <w:r>
-        <w:t>nodejs</w:t>
-      </w:r>
-      <w:proofErr w:type="spellEnd"/>
-      <w:r>
-        <w:t>\</w:t>
+        <w:t>Installs to C:\Program Files\nodejs\</w:t>
       </w:r>
     </w:p>
     <w:p>
@@ -125,85 +104,31 @@
         <w:rPr>
           <w:i/>
         </w:rPr>
-        <w:t xml:space="preserve">I cocked up here, installed it into the default location above and tried running it in my own drone folder on the desktop. It had no idea what was going on so uninstalled node completely and reinstalled in </w:t>
-      </w:r>
-      <w:proofErr w:type="spellStart"/>
-      <w:proofErr w:type="gramStart"/>
-      <w:r>
+        <w:t>I cocked up here, installed it into the default location above and tried running it in my own drone folder on the desktop. It had no idea what was going on so uninstalled node completely and reinstalled in it’s own folder within the drone folder (Desktop/drone/nodejs)</w:t>
+      </w:r>
+    </w:p>
+    <w:p>
+      <w:pPr>
         <w:rPr>
           <w:i/>
         </w:rPr>
-        <w:t>it’s</w:t>
-      </w:r>
-      <w:proofErr w:type="spellEnd"/>
-      <w:proofErr w:type="gramEnd"/>
+      </w:pPr>
       <w:r>
         <w:rPr>
           <w:i/>
         </w:rPr>
-        <w:t xml:space="preserve"> own folder within the drone folder (Desktop/drone/</w:t>
-      </w:r>
-      <w:proofErr w:type="spellStart"/>
+        <w:t>MY install location C:\Users\Mark\Desktop\Drone</w:t>
+      </w:r>
       <w:r>
         <w:rPr>
           <w:i/>
         </w:rPr>
-        <w:t>nodejs</w:t>
-      </w:r>
-      <w:proofErr w:type="spellEnd"/>
-      <w:r>
-        <w:rPr>
-          <w:i/>
-        </w:rPr>
-        <w:t>)</w:t>
-      </w:r>
-    </w:p>
-    <w:p>
-      <w:pPr>
-        <w:rPr>
-          <w:i/>
-        </w:rPr>
-      </w:pPr>
-      <w:r>
-        <w:rPr>
-          <w:i/>
-        </w:rPr>
-        <w:t>MY install location C:\Users\Mark\Desktop\Drone</w:t>
-      </w:r>
-      <w:r>
-        <w:rPr>
-          <w:i/>
-        </w:rPr>
         <w:t>\nodejs\</w:t>
       </w:r>
     </w:p>
     <w:p>
       <w:r>
-        <w:t xml:space="preserve">Ran </w:t>
-      </w:r>
-      <w:proofErr w:type="spellStart"/>
-      <w:r>
-        <w:t>npm</w:t>
-      </w:r>
-      <w:proofErr w:type="spellEnd"/>
-      <w:r>
-        <w:t xml:space="preserve"> install </w:t>
-      </w:r>
-      <w:proofErr w:type="spellStart"/>
-      <w:r>
-        <w:t>ar</w:t>
-      </w:r>
-      <w:proofErr w:type="spellEnd"/>
-      <w:r>
-        <w:t xml:space="preserve">-drone to get hold of </w:t>
-      </w:r>
-      <w:proofErr w:type="spellStart"/>
-      <w:r>
-        <w:t>Felixge’s</w:t>
-      </w:r>
-      <w:proofErr w:type="spellEnd"/>
-      <w:r>
-        <w:t xml:space="preserve"> node library for controlling the drone</w:t>
+        <w:t>Ran npm install ar-drone to get hold of Felixge’s node library for controlling the drone</w:t>
       </w:r>
       <w:r>
         <w:t xml:space="preserve"> </w:t>
@@ -218,15 +143,7 @@
         </w:numPr>
       </w:pPr>
       <w:r>
-        <w:t xml:space="preserve">hold left-shift and right click inside </w:t>
-      </w:r>
-      <w:proofErr w:type="spellStart"/>
-      <w:r>
-        <w:t>nodejs</w:t>
-      </w:r>
-      <w:proofErr w:type="spellEnd"/>
-      <w:r>
-        <w:t xml:space="preserve"> folder to be given the option to open command window in that location</w:t>
+        <w:t>hold left-shift and right click inside nodejs folder to be given the option to open command window in that location</w:t>
       </w:r>
     </w:p>
     <w:p>
@@ -238,23 +155,7 @@
         </w:numPr>
       </w:pPr>
       <w:r>
-        <w:t xml:space="preserve">now type </w:t>
-      </w:r>
-      <w:proofErr w:type="spellStart"/>
-      <w:r>
-        <w:t>npm</w:t>
-      </w:r>
-      <w:proofErr w:type="spellEnd"/>
-      <w:r>
-        <w:t xml:space="preserve"> install </w:t>
-      </w:r>
-      <w:proofErr w:type="spellStart"/>
-      <w:r>
-        <w:t>ar</w:t>
-      </w:r>
-      <w:proofErr w:type="spellEnd"/>
-      <w:r>
-        <w:t>-drone</w:t>
+        <w:t>now type npm install ar-drone</w:t>
       </w:r>
       <w:r>
         <w:t xml:space="preserve"> as the guide says</w:t>
@@ -288,31 +189,10 @@
     </w:p>
     <w:p>
       <w:r>
-        <w:t xml:space="preserve">Connect to drone </w:t>
-      </w:r>
-      <w:proofErr w:type="spellStart"/>
-      <w:r>
-        <w:t>wifi</w:t>
-      </w:r>
-      <w:proofErr w:type="spellEnd"/>
-      <w:r>
-        <w:t xml:space="preserve"> (ardrone2_062272 in my case)</w:t>
-      </w:r>
-      <w:proofErr w:type="gramStart"/>
-      <w:r>
-        <w:t>,</w:t>
-      </w:r>
-      <w:proofErr w:type="gramEnd"/>
-      <w:r>
-        <w:t xml:space="preserve"> I used a USB </w:t>
-      </w:r>
-      <w:proofErr w:type="spellStart"/>
-      <w:r>
-        <w:t>wifi</w:t>
-      </w:r>
-      <w:proofErr w:type="spellEnd"/>
-      <w:r>
-        <w:t xml:space="preserve"> adapter for this (using desktop computer rather than laptop this time around!) This sort of thing should do the trick:</w:t>
+        <w:t>Connect to drone wifi (ardrone2_062272 in my case)</w:t>
+      </w:r>
+      <w:r>
+        <w:t>, I used a USB wifi adapter for this (using desktop computer rather than laptop this time around!) This sort of thing should do the trick:</w:t>
       </w:r>
     </w:p>
     <w:p>
@@ -327,15 +207,7 @@
     </w:p>
     <w:p>
       <w:r>
-        <w:t xml:space="preserve">When connected by </w:t>
-      </w:r>
-      <w:proofErr w:type="spellStart"/>
-      <w:r>
-        <w:t>Wifi</w:t>
-      </w:r>
-      <w:proofErr w:type="spellEnd"/>
-      <w:r>
-        <w:t xml:space="preserve"> – it will say ‘No internet, open’ regarding the connection to your drone, if on Win10 like me. This is fine.</w:t>
+        <w:t>When connected by Wifi – it will say ‘No internet, open’ regarding the connection to your drone, if on Win10 like me. This is fine.</w:t>
       </w:r>
     </w:p>
     <w:p/>
@@ -369,164 +241,54 @@
         <w:rPr>
           <w:b/>
         </w:rPr>
-        <w:t xml:space="preserve"> (</w:t>
-      </w:r>
-      <w:proofErr w:type="spellStart"/>
+        <w:t xml:space="preserve"> (takeoff and land)</w:t>
+      </w:r>
+    </w:p>
+    <w:p>
+      <w:r>
+        <w:t>Once on Wifi of drone, locate node program on your computer, ‘</w:t>
+      </w:r>
+      <w:r>
+        <w:t>…</w:t>
+      </w:r>
+      <w:r>
+        <w:t>\nodejs\’ as mentioned above, double-click gree</w:t>
+      </w:r>
+      <w:r>
+        <w:t>n/grey node.exe icon to open the NodeJS terminal window (similar to windows command line</w:t>
+      </w:r>
+      <w:r>
+        <w:t>.</w:t>
+      </w:r>
+    </w:p>
+    <w:p>
+      <w:r>
+        <w:t>Node will be your means of sending commands to the drone and receiving any outputs back (such as video feed using ffmpeg which will be described later).</w:t>
+      </w:r>
+    </w:p>
+    <w:p>
+      <w:r>
+        <w:t xml:space="preserve">Type in the commands shown in the instructables guide one by one, making sure each line ends with a semi-colon ‘;’ pressing enter before the next line. </w:t>
+      </w:r>
       <w:r>
         <w:rPr>
           <w:b/>
         </w:rPr>
-        <w:t>takeoff</w:t>
-      </w:r>
-      <w:proofErr w:type="spellEnd"/>
-      <w:r>
-        <w:rPr>
-          <w:b/>
-        </w:rPr>
-        <w:t xml:space="preserve"> and land)</w:t>
-      </w:r>
-    </w:p>
-    <w:p>
-      <w:r>
-        <w:t xml:space="preserve">Once on </w:t>
-      </w:r>
-      <w:proofErr w:type="spellStart"/>
-      <w:r>
-        <w:t>Wifi</w:t>
-      </w:r>
-      <w:proofErr w:type="spellEnd"/>
-      <w:r>
-        <w:t xml:space="preserve"> of drone, locate node program on your computer, ‘</w:t>
-      </w:r>
-      <w:r>
-        <w:t>…</w:t>
-      </w:r>
-      <w:r>
-        <w:t>\</w:t>
-      </w:r>
-      <w:proofErr w:type="spellStart"/>
-      <w:r>
-        <w:t>nodejs</w:t>
-      </w:r>
-      <w:proofErr w:type="spellEnd"/>
-      <w:r>
-        <w:t>\</w:t>
-      </w:r>
-      <w:r>
-        <w:t>’ as mentioned above, double-click gree</w:t>
-      </w:r>
-      <w:r>
-        <w:t>n/grey node.exe icon to open the NodeJS terminal window (similar to windows command line</w:t>
-      </w:r>
-      <w:r>
-        <w:t>.</w:t>
-      </w:r>
-    </w:p>
-    <w:p>
-      <w:r>
-        <w:t xml:space="preserve">Node will be your means of sending commands to the drone and receiving any outputs back (such as video feed using </w:t>
-      </w:r>
-      <w:proofErr w:type="spellStart"/>
-      <w:r>
-        <w:t>ffmpeg</w:t>
-      </w:r>
-      <w:proofErr w:type="spellEnd"/>
-      <w:r>
-        <w:t xml:space="preserve"> which will be described later).</w:t>
-      </w:r>
-    </w:p>
-    <w:p>
-      <w:r>
-        <w:t xml:space="preserve">Type in the commands shown in the </w:t>
-      </w:r>
-      <w:proofErr w:type="spellStart"/>
-      <w:r>
-        <w:t>instructables</w:t>
-      </w:r>
-      <w:proofErr w:type="spellEnd"/>
-      <w:r>
-        <w:t xml:space="preserve"> guide one by one, making sure each line ends with a semi-colon ‘;’ pressing enter before the next line. </w:t>
-      </w:r>
-      <w:r>
-        <w:rPr>
-          <w:b/>
-        </w:rPr>
         <w:t xml:space="preserve">Note: </w:t>
       </w:r>
       <w:r>
-        <w:t>copy the final (</w:t>
-      </w:r>
-      <w:proofErr w:type="gramStart"/>
-      <w:r>
-        <w:t>‘</w:t>
-      </w:r>
-      <w:proofErr w:type="spellStart"/>
-      <w:r>
-        <w:t>client.land</w:t>
-      </w:r>
-      <w:proofErr w:type="spellEnd"/>
-      <w:r>
-        <w:t>(</w:t>
-      </w:r>
-      <w:proofErr w:type="gramEnd"/>
-      <w:r>
-        <w:t xml:space="preserve">);’) command before pressing enter on the </w:t>
-      </w:r>
-      <w:proofErr w:type="spellStart"/>
-      <w:r>
-        <w:t>takeoff</w:t>
-      </w:r>
-      <w:proofErr w:type="spellEnd"/>
-      <w:r>
-        <w:t xml:space="preserve"> command! I.e. copy and paste each command line by line from the guide into the </w:t>
-      </w:r>
-      <w:proofErr w:type="spellStart"/>
-      <w:r>
-        <w:t>nodejs</w:t>
-      </w:r>
-      <w:proofErr w:type="spellEnd"/>
-      <w:r>
-        <w:t xml:space="preserve"> terminal window using right-click then copy, right-click then paste making sure to copy the final ‘land’ command before pressing enter on the </w:t>
-      </w:r>
-      <w:proofErr w:type="spellStart"/>
-      <w:r>
-        <w:t>takeoff</w:t>
-      </w:r>
-      <w:proofErr w:type="spellEnd"/>
-      <w:r>
-        <w:t xml:space="preserve"> command, just in case you need to stop the drop quickly without risking your fingers!</w:t>
-      </w:r>
-    </w:p>
-    <w:p>
-      <w:r>
-        <w:t xml:space="preserve">As the </w:t>
-      </w:r>
-      <w:proofErr w:type="spellStart"/>
-      <w:r>
-        <w:t>instructable</w:t>
-      </w:r>
-      <w:proofErr w:type="spellEnd"/>
-      <w:r>
-        <w:t xml:space="preserve"> guide says, you should now have the ability to let the drone hover a few feet off the floor until you enter the</w:t>
-      </w:r>
-      <w:r>
-        <w:t xml:space="preserve"> </w:t>
-      </w:r>
-      <w:proofErr w:type="gramStart"/>
-      <w:r>
-        <w:t>’</w:t>
-      </w:r>
-      <w:proofErr w:type="spellStart"/>
-      <w:r>
-        <w:t>client.land</w:t>
-      </w:r>
-      <w:proofErr w:type="spellEnd"/>
-      <w:r>
-        <w:t>(</w:t>
-      </w:r>
-      <w:proofErr w:type="gramEnd"/>
-      <w:r>
-        <w:t>);</w:t>
+        <w:t>copy the final (‘client.land();’) command before pressing enter on the takeoff command! I.e. copy and paste each command line by line from the guide into the nodejs terminal window using right-click then copy, right-click then paste making sure to copy the final ‘land’ command before pressing enter on the takeoff command, just in case you need to stop the drop quickly without risking your fingers!</w:t>
+      </w:r>
+    </w:p>
+    <w:p>
+      <w:r>
+        <w:t>As the instructable guide says, you should now have the ability to let the drone hover a few feet off the floor until you enter the</w:t>
+      </w:r>
+      <w:r>
+        <w:t xml:space="preserve"> ’</w:t>
+      </w:r>
+      <w:r>
+        <w:t>client.land();</w:t>
       </w:r>
       <w:r>
         <w:t>’</w:t>
@@ -575,61 +337,13 @@
     </w:p>
     <w:p>
       <w:r>
-        <w:t xml:space="preserve">Enter the lines as shown in Step 5 of the </w:t>
-      </w:r>
-      <w:proofErr w:type="spellStart"/>
-      <w:r>
-        <w:t>instructables</w:t>
-      </w:r>
-      <w:proofErr w:type="spellEnd"/>
-      <w:r>
-        <w:t xml:space="preserve"> guide, apart from line 5 </w:t>
-      </w:r>
-      <w:proofErr w:type="gramStart"/>
-      <w:r>
-        <w:t>‘</w:t>
-      </w:r>
-      <w:proofErr w:type="spellStart"/>
-      <w:r>
-        <w:t>client.land</w:t>
-      </w:r>
-      <w:proofErr w:type="spellEnd"/>
-      <w:r>
-        <w:t>(</w:t>
-      </w:r>
-      <w:proofErr w:type="gramEnd"/>
-      <w:r>
-        <w:t xml:space="preserve">);’. The author accidentally kept this line in, running this program without removing this line will result in the drone being told to </w:t>
-      </w:r>
-      <w:proofErr w:type="spellStart"/>
-      <w:r>
-        <w:t>takeoff</w:t>
-      </w:r>
-      <w:proofErr w:type="spellEnd"/>
-      <w:r>
-        <w:t xml:space="preserve"> and land straight away without any time </w:t>
-      </w:r>
-      <w:proofErr w:type="spellStart"/>
-      <w:r>
-        <w:t>inbetween</w:t>
-      </w:r>
-      <w:proofErr w:type="spellEnd"/>
-      <w:r>
-        <w:t xml:space="preserve"> (not very exciting!). Enter the program as</w:t>
+        <w:t>Enter the lines as shown in Step 5 of the instructables guide, apart from line 5 ‘client.land();’. The author accidentally kept this line in, running this program without removing this line will result in the drone being told to takeoff and land straight away without any time inbetween (not very exciting!). Enter the program as</w:t>
       </w:r>
       <w:r>
         <w:t xml:space="preserve"> shown</w:t>
       </w:r>
       <w:r>
-        <w:t xml:space="preserve"> below then save the file as something like firstflight.js in the same folder as your node.exe application (…/</w:t>
-      </w:r>
-      <w:proofErr w:type="spellStart"/>
-      <w:r>
-        <w:t>nodejs</w:t>
-      </w:r>
-      <w:proofErr w:type="spellEnd"/>
-      <w:r>
-        <w:t>)</w:t>
+        <w:t xml:space="preserve"> below then save the file as something like firstflight.js in the same folder as your node.exe application (…/nodejs)</w:t>
       </w:r>
       <w:r>
         <w:t>.</w:t>
@@ -639,54 +353,16 @@
       <w:pPr>
         <w:pStyle w:val="NoSpacing"/>
       </w:pPr>
-      <w:proofErr w:type="spellStart"/>
-      <w:proofErr w:type="gramStart"/>
-      <w:r>
-        <w:t>var</w:t>
-      </w:r>
-      <w:proofErr w:type="spellEnd"/>
-      <w:proofErr w:type="gramEnd"/>
-      <w:r>
-        <w:t xml:space="preserve"> </w:t>
-      </w:r>
-      <w:proofErr w:type="spellStart"/>
-      <w:r>
-        <w:t>arDrone</w:t>
-      </w:r>
-      <w:proofErr w:type="spellEnd"/>
-      <w:r>
-        <w:t xml:space="preserve"> = require('</w:t>
-      </w:r>
-      <w:proofErr w:type="spellStart"/>
-      <w:r>
-        <w:t>ar</w:t>
-      </w:r>
-      <w:proofErr w:type="spellEnd"/>
-      <w:r>
-        <w:t>-drone');</w:t>
+      <w:r>
+        <w:t>var arDrone = require('ar-drone');</w:t>
       </w:r>
     </w:p>
     <w:p>
       <w:pPr>
         <w:pStyle w:val="NoSpacing"/>
       </w:pPr>
-      <w:proofErr w:type="spellStart"/>
-      <w:proofErr w:type="gramStart"/>
-      <w:r>
-        <w:t>var</w:t>
-      </w:r>
-      <w:proofErr w:type="spellEnd"/>
-      <w:proofErr w:type="gramEnd"/>
-      <w:r>
-        <w:t xml:space="preserve"> client = </w:t>
-      </w:r>
-      <w:proofErr w:type="spellStart"/>
-      <w:r>
-        <w:t>arDrone.createClient</w:t>
-      </w:r>
-      <w:proofErr w:type="spellEnd"/>
-      <w:r>
-        <w:t>();</w:t>
+      <w:r>
+        <w:t>var client = arDrone.createClient();</w:t>
       </w:r>
     </w:p>
     <w:p>
@@ -698,18 +374,8 @@
       <w:pPr>
         <w:pStyle w:val="NoSpacing"/>
       </w:pPr>
-      <w:proofErr w:type="spellStart"/>
-      <w:proofErr w:type="gramStart"/>
-      <w:r>
-        <w:t>client.takeoff</w:t>
-      </w:r>
-      <w:proofErr w:type="spellEnd"/>
-      <w:r>
-        <w:t>(</w:t>
-      </w:r>
-      <w:proofErr w:type="gramEnd"/>
-      <w:r>
-        <w:t>);</w:t>
+      <w:r>
+        <w:t>client.takeoff();</w:t>
       </w:r>
     </w:p>
     <w:p>
@@ -721,11 +387,9 @@
       <w:pPr>
         <w:pStyle w:val="NoSpacing"/>
       </w:pPr>
-      <w:proofErr w:type="gramStart"/>
       <w:r>
         <w:t>client</w:t>
       </w:r>
-      <w:proofErr w:type="gramEnd"/>
     </w:p>
     <w:p>
       <w:pPr>
@@ -733,15 +397,7 @@
       </w:pPr>
       <w:r>
         <w:tab/>
-        <w:t>.</w:t>
-      </w:r>
-      <w:proofErr w:type="gramStart"/>
-      <w:r>
-        <w:t>after(</w:t>
-      </w:r>
-      <w:proofErr w:type="gramEnd"/>
-      <w:r>
-        <w:t>5000, function() {</w:t>
+        <w:t>.after(5000, function() {</w:t>
       </w:r>
     </w:p>
     <w:p>
@@ -753,19 +409,7 @@
       </w:r>
       <w:r>
         <w:tab/>
-      </w:r>
-      <w:proofErr w:type="spellStart"/>
-      <w:proofErr w:type="gramStart"/>
-      <w:r>
-        <w:t>this.land</w:t>
-      </w:r>
-      <w:proofErr w:type="spellEnd"/>
-      <w:r>
-        <w:t>(</w:t>
-      </w:r>
-      <w:proofErr w:type="gramEnd"/>
-      <w:r>
-        <w:t>);</w:t>
+        <w:t>this.land();</w:t>
       </w:r>
     </w:p>
     <w:p>
@@ -807,23 +451,7 @@
         <w:t xml:space="preserve">Note: </w:t>
       </w:r>
       <w:r>
-        <w:t xml:space="preserve">if your drone just sits on the ground with its lights flashing, it is likely you’ve got a </w:t>
-      </w:r>
-      <w:proofErr w:type="spellStart"/>
-      <w:r>
-        <w:t>nodejs</w:t>
-      </w:r>
-      <w:proofErr w:type="spellEnd"/>
-      <w:r>
-        <w:t xml:space="preserve"> window open somewhere, make sure all </w:t>
-      </w:r>
-      <w:proofErr w:type="spellStart"/>
-      <w:r>
-        <w:t>nodejs</w:t>
-      </w:r>
-      <w:proofErr w:type="spellEnd"/>
-      <w:r>
-        <w:t xml:space="preserve"> windows are closed! The above command calls node and tells it to run a particular program - n</w:t>
+        <w:t>if your drone just sits on the ground with its lights flashing, it is likely you’ve got a nodejs window open somewhere, make sure all nodejs windows are closed! The above command calls node and tells it to run a particular program - n</w:t>
       </w:r>
       <w:r>
         <w:rPr>
@@ -900,21 +528,11 @@
       <w:r>
         <w:t xml:space="preserve"> (copied and renamed firstflight.js). Now going to fiddle </w:t>
       </w:r>
-      <w:proofErr w:type="spellStart"/>
-      <w:r>
-        <w:t>ith</w:t>
-      </w:r>
-      <w:proofErr w:type="spellEnd"/>
-      <w:r>
-        <w:t xml:space="preserve"> the following commands as described in the </w:t>
-      </w:r>
-      <w:proofErr w:type="spellStart"/>
-      <w:r>
-        <w:t>Instructables</w:t>
-      </w:r>
-      <w:proofErr w:type="spellEnd"/>
-      <w:r>
-        <w:t xml:space="preserve"> guide:</w:t>
+      <w:r>
+        <w:t>w</w:t>
+      </w:r>
+      <w:r>
+        <w:t>ith the following commands as described in the Instructables guide:</w:t>
       </w:r>
     </w:p>
     <w:p>
@@ -925,13 +543,8 @@
           <w:numId w:val="2"/>
         </w:numPr>
       </w:pPr>
-      <w:proofErr w:type="gramStart"/>
-      <w:r>
-        <w:t>up(</w:t>
-      </w:r>
-      <w:proofErr w:type="gramEnd"/>
-      <w:r>
-        <w:t>speed) - has the drone gain altitude at a speed between 1 (max speed) and 0 (still).</w:t>
+      <w:r>
+        <w:t>up(speed) - has the drone gain altitude at a speed between 1 (max speed) and 0 (still).</w:t>
       </w:r>
     </w:p>
     <w:p>
@@ -966,13 +579,8 @@
           <w:numId w:val="2"/>
         </w:numPr>
       </w:pPr>
-      <w:proofErr w:type="spellStart"/>
-      <w:r>
-        <w:t>counterClockwise</w:t>
-      </w:r>
-      <w:proofErr w:type="spellEnd"/>
-      <w:r>
-        <w:t>(speed) - drone spins counter-clockwise</w:t>
+      <w:r>
+        <w:t>counterClockwise(speed) - drone spins counter-clockwise</w:t>
       </w:r>
     </w:p>
     <w:p>
@@ -996,15 +604,7 @@
         </w:numPr>
       </w:pPr>
       <w:r>
-        <w:t xml:space="preserve">left(speed)/right(speed) - changes </w:t>
-      </w:r>
-      <w:bookmarkStart w:id="0" w:name="_GoBack"/>
-      <w:r>
-        <w:t>t</w:t>
-      </w:r>
-      <w:bookmarkEnd w:id="0"/>
-      <w:r>
-        <w:t>he roll causing horizontal movement</w:t>
+        <w:t>left(speed)/right(speed) - changes the roll causing horizontal movement</w:t>
       </w:r>
     </w:p>
     <w:p>
@@ -1016,10 +616,144 @@
         </w:numPr>
       </w:pPr>
       <w:r>
-        <w:t>stop() - keeps the drone hovering in place</w:t>
-      </w:r>
-      <w:r>
-        <w:t xml:space="preserve"> </w:t>
+        <w:t xml:space="preserve">stop() - keeps the drone hovering in place </w:t>
+      </w:r>
+    </w:p>
+    <w:p>
+      <w:r>
+        <w:t xml:space="preserve">The file secondflight.js demonstrates </w:t>
+      </w:r>
+      <w:r>
+        <w:t>adding a bit more functionality to our drone program. I</w:t>
+      </w:r>
+      <w:r>
+        <w:t xml:space="preserve">n this file we’re telling the drone to take off, go forward a bit (front) at 20% (0.2) of maximum </w:t>
+      </w:r>
+      <w:r>
+        <w:t>speed, then stop after 2 seconds of going forward (lines 10 and 11, .after(2000, function() {this.stop()}.</w:t>
+      </w:r>
+      <w:r>
+        <w:t xml:space="preserve"> The same is then repeated but instead of going forward again (front), we’re te</w:t>
+      </w:r>
+      <w:r>
+        <w:t>lling it to go backwards (back), before stopping and then landing.</w:t>
+      </w:r>
+    </w:p>
+    <w:p>
+      <w:r>
+        <w:t xml:space="preserve">That was pretty straightforward, so just </w:t>
+      </w:r>
+      <w:r>
+        <w:t>to concrete the idea in our minds about how these commands are built and work with the drone, thirdflight.js demonstrates the concept of ‘yaw’ using the clockwise and counterClockwise commands.</w:t>
+      </w:r>
+      <w:r>
+        <w:t xml:space="preserve"> Yaw is a movement where the drone will stay at the same height and rotate in mid-air with</w:t>
+      </w:r>
+      <w:r>
+        <w:t xml:space="preserve">out going forward or backwards – like </w:t>
+      </w:r>
+      <w:r>
+        <w:t>put</w:t>
+      </w:r>
+      <w:r>
+        <w:t>ting</w:t>
+      </w:r>
+      <w:r>
+        <w:t xml:space="preserve"> a pen flat on its side on a table and rotate it, this is yaw! See the image below for a visual </w:t>
+      </w:r>
+      <w:r>
+        <w:t>of yaw in terms of an aeroplane, linear rot</w:t>
+      </w:r>
+      <w:r>
+        <w:t>ation on the perpendicular axis of the object.</w:t>
+      </w:r>
+      <w:bookmarkStart w:id="0" w:name="_GoBack"/>
+      <w:bookmarkEnd w:id="0"/>
+    </w:p>
+    <w:p>
+      <w:pPr>
+        <w:keepNext/>
+        <w:jc w:val="center"/>
+      </w:pPr>
+      <w:r>
+        <w:rPr>
+          <w:noProof/>
+          <w:lang w:eastAsia="en-GB"/>
+        </w:rPr>
+        <w:lastRenderedPageBreak/>
+        <w:drawing>
+          <wp:inline distT="0" distB="0" distL="0" distR="0" wp14:anchorId="69900927" wp14:editId="55BC0458">
+            <wp:extent cx="5671185" cy="4501515"/>
+            <wp:effectExtent l="19050" t="19050" r="24765" b="13335"/>
+            <wp:docPr id="1" name="Picture 1" descr="http://machinedesign.com/site-files/machinedesign.com/files/uploads/2014/06/PRY.gif"/>
+            <wp:cNvGraphicFramePr>
+              <a:graphicFrameLocks xmlns:a="http://schemas.openxmlformats.org/drawingml/2006/main" noChangeAspect="1"/>
+            </wp:cNvGraphicFramePr>
+            <a:graphic xmlns:a="http://schemas.openxmlformats.org/drawingml/2006/main">
+              <a:graphicData uri="http://schemas.openxmlformats.org/drawingml/2006/picture">
+                <pic:pic xmlns:pic="http://schemas.openxmlformats.org/drawingml/2006/picture">
+                  <pic:nvPicPr>
+                    <pic:cNvPr id="0" name="Picture 1" descr="http://machinedesign.com/site-files/machinedesign.com/files/uploads/2014/06/PRY.gif"/>
+                    <pic:cNvPicPr>
+                      <a:picLocks noChangeAspect="1" noChangeArrowheads="1"/>
+                    </pic:cNvPicPr>
+                  </pic:nvPicPr>
+                  <pic:blipFill>
+                    <a:blip r:embed="rId11">
+                      <a:extLst>
+                        <a:ext uri="{28A0092B-C50C-407E-A947-70E740481C1C}">
+                          <a14:useLocalDpi xmlns:a14="http://schemas.microsoft.com/office/drawing/2010/main" val="0"/>
+                        </a:ext>
+                      </a:extLst>
+                    </a:blip>
+                    <a:srcRect/>
+                    <a:stretch>
+                      <a:fillRect/>
+                    </a:stretch>
+                  </pic:blipFill>
+                  <pic:spPr bwMode="auto">
+                    <a:xfrm>
+                      <a:off x="0" y="0"/>
+                      <a:ext cx="5671185" cy="4501515"/>
+                    </a:xfrm>
+                    <a:prstGeom prst="rect">
+                      <a:avLst/>
+                    </a:prstGeom>
+                    <a:noFill/>
+                    <a:ln>
+                      <a:solidFill>
+                        <a:schemeClr val="accent1"/>
+                      </a:solidFill>
+                    </a:ln>
+                  </pic:spPr>
+                </pic:pic>
+              </a:graphicData>
+            </a:graphic>
+          </wp:inline>
+        </w:drawing>
+      </w:r>
+    </w:p>
+    <w:p>
+      <w:pPr>
+        <w:pStyle w:val="Caption"/>
+        <w:jc w:val="center"/>
+      </w:pPr>
+      <w:r>
+        <w:t xml:space="preserve">Figure </w:t>
+      </w:r>
+      <w:fldSimple w:instr=" SEQ Figure \* ARABIC ">
+        <w:r>
+          <w:rPr>
+            <w:noProof/>
+          </w:rPr>
+          <w:t>1</w:t>
+        </w:r>
+      </w:fldSimple>
+      <w:r>
+        <w:t xml:space="preserve">: </w:t>
+      </w:r>
+      <w:r>
+        <w:t>http://machinedesign.com/site-files/machinedesign.com/files/uploads/2014/06/PRY.gif</w:t>
       </w:r>
     </w:p>
     <w:p/>
@@ -1488,6 +1222,55 @@
       <w:spacing w:after="0" w:line="240" w:lineRule="auto"/>
     </w:pPr>
   </w:style>
+  <w:style w:type="paragraph" w:styleId="BalloonText">
+    <w:name w:val="Balloon Text"/>
+    <w:basedOn w:val="Normal"/>
+    <w:link w:val="BalloonTextChar"/>
+    <w:uiPriority w:val="99"/>
+    <w:semiHidden/>
+    <w:unhideWhenUsed/>
+    <w:rsid w:val="00FD45CF"/>
+    <w:pPr>
+      <w:spacing w:after="0" w:line="240" w:lineRule="auto"/>
+    </w:pPr>
+    <w:rPr>
+      <w:rFonts w:ascii="Tahoma" w:hAnsi="Tahoma" w:cs="Tahoma"/>
+      <w:sz w:val="16"/>
+      <w:szCs w:val="16"/>
+    </w:rPr>
+  </w:style>
+  <w:style w:type="character" w:customStyle="1" w:styleId="BalloonTextChar">
+    <w:name w:val="Balloon Text Char"/>
+    <w:basedOn w:val="DefaultParagraphFont"/>
+    <w:link w:val="BalloonText"/>
+    <w:uiPriority w:val="99"/>
+    <w:semiHidden/>
+    <w:rsid w:val="00FD45CF"/>
+    <w:rPr>
+      <w:rFonts w:ascii="Tahoma" w:hAnsi="Tahoma" w:cs="Tahoma"/>
+      <w:sz w:val="16"/>
+      <w:szCs w:val="16"/>
+    </w:rPr>
+  </w:style>
+  <w:style w:type="paragraph" w:styleId="Caption">
+    <w:name w:val="caption"/>
+    <w:basedOn w:val="Normal"/>
+    <w:next w:val="Normal"/>
+    <w:uiPriority w:val="35"/>
+    <w:unhideWhenUsed/>
+    <w:qFormat/>
+    <w:rsid w:val="006F63FC"/>
+    <w:pPr>
+      <w:spacing w:line="240" w:lineRule="auto"/>
+    </w:pPr>
+    <w:rPr>
+      <w:b/>
+      <w:bCs/>
+      <w:color w:val="4F81BD" w:themeColor="accent1"/>
+      <w:sz w:val="18"/>
+      <w:szCs w:val="18"/>
+    </w:rPr>
+  </w:style>
 </w:styles>
 </file>
 
@@ -1708,6 +1491,55 @@
     <w:pPr>
       <w:spacing w:after="0" w:line="240" w:lineRule="auto"/>
     </w:pPr>
+  </w:style>
+  <w:style w:type="paragraph" w:styleId="BalloonText">
+    <w:name w:val="Balloon Text"/>
+    <w:basedOn w:val="Normal"/>
+    <w:link w:val="BalloonTextChar"/>
+    <w:uiPriority w:val="99"/>
+    <w:semiHidden/>
+    <w:unhideWhenUsed/>
+    <w:rsid w:val="00FD45CF"/>
+    <w:pPr>
+      <w:spacing w:after="0" w:line="240" w:lineRule="auto"/>
+    </w:pPr>
+    <w:rPr>
+      <w:rFonts w:ascii="Tahoma" w:hAnsi="Tahoma" w:cs="Tahoma"/>
+      <w:sz w:val="16"/>
+      <w:szCs w:val="16"/>
+    </w:rPr>
+  </w:style>
+  <w:style w:type="character" w:customStyle="1" w:styleId="BalloonTextChar">
+    <w:name w:val="Balloon Text Char"/>
+    <w:basedOn w:val="DefaultParagraphFont"/>
+    <w:link w:val="BalloonText"/>
+    <w:uiPriority w:val="99"/>
+    <w:semiHidden/>
+    <w:rsid w:val="00FD45CF"/>
+    <w:rPr>
+      <w:rFonts w:ascii="Tahoma" w:hAnsi="Tahoma" w:cs="Tahoma"/>
+      <w:sz w:val="16"/>
+      <w:szCs w:val="16"/>
+    </w:rPr>
+  </w:style>
+  <w:style w:type="paragraph" w:styleId="Caption">
+    <w:name w:val="caption"/>
+    <w:basedOn w:val="Normal"/>
+    <w:next w:val="Normal"/>
+    <w:uiPriority w:val="35"/>
+    <w:unhideWhenUsed/>
+    <w:qFormat/>
+    <w:rsid w:val="006F63FC"/>
+    <w:pPr>
+      <w:spacing w:line="240" w:lineRule="auto"/>
+    </w:pPr>
+    <w:rPr>
+      <w:b/>
+      <w:bCs/>
+      <w:color w:val="4F81BD" w:themeColor="accent1"/>
+      <w:sz w:val="18"/>
+      <w:szCs w:val="18"/>
+    </w:rPr>
   </w:style>
 </w:styles>
 </file>
@@ -2002,7 +1834,7 @@
 </file>
 
 <file path=customXml/itemProps1.xml><?xml version="1.0" encoding="utf-8"?>
-<ds:datastoreItem xmlns:ds="http://schemas.openxmlformats.org/officeDocument/2006/customXml" ds:itemID="{C8252AAE-461C-4511-9AE4-873DCE6F9799}">
+<ds:datastoreItem xmlns:ds="http://schemas.openxmlformats.org/officeDocument/2006/customXml" ds:itemID="{294C981D-4CBF-4727-811F-42686B249C1B}">
   <ds:schemaRefs>
     <ds:schemaRef ds:uri="http://schemas.openxmlformats.org/officeDocument/2006/bibliography"/>
   </ds:schemaRefs>

</xml_diff>

<commit_message>
completed guide 1 up to end of introduction
</commit_message>
<xml_diff>
--- a/Notes for blog/1 - setup and first flight.docx
+++ b/Notes for blog/1 - setup and first flight.docx
@@ -4,38 +4,361 @@
   <w:body>
     <w:p>
       <w:pPr>
+        <w:pStyle w:val="Heading2"/>
+      </w:pPr>
+      <w:r>
+        <w:t>Welcome</w:t>
+      </w:r>
+    </w:p>
+    <w:p>
+      <w:pPr>
+        <w:jc w:val="both"/>
+      </w:pPr>
+      <w:r>
+        <w:t xml:space="preserve">Welcome to the first guide/tutorial on flying the Parrot AR 2.0 drone! These guides are based on my own experience of learning and working with the AR 2.0 drone so I’ll try to write these in a way that I would’ve found useful and easily understandable when I was getting started. </w:t>
+      </w:r>
+    </w:p>
+    <w:p>
+      <w:pPr>
+        <w:jc w:val="both"/>
+      </w:pPr>
+      <w:r>
+        <w:t>Also, as many people (not just computer science students/grads, like me) enjoy flying drones, I’ll do my very best to assume as little programming knowledge as possible. Undoubtedly there will be some bits I accidentally gloss over so please feel free to comment on this post if there are any gaps you’d like covered.</w:t>
+      </w:r>
+    </w:p>
+    <w:p/>
+    <w:p>
+      <w:pPr>
+        <w:pStyle w:val="Heading2"/>
+      </w:pPr>
+      <w:r>
+        <w:t>Stuff you’ll need</w:t>
+      </w:r>
+    </w:p>
+    <w:p>
+      <w:r>
+        <w:t>Before we get in to anything, these are the things you’ll need to get going with this guide.</w:t>
+      </w:r>
+    </w:p>
+    <w:p>
+      <w:pPr>
+        <w:pStyle w:val="Heading3"/>
+      </w:pPr>
+      <w:r>
+        <w:t>1. Windows 10 PC/laptop with WiFi</w:t>
+      </w:r>
+    </w:p>
+    <w:p>
+      <w:pPr>
+        <w:jc w:val="both"/>
+      </w:pPr>
+      <w:r>
+        <w:t>For these tutorials, I am using a Windows 10 PC with a USB WiFi adapter to connect to the drone, if you don’t already have WiFi capability on your PC, something like the USB adapter in the link below should solve that for you.</w:t>
+      </w:r>
+    </w:p>
+    <w:p>
+      <w:hyperlink r:id="rId7" w:history="1">
+        <w:r>
+          <w:rPr>
+            <w:rStyle w:val="Hyperlink"/>
+          </w:rPr>
+          <w:t>https://www.amazon.co.uk/TP-LINK-TL-WN725N-150Mbps-Wireless-N-Adapter/dp/B008IFXQFU/ref=sr_1_2?s=computers&amp;ie=UTF8&amp;qid=1475758246&amp;sr=1-2&amp;keywords=usb+wifi</w:t>
+        </w:r>
+      </w:hyperlink>
+    </w:p>
+    <w:p>
+      <w:pPr>
+        <w:jc w:val="both"/>
+      </w:pPr>
+      <w:r>
+        <w:t>If you have a Windows 10 laptop, you should be all set</w:t>
+      </w:r>
+      <w:r>
+        <w:t xml:space="preserve"> (built-in WiFi)</w:t>
+      </w:r>
+      <w:r>
+        <w:t xml:space="preserve"> </w:t>
+      </w:r>
+      <w:r>
+        <w:sym w:font="Wingdings" w:char="F04A"/>
+      </w:r>
+    </w:p>
+    <w:p>
+      <w:pPr>
+        <w:jc w:val="both"/>
+      </w:pPr>
+      <w:r>
         <w:rPr>
           <w:b/>
         </w:rPr>
-      </w:pPr>
+        <w:t>Windows</w:t>
+      </w:r>
       <w:r>
         <w:rPr>
           <w:b/>
         </w:rPr>
+        <w:t>:</w:t>
+      </w:r>
+      <w:r>
+        <w:t xml:space="preserve"> Other versions of Windows should be fine, I initially completed some of this work on a Windows 7 laptop so that should be fine, Windows 8 (and 8.1) are notoriously awkward operating systems however so there may be a need to Google some bits and pieces if you run into issues. Feel free to comment on this post with any issues as well though!</w:t>
+      </w:r>
+    </w:p>
+    <w:p>
+      <w:pPr>
+        <w:jc w:val="both"/>
+      </w:pPr>
+      <w:r>
+        <w:rPr>
+          <w:b/>
+        </w:rPr>
+        <w:t xml:space="preserve">Linux/Mac: </w:t>
+      </w:r>
+      <w:r>
+        <w:t>At the moment I’m looking into getting a Macbook of my own so one day I should be able to try this all out on Mac and write a guide on that if needed. Might as well wait to do</w:t>
+      </w:r>
+      <w:r>
+        <w:t xml:space="preserve"> Linux until tha</w:t>
+      </w:r>
+      <w:r>
+        <w:t>t point as well!</w:t>
+      </w:r>
+    </w:p>
+    <w:p>
+      <w:pPr>
+        <w:jc w:val="both"/>
+      </w:pPr>
+    </w:p>
+    <w:p>
+      <w:pPr>
+        <w:pStyle w:val="Heading3"/>
+      </w:pPr>
+      <w:r>
+        <w:t>2. A drone!</w:t>
+      </w:r>
+    </w:p>
+    <w:p>
+      <w:pPr>
+        <w:jc w:val="both"/>
+      </w:pPr>
+      <w:r>
+        <w:t>Aside from that, you’ll also need a Parrot AR 2.0! You can find these on Amazon for under £200 brand new, but check the used/new options from other sellers as I managed to get it even cheaper through Amazon Warehouse Deals, just with a damaged box! The link below should give you an indication of the current cost of these drones from Amazon.</w:t>
+      </w:r>
+    </w:p>
+    <w:p>
+      <w:hyperlink r:id="rId8" w:history="1">
+        <w:r>
+          <w:rPr>
+            <w:rStyle w:val="Hyperlink"/>
+          </w:rPr>
+          <w:t>https://www.amazon.co.uk/Parrot-Drone-Elite-Quadricopter-Sand/dp/B00FS7SSD6/ref=sr_1_3?ie=UTF8&amp;qid=1476196262&amp;sr=8-3&amp;keywords=parrot+ar+drone+2.0</w:t>
+        </w:r>
+      </w:hyperlink>
+    </w:p>
+    <w:p>
+      <w:pPr>
+        <w:pStyle w:val="Heading3"/>
+      </w:pPr>
+      <w:r>
+        <w:lastRenderedPageBreak/>
+        <w:t>3. Spare battery (optional</w:t>
+      </w:r>
+      <w:r>
+        <w:t>, but recommended</w:t>
+      </w:r>
+      <w:r>
+        <w:t>)</w:t>
+      </w:r>
+    </w:p>
+    <w:p>
+      <w:pPr>
+        <w:jc w:val="both"/>
+      </w:pPr>
+      <w:r>
+        <w:t>I would definitely recommend getting hold of an additional battery for the drone as the fli</w:t>
+      </w:r>
+      <w:r>
+        <w:t>ght time on the standard</w:t>
+      </w:r>
+      <w:r>
+        <w:t xml:space="preserve"> battery</w:t>
+      </w:r>
+      <w:r>
+        <w:t xml:space="preserve"> (1000mAh Li-ion polymer) is around 10-12 minutes, give or take. </w:t>
+      </w:r>
+      <w:r>
+        <w:t xml:space="preserve">I </w:t>
+      </w:r>
+      <w:r>
+        <w:t>got hold of</w:t>
+      </w:r>
+      <w:r>
+        <w:t xml:space="preserve"> a 1500mAh battery to use while the standard one is charging (and vice-versa) which worked out quite nicely. The 1500mAh I bought is linked below and will allow for an </w:t>
+      </w:r>
+      <w:r>
+        <w:t>absolutely breath-taking</w:t>
+      </w:r>
+      <w:r>
+        <w:t xml:space="preserve"> 18 minutes of flight time. This will cost </w:t>
+      </w:r>
+      <w:r>
+        <w:t xml:space="preserve">around £40 which seems like a bit of a sting to the wallet but </w:t>
+      </w:r>
+      <w:r>
+        <w:t xml:space="preserve">it </w:t>
+      </w:r>
+      <w:r>
+        <w:t>with save you twidd</w:t>
+      </w:r>
+      <w:r>
+        <w:t xml:space="preserve">ling your thumbs for </w:t>
+      </w:r>
+      <w:r>
+        <w:t xml:space="preserve">around </w:t>
+      </w:r>
+      <w:r>
+        <w:t xml:space="preserve">45 minutes while you’re </w:t>
+      </w:r>
+      <w:r>
+        <w:t>waiting for a batte</w:t>
+      </w:r>
+      <w:r>
+        <w:t>ry to charge before you can fly again!</w:t>
+      </w:r>
+    </w:p>
+    <w:p>
+      <w:pPr>
+        <w:jc w:val="both"/>
+      </w:pPr>
+      <w:hyperlink r:id="rId9" w:history="1">
+        <w:r>
+          <w:rPr>
+            <w:rStyle w:val="Hyperlink"/>
+          </w:rPr>
+          <w:t>https://www.amazon.co.uk/Parrot-AR-Drone-1500mAh-Lithium-Polymer/dp/B00DAL5GD2/ref=sr_1_2?ie=UTF8&amp;qid=1476196958&amp;sr=8-2&amp;keywords=parrot+ar+2.0+battery</w:t>
+        </w:r>
+      </w:hyperlink>
+    </w:p>
+    <w:p>
+      <w:pPr>
+        <w:jc w:val="both"/>
+      </w:pPr>
+      <w:r>
+        <w:t>Aside from that I would recommend downloading Notepad++ as we’ll be fiddling with some code in JavaScript. Notepad++ is a nice, basic text editor that also understands how code should be formatted and highlights elements of code, which will really help anyone get to grips with basic coding.</w:t>
+      </w:r>
+      <w:r>
+        <w:t xml:space="preserve"> You can get hold of </w:t>
+      </w:r>
+      <w:r>
+        <w:t>Notepad++</w:t>
+      </w:r>
+      <w:r>
+        <w:t xml:space="preserve"> from the link below.</w:t>
+      </w:r>
+    </w:p>
+    <w:p>
+      <w:pPr>
+        <w:jc w:val="both"/>
+      </w:pPr>
+      <w:hyperlink r:id="rId10" w:history="1">
+        <w:r>
+          <w:rPr>
+            <w:rStyle w:val="Hyperlink"/>
+          </w:rPr>
+          <w:t>https://notepad-plus-plus.org/download/</w:t>
+        </w:r>
+      </w:hyperlink>
+    </w:p>
+    <w:p>
+      <w:pPr>
+        <w:jc w:val="both"/>
+      </w:pPr>
+    </w:p>
+    <w:p>
+      <w:pPr>
+        <w:pStyle w:val="Heading2"/>
+      </w:pPr>
+      <w:r>
         <w:t>Intro</w:t>
       </w:r>
     </w:p>
     <w:p>
       <w:r>
-        <w:t>The initial guides assume only a little knowledge of programming and the ability to google the crap out of any issues you face. I’ve tried to test this guide adequately enough for it to work if the instructions are followed exactly.</w:t>
-      </w:r>
-    </w:p>
-    <w:p>
-      <w:r>
-        <w:t>Instructables</w:t>
-      </w:r>
-      <w:r>
-        <w:t xml:space="preserve"> guide</w:t>
-      </w:r>
-      <w:r>
-        <w:t xml:space="preserve"> (amazing website and guide) </w:t>
-      </w:r>
-      <w:r>
-        <w:t>used to get everything started:</w:t>
-      </w:r>
-    </w:p>
-    <w:p>
-      <w:hyperlink r:id="rId7" w:history="1">
+        <w:t>In this guide we are going to do the following:</w:t>
+      </w:r>
+    </w:p>
+    <w:p>
+      <w:pPr>
+        <w:pStyle w:val="ListParagraph"/>
+        <w:numPr>
+          <w:ilvl w:val="0"/>
+          <w:numId w:val="3"/>
+        </w:numPr>
+      </w:pPr>
+      <w:r>
+        <w:t>Install an application that will allow us to send and receive information from our drone (NodeJS)</w:t>
+      </w:r>
+    </w:p>
+    <w:p>
+      <w:pPr>
+        <w:pStyle w:val="ListParagraph"/>
+        <w:numPr>
+          <w:ilvl w:val="0"/>
+          <w:numId w:val="3"/>
+        </w:numPr>
+      </w:pPr>
+      <w:r>
+        <w:t>Connect to the drone using WiFi</w:t>
+      </w:r>
+    </w:p>
+    <w:p>
+      <w:pPr>
+        <w:pStyle w:val="ListParagraph"/>
+        <w:numPr>
+          <w:ilvl w:val="0"/>
+          <w:numId w:val="3"/>
+        </w:numPr>
+      </w:pPr>
+      <w:r>
+        <w:t>Use NodeJS to tell the drone to take off and land from our laptop</w:t>
+      </w:r>
+    </w:p>
+    <w:p>
+      <w:pPr>
+        <w:pStyle w:val="ListParagraph"/>
+        <w:numPr>
+          <w:ilvl w:val="0"/>
+          <w:numId w:val="3"/>
+        </w:numPr>
+      </w:pPr>
+      <w:r>
+        <w:t>Write some simple JavaScript programs to save us typing lots of commands each time we want to fly the drone</w:t>
+      </w:r>
+    </w:p>
+    <w:p>
+      <w:pPr>
+        <w:pStyle w:val="ListParagraph"/>
+        <w:numPr>
+          <w:ilvl w:val="0"/>
+          <w:numId w:val="3"/>
+        </w:numPr>
+      </w:pPr>
+      <w:r>
+        <w:t>Add some more functionality into our JavaScript programs and understanding the use of these to control the pitch, roll and yaw</w:t>
+      </w:r>
+      <w:r>
+        <w:t xml:space="preserve"> movements</w:t>
+      </w:r>
+      <w:r>
+        <w:t xml:space="preserve"> of the drone</w:t>
+      </w:r>
+    </w:p>
+    <w:p>
+      <w:r>
+        <w:t>To complete this, I have used a fantastic guide from the Instructables website (link below). This contains many of the commands that we’ll use, however I’ve tailored this guide to fill in any gaps I found in the Instructables guide and to make sure it works with the latest Windows operating system.</w:t>
+      </w:r>
+    </w:p>
+    <w:p>
+      <w:hyperlink r:id="rId11" w:history="1">
         <w:r>
           <w:rPr>
             <w:rStyle w:val="Hyperlink"/>
@@ -45,28 +368,19 @@
       </w:hyperlink>
     </w:p>
     <w:p>
-      <w:r>
-        <w:t>NodeJS is…</w:t>
-      </w:r>
-      <w:r>
-        <w:t xml:space="preserve"> </w:t>
-      </w:r>
-    </w:p>
-    <w:p>
-      <w:r>
-        <w:t>NPM is…</w:t>
-      </w:r>
-    </w:p>
-    <w:p/>
-    <w:p>
-      <w:pPr>
-        <w:rPr>
-          <w:b/>
-        </w:rPr>
-      </w:pPr>
-      <w:r>
-        <w:rPr>
-          <w:b/>
+      <w:bookmarkStart w:id="0" w:name="_GoBack"/>
+      <w:bookmarkEnd w:id="0"/>
+    </w:p>
+    <w:p>
+      <w:pPr>
+        <w:pStyle w:val="Heading2"/>
+        <w:rPr>
+          <w:b w:val="0"/>
+        </w:rPr>
+      </w:pPr>
+      <w:r>
+        <w:rPr>
+          <w:b w:val="0"/>
         </w:rPr>
         <w:t>Install NodeJs</w:t>
       </w:r>
@@ -77,7 +391,7 @@
       </w:r>
     </w:p>
     <w:p>
-      <w:hyperlink r:id="rId8" w:history="1">
+      <w:hyperlink r:id="rId12" w:history="1">
         <w:r>
           <w:rPr>
             <w:rStyle w:val="Hyperlink"/>
@@ -104,6 +418,7 @@
         <w:rPr>
           <w:i/>
         </w:rPr>
+        <w:lastRenderedPageBreak/>
         <w:t>I cocked up here, installed it into the default location above and tried running it in my own drone folder on the desktop. It had no idea what was going on so uninstalled node completely and reinstalled in it’s own folder within the drone folder (Desktop/drone/nodejs)</w:t>
       </w:r>
     </w:p>
@@ -176,13 +491,14 @@
     <w:p/>
     <w:p>
       <w:pPr>
-        <w:rPr>
-          <w:b/>
-        </w:rPr>
-      </w:pPr>
-      <w:r>
-        <w:rPr>
-          <w:b/>
+        <w:pStyle w:val="Heading2"/>
+        <w:rPr>
+          <w:b w:val="0"/>
+        </w:rPr>
+      </w:pPr>
+      <w:r>
+        <w:rPr>
+          <w:b w:val="0"/>
         </w:rPr>
         <w:t>Connect to Drone</w:t>
       </w:r>
@@ -196,7 +512,7 @@
       </w:r>
     </w:p>
     <w:p>
-      <w:hyperlink r:id="rId9" w:history="1">
+      <w:hyperlink r:id="rId13" w:history="1">
         <w:r>
           <w:rPr>
             <w:rStyle w:val="Hyperlink"/>
@@ -211,109 +527,110 @@
       </w:r>
     </w:p>
     <w:p/>
-    <w:p/>
-    <w:p/>
-    <w:p>
-      <w:pPr>
+    <w:p>
+      <w:pPr>
+        <w:pStyle w:val="Heading2"/>
+        <w:rPr>
+          <w:b w:val="0"/>
+        </w:rPr>
+      </w:pPr>
+      <w:r>
+        <w:rPr>
+          <w:b w:val="0"/>
+        </w:rPr>
+        <w:t xml:space="preserve">Running NodeJS and </w:t>
+      </w:r>
+      <w:r>
+        <w:rPr>
+          <w:b w:val="0"/>
+        </w:rPr>
+        <w:t>manually controlling</w:t>
+      </w:r>
+      <w:r>
+        <w:rPr>
+          <w:b w:val="0"/>
+        </w:rPr>
+        <w:t xml:space="preserve"> drone</w:t>
+      </w:r>
+      <w:r>
+        <w:rPr>
+          <w:b w:val="0"/>
+        </w:rPr>
+        <w:t xml:space="preserve"> (takeoff and land)</w:t>
+      </w:r>
+    </w:p>
+    <w:p>
+      <w:r>
+        <w:t>Once on Wifi of drone, locate node program on your computer, ‘</w:t>
+      </w:r>
+      <w:r>
+        <w:t>…</w:t>
+      </w:r>
+      <w:r>
+        <w:t>\nodejs\’ as mentioned above, double-click gree</w:t>
+      </w:r>
+      <w:r>
+        <w:t>n/grey node.exe icon to open the NodeJS terminal window (similar to windows command line</w:t>
+      </w:r>
+      <w:r>
+        <w:t>.</w:t>
+      </w:r>
+    </w:p>
+    <w:p>
+      <w:r>
+        <w:t>Node will be your means of sending commands to the drone and receiving any outputs back (such as video feed using ffmpeg which will be described later).</w:t>
+      </w:r>
+    </w:p>
+    <w:p>
+      <w:r>
+        <w:t xml:space="preserve">Type in the commands shown in the instructables guide one by one, making sure each line ends with a semi-colon ‘;’ pressing enter before the next line. </w:t>
+      </w:r>
+      <w:r>
         <w:rPr>
           <w:b/>
         </w:rPr>
-      </w:pPr>
-      <w:r>
+        <w:t xml:space="preserve">Note: </w:t>
+      </w:r>
+      <w:r>
+        <w:t>copy the final (‘client.land();’) command before pressing enter on the takeoff command! I.e. copy and paste each command line by line from the guide into the nodejs terminal window using right-click then copy, right-click then paste making sure to copy the final ‘land’ command before pressing enter on the takeoff command, just in case you need to stop the drop quickly without risking your fingers!</w:t>
+      </w:r>
+    </w:p>
+    <w:p>
+      <w:r>
+        <w:t>As the instructable guide says, you should now have the ability to let the drone hover a few feet off the floor until you enter the</w:t>
+      </w:r>
+      <w:r>
+        <w:t xml:space="preserve"> ’</w:t>
+      </w:r>
+      <w:r>
+        <w:t>client.land();</w:t>
+      </w:r>
+      <w:r>
+        <w:t>’</w:t>
+      </w:r>
+      <w:r>
+        <w:t xml:space="preserve"> command.</w:t>
+      </w:r>
+    </w:p>
+    <w:p>
+      <w:pPr>
         <w:rPr>
           <w:b/>
         </w:rPr>
-        <w:t xml:space="preserve">Running NodeJS and </w:t>
-      </w:r>
-      <w:r>
-        <w:rPr>
-          <w:b/>
-        </w:rPr>
-        <w:t>manually controlling</w:t>
-      </w:r>
-      <w:r>
-        <w:rPr>
-          <w:b/>
-        </w:rPr>
-        <w:t xml:space="preserve"> drone</w:t>
-      </w:r>
-      <w:r>
-        <w:rPr>
-          <w:b/>
-        </w:rPr>
-        <w:t xml:space="preserve"> (takeoff and land)</w:t>
-      </w:r>
-    </w:p>
-    <w:p>
-      <w:r>
-        <w:t>Once on Wifi of drone, locate node program on your computer, ‘</w:t>
-      </w:r>
-      <w:r>
-        <w:t>…</w:t>
-      </w:r>
-      <w:r>
-        <w:t>\nodejs\’ as mentioned above, double-click gree</w:t>
-      </w:r>
-      <w:r>
-        <w:t>n/grey node.exe icon to open the NodeJS terminal window (similar to windows command line</w:t>
-      </w:r>
-      <w:r>
-        <w:t>.</w:t>
-      </w:r>
-    </w:p>
-    <w:p>
-      <w:r>
-        <w:t>Node will be your means of sending commands to the drone and receiving any outputs back (such as video feed using ffmpeg which will be described later).</w:t>
-      </w:r>
-    </w:p>
-    <w:p>
-      <w:r>
-        <w:t xml:space="preserve">Type in the commands shown in the instructables guide one by one, making sure each line ends with a semi-colon ‘;’ pressing enter before the next line. </w:t>
-      </w:r>
-      <w:r>
-        <w:rPr>
-          <w:b/>
-        </w:rPr>
-        <w:t xml:space="preserve">Note: </w:t>
-      </w:r>
-      <w:r>
-        <w:t>copy the final (‘client.land();’) command before pressing enter on the takeoff command! I.e. copy and paste each command line by line from the guide into the nodejs terminal window using right-click then copy, right-click then paste making sure to copy the final ‘land’ command before pressing enter on the takeoff command, just in case you need to stop the drop quickly without risking your fingers!</w:t>
-      </w:r>
-    </w:p>
-    <w:p>
-      <w:r>
-        <w:t>As the instructable guide says, you should now have the ability to let the drone hover a few feet off the floor until you enter the</w:t>
-      </w:r>
-      <w:r>
-        <w:t xml:space="preserve"> ’</w:t>
-      </w:r>
-      <w:r>
-        <w:t>client.land();</w:t>
-      </w:r>
-      <w:r>
-        <w:t>’</w:t>
-      </w:r>
-      <w:r>
-        <w:t xml:space="preserve"> command.</w:t>
-      </w:r>
-    </w:p>
-    <w:p>
-      <w:pPr>
-        <w:rPr>
-          <w:b/>
-        </w:rPr>
-      </w:pPr>
-    </w:p>
-    <w:p>
-      <w:pPr>
-        <w:rPr>
-          <w:b/>
-        </w:rPr>
-      </w:pPr>
-      <w:r>
-        <w:rPr>
-          <w:b/>
-        </w:rPr>
+      </w:pPr>
+    </w:p>
+    <w:p>
+      <w:pPr>
+        <w:pStyle w:val="Heading2"/>
+        <w:rPr>
+          <w:b w:val="0"/>
+        </w:rPr>
+      </w:pPr>
+      <w:r>
+        <w:rPr>
+          <w:b w:val="0"/>
+        </w:rPr>
+        <w:lastRenderedPageBreak/>
         <w:t>Running commands as a simple, repeatable JavaScript program instead</w:t>
       </w:r>
     </w:p>
@@ -326,7 +643,7 @@
       <w:r>
         <w:t xml:space="preserve">Notepad++ </w:t>
       </w:r>
-      <w:hyperlink r:id="rId10" w:history="1">
+      <w:hyperlink r:id="rId14" w:history="1">
         <w:r>
           <w:rPr>
             <w:rStyle w:val="Hyperlink"/>
@@ -433,7 +750,6 @@
         </w:rPr>
       </w:pPr>
       <w:r>
-        <w:lastRenderedPageBreak/>
         <w:t xml:space="preserve">Now to run this program you need to open the windows command prompt in the location of your firstflight.js file and enter the following command – </w:t>
       </w:r>
       <w:r>
@@ -507,13 +823,14 @@
     <w:p/>
     <w:p>
       <w:pPr>
-        <w:rPr>
-          <w:b/>
-        </w:rPr>
-      </w:pPr>
-      <w:r>
-        <w:rPr>
-          <w:b/>
+        <w:pStyle w:val="Heading2"/>
+        <w:rPr>
+          <w:b w:val="0"/>
+        </w:rPr>
+      </w:pPr>
+      <w:r>
+        <w:rPr>
+          <w:b w:val="0"/>
         </w:rPr>
         <w:t>Adding more commands in JavaScript</w:t>
       </w:r>
@@ -604,6 +921,7 @@
         </w:numPr>
       </w:pPr>
       <w:r>
+        <w:lastRenderedPageBreak/>
         <w:t>left(speed)/right(speed) - changes the roll causing horizontal movement</w:t>
       </w:r>
     </w:p>
@@ -667,8 +985,6 @@
       <w:r>
         <w:t>ation on the perpendicular axis of the object.</w:t>
       </w:r>
-      <w:bookmarkStart w:id="0" w:name="_GoBack"/>
-      <w:bookmarkEnd w:id="0"/>
     </w:p>
     <w:p>
       <w:pPr>
@@ -680,7 +996,6 @@
           <w:noProof/>
           <w:lang w:eastAsia="en-GB"/>
         </w:rPr>
-        <w:lastRenderedPageBreak/>
         <w:drawing>
           <wp:inline distT="0" distB="0" distL="0" distR="0" wp14:anchorId="69900927" wp14:editId="55BC0458">
             <wp:extent cx="5671185" cy="4501515"/>
@@ -699,7 +1014,7 @@
                     </pic:cNvPicPr>
                   </pic:nvPicPr>
                   <pic:blipFill>
-                    <a:blip r:embed="rId11">
+                    <a:blip r:embed="rId15">
                       <a:extLst>
                         <a:ext uri="{28A0092B-C50C-407E-A947-70E740481C1C}">
                           <a14:useLocalDpi xmlns:a14="http://schemas.microsoft.com/office/drawing/2010/main" val="0"/>
@@ -741,14 +1056,27 @@
       <w:r>
         <w:t xml:space="preserve">Figure </w:t>
       </w:r>
-      <w:fldSimple w:instr=" SEQ Figure \* ARABIC ">
-        <w:r>
-          <w:rPr>
-            <w:noProof/>
-          </w:rPr>
-          <w:t>1</w:t>
-        </w:r>
-      </w:fldSimple>
+      <w:r>
+        <w:fldChar w:fldCharType="begin"/>
+      </w:r>
+      <w:r>
+        <w:instrText xml:space="preserve"> SEQ Figure \* ARABIC </w:instrText>
+      </w:r>
+      <w:r>
+        <w:fldChar w:fldCharType="separate"/>
+      </w:r>
+      <w:r>
+        <w:rPr>
+          <w:noProof/>
+        </w:rPr>
+        <w:t>1</w:t>
+      </w:r>
+      <w:r>
+        <w:rPr>
+          <w:noProof/>
+        </w:rPr>
+        <w:fldChar w:fldCharType="end"/>
+      </w:r>
       <w:r>
         <w:t xml:space="preserve">: </w:t>
       </w:r>
@@ -770,6 +1098,92 @@
 <file path=word/numbering.xml><?xml version="1.0" encoding="utf-8"?>
 <w:numbering xmlns:wpc="http://schemas.microsoft.com/office/word/2010/wordprocessingCanvas" xmlns:mc="http://schemas.openxmlformats.org/markup-compatibility/2006" xmlns:o="urn:schemas-microsoft-com:office:office" xmlns:r="http://schemas.openxmlformats.org/officeDocument/2006/relationships" xmlns:m="http://schemas.openxmlformats.org/officeDocument/2006/math" xmlns:v="urn:schemas-microsoft-com:vml" xmlns:wp14="http://schemas.microsoft.com/office/word/2010/wordprocessingDrawing" xmlns:wp="http://schemas.openxmlformats.org/drawingml/2006/wordprocessingDrawing" xmlns:w10="urn:schemas-microsoft-com:office:word" xmlns:w="http://schemas.openxmlformats.org/wordprocessingml/2006/main" xmlns:w14="http://schemas.microsoft.com/office/word/2010/wordml" xmlns:wpg="http://schemas.microsoft.com/office/word/2010/wordprocessingGroup" xmlns:wpi="http://schemas.microsoft.com/office/word/2010/wordprocessingInk" xmlns:wne="http://schemas.microsoft.com/office/word/2006/wordml" xmlns:wps="http://schemas.microsoft.com/office/word/2010/wordprocessingShape" mc:Ignorable="w14 wp14">
   <w:abstractNum w:abstractNumId="0">
+    <w:nsid w:val="16672CE3"/>
+    <w:multiLevelType w:val="hybridMultilevel"/>
+    <w:tmpl w:val="776CE9FA"/>
+    <w:lvl w:ilvl="0" w:tplc="0809000F">
+      <w:start w:val="1"/>
+      <w:numFmt w:val="decimal"/>
+      <w:lvlText w:val="%1."/>
+      <w:lvlJc w:val="left"/>
+      <w:pPr>
+        <w:ind w:left="720" w:hanging="360"/>
+      </w:pPr>
+    </w:lvl>
+    <w:lvl w:ilvl="1" w:tplc="08090019" w:tentative="1">
+      <w:start w:val="1"/>
+      <w:numFmt w:val="lowerLetter"/>
+      <w:lvlText w:val="%2."/>
+      <w:lvlJc w:val="left"/>
+      <w:pPr>
+        <w:ind w:left="1440" w:hanging="360"/>
+      </w:pPr>
+    </w:lvl>
+    <w:lvl w:ilvl="2" w:tplc="0809001B" w:tentative="1">
+      <w:start w:val="1"/>
+      <w:numFmt w:val="lowerRoman"/>
+      <w:lvlText w:val="%3."/>
+      <w:lvlJc w:val="right"/>
+      <w:pPr>
+        <w:ind w:left="2160" w:hanging="180"/>
+      </w:pPr>
+    </w:lvl>
+    <w:lvl w:ilvl="3" w:tplc="0809000F" w:tentative="1">
+      <w:start w:val="1"/>
+      <w:numFmt w:val="decimal"/>
+      <w:lvlText w:val="%4."/>
+      <w:lvlJc w:val="left"/>
+      <w:pPr>
+        <w:ind w:left="2880" w:hanging="360"/>
+      </w:pPr>
+    </w:lvl>
+    <w:lvl w:ilvl="4" w:tplc="08090019" w:tentative="1">
+      <w:start w:val="1"/>
+      <w:numFmt w:val="lowerLetter"/>
+      <w:lvlText w:val="%5."/>
+      <w:lvlJc w:val="left"/>
+      <w:pPr>
+        <w:ind w:left="3600" w:hanging="360"/>
+      </w:pPr>
+    </w:lvl>
+    <w:lvl w:ilvl="5" w:tplc="0809001B" w:tentative="1">
+      <w:start w:val="1"/>
+      <w:numFmt w:val="lowerRoman"/>
+      <w:lvlText w:val="%6."/>
+      <w:lvlJc w:val="right"/>
+      <w:pPr>
+        <w:ind w:left="4320" w:hanging="180"/>
+      </w:pPr>
+    </w:lvl>
+    <w:lvl w:ilvl="6" w:tplc="0809000F" w:tentative="1">
+      <w:start w:val="1"/>
+      <w:numFmt w:val="decimal"/>
+      <w:lvlText w:val="%7."/>
+      <w:lvlJc w:val="left"/>
+      <w:pPr>
+        <w:ind w:left="5040" w:hanging="360"/>
+      </w:pPr>
+    </w:lvl>
+    <w:lvl w:ilvl="7" w:tplc="08090019" w:tentative="1">
+      <w:start w:val="1"/>
+      <w:numFmt w:val="lowerLetter"/>
+      <w:lvlText w:val="%8."/>
+      <w:lvlJc w:val="left"/>
+      <w:pPr>
+        <w:ind w:left="5760" w:hanging="360"/>
+      </w:pPr>
+    </w:lvl>
+    <w:lvl w:ilvl="8" w:tplc="0809001B" w:tentative="1">
+      <w:start w:val="1"/>
+      <w:numFmt w:val="lowerRoman"/>
+      <w:lvlText w:val="%9."/>
+      <w:lvlJc w:val="right"/>
+      <w:pPr>
+        <w:ind w:left="6480" w:hanging="180"/>
+      </w:pPr>
+    </w:lvl>
+  </w:abstractNum>
+  <w:abstractNum w:abstractNumId="1">
     <w:nsid w:val="5BB2067F"/>
     <w:multiLevelType w:val="hybridMultilevel"/>
     <w:tmpl w:val="DA383E20"/>
@@ -882,7 +1296,7 @@
       </w:rPr>
     </w:lvl>
   </w:abstractNum>
-  <w:abstractNum w:abstractNumId="1">
+  <w:abstractNum w:abstractNumId="2">
     <w:nsid w:val="5D525AFE"/>
     <w:multiLevelType w:val="hybridMultilevel"/>
     <w:tmpl w:val="FF8429E4"/>
@@ -996,10 +1410,13 @@
     </w:lvl>
   </w:abstractNum>
   <w:num w:numId="1">
-    <w:abstractNumId w:val="0"/>
+    <w:abstractNumId w:val="1"/>
   </w:num>
   <w:num w:numId="2">
-    <w:abstractNumId w:val="1"/>
+    <w:abstractNumId w:val="2"/>
+  </w:num>
+  <w:num w:numId="3">
+    <w:abstractNumId w:val="0"/>
   </w:num>
 </w:numbering>
 </file>
@@ -1164,6 +1581,52 @@
     <w:name w:val="Normal"/>
     <w:qFormat/>
   </w:style>
+  <w:style w:type="paragraph" w:styleId="Heading2">
+    <w:name w:val="heading 2"/>
+    <w:basedOn w:val="Normal"/>
+    <w:next w:val="Normal"/>
+    <w:link w:val="Heading2Char"/>
+    <w:uiPriority w:val="9"/>
+    <w:unhideWhenUsed/>
+    <w:qFormat/>
+    <w:rsid w:val="006A003A"/>
+    <w:pPr>
+      <w:keepNext/>
+      <w:keepLines/>
+      <w:spacing w:before="200" w:after="0"/>
+      <w:outlineLvl w:val="1"/>
+    </w:pPr>
+    <w:rPr>
+      <w:rFonts w:asciiTheme="majorHAnsi" w:eastAsiaTheme="majorEastAsia" w:hAnsiTheme="majorHAnsi" w:cstheme="majorBidi"/>
+      <w:b/>
+      <w:bCs/>
+      <w:color w:val="4F81BD" w:themeColor="accent1"/>
+      <w:sz w:val="26"/>
+      <w:szCs w:val="26"/>
+    </w:rPr>
+  </w:style>
+  <w:style w:type="paragraph" w:styleId="Heading3">
+    <w:name w:val="heading 3"/>
+    <w:basedOn w:val="Normal"/>
+    <w:next w:val="Normal"/>
+    <w:link w:val="Heading3Char"/>
+    <w:uiPriority w:val="9"/>
+    <w:unhideWhenUsed/>
+    <w:qFormat/>
+    <w:rsid w:val="006A003A"/>
+    <w:pPr>
+      <w:keepNext/>
+      <w:keepLines/>
+      <w:spacing w:before="200" w:after="0"/>
+      <w:outlineLvl w:val="2"/>
+    </w:pPr>
+    <w:rPr>
+      <w:rFonts w:asciiTheme="majorHAnsi" w:eastAsiaTheme="majorEastAsia" w:hAnsiTheme="majorHAnsi" w:cstheme="majorBidi"/>
+      <w:b/>
+      <w:bCs/>
+      <w:color w:val="4F81BD" w:themeColor="accent1"/>
+    </w:rPr>
+  </w:style>
   <w:style w:type="character" w:default="1" w:styleId="DefaultParagraphFont">
     <w:name w:val="Default Paragraph Font"/>
     <w:uiPriority w:val="1"/>
@@ -1269,6 +1732,46 @@
       <w:color w:val="4F81BD" w:themeColor="accent1"/>
       <w:sz w:val="18"/>
       <w:szCs w:val="18"/>
+    </w:rPr>
+  </w:style>
+  <w:style w:type="character" w:styleId="FollowedHyperlink">
+    <w:name w:val="FollowedHyperlink"/>
+    <w:basedOn w:val="DefaultParagraphFont"/>
+    <w:uiPriority w:val="99"/>
+    <w:semiHidden/>
+    <w:unhideWhenUsed/>
+    <w:rsid w:val="009E79ED"/>
+    <w:rPr>
+      <w:color w:val="800080" w:themeColor="followedHyperlink"/>
+      <w:u w:val="single"/>
+    </w:rPr>
+  </w:style>
+  <w:style w:type="character" w:customStyle="1" w:styleId="Heading2Char">
+    <w:name w:val="Heading 2 Char"/>
+    <w:basedOn w:val="DefaultParagraphFont"/>
+    <w:link w:val="Heading2"/>
+    <w:uiPriority w:val="9"/>
+    <w:rsid w:val="006A003A"/>
+    <w:rPr>
+      <w:rFonts w:asciiTheme="majorHAnsi" w:eastAsiaTheme="majorEastAsia" w:hAnsiTheme="majorHAnsi" w:cstheme="majorBidi"/>
+      <w:b/>
+      <w:bCs/>
+      <w:color w:val="4F81BD" w:themeColor="accent1"/>
+      <w:sz w:val="26"/>
+      <w:szCs w:val="26"/>
+    </w:rPr>
+  </w:style>
+  <w:style w:type="character" w:customStyle="1" w:styleId="Heading3Char">
+    <w:name w:val="Heading 3 Char"/>
+    <w:basedOn w:val="DefaultParagraphFont"/>
+    <w:link w:val="Heading3"/>
+    <w:uiPriority w:val="9"/>
+    <w:rsid w:val="006A003A"/>
+    <w:rPr>
+      <w:rFonts w:asciiTheme="majorHAnsi" w:eastAsiaTheme="majorEastAsia" w:hAnsiTheme="majorHAnsi" w:cstheme="majorBidi"/>
+      <w:b/>
+      <w:bCs/>
+      <w:color w:val="4F81BD" w:themeColor="accent1"/>
     </w:rPr>
   </w:style>
 </w:styles>
@@ -1434,6 +1937,52 @@
     <w:name w:val="Normal"/>
     <w:qFormat/>
   </w:style>
+  <w:style w:type="paragraph" w:styleId="Heading2">
+    <w:name w:val="heading 2"/>
+    <w:basedOn w:val="Normal"/>
+    <w:next w:val="Normal"/>
+    <w:link w:val="Heading2Char"/>
+    <w:uiPriority w:val="9"/>
+    <w:unhideWhenUsed/>
+    <w:qFormat/>
+    <w:rsid w:val="006A003A"/>
+    <w:pPr>
+      <w:keepNext/>
+      <w:keepLines/>
+      <w:spacing w:before="200" w:after="0"/>
+      <w:outlineLvl w:val="1"/>
+    </w:pPr>
+    <w:rPr>
+      <w:rFonts w:asciiTheme="majorHAnsi" w:eastAsiaTheme="majorEastAsia" w:hAnsiTheme="majorHAnsi" w:cstheme="majorBidi"/>
+      <w:b/>
+      <w:bCs/>
+      <w:color w:val="4F81BD" w:themeColor="accent1"/>
+      <w:sz w:val="26"/>
+      <w:szCs w:val="26"/>
+    </w:rPr>
+  </w:style>
+  <w:style w:type="paragraph" w:styleId="Heading3">
+    <w:name w:val="heading 3"/>
+    <w:basedOn w:val="Normal"/>
+    <w:next w:val="Normal"/>
+    <w:link w:val="Heading3Char"/>
+    <w:uiPriority w:val="9"/>
+    <w:unhideWhenUsed/>
+    <w:qFormat/>
+    <w:rsid w:val="006A003A"/>
+    <w:pPr>
+      <w:keepNext/>
+      <w:keepLines/>
+      <w:spacing w:before="200" w:after="0"/>
+      <w:outlineLvl w:val="2"/>
+    </w:pPr>
+    <w:rPr>
+      <w:rFonts w:asciiTheme="majorHAnsi" w:eastAsiaTheme="majorEastAsia" w:hAnsiTheme="majorHAnsi" w:cstheme="majorBidi"/>
+      <w:b/>
+      <w:bCs/>
+      <w:color w:val="4F81BD" w:themeColor="accent1"/>
+    </w:rPr>
+  </w:style>
   <w:style w:type="character" w:default="1" w:styleId="DefaultParagraphFont">
     <w:name w:val="Default Paragraph Font"/>
     <w:uiPriority w:val="1"/>
@@ -1539,6 +2088,46 @@
       <w:color w:val="4F81BD" w:themeColor="accent1"/>
       <w:sz w:val="18"/>
       <w:szCs w:val="18"/>
+    </w:rPr>
+  </w:style>
+  <w:style w:type="character" w:styleId="FollowedHyperlink">
+    <w:name w:val="FollowedHyperlink"/>
+    <w:basedOn w:val="DefaultParagraphFont"/>
+    <w:uiPriority w:val="99"/>
+    <w:semiHidden/>
+    <w:unhideWhenUsed/>
+    <w:rsid w:val="009E79ED"/>
+    <w:rPr>
+      <w:color w:val="800080" w:themeColor="followedHyperlink"/>
+      <w:u w:val="single"/>
+    </w:rPr>
+  </w:style>
+  <w:style w:type="character" w:customStyle="1" w:styleId="Heading2Char">
+    <w:name w:val="Heading 2 Char"/>
+    <w:basedOn w:val="DefaultParagraphFont"/>
+    <w:link w:val="Heading2"/>
+    <w:uiPriority w:val="9"/>
+    <w:rsid w:val="006A003A"/>
+    <w:rPr>
+      <w:rFonts w:asciiTheme="majorHAnsi" w:eastAsiaTheme="majorEastAsia" w:hAnsiTheme="majorHAnsi" w:cstheme="majorBidi"/>
+      <w:b/>
+      <w:bCs/>
+      <w:color w:val="4F81BD" w:themeColor="accent1"/>
+      <w:sz w:val="26"/>
+      <w:szCs w:val="26"/>
+    </w:rPr>
+  </w:style>
+  <w:style w:type="character" w:customStyle="1" w:styleId="Heading3Char">
+    <w:name w:val="Heading 3 Char"/>
+    <w:basedOn w:val="DefaultParagraphFont"/>
+    <w:link w:val="Heading3"/>
+    <w:uiPriority w:val="9"/>
+    <w:rsid w:val="006A003A"/>
+    <w:rPr>
+      <w:rFonts w:asciiTheme="majorHAnsi" w:eastAsiaTheme="majorEastAsia" w:hAnsiTheme="majorHAnsi" w:cstheme="majorBidi"/>
+      <w:b/>
+      <w:bCs/>
+      <w:color w:val="4F81BD" w:themeColor="accent1"/>
     </w:rPr>
   </w:style>
 </w:styles>
@@ -1834,7 +2423,7 @@
 </file>
 
 <file path=customXml/itemProps1.xml><?xml version="1.0" encoding="utf-8"?>
-<ds:datastoreItem xmlns:ds="http://schemas.openxmlformats.org/officeDocument/2006/customXml" ds:itemID="{294C981D-4CBF-4727-811F-42686B249C1B}">
+<ds:datastoreItem xmlns:ds="http://schemas.openxmlformats.org/officeDocument/2006/customXml" ds:itemID="{5C89454C-8324-45DC-A4A7-E841DB720A12}">
   <ds:schemaRefs>
     <ds:schemaRef ds:uri="http://schemas.openxmlformats.org/officeDocument/2006/bibliography"/>
   </ds:schemaRefs>

</xml_diff>

<commit_message>
nearly done with nodeJS installation
</commit_message>
<xml_diff>
--- a/Notes for blog/1 - setup and first flight.docx
+++ b/Notes for blog/1 - setup and first flight.docx
@@ -45,7 +45,10 @@
         <w:pStyle w:val="Heading3"/>
       </w:pPr>
       <w:r>
-        <w:t>1. Windows 10 PC/laptop with WiFi</w:t>
+        <w:t xml:space="preserve">1. Windows 10 PC/laptop with </w:t>
+      </w:r>
+      <w:r>
+        <w:t>Wi-Fi</w:t>
       </w:r>
     </w:p>
     <w:p>
@@ -53,7 +56,19 @@
         <w:jc w:val="both"/>
       </w:pPr>
       <w:r>
-        <w:t>For these tutorials, I am using a Windows 10 PC with a USB WiFi adapter to connect to the drone, if you don’t already have WiFi capability on your PC, something like the USB adapter in the link below should solve that for you.</w:t>
+        <w:t xml:space="preserve">For these tutorials, I am using a Windows 10 PC with a USB </w:t>
+      </w:r>
+      <w:r>
+        <w:t>Wi-Fi</w:t>
+      </w:r>
+      <w:r>
+        <w:t xml:space="preserve"> adapter to connect to the drone, if you don’t already have </w:t>
+      </w:r>
+      <w:r>
+        <w:t>Wi-Fi</w:t>
+      </w:r>
+      <w:r>
+        <w:t xml:space="preserve"> capability on your PC, something like the USB adapter in the link below should solve that for you.</w:t>
       </w:r>
     </w:p>
     <w:p>
@@ -74,7 +89,13 @@
         <w:t>If you have a Windows 10 laptop, you should be all set</w:t>
       </w:r>
       <w:r>
-        <w:t xml:space="preserve"> (built-in WiFi)</w:t>
+        <w:t xml:space="preserve"> (built-in </w:t>
+      </w:r>
+      <w:r>
+        <w:t>Wi-Fi</w:t>
+      </w:r>
+      <w:r>
+        <w:t>)</w:t>
       </w:r>
       <w:r>
         <w:t xml:space="preserve"> </w:t>
@@ -114,7 +135,13 @@
         <w:t xml:space="preserve">Linux/Mac: </w:t>
       </w:r>
       <w:r>
-        <w:t>At the moment I’m looking into getting a Macbook of my own so one day I should be able to try this all out on Mac and write a guide on that if needed. Might as well wait to do</w:t>
+        <w:t xml:space="preserve">At the moment I’m looking into getting a </w:t>
+      </w:r>
+      <w:r>
+        <w:t>MacBook</w:t>
+      </w:r>
+      <w:r>
+        <w:t xml:space="preserve"> of my own so one day I should be able to try this all out on Mac and write a guide on that if needed. Might as well wait to do</w:t>
       </w:r>
       <w:r>
         <w:t xml:space="preserve"> Linux until tha</w:t>
@@ -282,6 +309,9 @@
       </w:r>
     </w:p>
     <w:p>
+      <w:pPr>
+        <w:jc w:val="both"/>
+      </w:pPr>
       <w:r>
         <w:t>In this guide we are going to do the following:</w:t>
       </w:r>
@@ -293,6 +323,7 @@
           <w:ilvl w:val="0"/>
           <w:numId w:val="3"/>
         </w:numPr>
+        <w:jc w:val="both"/>
       </w:pPr>
       <w:r>
         <w:t>Install an application that will allow us to send and receive information from our drone (NodeJS)</w:t>
@@ -305,9 +336,13 @@
           <w:ilvl w:val="0"/>
           <w:numId w:val="3"/>
         </w:numPr>
-      </w:pPr>
-      <w:r>
-        <w:t>Connect to the drone using WiFi</w:t>
+        <w:jc w:val="both"/>
+      </w:pPr>
+      <w:r>
+        <w:t xml:space="preserve">Connect to the drone using </w:t>
+      </w:r>
+      <w:r>
+        <w:t>Wi-Fi</w:t>
       </w:r>
     </w:p>
     <w:p>
@@ -317,6 +352,7 @@
           <w:ilvl w:val="0"/>
           <w:numId w:val="3"/>
         </w:numPr>
+        <w:jc w:val="both"/>
       </w:pPr>
       <w:r>
         <w:t>Use NodeJS to tell the drone to take off and land from our laptop</w:t>
@@ -329,6 +365,7 @@
           <w:ilvl w:val="0"/>
           <w:numId w:val="3"/>
         </w:numPr>
+        <w:jc w:val="both"/>
       </w:pPr>
       <w:r>
         <w:t>Write some simple JavaScript programs to save us typing lots of commands each time we want to fly the drone</w:t>
@@ -341,6 +378,7 @@
           <w:ilvl w:val="0"/>
           <w:numId w:val="3"/>
         </w:numPr>
+        <w:jc w:val="both"/>
       </w:pPr>
       <w:r>
         <w:t>Add some more functionality into our JavaScript programs and understanding the use of these to control the pitch, roll and yaw</w:t>
@@ -353,11 +391,17 @@
       </w:r>
     </w:p>
     <w:p>
+      <w:pPr>
+        <w:jc w:val="both"/>
+      </w:pPr>
       <w:r>
         <w:t>To complete this, I have used a fantastic guide from the Instructables website (link below). This contains many of the commands that we’ll use, however I’ve tailored this guide to fill in any gaps I found in the Instructables guide and to make sure it works with the latest Windows operating system.</w:t>
       </w:r>
     </w:p>
     <w:p>
+      <w:pPr>
+        <w:jc w:val="both"/>
+      </w:pPr>
       <w:hyperlink r:id="rId11" w:history="1">
         <w:r>
           <w:rPr>
@@ -367,10 +411,10 @@
         </w:r>
       </w:hyperlink>
     </w:p>
-    <w:p>
-      <w:bookmarkStart w:id="0" w:name="_GoBack"/>
-      <w:bookmarkEnd w:id="0"/>
-    </w:p>
+    <w:p/>
+    <w:p/>
+    <w:p/>
+    <w:p/>
     <w:p>
       <w:pPr>
         <w:pStyle w:val="Heading2"/>
@@ -382,23 +426,466 @@
         <w:rPr>
           <w:b w:val="0"/>
         </w:rPr>
+        <w:lastRenderedPageBreak/>
         <w:t>Install NodeJs</w:t>
       </w:r>
     </w:p>
     <w:p>
       <w:r>
-        <w:t>Install latest NodeJS (‘v6.7.0 Current’ at time of writing) from here:</w:t>
-      </w:r>
-    </w:p>
-    <w:p>
-      <w:hyperlink r:id="rId12" w:history="1">
+        <w:t>Just before we get into installing NodeJS, the first thing I did was create a folder on the Desktop called ‘Drone’ which contained an empty folder called ‘nodejs’. When we install NodeJS below we’ll change the default install location from C:\Program Files\nodejs</w:t>
+      </w:r>
+      <w:r>
+        <w:t>\ to</w:t>
+      </w:r>
+      <w:r>
+        <w:t xml:space="preserve"> </w:t>
+      </w:r>
+      <w:r>
+        <w:t>C:\Users\Mark\Desktop\Drone</w:t>
+      </w:r>
+      <w:r>
+        <w:t xml:space="preserve"> (just change ‘Mark’ to the user</w:t>
+      </w:r>
+      <w:r>
+        <w:t xml:space="preserve"> name on</w:t>
+      </w:r>
+      <w:r>
+        <w:t xml:space="preserve"> your PC!)</w:t>
+      </w:r>
+    </w:p>
+    <w:p>
+      <w:pPr>
+        <w:jc w:val="center"/>
+      </w:pPr>
+      <w:r>
+        <w:rPr>
+          <w:noProof/>
+          <w:lang w:eastAsia="en-GB"/>
+        </w:rPr>
+        <w:drawing>
+          <wp:inline distT="0" distB="0" distL="0" distR="0" wp14:anchorId="05DDB066" wp14:editId="24C4EF3B">
+            <wp:extent cx="1200150" cy="1085850"/>
+            <wp:effectExtent l="0" t="0" r="0" b="0"/>
+            <wp:docPr id="2" name="Picture 2"/>
+            <wp:cNvGraphicFramePr>
+              <a:graphicFrameLocks xmlns:a="http://schemas.openxmlformats.org/drawingml/2006/main" noChangeAspect="1"/>
+            </wp:cNvGraphicFramePr>
+            <a:graphic xmlns:a="http://schemas.openxmlformats.org/drawingml/2006/main">
+              <a:graphicData uri="http://schemas.openxmlformats.org/drawingml/2006/picture">
+                <pic:pic xmlns:pic="http://schemas.openxmlformats.org/drawingml/2006/picture">
+                  <pic:nvPicPr>
+                    <pic:cNvPr id="0" name=""/>
+                    <pic:cNvPicPr/>
+                  </pic:nvPicPr>
+                  <pic:blipFill>
+                    <a:blip r:embed="rId12"/>
+                    <a:stretch>
+                      <a:fillRect/>
+                    </a:stretch>
+                  </pic:blipFill>
+                  <pic:spPr>
+                    <a:xfrm>
+                      <a:off x="0" y="0"/>
+                      <a:ext cx="1200150" cy="1085850"/>
+                    </a:xfrm>
+                    <a:prstGeom prst="rect">
+                      <a:avLst/>
+                    </a:prstGeom>
+                  </pic:spPr>
+                </pic:pic>
+              </a:graphicData>
+            </a:graphic>
+          </wp:inline>
+        </w:drawing>
+      </w:r>
+    </w:p>
+    <w:p>
+      <w:r>
+        <w:t>Now we’ve got a place</w:t>
+      </w:r>
+      <w:r>
+        <w:t xml:space="preserve"> sorted out for NodeJS to live, click the following link to view the available NodeJS downloads</w:t>
+      </w:r>
+      <w:r>
+        <w:t xml:space="preserve"> </w:t>
+      </w:r>
+      <w:hyperlink r:id="rId13" w:history="1">
         <w:r>
           <w:rPr>
             <w:rStyle w:val="Hyperlink"/>
           </w:rPr>
-          <w:t>https://nodejs.org/en/</w:t>
+          <w:t>https://nodejs.org/en/download/</w:t>
         </w:r>
       </w:hyperlink>
+      <w:r>
+        <w:t>.</w:t>
+      </w:r>
+    </w:p>
+    <w:p>
+      <w:r>
+        <w:t>The version you download will ultimately depend on the operating system you are running, in Windows you can check this in the following ways:</w:t>
+      </w:r>
+    </w:p>
+    <w:p>
+      <w:pPr>
+        <w:pStyle w:val="ListParagraph"/>
+        <w:numPr>
+          <w:ilvl w:val="0"/>
+          <w:numId w:val="4"/>
+        </w:numPr>
+        <w:rPr>
+          <w:color w:val="0000FF" w:themeColor="hyperlink"/>
+          <w:u w:val="single"/>
+        </w:rPr>
+      </w:pPr>
+      <w:r>
+        <w:t xml:space="preserve">Windows 7 – right click the </w:t>
+      </w:r>
+      <w:r>
+        <w:t>‘</w:t>
+      </w:r>
+      <w:r>
+        <w:t>Computer</w:t>
+      </w:r>
+      <w:r>
+        <w:t>’</w:t>
+      </w:r>
+      <w:r>
+        <w:t xml:space="preserve"> </w:t>
+      </w:r>
+      <w:r>
+        <w:t>option</w:t>
+      </w:r>
+      <w:r>
+        <w:t xml:space="preserve"> in the start menu and click the </w:t>
+      </w:r>
+      <w:r>
+        <w:t>‘</w:t>
+      </w:r>
+      <w:r>
+        <w:t>Properties</w:t>
+      </w:r>
+      <w:r>
+        <w:t>’</w:t>
+      </w:r>
+      <w:r>
+        <w:t xml:space="preserve"> option</w:t>
+      </w:r>
+    </w:p>
+    <w:p>
+      <w:pPr>
+        <w:pStyle w:val="ListParagraph"/>
+        <w:numPr>
+          <w:ilvl w:val="0"/>
+          <w:numId w:val="4"/>
+        </w:numPr>
+        <w:rPr>
+          <w:color w:val="0000FF" w:themeColor="hyperlink"/>
+          <w:u w:val="single"/>
+        </w:rPr>
+      </w:pPr>
+      <w:r>
+        <w:t>Windows 8</w:t>
+      </w:r>
+      <w:r>
+        <w:t xml:space="preserve"> and 10</w:t>
+      </w:r>
+      <w:r>
+        <w:t xml:space="preserve"> – hold</w:t>
+      </w:r>
+      <w:r>
+        <w:t xml:space="preserve"> down</w:t>
+      </w:r>
+      <w:r>
+        <w:t xml:space="preserve"> the windows key (key </w:t>
+      </w:r>
+      <w:r>
+        <w:t>in-between</w:t>
+      </w:r>
+      <w:r>
+        <w:t xml:space="preserve"> CTRL and ALT on the bottom left of keyboard) and press E to open file explorer, then right click </w:t>
+      </w:r>
+      <w:r>
+        <w:t>‘</w:t>
+      </w:r>
+      <w:r>
+        <w:t>This PC</w:t>
+      </w:r>
+      <w:r>
+        <w:t>’</w:t>
+      </w:r>
+      <w:r>
+        <w:t xml:space="preserve"> on </w:t>
+      </w:r>
+      <w:r>
+        <w:t xml:space="preserve">the left hand side of the file explorer window </w:t>
+      </w:r>
+      <w:r>
+        <w:t xml:space="preserve">and click </w:t>
+      </w:r>
+      <w:r>
+        <w:t>‘</w:t>
+      </w:r>
+      <w:r>
+        <w:t>Properties</w:t>
+      </w:r>
+      <w:r>
+        <w:t>’</w:t>
+      </w:r>
+    </w:p>
+    <w:p>
+      <w:r>
+        <w:t>The result</w:t>
+      </w:r>
+      <w:r>
+        <w:t>ing window</w:t>
+      </w:r>
+      <w:r>
+        <w:t xml:space="preserve"> should contain the ‘System’</w:t>
+      </w:r>
+      <w:r>
+        <w:t xml:space="preserve"> section as shown below.</w:t>
+      </w:r>
+    </w:p>
+    <w:p>
+      <w:pPr>
+        <w:jc w:val="center"/>
+        <w:rPr>
+          <w:color w:val="0000FF" w:themeColor="hyperlink"/>
+          <w:u w:val="single"/>
+        </w:rPr>
+      </w:pPr>
+      <w:r>
+        <w:rPr>
+          <w:noProof/>
+          <w:lang w:eastAsia="en-GB"/>
+        </w:rPr>
+        <w:drawing>
+          <wp:inline distT="0" distB="0" distL="0" distR="0" wp14:anchorId="72D52CC7" wp14:editId="7723BD69">
+            <wp:extent cx="4629150" cy="1190625"/>
+            <wp:effectExtent l="19050" t="19050" r="19050" b="28575"/>
+            <wp:docPr id="3" name="Picture 3"/>
+            <wp:cNvGraphicFramePr>
+              <a:graphicFrameLocks xmlns:a="http://schemas.openxmlformats.org/drawingml/2006/main" noChangeAspect="1"/>
+            </wp:cNvGraphicFramePr>
+            <a:graphic xmlns:a="http://schemas.openxmlformats.org/drawingml/2006/main">
+              <a:graphicData uri="http://schemas.openxmlformats.org/drawingml/2006/picture">
+                <pic:pic xmlns:pic="http://schemas.openxmlformats.org/drawingml/2006/picture">
+                  <pic:nvPicPr>
+                    <pic:cNvPr id="0" name=""/>
+                    <pic:cNvPicPr/>
+                  </pic:nvPicPr>
+                  <pic:blipFill>
+                    <a:blip r:embed="rId14"/>
+                    <a:stretch>
+                      <a:fillRect/>
+                    </a:stretch>
+                  </pic:blipFill>
+                  <pic:spPr>
+                    <a:xfrm>
+                      <a:off x="0" y="0"/>
+                      <a:ext cx="4629150" cy="1190625"/>
+                    </a:xfrm>
+                    <a:prstGeom prst="rect">
+                      <a:avLst/>
+                    </a:prstGeom>
+                    <a:ln>
+                      <a:solidFill>
+                        <a:schemeClr val="accent1"/>
+                      </a:solidFill>
+                    </a:ln>
+                  </pic:spPr>
+                </pic:pic>
+              </a:graphicData>
+            </a:graphic>
+          </wp:inline>
+        </w:drawing>
+      </w:r>
+    </w:p>
+    <w:p>
+      <w:r>
+        <w:t>According to the result given above</w:t>
+      </w:r>
+      <w:r>
+        <w:t xml:space="preserve"> </w:t>
+      </w:r>
+      <w:r>
+        <w:t xml:space="preserve">for my PC, </w:t>
+      </w:r>
+      <w:r>
+        <w:t>I’m ru</w:t>
+      </w:r>
+      <w:r>
+        <w:t>nning a 64-bit operating system</w:t>
+      </w:r>
+      <w:r>
+        <w:t xml:space="preserve"> (‘System type’ field)</w:t>
+      </w:r>
+      <w:r>
+        <w:t xml:space="preserve"> </w:t>
+      </w:r>
+      <w:r>
+        <w:t xml:space="preserve">so </w:t>
+      </w:r>
+      <w:r>
+        <w:t>I’ll need to download the</w:t>
+      </w:r>
+      <w:r>
+        <w:t xml:space="preserve"> 64-bit </w:t>
+      </w:r>
+      <w:r>
+        <w:t xml:space="preserve">version of </w:t>
+      </w:r>
+      <w:r>
+        <w:t>NodeJS (use the .msi installer) as shown by the red box in the next screenshot.</w:t>
+      </w:r>
+    </w:p>
+    <w:p>
+      <w:r>
+        <w:rPr>
+          <w:b/>
+        </w:rPr>
+        <w:t xml:space="preserve">Note: </w:t>
+      </w:r>
+      <w:r>
+        <w:t xml:space="preserve"> Although it is possible to run 32-bit versions of software on 64-bit operating systems, it’s best practice to use the most appropriate install for your machine as using a 32-bit program on a 64-bit operating system can waste some system resources. In hobbyist projects this isn’t a significant issue but it’s a good practice to follow if your technological adventures lead to bigger and better places!</w:t>
+      </w:r>
+      <w:bookmarkStart w:id="0" w:name="_GoBack"/>
+      <w:bookmarkEnd w:id="0"/>
+    </w:p>
+    <w:p>
+      <w:pPr>
+        <w:jc w:val="center"/>
+        <w:rPr>
+          <w:color w:val="0000FF" w:themeColor="hyperlink"/>
+          <w:u w:val="single"/>
+        </w:rPr>
+      </w:pPr>
+      <w:r>
+        <w:rPr>
+          <w:noProof/>
+          <w:lang w:eastAsia="en-GB"/>
+        </w:rPr>
+        <w:lastRenderedPageBreak/>
+        <mc:AlternateContent>
+          <mc:Choice Requires="wps">
+            <w:drawing>
+              <wp:anchor distT="0" distB="0" distL="114300" distR="114300" simplePos="0" relativeHeight="251659264" behindDoc="0" locked="0" layoutInCell="1" allowOverlap="1" wp14:anchorId="5F3CCCF1" wp14:editId="3A8F2FDD">
+                <wp:simplePos x="0" y="0"/>
+                <wp:positionH relativeFrom="column">
+                  <wp:posOffset>3705225</wp:posOffset>
+                </wp:positionH>
+                <wp:positionV relativeFrom="paragraph">
+                  <wp:posOffset>2457922</wp:posOffset>
+                </wp:positionV>
+                <wp:extent cx="1828278" cy="250853"/>
+                <wp:effectExtent l="19050" t="19050" r="19685" b="15875"/>
+                <wp:wrapNone/>
+                <wp:docPr id="5" name="Rectangle 5"/>
+                <wp:cNvGraphicFramePr/>
+                <a:graphic xmlns:a="http://schemas.openxmlformats.org/drawingml/2006/main">
+                  <a:graphicData uri="http://schemas.microsoft.com/office/word/2010/wordprocessingShape">
+                    <wps:wsp>
+                      <wps:cNvSpPr/>
+                      <wps:spPr>
+                        <a:xfrm>
+                          <a:off x="0" y="0"/>
+                          <a:ext cx="1828278" cy="250853"/>
+                        </a:xfrm>
+                        <a:prstGeom prst="rect">
+                          <a:avLst/>
+                        </a:prstGeom>
+                        <a:noFill/>
+                        <a:ln w="38100">
+                          <a:solidFill>
+                            <a:srgbClr val="FF0000"/>
+                          </a:solidFill>
+                        </a:ln>
+                      </wps:spPr>
+                      <wps:style>
+                        <a:lnRef idx="2">
+                          <a:schemeClr val="accent1">
+                            <a:shade val="50000"/>
+                          </a:schemeClr>
+                        </a:lnRef>
+                        <a:fillRef idx="1">
+                          <a:schemeClr val="accent1"/>
+                        </a:fillRef>
+                        <a:effectRef idx="0">
+                          <a:schemeClr val="accent1"/>
+                        </a:effectRef>
+                        <a:fontRef idx="minor">
+                          <a:schemeClr val="lt1"/>
+                        </a:fontRef>
+                      </wps:style>
+                      <wps:bodyPr rot="0" spcFirstLastPara="0" vertOverflow="overflow" horzOverflow="overflow" vert="horz" wrap="square" lIns="91440" tIns="45720" rIns="91440" bIns="45720" numCol="1" spcCol="0" rtlCol="0" fromWordArt="0" anchor="ctr" anchorCtr="0" forceAA="0" compatLnSpc="1">
+                        <a:prstTxWarp prst="textNoShape">
+                          <a:avLst/>
+                        </a:prstTxWarp>
+                        <a:noAutofit/>
+                      </wps:bodyPr>
+                    </wps:wsp>
+                  </a:graphicData>
+                </a:graphic>
+                <wp14:sizeRelH relativeFrom="margin">
+                  <wp14:pctWidth>0</wp14:pctWidth>
+                </wp14:sizeRelH>
+              </wp:anchor>
+            </w:drawing>
+          </mc:Choice>
+          <mc:Fallback>
+            <w:pict>
+              <v:rect id="Rectangle 5" o:spid="_x0000_s1026" style="position:absolute;margin-left:291.75pt;margin-top:193.55pt;width:143.95pt;height:19.75pt;z-index:251659264;visibility:visible;mso-wrap-style:square;mso-width-percent:0;mso-wrap-distance-left:9pt;mso-wrap-distance-top:0;mso-wrap-distance-right:9pt;mso-wrap-distance-bottom:0;mso-position-horizontal:absolute;mso-position-horizontal-relative:text;mso-position-vertical:absolute;mso-position-vertical-relative:text;mso-width-percent:0;mso-width-relative:margin;v-text-anchor:middle" o:gfxdata="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" filled="f" strokecolor="red" strokeweight="3pt"/>
+            </w:pict>
+          </mc:Fallback>
+        </mc:AlternateContent>
+      </w:r>
+      <w:r>
+        <w:rPr>
+          <w:noProof/>
+          <w:lang w:eastAsia="en-GB"/>
+        </w:rPr>
+        <w:drawing>
+          <wp:inline distT="0" distB="0" distL="0" distR="0" wp14:anchorId="508B35BA" wp14:editId="178C1E10">
+            <wp:extent cx="5731510" cy="4055533"/>
+            <wp:effectExtent l="19050" t="19050" r="21590" b="21590"/>
+            <wp:docPr id="4" name="Picture 4"/>
+            <wp:cNvGraphicFramePr>
+              <a:graphicFrameLocks xmlns:a="http://schemas.openxmlformats.org/drawingml/2006/main" noChangeAspect="1"/>
+            </wp:cNvGraphicFramePr>
+            <a:graphic xmlns:a="http://schemas.openxmlformats.org/drawingml/2006/main">
+              <a:graphicData uri="http://schemas.openxmlformats.org/drawingml/2006/picture">
+                <pic:pic xmlns:pic="http://schemas.openxmlformats.org/drawingml/2006/picture">
+                  <pic:nvPicPr>
+                    <pic:cNvPr id="0" name=""/>
+                    <pic:cNvPicPr/>
+                  </pic:nvPicPr>
+                  <pic:blipFill>
+                    <a:blip r:embed="rId15"/>
+                    <a:stretch>
+                      <a:fillRect/>
+                    </a:stretch>
+                  </pic:blipFill>
+                  <pic:spPr>
+                    <a:xfrm>
+                      <a:off x="0" y="0"/>
+                      <a:ext cx="5731510" cy="4055533"/>
+                    </a:xfrm>
+                    <a:prstGeom prst="rect">
+                      <a:avLst/>
+                    </a:prstGeom>
+                    <a:ln>
+                      <a:solidFill>
+                        <a:schemeClr val="accent1"/>
+                      </a:solidFill>
+                    </a:ln>
+                  </pic:spPr>
+                </pic:pic>
+              </a:graphicData>
+            </a:graphic>
+          </wp:inline>
+        </w:drawing>
+      </w:r>
     </w:p>
     <w:p>
       <w:r>
@@ -418,7 +905,6 @@
         <w:rPr>
           <w:i/>
         </w:rPr>
-        <w:lastRenderedPageBreak/>
         <w:t>I cocked up here, installed it into the default location above and tried running it in my own drone folder on the desktop. It had no idea what was going on so uninstalled node completely and reinstalled in it’s own folder within the drone folder (Desktop/drone/nodejs)</w:t>
       </w:r>
     </w:p>
@@ -512,7 +998,7 @@
       </w:r>
     </w:p>
     <w:p>
-      <w:hyperlink r:id="rId13" w:history="1">
+      <w:hyperlink r:id="rId16" w:history="1">
         <w:r>
           <w:rPr>
             <w:rStyle w:val="Hyperlink"/>
@@ -523,6 +1009,7 @@
     </w:p>
     <w:p>
       <w:r>
+        <w:lastRenderedPageBreak/>
         <w:t>When connected by Wifi – it will say ‘No internet, open’ regarding the connection to your drone, if on Win10 like me. This is fine.</w:t>
       </w:r>
     </w:p>
@@ -630,7 +1117,6 @@
         <w:rPr>
           <w:b w:val="0"/>
         </w:rPr>
-        <w:lastRenderedPageBreak/>
         <w:t>Running commands as a simple, repeatable JavaScript program instead</w:t>
       </w:r>
     </w:p>
@@ -643,7 +1129,7 @@
       <w:r>
         <w:t xml:space="preserve">Notepad++ </w:t>
       </w:r>
-      <w:hyperlink r:id="rId14" w:history="1">
+      <w:hyperlink r:id="rId17" w:history="1">
         <w:r>
           <w:rPr>
             <w:rStyle w:val="Hyperlink"/>
@@ -750,6 +1236,7 @@
         </w:rPr>
       </w:pPr>
       <w:r>
+        <w:lastRenderedPageBreak/>
         <w:t xml:space="preserve">Now to run this program you need to open the windows command prompt in the location of your firstflight.js file and enter the following command – </w:t>
       </w:r>
       <w:r>
@@ -921,7 +1408,6 @@
         </w:numPr>
       </w:pPr>
       <w:r>
-        <w:lastRenderedPageBreak/>
         <w:t>left(speed)/right(speed) - changes the roll causing horizontal movement</w:t>
       </w:r>
     </w:p>
@@ -996,6 +1482,7 @@
           <w:noProof/>
           <w:lang w:eastAsia="en-GB"/>
         </w:rPr>
+        <w:lastRenderedPageBreak/>
         <w:drawing>
           <wp:inline distT="0" distB="0" distL="0" distR="0" wp14:anchorId="69900927" wp14:editId="55BC0458">
             <wp:extent cx="5671185" cy="4501515"/>
@@ -1014,7 +1501,7 @@
                     </pic:cNvPicPr>
                   </pic:nvPicPr>
                   <pic:blipFill>
-                    <a:blip r:embed="rId15">
+                    <a:blip r:embed="rId18">
                       <a:extLst>
                         <a:ext uri="{28A0092B-C50C-407E-A947-70E740481C1C}">
                           <a14:useLocalDpi xmlns:a14="http://schemas.microsoft.com/office/drawing/2010/main" val="0"/>
@@ -1184,6 +1671,119 @@
     </w:lvl>
   </w:abstractNum>
   <w:abstractNum w:abstractNumId="1">
+    <w:nsid w:val="25E85C94"/>
+    <w:multiLevelType w:val="hybridMultilevel"/>
+    <w:tmpl w:val="AEFC80C4"/>
+    <w:lvl w:ilvl="0" w:tplc="08090001">
+      <w:start w:val="1"/>
+      <w:numFmt w:val="bullet"/>
+      <w:lvlText w:val=""/>
+      <w:lvlJc w:val="left"/>
+      <w:pPr>
+        <w:ind w:left="720" w:hanging="360"/>
+      </w:pPr>
+      <w:rPr>
+        <w:rFonts w:ascii="Symbol" w:hAnsi="Symbol" w:hint="default"/>
+      </w:rPr>
+    </w:lvl>
+    <w:lvl w:ilvl="1" w:tplc="08090003" w:tentative="1">
+      <w:start w:val="1"/>
+      <w:numFmt w:val="bullet"/>
+      <w:lvlText w:val="o"/>
+      <w:lvlJc w:val="left"/>
+      <w:pPr>
+        <w:ind w:left="1440" w:hanging="360"/>
+      </w:pPr>
+      <w:rPr>
+        <w:rFonts w:ascii="Courier New" w:hAnsi="Courier New" w:cs="Courier New" w:hint="default"/>
+      </w:rPr>
+    </w:lvl>
+    <w:lvl w:ilvl="2" w:tplc="08090005" w:tentative="1">
+      <w:start w:val="1"/>
+      <w:numFmt w:val="bullet"/>
+      <w:lvlText w:val=""/>
+      <w:lvlJc w:val="left"/>
+      <w:pPr>
+        <w:ind w:left="2160" w:hanging="360"/>
+      </w:pPr>
+      <w:rPr>
+        <w:rFonts w:ascii="Wingdings" w:hAnsi="Wingdings" w:hint="default"/>
+      </w:rPr>
+    </w:lvl>
+    <w:lvl w:ilvl="3" w:tplc="08090001" w:tentative="1">
+      <w:start w:val="1"/>
+      <w:numFmt w:val="bullet"/>
+      <w:lvlText w:val=""/>
+      <w:lvlJc w:val="left"/>
+      <w:pPr>
+        <w:ind w:left="2880" w:hanging="360"/>
+      </w:pPr>
+      <w:rPr>
+        <w:rFonts w:ascii="Symbol" w:hAnsi="Symbol" w:hint="default"/>
+      </w:rPr>
+    </w:lvl>
+    <w:lvl w:ilvl="4" w:tplc="08090003" w:tentative="1">
+      <w:start w:val="1"/>
+      <w:numFmt w:val="bullet"/>
+      <w:lvlText w:val="o"/>
+      <w:lvlJc w:val="left"/>
+      <w:pPr>
+        <w:ind w:left="3600" w:hanging="360"/>
+      </w:pPr>
+      <w:rPr>
+        <w:rFonts w:ascii="Courier New" w:hAnsi="Courier New" w:cs="Courier New" w:hint="default"/>
+      </w:rPr>
+    </w:lvl>
+    <w:lvl w:ilvl="5" w:tplc="08090005" w:tentative="1">
+      <w:start w:val="1"/>
+      <w:numFmt w:val="bullet"/>
+      <w:lvlText w:val=""/>
+      <w:lvlJc w:val="left"/>
+      <w:pPr>
+        <w:ind w:left="4320" w:hanging="360"/>
+      </w:pPr>
+      <w:rPr>
+        <w:rFonts w:ascii="Wingdings" w:hAnsi="Wingdings" w:hint="default"/>
+      </w:rPr>
+    </w:lvl>
+    <w:lvl w:ilvl="6" w:tplc="08090001" w:tentative="1">
+      <w:start w:val="1"/>
+      <w:numFmt w:val="bullet"/>
+      <w:lvlText w:val=""/>
+      <w:lvlJc w:val="left"/>
+      <w:pPr>
+        <w:ind w:left="5040" w:hanging="360"/>
+      </w:pPr>
+      <w:rPr>
+        <w:rFonts w:ascii="Symbol" w:hAnsi="Symbol" w:hint="default"/>
+      </w:rPr>
+    </w:lvl>
+    <w:lvl w:ilvl="7" w:tplc="08090003" w:tentative="1">
+      <w:start w:val="1"/>
+      <w:numFmt w:val="bullet"/>
+      <w:lvlText w:val="o"/>
+      <w:lvlJc w:val="left"/>
+      <w:pPr>
+        <w:ind w:left="5760" w:hanging="360"/>
+      </w:pPr>
+      <w:rPr>
+        <w:rFonts w:ascii="Courier New" w:hAnsi="Courier New" w:cs="Courier New" w:hint="default"/>
+      </w:rPr>
+    </w:lvl>
+    <w:lvl w:ilvl="8" w:tplc="08090005" w:tentative="1">
+      <w:start w:val="1"/>
+      <w:numFmt w:val="bullet"/>
+      <w:lvlText w:val=""/>
+      <w:lvlJc w:val="left"/>
+      <w:pPr>
+        <w:ind w:left="6480" w:hanging="360"/>
+      </w:pPr>
+      <w:rPr>
+        <w:rFonts w:ascii="Wingdings" w:hAnsi="Wingdings" w:hint="default"/>
+      </w:rPr>
+    </w:lvl>
+  </w:abstractNum>
+  <w:abstractNum w:abstractNumId="2">
     <w:nsid w:val="5BB2067F"/>
     <w:multiLevelType w:val="hybridMultilevel"/>
     <w:tmpl w:val="DA383E20"/>
@@ -1296,7 +1896,7 @@
       </w:rPr>
     </w:lvl>
   </w:abstractNum>
-  <w:abstractNum w:abstractNumId="2">
+  <w:abstractNum w:abstractNumId="3">
     <w:nsid w:val="5D525AFE"/>
     <w:multiLevelType w:val="hybridMultilevel"/>
     <w:tmpl w:val="FF8429E4"/>
@@ -1410,13 +2010,16 @@
     </w:lvl>
   </w:abstractNum>
   <w:num w:numId="1">
-    <w:abstractNumId w:val="1"/>
+    <w:abstractNumId w:val="2"/>
   </w:num>
   <w:num w:numId="2">
-    <w:abstractNumId w:val="2"/>
+    <w:abstractNumId w:val="3"/>
   </w:num>
   <w:num w:numId="3">
     <w:abstractNumId w:val="0"/>
+  </w:num>
+  <w:num w:numId="4">
+    <w:abstractNumId w:val="1"/>
   </w:num>
 </w:numbering>
 </file>
@@ -2423,7 +3026,7 @@
 </file>
 
 <file path=customXml/itemProps1.xml><?xml version="1.0" encoding="utf-8"?>
-<ds:datastoreItem xmlns:ds="http://schemas.openxmlformats.org/officeDocument/2006/customXml" ds:itemID="{5C89454C-8324-45DC-A4A7-E841DB720A12}">
+<ds:datastoreItem xmlns:ds="http://schemas.openxmlformats.org/officeDocument/2006/customXml" ds:itemID="{76CC1AA1-0CCC-411C-80B7-84C538759A75}">
   <ds:schemaRefs>
     <ds:schemaRef ds:uri="http://schemas.openxmlformats.org/officeDocument/2006/bibliography"/>
   </ds:schemaRefs>

</xml_diff>

<commit_message>
nodejs and npm bit done
</commit_message>
<xml_diff>
--- a/Notes for blog/1 - setup and first flight.docx
+++ b/Notes for blog/1 - setup and first flight.docx
@@ -431,6 +431,9 @@
       </w:r>
     </w:p>
     <w:p>
+      <w:pPr>
+        <w:jc w:val="both"/>
+      </w:pPr>
       <w:r>
         <w:t>Just before we get into installing NodeJS, the first thing I did was create a folder on the Desktop called ‘Drone’ which contained an empty folder called ‘nodejs’. When we install NodeJS below we’ll change the default install location from C:\Program Files\nodejs</w:t>
       </w:r>
@@ -441,10 +444,34 @@
         <w:t xml:space="preserve"> </w:t>
       </w:r>
       <w:r>
-        <w:t>C:\Users\Mark\Desktop\Drone</w:t>
-      </w:r>
-      <w:r>
-        <w:t xml:space="preserve"> (just change ‘Mark’ to the user</w:t>
+        <w:t>C:\Users\</w:t>
+      </w:r>
+      <w:r>
+        <w:rPr>
+          <w:b/>
+        </w:rPr>
+        <w:t>Mark</w:t>
+      </w:r>
+      <w:r>
+        <w:t>\Desktop\Drone</w:t>
+      </w:r>
+      <w:r>
+        <w:t>\nodejs</w:t>
+      </w:r>
+      <w:r>
+        <w:t>\</w:t>
+      </w:r>
+      <w:r>
+        <w:t xml:space="preserve"> (just change ‘</w:t>
+      </w:r>
+      <w:r>
+        <w:rPr>
+          <w:b/>
+        </w:rPr>
+        <w:t>Mark’</w:t>
+      </w:r>
+      <w:r>
+        <w:t xml:space="preserve"> to the user</w:t>
       </w:r>
       <w:r>
         <w:t xml:space="preserve"> name on</w:t>
@@ -500,6 +527,9 @@
       </w:r>
     </w:p>
     <w:p>
+      <w:pPr>
+        <w:jc w:val="both"/>
+      </w:pPr>
       <w:r>
         <w:t>Now we’ve got a place</w:t>
       </w:r>
@@ -522,6 +552,9 @@
       </w:r>
     </w:p>
     <w:p>
+      <w:pPr>
+        <w:jc w:val="both"/>
+      </w:pPr>
       <w:r>
         <w:t>The version you download will ultimately depend on the operating system you are running, in Windows you can check this in the following ways:</w:t>
       </w:r>
@@ -533,6 +566,7 @@
           <w:ilvl w:val="0"/>
           <w:numId w:val="4"/>
         </w:numPr>
+        <w:jc w:val="both"/>
         <w:rPr>
           <w:color w:val="0000FF" w:themeColor="hyperlink"/>
           <w:u w:val="single"/>
@@ -579,6 +613,7 @@
           <w:ilvl w:val="0"/>
           <w:numId w:val="4"/>
         </w:numPr>
+        <w:jc w:val="both"/>
         <w:rPr>
           <w:color w:val="0000FF" w:themeColor="hyperlink"/>
           <w:u w:val="single"/>
@@ -634,6 +669,9 @@
       </w:r>
     </w:p>
     <w:p>
+      <w:pPr>
+        <w:jc w:val="both"/>
+      </w:pPr>
       <w:r>
         <w:t>The result</w:t>
       </w:r>
@@ -703,6 +741,9 @@
       </w:r>
     </w:p>
     <w:p>
+      <w:pPr>
+        <w:jc w:val="both"/>
+      </w:pPr>
       <w:r>
         <w:t>According to the result given above</w:t>
       </w:r>
@@ -739,19 +780,6 @@
       <w:r>
         <w:t>NodeJS (use the .msi installer) as shown by the red box in the next screenshot.</w:t>
       </w:r>
-    </w:p>
-    <w:p>
-      <w:r>
-        <w:rPr>
-          <w:b/>
-        </w:rPr>
-        <w:t xml:space="preserve">Note: </w:t>
-      </w:r>
-      <w:r>
-        <w:t xml:space="preserve"> Although it is possible to run 32-bit versions of software on 64-bit operating systems, it’s best practice to use the most appropriate install for your machine as using a 32-bit program on a 64-bit operating system can waste some system resources. In hobbyist projects this isn’t a significant issue but it’s a good practice to follow if your technological adventures lead to bigger and better places!</w:t>
-      </w:r>
-      <w:bookmarkStart w:id="0" w:name="_GoBack"/>
-      <w:bookmarkEnd w:id="0"/>
     </w:p>
     <w:p>
       <w:pPr>
@@ -770,7 +798,7 @@
         <mc:AlternateContent>
           <mc:Choice Requires="wps">
             <w:drawing>
-              <wp:anchor distT="0" distB="0" distL="114300" distR="114300" simplePos="0" relativeHeight="251659264" behindDoc="0" locked="0" layoutInCell="1" allowOverlap="1" wp14:anchorId="5F3CCCF1" wp14:editId="3A8F2FDD">
+              <wp:anchor distT="0" distB="0" distL="114300" distR="114300" simplePos="0" relativeHeight="251659264" behindDoc="0" locked="0" layoutInCell="1" allowOverlap="1" wp14:anchorId="1F68259B" wp14:editId="79777E67">
                 <wp:simplePos x="0" y="0"/>
                 <wp:positionH relativeFrom="column">
                   <wp:posOffset>3705225</wp:posOffset>
@@ -846,7 +874,7 @@
           <w:lang w:eastAsia="en-GB"/>
         </w:rPr>
         <w:drawing>
-          <wp:inline distT="0" distB="0" distL="0" distR="0" wp14:anchorId="508B35BA" wp14:editId="178C1E10">
+          <wp:inline distT="0" distB="0" distL="0" distR="0" wp14:anchorId="7839201D" wp14:editId="4291EB8D">
             <wp:extent cx="5731510" cy="4055533"/>
             <wp:effectExtent l="19050" t="19050" r="21590" b="21590"/>
             <wp:docPr id="4" name="Picture 4"/>
@@ -888,11 +916,189 @@
       </w:r>
     </w:p>
     <w:p>
-      <w:r>
-        <w:t xml:space="preserve">DEFAULT </w:t>
-      </w:r>
-      <w:r>
-        <w:t>Installs to C:\Program Files\nodejs\</w:t>
+      <w:pPr>
+        <w:jc w:val="both"/>
+      </w:pPr>
+      <w:r>
+        <w:t xml:space="preserve">Clicking the link in the red box above will start the NodeJS download, once the file has </w:t>
+      </w:r>
+      <w:r>
+        <w:t>downloaded;</w:t>
+      </w:r>
+      <w:r>
+        <w:t xml:space="preserve"> click it to start the installation process. </w:t>
+      </w:r>
+      <w:r>
+        <w:t>Accept the license agreement and click</w:t>
+      </w:r>
+      <w:r>
+        <w:t xml:space="preserve"> Next on each screen if you’re happy with the defaults, apart from the screen that includes </w:t>
+      </w:r>
+      <w:r>
+        <w:t>the below (install location of NodeJS). Click change and</w:t>
+      </w:r>
+      <w:r>
+        <w:t xml:space="preserve"> in the new window that opens, type </w:t>
+      </w:r>
+      <w:r>
+        <w:t xml:space="preserve"> ‘</w:t>
+      </w:r>
+      <w:r>
+        <w:t>C:\Users\</w:t>
+      </w:r>
+      <w:r>
+        <w:rPr>
+          <w:b/>
+        </w:rPr>
+        <w:t>&lt;yoursystemusername&gt;</w:t>
+      </w:r>
+      <w:r>
+        <w:t>\Desktop\Drone</w:t>
+      </w:r>
+      <w:r>
+        <w:t>\nodejs</w:t>
+      </w:r>
+      <w:r>
+        <w:t>\</w:t>
+      </w:r>
+      <w:r>
+        <w:t xml:space="preserve">’ as the location to install NodeJS, click OK to confirm </w:t>
+      </w:r>
+      <w:r>
+        <w:t xml:space="preserve">and close the new window </w:t>
+      </w:r>
+      <w:r>
+        <w:t>and then click Next on</w:t>
+      </w:r>
+      <w:r>
+        <w:t xml:space="preserve"> the original window for</w:t>
+      </w:r>
+      <w:r>
+        <w:t xml:space="preserve"> all further steps of the installation.</w:t>
+      </w:r>
+    </w:p>
+    <w:p>
+      <w:pPr>
+        <w:jc w:val="center"/>
+      </w:pPr>
+      <w:r>
+        <w:rPr>
+          <w:noProof/>
+          <w:lang w:eastAsia="en-GB"/>
+        </w:rPr>
+        <mc:AlternateContent>
+          <mc:Choice Requires="wps">
+            <w:drawing>
+              <wp:anchor distT="0" distB="0" distL="114300" distR="114300" simplePos="0" relativeHeight="251661312" behindDoc="0" locked="0" layoutInCell="1" allowOverlap="1" wp14:anchorId="196C8D0D" wp14:editId="746BDB99">
+                <wp:simplePos x="0" y="0"/>
+                <wp:positionH relativeFrom="column">
+                  <wp:posOffset>1299845</wp:posOffset>
+                </wp:positionH>
+                <wp:positionV relativeFrom="paragraph">
+                  <wp:posOffset>1252318</wp:posOffset>
+                </wp:positionV>
+                <wp:extent cx="597877" cy="250825"/>
+                <wp:effectExtent l="19050" t="19050" r="12065" b="15875"/>
+                <wp:wrapNone/>
+                <wp:docPr id="8" name="Rectangle 8"/>
+                <wp:cNvGraphicFramePr/>
+                <a:graphic xmlns:a="http://schemas.openxmlformats.org/drawingml/2006/main">
+                  <a:graphicData uri="http://schemas.microsoft.com/office/word/2010/wordprocessingShape">
+                    <wps:wsp>
+                      <wps:cNvSpPr/>
+                      <wps:spPr>
+                        <a:xfrm>
+                          <a:off x="0" y="0"/>
+                          <a:ext cx="597877" cy="250825"/>
+                        </a:xfrm>
+                        <a:prstGeom prst="rect">
+                          <a:avLst/>
+                        </a:prstGeom>
+                        <a:noFill/>
+                        <a:ln w="38100">
+                          <a:solidFill>
+                            <a:srgbClr val="FF0000"/>
+                          </a:solidFill>
+                        </a:ln>
+                      </wps:spPr>
+                      <wps:style>
+                        <a:lnRef idx="2">
+                          <a:schemeClr val="accent1">
+                            <a:shade val="50000"/>
+                          </a:schemeClr>
+                        </a:lnRef>
+                        <a:fillRef idx="1">
+                          <a:schemeClr val="accent1"/>
+                        </a:fillRef>
+                        <a:effectRef idx="0">
+                          <a:schemeClr val="accent1"/>
+                        </a:effectRef>
+                        <a:fontRef idx="minor">
+                          <a:schemeClr val="lt1"/>
+                        </a:fontRef>
+                      </wps:style>
+                      <wps:bodyPr rot="0" spcFirstLastPara="0" vertOverflow="overflow" horzOverflow="overflow" vert="horz" wrap="square" lIns="91440" tIns="45720" rIns="91440" bIns="45720" numCol="1" spcCol="0" rtlCol="0" fromWordArt="0" anchor="ctr" anchorCtr="0" forceAA="0" compatLnSpc="1">
+                        <a:prstTxWarp prst="textNoShape">
+                          <a:avLst/>
+                        </a:prstTxWarp>
+                        <a:noAutofit/>
+                      </wps:bodyPr>
+                    </wps:wsp>
+                  </a:graphicData>
+                </a:graphic>
+                <wp14:sizeRelH relativeFrom="margin">
+                  <wp14:pctWidth>0</wp14:pctWidth>
+                </wp14:sizeRelH>
+              </wp:anchor>
+            </w:drawing>
+          </mc:Choice>
+          <mc:Fallback>
+            <w:pict>
+              <v:rect id="Rectangle 8" o:spid="_x0000_s1026" style="position:absolute;margin-left:102.35pt;margin-top:98.6pt;width:47.1pt;height:19.75pt;z-index:251661312;visibility:visible;mso-wrap-style:square;mso-width-percent:0;mso-wrap-distance-left:9pt;mso-wrap-distance-top:0;mso-wrap-distance-right:9pt;mso-wrap-distance-bottom:0;mso-position-horizontal:absolute;mso-position-horizontal-relative:text;mso-position-vertical:absolute;mso-position-vertical-relative:text;mso-width-percent:0;mso-width-relative:margin;v-text-anchor:middle" o:gfxdata="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" filled="f" strokecolor="red" strokeweight="3pt"/>
+            </w:pict>
+          </mc:Fallback>
+        </mc:AlternateContent>
+      </w:r>
+      <w:r>
+        <w:rPr>
+          <w:noProof/>
+          <w:lang w:eastAsia="en-GB"/>
+        </w:rPr>
+        <w:drawing>
+          <wp:inline distT="0" distB="0" distL="0" distR="0" wp14:anchorId="4FD6D779" wp14:editId="45463434">
+            <wp:extent cx="3516923" cy="2776518"/>
+            <wp:effectExtent l="0" t="0" r="7620" b="5080"/>
+            <wp:docPr id="7" name="Picture 7"/>
+            <wp:cNvGraphicFramePr>
+              <a:graphicFrameLocks xmlns:a="http://schemas.openxmlformats.org/drawingml/2006/main" noChangeAspect="1"/>
+            </wp:cNvGraphicFramePr>
+            <a:graphic xmlns:a="http://schemas.openxmlformats.org/drawingml/2006/main">
+              <a:graphicData uri="http://schemas.openxmlformats.org/drawingml/2006/picture">
+                <pic:pic xmlns:pic="http://schemas.openxmlformats.org/drawingml/2006/picture">
+                  <pic:nvPicPr>
+                    <pic:cNvPr id="0" name=""/>
+                    <pic:cNvPicPr/>
+                  </pic:nvPicPr>
+                  <pic:blipFill>
+                    <a:blip r:embed="rId16"/>
+                    <a:stretch>
+                      <a:fillRect/>
+                    </a:stretch>
+                  </pic:blipFill>
+                  <pic:spPr>
+                    <a:xfrm>
+                      <a:off x="0" y="0"/>
+                      <a:ext cx="3515342" cy="2775270"/>
+                    </a:xfrm>
+                    <a:prstGeom prst="rect">
+                      <a:avLst/>
+                    </a:prstGeom>
+                  </pic:spPr>
+                </pic:pic>
+              </a:graphicData>
+            </a:graphic>
+          </wp:inline>
+        </w:drawing>
       </w:r>
     </w:p>
     <w:p>
@@ -901,30 +1107,440 @@
           <w:i/>
         </w:rPr>
       </w:pPr>
-      <w:r>
-        <w:rPr>
+    </w:p>
+    <w:p>
+      <w:r>
+        <w:lastRenderedPageBreak/>
+        <w:t xml:space="preserve">We now have NodeJS installed on our machine! There’s just one last step to complete which will make sure that NodeJS knows what a drone is and how to work with it. To do this we need to use the windows command prompt within the nodejs folder – do this by holding down the left ‘shift’ button on your keyboard and right clicking and empty area inside the nodejs folder, then choose </w:t>
+      </w:r>
+      <w:r>
+        <w:t>‘Open command window here’</w:t>
+      </w:r>
+      <w:r>
+        <w:t xml:space="preserve"> as shown below (ignore </w:t>
+      </w:r>
+      <w:r>
+        <w:t>any additional files you can see</w:t>
+      </w:r>
+      <w:r>
+        <w:t xml:space="preserve"> in the background, </w:t>
+      </w:r>
+      <w:r>
+        <w:t>you’ll</w:t>
+      </w:r>
+      <w:r>
+        <w:t xml:space="preserve"> create these soon!).</w:t>
+      </w:r>
+      <w:r>
+        <w:rPr>
+          <w:noProof/>
+          <w:lang w:eastAsia="en-GB"/>
+        </w:rPr>
+        <w:t xml:space="preserve"> </w:t>
+      </w:r>
+    </w:p>
+    <w:p>
+      <w:pPr>
+        <w:jc w:val="center"/>
+      </w:pPr>
+      <w:r>
+        <w:rPr>
+          <w:noProof/>
+          <w:lang w:eastAsia="en-GB"/>
+        </w:rPr>
+        <mc:AlternateContent>
+          <mc:Choice Requires="wps">
+            <w:drawing>
+              <wp:anchor distT="0" distB="0" distL="114300" distR="114300" simplePos="0" relativeHeight="251663360" behindDoc="0" locked="0" layoutInCell="1" allowOverlap="1" wp14:anchorId="06D58BE0" wp14:editId="4963C2CD">
+                <wp:simplePos x="0" y="0"/>
+                <wp:positionH relativeFrom="column">
+                  <wp:posOffset>2725615</wp:posOffset>
+                </wp:positionH>
+                <wp:positionV relativeFrom="paragraph">
+                  <wp:posOffset>955968</wp:posOffset>
+                </wp:positionV>
+                <wp:extent cx="1573823" cy="250825"/>
+                <wp:effectExtent l="19050" t="19050" r="26670" b="15875"/>
+                <wp:wrapNone/>
+                <wp:docPr id="10" name="Rectangle 10"/>
+                <wp:cNvGraphicFramePr/>
+                <a:graphic xmlns:a="http://schemas.openxmlformats.org/drawingml/2006/main">
+                  <a:graphicData uri="http://schemas.microsoft.com/office/word/2010/wordprocessingShape">
+                    <wps:wsp>
+                      <wps:cNvSpPr/>
+                      <wps:spPr>
+                        <a:xfrm>
+                          <a:off x="0" y="0"/>
+                          <a:ext cx="1573823" cy="250825"/>
+                        </a:xfrm>
+                        <a:prstGeom prst="rect">
+                          <a:avLst/>
+                        </a:prstGeom>
+                        <a:noFill/>
+                        <a:ln w="38100">
+                          <a:solidFill>
+                            <a:srgbClr val="FF0000"/>
+                          </a:solidFill>
+                        </a:ln>
+                      </wps:spPr>
+                      <wps:style>
+                        <a:lnRef idx="2">
+                          <a:schemeClr val="accent1">
+                            <a:shade val="50000"/>
+                          </a:schemeClr>
+                        </a:lnRef>
+                        <a:fillRef idx="1">
+                          <a:schemeClr val="accent1"/>
+                        </a:fillRef>
+                        <a:effectRef idx="0">
+                          <a:schemeClr val="accent1"/>
+                        </a:effectRef>
+                        <a:fontRef idx="minor">
+                          <a:schemeClr val="lt1"/>
+                        </a:fontRef>
+                      </wps:style>
+                      <wps:bodyPr rot="0" spcFirstLastPara="0" vertOverflow="overflow" horzOverflow="overflow" vert="horz" wrap="square" lIns="91440" tIns="45720" rIns="91440" bIns="45720" numCol="1" spcCol="0" rtlCol="0" fromWordArt="0" anchor="ctr" anchorCtr="0" forceAA="0" compatLnSpc="1">
+                        <a:prstTxWarp prst="textNoShape">
+                          <a:avLst/>
+                        </a:prstTxWarp>
+                        <a:noAutofit/>
+                      </wps:bodyPr>
+                    </wps:wsp>
+                  </a:graphicData>
+                </a:graphic>
+                <wp14:sizeRelH relativeFrom="margin">
+                  <wp14:pctWidth>0</wp14:pctWidth>
+                </wp14:sizeRelH>
+              </wp:anchor>
+            </w:drawing>
+          </mc:Choice>
+          <mc:Fallback>
+            <w:pict>
+              <v:rect id="Rectangle 10" o:spid="_x0000_s1026" style="position:absolute;margin-left:214.6pt;margin-top:75.25pt;width:123.9pt;height:19.75pt;z-index:251663360;visibility:visible;mso-wrap-style:square;mso-width-percent:0;mso-wrap-distance-left:9pt;mso-wrap-distance-top:0;mso-wrap-distance-right:9pt;mso-wrap-distance-bottom:0;mso-position-horizontal:absolute;mso-position-horizontal-relative:text;mso-position-vertical:absolute;mso-position-vertical-relative:text;mso-width-percent:0;mso-width-relative:margin;v-text-anchor:middle" o:gfxdata="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" filled="f" strokecolor="red" strokeweight="3pt"/>
+            </w:pict>
+          </mc:Fallback>
+        </mc:AlternateContent>
+      </w:r>
+      <w:r>
+        <w:rPr>
+          <w:noProof/>
+          <w:lang w:eastAsia="en-GB"/>
+        </w:rPr>
+        <w:drawing>
+          <wp:inline distT="0" distB="0" distL="0" distR="0" wp14:anchorId="224684A7" wp14:editId="065BB258">
+            <wp:extent cx="4167553" cy="2688520"/>
+            <wp:effectExtent l="19050" t="19050" r="23495" b="17145"/>
+            <wp:docPr id="9" name="Picture 9"/>
+            <wp:cNvGraphicFramePr>
+              <a:graphicFrameLocks xmlns:a="http://schemas.openxmlformats.org/drawingml/2006/main" noChangeAspect="1"/>
+            </wp:cNvGraphicFramePr>
+            <a:graphic xmlns:a="http://schemas.openxmlformats.org/drawingml/2006/main">
+              <a:graphicData uri="http://schemas.openxmlformats.org/drawingml/2006/picture">
+                <pic:pic xmlns:pic="http://schemas.openxmlformats.org/drawingml/2006/picture">
+                  <pic:nvPicPr>
+                    <pic:cNvPr id="0" name="Picture 1"/>
+                    <pic:cNvPicPr>
+                      <a:picLocks noChangeAspect="1" noChangeArrowheads="1"/>
+                    </pic:cNvPicPr>
+                  </pic:nvPicPr>
+                  <pic:blipFill>
+                    <a:blip r:embed="rId17">
+                      <a:extLst>
+                        <a:ext uri="{28A0092B-C50C-407E-A947-70E740481C1C}">
+                          <a14:useLocalDpi xmlns:a14="http://schemas.microsoft.com/office/drawing/2010/main" val="0"/>
+                        </a:ext>
+                      </a:extLst>
+                    </a:blip>
+                    <a:srcRect/>
+                    <a:stretch>
+                      <a:fillRect/>
+                    </a:stretch>
+                  </pic:blipFill>
+                  <pic:spPr bwMode="auto">
+                    <a:xfrm>
+                      <a:off x="0" y="0"/>
+                      <a:ext cx="4167624" cy="2688566"/>
+                    </a:xfrm>
+                    <a:prstGeom prst="rect">
+                      <a:avLst/>
+                    </a:prstGeom>
+                    <a:noFill/>
+                    <a:ln>
+                      <a:solidFill>
+                        <a:schemeClr val="accent1"/>
+                      </a:solidFill>
+                    </a:ln>
+                  </pic:spPr>
+                </pic:pic>
+              </a:graphicData>
+            </a:graphic>
+          </wp:inline>
+        </w:drawing>
+      </w:r>
+    </w:p>
+    <w:p>
+      <w:r>
+        <w:t>At this point you should have a command window</w:t>
+      </w:r>
+      <w:r>
+        <w:t xml:space="preserve"> open much like the one below.</w:t>
+      </w:r>
+    </w:p>
+    <w:p>
+      <w:pPr>
+        <w:jc w:val="center"/>
+      </w:pPr>
+      <w:r>
+        <w:rPr>
+          <w:noProof/>
+          <w:lang w:eastAsia="en-GB"/>
+        </w:rPr>
+        <w:drawing>
+          <wp:inline distT="0" distB="0" distL="0" distR="0" wp14:anchorId="79EE6AAD" wp14:editId="172FE7C0">
+            <wp:extent cx="4000500" cy="2886685"/>
+            <wp:effectExtent l="19050" t="19050" r="19050" b="28575"/>
+            <wp:docPr id="12" name="Picture 12"/>
+            <wp:cNvGraphicFramePr>
+              <a:graphicFrameLocks xmlns:a="http://schemas.openxmlformats.org/drawingml/2006/main" noChangeAspect="1"/>
+            </wp:cNvGraphicFramePr>
+            <a:graphic xmlns:a="http://schemas.openxmlformats.org/drawingml/2006/main">
+              <a:graphicData uri="http://schemas.openxmlformats.org/drawingml/2006/picture">
+                <pic:pic xmlns:pic="http://schemas.openxmlformats.org/drawingml/2006/picture">
+                  <pic:nvPicPr>
+                    <pic:cNvPr id="0" name=""/>
+                    <pic:cNvPicPr/>
+                  </pic:nvPicPr>
+                  <pic:blipFill>
+                    <a:blip r:embed="rId18"/>
+                    <a:stretch>
+                      <a:fillRect/>
+                    </a:stretch>
+                  </pic:blipFill>
+                  <pic:spPr>
+                    <a:xfrm>
+                      <a:off x="0" y="0"/>
+                      <a:ext cx="4003758" cy="2889036"/>
+                    </a:xfrm>
+                    <a:prstGeom prst="rect">
+                      <a:avLst/>
+                    </a:prstGeom>
+                    <a:ln>
+                      <a:solidFill>
+                        <a:schemeClr val="accent1"/>
+                      </a:solidFill>
+                    </a:ln>
+                  </pic:spPr>
+                </pic:pic>
+              </a:graphicData>
+            </a:graphic>
+          </wp:inline>
+        </w:drawing>
+      </w:r>
+    </w:p>
+    <w:p/>
+    <w:p/>
+    <w:p/>
+    <w:p/>
+    <w:p>
+      <w:pPr>
+        <w:rPr>
+          <w:b/>
           <w:i/>
         </w:rPr>
-        <w:t>I cocked up here, installed it into the default location above and tried running it in my own drone folder on the desktop. It had no idea what was going on so uninstalled node completely and reinstalled in it’s own folder within the drone folder (Desktop/drone/nodejs)</w:t>
-      </w:r>
-    </w:p>
-    <w:p>
-      <w:pPr>
-        <w:rPr>
+      </w:pPr>
+      <w:r>
+        <w:lastRenderedPageBreak/>
+        <w:t>Type in the following</w:t>
+      </w:r>
+      <w:r>
+        <w:t xml:space="preserve"> and press enter</w:t>
+      </w:r>
+      <w:r>
+        <w:t xml:space="preserve">; </w:t>
+      </w:r>
+      <w:r>
+        <w:rPr>
+          <w:b/>
           <w:i/>
         </w:rPr>
-      </w:pPr>
-      <w:r>
+        <w:t>npm install ar-drone</w:t>
+      </w:r>
+    </w:p>
+    <w:p>
+      <w:r>
+        <w:t>The result should look</w:t>
+      </w:r>
+      <w:r>
+        <w:t xml:space="preserve"> something like the output shown below, ign</w:t>
+      </w:r>
+      <w:r>
+        <w:t>ore the yellow warning (WARN) messages</w:t>
+      </w:r>
+      <w:r>
+        <w:t>.</w:t>
+      </w:r>
+      <w:bookmarkStart w:id="0" w:name="_GoBack"/>
+      <w:bookmarkEnd w:id="0"/>
+    </w:p>
+    <w:p>
+      <w:pPr>
         <w:rPr>
           <w:i/>
         </w:rPr>
-        <w:t>MY install location C:\Users\Mark\Desktop\Drone</w:t>
-      </w:r>
-      <w:r>
-        <w:rPr>
-          <w:i/>
-        </w:rPr>
-        <w:t>\nodejs\</w:t>
+      </w:pPr>
+      <w:r>
+        <w:rPr>
+          <w:noProof/>
+          <w:lang w:eastAsia="en-GB"/>
+        </w:rPr>
+        <w:drawing>
+          <wp:inline distT="0" distB="0" distL="0" distR="0" wp14:anchorId="78F79E16" wp14:editId="4E78A139">
+            <wp:extent cx="5731510" cy="1633855"/>
+            <wp:effectExtent l="19050" t="19050" r="21590" b="23495"/>
+            <wp:docPr id="11" name="Picture 11"/>
+            <wp:cNvGraphicFramePr>
+              <a:graphicFrameLocks xmlns:a="http://schemas.openxmlformats.org/drawingml/2006/main" noChangeAspect="1"/>
+            </wp:cNvGraphicFramePr>
+            <a:graphic xmlns:a="http://schemas.openxmlformats.org/drawingml/2006/main">
+              <a:graphicData uri="http://schemas.openxmlformats.org/drawingml/2006/picture">
+                <pic:pic xmlns:pic="http://schemas.openxmlformats.org/drawingml/2006/picture">
+                  <pic:nvPicPr>
+                    <pic:cNvPr id="0" name=""/>
+                    <pic:cNvPicPr/>
+                  </pic:nvPicPr>
+                  <pic:blipFill>
+                    <a:blip r:embed="rId19"/>
+                    <a:stretch>
+                      <a:fillRect/>
+                    </a:stretch>
+                  </pic:blipFill>
+                  <pic:spPr>
+                    <a:xfrm>
+                      <a:off x="0" y="0"/>
+                      <a:ext cx="5731510" cy="1633855"/>
+                    </a:xfrm>
+                    <a:prstGeom prst="rect">
+                      <a:avLst/>
+                    </a:prstGeom>
+                    <a:ln>
+                      <a:solidFill>
+                        <a:schemeClr val="accent1"/>
+                      </a:solidFill>
+                    </a:ln>
+                  </pic:spPr>
+                </pic:pic>
+              </a:graphicData>
+            </a:graphic>
+          </wp:inline>
+        </w:drawing>
+      </w:r>
+    </w:p>
+    <w:p>
+      <w:r>
+        <w:t xml:space="preserve">What this </w:t>
+      </w:r>
+      <w:r>
+        <w:t>has done</w:t>
+      </w:r>
+      <w:r>
+        <w:t xml:space="preserve"> is tell the Node Package Manager (npm - picture this as a toolbox in a garage) that it needs a new ‘tool’, the tool in question is one created by Felix</w:t>
+      </w:r>
+      <w:r>
+        <w:t>ge</w:t>
+      </w:r>
+      <w:r>
+        <w:t xml:space="preserve"> </w:t>
+      </w:r>
+      <w:r>
+        <w:t xml:space="preserve">which </w:t>
+      </w:r>
+      <w:r>
+        <w:t>enables</w:t>
+      </w:r>
+      <w:r>
+        <w:t xml:space="preserve"> NodeJs to </w:t>
+      </w:r>
+      <w:r>
+        <w:t xml:space="preserve">work with </w:t>
+      </w:r>
+      <w:r>
+        <w:t>our</w:t>
+      </w:r>
+      <w:r>
+        <w:t xml:space="preserve"> ar-drone and perform commands such as </w:t>
+      </w:r>
+      <w:r>
+        <w:t>take-off</w:t>
+      </w:r>
+      <w:r>
+        <w:t>, land etc.</w:t>
+      </w:r>
+    </w:p>
+    <w:p>
+      <w:r>
+        <w:t>If you head to the npm website (</w:t>
+      </w:r>
+      <w:hyperlink r:id="rId20" w:history="1">
+        <w:r>
+          <w:rPr>
+            <w:rStyle w:val="Hyperlink"/>
+          </w:rPr>
+          <w:t>www.npmjs.com</w:t>
+        </w:r>
+      </w:hyperlink>
+      <w:r>
+        <w:t>), you can search for available npm packages for a range of uses, below I’ve entered ‘ar-drone’ to see the packages available for our drone.</w:t>
+      </w:r>
+    </w:p>
+    <w:p>
+      <w:pPr>
+        <w:jc w:val="center"/>
+      </w:pPr>
+      <w:r>
+        <w:rPr>
+          <w:noProof/>
+          <w:lang w:eastAsia="en-GB"/>
+        </w:rPr>
+        <w:drawing>
+          <wp:inline distT="0" distB="0" distL="0" distR="0" wp14:anchorId="04E3E5BF" wp14:editId="0AEFA2E5">
+            <wp:extent cx="5731510" cy="2609184"/>
+            <wp:effectExtent l="19050" t="19050" r="21590" b="20320"/>
+            <wp:docPr id="13" name="Picture 13"/>
+            <wp:cNvGraphicFramePr>
+              <a:graphicFrameLocks xmlns:a="http://schemas.openxmlformats.org/drawingml/2006/main" noChangeAspect="1"/>
+            </wp:cNvGraphicFramePr>
+            <a:graphic xmlns:a="http://schemas.openxmlformats.org/drawingml/2006/main">
+              <a:graphicData uri="http://schemas.openxmlformats.org/drawingml/2006/picture">
+                <pic:pic xmlns:pic="http://schemas.openxmlformats.org/drawingml/2006/picture">
+                  <pic:nvPicPr>
+                    <pic:cNvPr id="0" name=""/>
+                    <pic:cNvPicPr/>
+                  </pic:nvPicPr>
+                  <pic:blipFill>
+                    <a:blip r:embed="rId21"/>
+                    <a:stretch>
+                      <a:fillRect/>
+                    </a:stretch>
+                  </pic:blipFill>
+                  <pic:spPr>
+                    <a:xfrm>
+                      <a:off x="0" y="0"/>
+                      <a:ext cx="5731510" cy="2609184"/>
+                    </a:xfrm>
+                    <a:prstGeom prst="rect">
+                      <a:avLst/>
+                    </a:prstGeom>
+                    <a:ln>
+                      <a:solidFill>
+                        <a:schemeClr val="accent1"/>
+                      </a:solidFill>
+                    </a:ln>
+                  </pic:spPr>
+                </pic:pic>
+              </a:graphicData>
+            </a:graphic>
+          </wp:inline>
+        </w:drawing>
       </w:r>
     </w:p>
     <w:p>
@@ -975,6 +1591,7 @@
       </w:r>
     </w:p>
     <w:p/>
+    <w:p/>
     <w:p>
       <w:pPr>
         <w:pStyle w:val="Heading2"/>
@@ -986,6 +1603,7 @@
         <w:rPr>
           <w:b w:val="0"/>
         </w:rPr>
+        <w:lastRenderedPageBreak/>
         <w:t>Connect to Drone</w:t>
       </w:r>
     </w:p>
@@ -998,7 +1616,7 @@
       </w:r>
     </w:p>
     <w:p>
-      <w:hyperlink r:id="rId16" w:history="1">
+      <w:hyperlink r:id="rId22" w:history="1">
         <w:r>
           <w:rPr>
             <w:rStyle w:val="Hyperlink"/>
@@ -1009,7 +1627,6 @@
     </w:p>
     <w:p>
       <w:r>
-        <w:lastRenderedPageBreak/>
         <w:t>When connected by Wifi – it will say ‘No internet, open’ regarding the connection to your drone, if on Win10 like me. This is fine.</w:t>
       </w:r>
     </w:p>
@@ -1129,7 +1746,7 @@
       <w:r>
         <w:t xml:space="preserve">Notepad++ </w:t>
       </w:r>
-      <w:hyperlink r:id="rId17" w:history="1">
+      <w:hyperlink r:id="rId23" w:history="1">
         <w:r>
           <w:rPr>
             <w:rStyle w:val="Hyperlink"/>
@@ -1178,6 +1795,7 @@
         <w:pStyle w:val="NoSpacing"/>
       </w:pPr>
       <w:r>
+        <w:lastRenderedPageBreak/>
         <w:t>client.takeoff();</w:t>
       </w:r>
     </w:p>
@@ -1236,7 +1854,6 @@
         </w:rPr>
       </w:pPr>
       <w:r>
-        <w:lastRenderedPageBreak/>
         <w:t xml:space="preserve">Now to run this program you need to open the windows command prompt in the location of your firstflight.js file and enter the following command – </w:t>
       </w:r>
       <w:r>
@@ -1501,7 +2118,7 @@
                     </pic:cNvPicPr>
                   </pic:nvPicPr>
                   <pic:blipFill>
-                    <a:blip r:embed="rId18">
+                    <a:blip r:embed="rId24">
                       <a:extLst>
                         <a:ext uri="{28A0092B-C50C-407E-A947-70E740481C1C}">
                           <a14:useLocalDpi xmlns:a14="http://schemas.microsoft.com/office/drawing/2010/main" val="0"/>
@@ -3026,7 +3643,7 @@
 </file>
 
 <file path=customXml/itemProps1.xml><?xml version="1.0" encoding="utf-8"?>
-<ds:datastoreItem xmlns:ds="http://schemas.openxmlformats.org/officeDocument/2006/customXml" ds:itemID="{76CC1AA1-0CCC-411C-80B7-84C538759A75}">
+<ds:datastoreItem xmlns:ds="http://schemas.openxmlformats.org/officeDocument/2006/customXml" ds:itemID="{CBD9B180-9E0B-4B8A-9CC1-5CE3E7A55953}">
   <ds:schemaRefs>
     <ds:schemaRef ds:uri="http://schemas.openxmlformats.org/officeDocument/2006/bibliography"/>
   </ds:schemaRefs>

</xml_diff>

<commit_message>
getting into the nodejs commands in guide 1
</commit_message>
<xml_diff>
--- a/Notes for blog/1 - setup and first flight.docx
+++ b/Notes for blog/1 - setup and first flight.docx
@@ -395,7 +395,23 @@
         <w:jc w:val="both"/>
       </w:pPr>
       <w:r>
-        <w:t>To complete this, I have used a fantastic guide from the Instructables website (link below). This contains many of the commands that we’ll use, however I’ve tailored this guide to fill in any gaps I found in the Instructables guide and to make sure it works with the latest Windows operating system.</w:t>
+        <w:t xml:space="preserve">To complete this, I have used a fantastic guide from the </w:t>
+      </w:r>
+      <w:proofErr w:type="spellStart"/>
+      <w:r>
+        <w:t>Instructables</w:t>
+      </w:r>
+      <w:proofErr w:type="spellEnd"/>
+      <w:r>
+        <w:t xml:space="preserve"> website (link below). This contains many of the commands that we’ll use, however I’ve tailored this guide to fill in any gaps I found in the </w:t>
+      </w:r>
+      <w:proofErr w:type="spellStart"/>
+      <w:r>
+        <w:t>Instructables</w:t>
+      </w:r>
+      <w:proofErr w:type="spellEnd"/>
+      <w:r>
+        <w:t xml:space="preserve"> guide and to make sure it works with the latest Windows operating system.</w:t>
       </w:r>
     </w:p>
     <w:p>
@@ -427,16 +443,37 @@
           <w:b w:val="0"/>
         </w:rPr>
         <w:lastRenderedPageBreak/>
-        <w:t>Install NodeJs</w:t>
-      </w:r>
+        <w:t xml:space="preserve">Install </w:t>
+      </w:r>
+      <w:proofErr w:type="spellStart"/>
+      <w:r>
+        <w:rPr>
+          <w:b w:val="0"/>
+        </w:rPr>
+        <w:t>NodeJs</w:t>
+      </w:r>
+      <w:proofErr w:type="spellEnd"/>
     </w:p>
     <w:p>
       <w:pPr>
         <w:jc w:val="both"/>
       </w:pPr>
       <w:r>
-        <w:t>Just before we get into installing NodeJS, the first thing I did was create a folder on the Desktop called ‘Drone’ which contained an empty folder called ‘nodejs’. When we install NodeJS below we’ll change the default install location from C:\Program Files\nodejs</w:t>
-      </w:r>
+        <w:t>Just before we get into installing NodeJS, the first thing I did was create a folder on the Desktop called ‘Drone’ which contained an empty folder called ‘</w:t>
+      </w:r>
+      <w:proofErr w:type="spellStart"/>
+      <w:r>
+        <w:t>nodejs</w:t>
+      </w:r>
+      <w:proofErr w:type="spellEnd"/>
+      <w:r>
+        <w:t>’. When we install NodeJS below we’ll change the default install location from C:\Program Files\</w:t>
+      </w:r>
+      <w:proofErr w:type="spellStart"/>
+      <w:r>
+        <w:t>nodejs</w:t>
+      </w:r>
+      <w:proofErr w:type="spellEnd"/>
       <w:r>
         <w:t>\ to</w:t>
       </w:r>
@@ -778,7 +815,15 @@
         <w:t xml:space="preserve">version of </w:t>
       </w:r>
       <w:r>
-        <w:t>NodeJS (use the .msi installer) as shown by the red box in the next screenshot.</w:t>
+        <w:t>NodeJS (use the .</w:t>
+      </w:r>
+      <w:proofErr w:type="spellStart"/>
+      <w:r>
+        <w:t>msi</w:t>
+      </w:r>
+      <w:proofErr w:type="spellEnd"/>
+      <w:r>
+        <w:t xml:space="preserve"> installer) as shown by the red box in the next screenshot.</w:t>
       </w:r>
     </w:p>
     <w:p>
@@ -950,14 +995,33 @@
         <w:rPr>
           <w:b/>
         </w:rPr>
-        <w:t>&lt;yoursystemusername&gt;</w:t>
+        <w:t>&lt;</w:t>
+      </w:r>
+      <w:proofErr w:type="spellStart"/>
+      <w:r>
+        <w:rPr>
+          <w:b/>
+        </w:rPr>
+        <w:t>yoursystemusername</w:t>
+      </w:r>
+      <w:proofErr w:type="spellEnd"/>
+      <w:r>
+        <w:rPr>
+          <w:b/>
+        </w:rPr>
+        <w:t>&gt;</w:t>
       </w:r>
       <w:r>
         <w:t>\Desktop\Drone</w:t>
       </w:r>
       <w:r>
-        <w:t>\nodejs</w:t>
-      </w:r>
+        <w:t>\</w:t>
+      </w:r>
+      <w:proofErr w:type="spellStart"/>
+      <w:r>
+        <w:t>nodejs</w:t>
+      </w:r>
+      <w:proofErr w:type="spellEnd"/>
       <w:r>
         <w:t>\</w:t>
       </w:r>
@@ -1111,7 +1175,23 @@
     <w:p>
       <w:r>
         <w:lastRenderedPageBreak/>
-        <w:t xml:space="preserve">We now have NodeJS installed on our machine! There’s just one last step to complete which will make sure that NodeJS knows what a drone is and how to work with it. To do this we need to use the windows command prompt within the nodejs folder – do this by holding down the left ‘shift’ button on your keyboard and right clicking and empty area inside the nodejs folder, then choose </w:t>
+        <w:t xml:space="preserve">We now have NodeJS installed on our machine! There’s just one last step to complete which will make sure that NodeJS knows what a drone is and how to work with it. To do this we need to use the windows command prompt within the </w:t>
+      </w:r>
+      <w:proofErr w:type="spellStart"/>
+      <w:r>
+        <w:t>nodejs</w:t>
+      </w:r>
+      <w:proofErr w:type="spellEnd"/>
+      <w:r>
+        <w:t xml:space="preserve"> folder – do this by holding down the left ‘shift’ button on your keyboard and right clicking and empty area inside the </w:t>
+      </w:r>
+      <w:proofErr w:type="spellStart"/>
+      <w:r>
+        <w:t>nodejs</w:t>
+      </w:r>
+      <w:proofErr w:type="spellEnd"/>
+      <w:r>
+        <w:t xml:space="preserve"> folder, then choose </w:t>
       </w:r>
       <w:r>
         <w:t>‘Open command window here’</w:t>
@@ -1151,7 +1231,7 @@
         <mc:AlternateContent>
           <mc:Choice Requires="wps">
             <w:drawing>
-              <wp:anchor distT="0" distB="0" distL="114300" distR="114300" simplePos="0" relativeHeight="251663360" behindDoc="0" locked="0" layoutInCell="1" allowOverlap="1" wp14:anchorId="06D58BE0" wp14:editId="4963C2CD">
+              <wp:anchor distT="0" distB="0" distL="114300" distR="114300" simplePos="0" relativeHeight="251663360" behindDoc="0" locked="0" layoutInCell="1" allowOverlap="1" wp14:anchorId="0E3E0828" wp14:editId="7CCBAE62">
                 <wp:simplePos x="0" y="0"/>
                 <wp:positionH relativeFrom="column">
                   <wp:posOffset>2725615</wp:posOffset>
@@ -1227,7 +1307,7 @@
           <w:lang w:eastAsia="en-GB"/>
         </w:rPr>
         <w:drawing>
-          <wp:inline distT="0" distB="0" distL="0" distR="0" wp14:anchorId="224684A7" wp14:editId="065BB258">
+          <wp:inline distT="0" distB="0" distL="0" distR="0" wp14:anchorId="2CEDED39" wp14:editId="3EB274DB">
             <wp:extent cx="4167553" cy="2688520"/>
             <wp:effectExtent l="19050" t="19050" r="23495" b="17145"/>
             <wp:docPr id="9" name="Picture 9"/>
@@ -1296,7 +1376,7 @@
           <w:lang w:eastAsia="en-GB"/>
         </w:rPr>
         <w:drawing>
-          <wp:inline distT="0" distB="0" distL="0" distR="0" wp14:anchorId="79EE6AAD" wp14:editId="172FE7C0">
+          <wp:inline distT="0" distB="0" distL="0" distR="0" wp14:anchorId="426AD0DA" wp14:editId="16DB2359">
             <wp:extent cx="4000500" cy="2886685"/>
             <wp:effectExtent l="19050" t="19050" r="19050" b="28575"/>
             <wp:docPr id="12" name="Picture 12"/>
@@ -1358,12 +1438,37 @@
       <w:r>
         <w:t xml:space="preserve">; </w:t>
       </w:r>
+      <w:proofErr w:type="spellStart"/>
       <w:r>
         <w:rPr>
           <w:b/>
           <w:i/>
         </w:rPr>
-        <w:t>npm install ar-drone</w:t>
+        <w:t>npm</w:t>
+      </w:r>
+      <w:proofErr w:type="spellEnd"/>
+      <w:r>
+        <w:rPr>
+          <w:b/>
+          <w:i/>
+        </w:rPr>
+        <w:t xml:space="preserve"> install </w:t>
+      </w:r>
+      <w:proofErr w:type="spellStart"/>
+      <w:r>
+        <w:rPr>
+          <w:b/>
+          <w:i/>
+        </w:rPr>
+        <w:t>ar</w:t>
+      </w:r>
+      <w:proofErr w:type="spellEnd"/>
+      <w:r>
+        <w:rPr>
+          <w:b/>
+          <w:i/>
+        </w:rPr>
+        <w:t>-drone</w:t>
       </w:r>
     </w:p>
     <w:p>
@@ -1379,8 +1484,6 @@
       <w:r>
         <w:t>.</w:t>
       </w:r>
-      <w:bookmarkStart w:id="0" w:name="_GoBack"/>
-      <w:bookmarkEnd w:id="0"/>
     </w:p>
     <w:p>
       <w:pPr>
@@ -1394,7 +1497,7 @@
           <w:lang w:eastAsia="en-GB"/>
         </w:rPr>
         <w:drawing>
-          <wp:inline distT="0" distB="0" distL="0" distR="0" wp14:anchorId="78F79E16" wp14:editId="4E78A139">
+          <wp:inline distT="0" distB="0" distL="0" distR="0" wp14:anchorId="6FE7D33D" wp14:editId="2B9FB70F">
             <wp:extent cx="5731510" cy="1633855"/>
             <wp:effectExtent l="19050" t="19050" r="21590" b="23495"/>
             <wp:docPr id="11" name="Picture 11"/>
@@ -1443,11 +1546,24 @@
         <w:t>has done</w:t>
       </w:r>
       <w:r>
-        <w:t xml:space="preserve"> is tell the Node Package Manager (npm - picture this as a toolbox in a garage) that it needs a new ‘tool’, the tool in question is one created by Felix</w:t>
+        <w:t xml:space="preserve"> is tell the Node Package Manager (</w:t>
+      </w:r>
+      <w:proofErr w:type="spellStart"/>
+      <w:r>
+        <w:t>npm</w:t>
+      </w:r>
+      <w:proofErr w:type="spellEnd"/>
+      <w:r>
+        <w:t xml:space="preserve"> - picture this as a toolbox in a garage) that it needs a new ‘tool’, the tool in question is one created by </w:t>
+      </w:r>
+      <w:proofErr w:type="spellStart"/>
+      <w:r>
+        <w:t>Felix</w:t>
       </w:r>
       <w:r>
         <w:t>ge</w:t>
       </w:r>
+      <w:proofErr w:type="spellEnd"/>
       <w:r>
         <w:t xml:space="preserve"> </w:t>
       </w:r>
@@ -1458,7 +1574,15 @@
         <w:t>enables</w:t>
       </w:r>
       <w:r>
-        <w:t xml:space="preserve"> NodeJs to </w:t>
+        <w:t xml:space="preserve"> </w:t>
+      </w:r>
+      <w:proofErr w:type="spellStart"/>
+      <w:r>
+        <w:t>NodeJs</w:t>
+      </w:r>
+      <w:proofErr w:type="spellEnd"/>
+      <w:r>
+        <w:t xml:space="preserve"> to </w:t>
       </w:r>
       <w:r>
         <w:t xml:space="preserve">work with </w:t>
@@ -1467,7 +1591,15 @@
         <w:t>our</w:t>
       </w:r>
       <w:r>
-        <w:t xml:space="preserve"> ar-drone and perform commands such as </w:t>
+        <w:t xml:space="preserve"> </w:t>
+      </w:r>
+      <w:proofErr w:type="spellStart"/>
+      <w:r>
+        <w:t>ar</w:t>
+      </w:r>
+      <w:proofErr w:type="spellEnd"/>
+      <w:r>
+        <w:t xml:space="preserve">-drone and perform commands such as </w:t>
       </w:r>
       <w:r>
         <w:t>take-off</w:t>
@@ -1478,7 +1610,15 @@
     </w:p>
     <w:p>
       <w:r>
-        <w:t>If you head to the npm website (</w:t>
+        <w:t xml:space="preserve">If you head to the </w:t>
+      </w:r>
+      <w:proofErr w:type="spellStart"/>
+      <w:r>
+        <w:t>npm</w:t>
+      </w:r>
+      <w:proofErr w:type="spellEnd"/>
+      <w:r>
+        <w:t xml:space="preserve"> website (</w:t>
       </w:r>
       <w:hyperlink r:id="rId20" w:history="1">
         <w:r>
@@ -1489,7 +1629,23 @@
         </w:r>
       </w:hyperlink>
       <w:r>
-        <w:t>), you can search for available npm packages for a range of uses, below I’ve entered ‘ar-drone’ to see the packages available for our drone.</w:t>
+        <w:t xml:space="preserve">), you can search for available </w:t>
+      </w:r>
+      <w:proofErr w:type="spellStart"/>
+      <w:r>
+        <w:t>npm</w:t>
+      </w:r>
+      <w:proofErr w:type="spellEnd"/>
+      <w:r>
+        <w:t xml:space="preserve"> packages for a range of uses, below I’ve entered ‘</w:t>
+      </w:r>
+      <w:proofErr w:type="spellStart"/>
+      <w:r>
+        <w:t>ar</w:t>
+      </w:r>
+      <w:proofErr w:type="spellEnd"/>
+      <w:r>
+        <w:t>-drone’ to see the packages available for our drone.</w:t>
       </w:r>
     </w:p>
     <w:p>
@@ -1502,7 +1658,7 @@
           <w:lang w:eastAsia="en-GB"/>
         </w:rPr>
         <w:drawing>
-          <wp:inline distT="0" distB="0" distL="0" distR="0" wp14:anchorId="04E3E5BF" wp14:editId="0AEFA2E5">
+          <wp:inline distT="0" distB="0" distL="0" distR="0" wp14:anchorId="293E8382" wp14:editId="5E47C986">
             <wp:extent cx="5731510" cy="2609184"/>
             <wp:effectExtent l="19050" t="19050" r="21590" b="20320"/>
             <wp:docPr id="13" name="Picture 13"/>
@@ -1543,55 +1699,11 @@
         </w:drawing>
       </w:r>
     </w:p>
-    <w:p>
-      <w:r>
-        <w:t>Ran npm install ar-drone to get hold of Felixge’s node library for controlling the drone</w:t>
-      </w:r>
-      <w:r>
-        <w:t xml:space="preserve"> </w:t>
-      </w:r>
-    </w:p>
-    <w:p>
-      <w:pPr>
-        <w:pStyle w:val="ListParagraph"/>
-        <w:numPr>
-          <w:ilvl w:val="0"/>
-          <w:numId w:val="1"/>
-        </w:numPr>
-      </w:pPr>
-      <w:r>
-        <w:t>hold left-shift and right click inside nodejs folder to be given the option to open command window in that location</w:t>
-      </w:r>
-    </w:p>
-    <w:p>
-      <w:pPr>
-        <w:pStyle w:val="ListParagraph"/>
-        <w:numPr>
-          <w:ilvl w:val="0"/>
-          <w:numId w:val="1"/>
-        </w:numPr>
-      </w:pPr>
-      <w:r>
-        <w:t>now type npm install ar-drone</w:t>
-      </w:r>
-      <w:r>
-        <w:t xml:space="preserve"> as the guide says</w:t>
-      </w:r>
-    </w:p>
-    <w:p>
-      <w:pPr>
-        <w:pStyle w:val="ListParagraph"/>
-        <w:numPr>
-          <w:ilvl w:val="0"/>
-          <w:numId w:val="1"/>
-        </w:numPr>
-      </w:pPr>
-      <w:r>
-        <w:t>ignore warnings that pop up in command line window</w:t>
-      </w:r>
-    </w:p>
     <w:p/>
     <w:p/>
+    <w:p/>
+    <w:p/>
+    <w:p/>
     <w:p>
       <w:pPr>
         <w:pStyle w:val="Heading2"/>
@@ -1608,29 +1720,892 @@
       </w:r>
     </w:p>
     <w:p>
-      <w:r>
-        <w:t>Connect to drone wifi (ardrone2_062272 in my case)</w:t>
-      </w:r>
-      <w:r>
-        <w:t>, I used a USB wifi adapter for this (using desktop computer rather than laptop this time around!) This sort of thing should do the trick:</w:t>
-      </w:r>
-    </w:p>
-    <w:p>
-      <w:hyperlink r:id="rId22" w:history="1">
+      <w:pPr>
+        <w:jc w:val="both"/>
+      </w:pPr>
+      <w:r>
+        <w:t xml:space="preserve">First things’ first, if you’re using a </w:t>
+      </w:r>
+      <w:r>
+        <w:t xml:space="preserve">desktop </w:t>
+      </w:r>
+      <w:r>
+        <w:t>PC like me – make sure you</w:t>
+      </w:r>
+      <w:r>
+        <w:t xml:space="preserve"> have a</w:t>
+      </w:r>
+      <w:r>
+        <w:t xml:space="preserve"> wireless network adapter (see recommended USB Wi</w:t>
+      </w:r>
+      <w:r>
+        <w:t>-Fi device mentioned earlier in this guide</w:t>
+      </w:r>
+      <w:r>
+        <w:t>)</w:t>
+      </w:r>
+      <w:r>
+        <w:t>, and be sure to test it works by c</w:t>
+      </w:r>
+      <w:r>
+        <w:t>onnecting to your Wi-Fi at home and accessing the internet through your web browser.</w:t>
+      </w:r>
+    </w:p>
+    <w:p>
+      <w:pPr>
+        <w:jc w:val="both"/>
+      </w:pPr>
+      <w:r>
+        <w:t>Attach a charged battery to the drone and set it on the side for now, the lights should come on and the propellers should perform a quick test (small jolt of each propeller, don’t worry it won’t just take off!)</w:t>
+      </w:r>
+      <w:r>
+        <w:t>.</w:t>
+      </w:r>
+    </w:p>
+    <w:p>
+      <w:pPr>
+        <w:jc w:val="both"/>
+      </w:pPr>
+      <w:r>
+        <w:t>Assuming your Wi-Fi is working as expected on your PC, a new connection should appear if you click the Network icon in the system tray (bottom right of your screen), ‘</w:t>
+      </w:r>
+      <w:r>
+        <w:rPr>
+          <w:i/>
+        </w:rPr>
+        <w:t>ardrone2_062272</w:t>
+      </w:r>
+      <w:r>
+        <w:rPr>
+          <w:i/>
+        </w:rPr>
+        <w:t>’</w:t>
+      </w:r>
+      <w:r>
+        <w:t xml:space="preserve"> in my case.</w:t>
+      </w:r>
+      <w:r>
+        <w:t xml:space="preserve"> Click on your </w:t>
+      </w:r>
+      <w:r>
+        <w:rPr>
+          <w:i/>
+        </w:rPr>
+        <w:t>ardrone2_xxxxxx</w:t>
+      </w:r>
+      <w:r>
+        <w:t xml:space="preserve"> network to open up the option to connect automatically (it sometimes won’t connect automatically, even if you tick this!)</w:t>
+      </w:r>
+      <w:r>
+        <w:t xml:space="preserve"> – </w:t>
+      </w:r>
+      <w:proofErr w:type="gramStart"/>
+      <w:r>
+        <w:t>either</w:t>
+      </w:r>
+      <w:proofErr w:type="gramEnd"/>
+      <w:r>
+        <w:t xml:space="preserve"> way, click the Connect button to </w:t>
+      </w:r>
+      <w:r>
+        <w:t>create</w:t>
+      </w:r>
+      <w:r>
+        <w:t xml:space="preserve"> the connection.</w:t>
+      </w:r>
+    </w:p>
+    <w:p>
+      <w:pPr>
+        <w:jc w:val="center"/>
+      </w:pPr>
+      <w:r>
+        <w:rPr>
+          <w:noProof/>
+          <w:lang w:eastAsia="en-GB"/>
+        </w:rPr>
+        <w:drawing>
+          <wp:inline distT="0" distB="0" distL="0" distR="0">
+            <wp:extent cx="4443073" cy="3812783"/>
+            <wp:effectExtent l="0" t="0" r="0" b="0"/>
+            <wp:docPr id="21" name="Picture 21"/>
+            <wp:cNvGraphicFramePr>
+              <a:graphicFrameLocks xmlns:a="http://schemas.openxmlformats.org/drawingml/2006/main" noChangeAspect="1"/>
+            </wp:cNvGraphicFramePr>
+            <a:graphic xmlns:a="http://schemas.openxmlformats.org/drawingml/2006/main">
+              <a:graphicData uri="http://schemas.openxmlformats.org/drawingml/2006/picture">
+                <pic:pic xmlns:pic="http://schemas.openxmlformats.org/drawingml/2006/picture">
+                  <pic:nvPicPr>
+                    <pic:cNvPr id="0" name="Picture 4"/>
+                    <pic:cNvPicPr>
+                      <a:picLocks noChangeAspect="1" noChangeArrowheads="1"/>
+                    </pic:cNvPicPr>
+                  </pic:nvPicPr>
+                  <pic:blipFill>
+                    <a:blip r:embed="rId22">
+                      <a:extLst>
+                        <a:ext uri="{28A0092B-C50C-407E-A947-70E740481C1C}">
+                          <a14:useLocalDpi xmlns:a14="http://schemas.microsoft.com/office/drawing/2010/main" val="0"/>
+                        </a:ext>
+                      </a:extLst>
+                    </a:blip>
+                    <a:srcRect/>
+                    <a:stretch>
+                      <a:fillRect/>
+                    </a:stretch>
+                  </pic:blipFill>
+                  <pic:spPr bwMode="auto">
+                    <a:xfrm>
+                      <a:off x="0" y="0"/>
+                      <a:ext cx="4444135" cy="3813694"/>
+                    </a:xfrm>
+                    <a:prstGeom prst="rect">
+                      <a:avLst/>
+                    </a:prstGeom>
+                    <a:noFill/>
+                    <a:ln>
+                      <a:noFill/>
+                    </a:ln>
+                  </pic:spPr>
+                </pic:pic>
+              </a:graphicData>
+            </a:graphic>
+          </wp:inline>
+        </w:drawing>
+      </w:r>
+    </w:p>
+    <w:p>
+      <w:r>
+        <w:rPr>
+          <w:b/>
+        </w:rPr>
+        <w:t xml:space="preserve">Note: </w:t>
+      </w:r>
+      <w:r>
+        <w:t>I’m not under police surveillance</w:t>
+      </w:r>
+      <w:r>
+        <w:t xml:space="preserve"> (promise)</w:t>
+      </w:r>
+      <w:r>
+        <w:t>, the Wi-Fi network we use was named by my housemate!</w:t>
+      </w:r>
+    </w:p>
+    <w:p>
+      <w:pPr>
+        <w:jc w:val="both"/>
+      </w:pPr>
+      <w:r>
+        <w:t xml:space="preserve">When </w:t>
+      </w:r>
+      <w:r>
+        <w:t xml:space="preserve">you’ve </w:t>
+      </w:r>
+      <w:r>
+        <w:t xml:space="preserve">connected </w:t>
+      </w:r>
+      <w:r>
+        <w:t>to the drones’</w:t>
+      </w:r>
+      <w:r>
+        <w:t xml:space="preserve"> </w:t>
+      </w:r>
+      <w:r>
+        <w:t>Wi-Fi</w:t>
+      </w:r>
+      <w:r>
+        <w:t xml:space="preserve"> it will say ‘No internet, open’ regarding the connection to your drone, </w:t>
+      </w:r>
+      <w:r>
+        <w:t>don’t worry about this at all, it’s only showing this as your PC would normally expect to a router/hub that provides in</w:t>
+      </w:r>
+      <w:r>
+        <w:t xml:space="preserve">ternet access to your machine, </w:t>
+      </w:r>
+      <w:r>
+        <w:t>our drone isn’t that clever</w:t>
+      </w:r>
+      <w:r>
+        <w:t xml:space="preserve"> unfortunately</w:t>
+      </w:r>
+      <w:r>
+        <w:t>.</w:t>
+      </w:r>
+    </w:p>
+    <w:p/>
+    <w:p>
+      <w:pPr>
+        <w:pStyle w:val="Heading2"/>
+        <w:rPr>
+          <w:b w:val="0"/>
+        </w:rPr>
+      </w:pPr>
+      <w:r>
+        <w:rPr>
+          <w:b w:val="0"/>
+        </w:rPr>
+        <w:lastRenderedPageBreak/>
+        <w:t xml:space="preserve">Running NodeJS and </w:t>
+      </w:r>
+      <w:r>
+        <w:rPr>
+          <w:b w:val="0"/>
+        </w:rPr>
+        <w:t>manually controlling</w:t>
+      </w:r>
+      <w:r>
+        <w:rPr>
+          <w:b w:val="0"/>
+        </w:rPr>
+        <w:t xml:space="preserve"> drone</w:t>
+      </w:r>
+      <w:r>
+        <w:rPr>
+          <w:b w:val="0"/>
+        </w:rPr>
+        <w:t xml:space="preserve"> (</w:t>
+      </w:r>
+      <w:proofErr w:type="spellStart"/>
+      <w:r>
+        <w:rPr>
+          <w:b w:val="0"/>
+        </w:rPr>
+        <w:t>takeoff</w:t>
+      </w:r>
+      <w:proofErr w:type="spellEnd"/>
+      <w:r>
+        <w:rPr>
+          <w:b w:val="0"/>
+        </w:rPr>
+        <w:t xml:space="preserve"> and land)</w:t>
+      </w:r>
+    </w:p>
+    <w:p>
+      <w:pPr>
+        <w:jc w:val="both"/>
+      </w:pPr>
+      <w:r>
+        <w:t xml:space="preserve">Once you’re on the </w:t>
+      </w:r>
+      <w:r>
+        <w:t>Wi</w:t>
+      </w:r>
+      <w:r>
+        <w:t>-F</w:t>
+      </w:r>
+      <w:r>
+        <w:t>i of</w:t>
+      </w:r>
+      <w:r>
+        <w:t xml:space="preserve"> your</w:t>
+      </w:r>
+      <w:r>
+        <w:t xml:space="preserve"> drone, </w:t>
+      </w:r>
+      <w:r>
+        <w:t>open the</w:t>
+      </w:r>
+      <w:r>
+        <w:t xml:space="preserve"> node program </w:t>
+      </w:r>
+      <w:r>
+        <w:t>that we installed into ‘…Desktop\Drone\</w:t>
+      </w:r>
+      <w:proofErr w:type="spellStart"/>
+      <w:r>
+        <w:t>nodejs</w:t>
+      </w:r>
+      <w:proofErr w:type="spellEnd"/>
+      <w:r>
+        <w:t>\’ earlier</w:t>
+      </w:r>
+      <w:r>
+        <w:t>, double-click</w:t>
+      </w:r>
+      <w:r>
+        <w:t xml:space="preserve"> </w:t>
+      </w:r>
+      <w:r>
+        <w:rPr>
+          <w:i/>
+        </w:rPr>
+        <w:t>node.exe</w:t>
+      </w:r>
+      <w:r>
+        <w:t xml:space="preserve"> </w:t>
+      </w:r>
+      <w:r>
+        <w:t>(</w:t>
+      </w:r>
+      <w:r>
+        <w:t>gree</w:t>
+      </w:r>
+      <w:r>
+        <w:t>n</w:t>
+      </w:r>
+      <w:r>
+        <w:t xml:space="preserve"> hexagon</w:t>
+      </w:r>
+      <w:r>
+        <w:t>-</w:t>
+      </w:r>
+      <w:r>
+        <w:t>shaped</w:t>
+      </w:r>
+      <w:r>
+        <w:t xml:space="preserve"> </w:t>
+      </w:r>
+      <w:r>
+        <w:t xml:space="preserve">icon with a white ‘n’) </w:t>
+      </w:r>
+      <w:r>
+        <w:t>to o</w:t>
+      </w:r>
+      <w:r>
+        <w:t>pen the NodeJS terminal window.</w:t>
+      </w:r>
+    </w:p>
+    <w:p>
+      <w:pPr>
+        <w:jc w:val="both"/>
+      </w:pPr>
+      <w:r>
+        <w:t>Node will be your means of sending command</w:t>
+      </w:r>
+      <w:r>
+        <w:t>s to the drone and receiving data</w:t>
+      </w:r>
+      <w:r>
+        <w:t xml:space="preserve"> back (such as</w:t>
+      </w:r>
+      <w:r>
+        <w:t xml:space="preserve"> receiving</w:t>
+      </w:r>
+      <w:r>
+        <w:t xml:space="preserve"> </w:t>
+      </w:r>
+      <w:r>
+        <w:t>a live</w:t>
+      </w:r>
+      <w:r>
+        <w:t xml:space="preserve"> </w:t>
+      </w:r>
+      <w:r>
+        <w:t>stream from the drone</w:t>
+      </w:r>
+      <w:r>
+        <w:t xml:space="preserve"> to your PC</w:t>
+      </w:r>
+      <w:r>
+        <w:t>,</w:t>
+      </w:r>
+      <w:r>
+        <w:t xml:space="preserve"> </w:t>
+      </w:r>
+      <w:r>
+        <w:t>which we’ll get into in the next guide</w:t>
+      </w:r>
+      <w:r>
+        <w:t xml:space="preserve">). </w:t>
+      </w:r>
+      <w:r>
+        <w:t xml:space="preserve">Now that we have the NodeJS terminal window open, we can start typing in some commands to </w:t>
+      </w:r>
+      <w:r>
+        <w:t xml:space="preserve">explicitly </w:t>
+      </w:r>
+      <w:r>
+        <w:t>establish our connection with the drone and start sending it commands.</w:t>
+      </w:r>
+    </w:p>
+    <w:p>
+      <w:pPr>
+        <w:jc w:val="both"/>
+      </w:pPr>
+      <w:r>
+        <w:t xml:space="preserve">At this point I’m going to borrow some bits from the </w:t>
+      </w:r>
+      <w:proofErr w:type="spellStart"/>
+      <w:r>
+        <w:t>Instructables</w:t>
+      </w:r>
+      <w:proofErr w:type="spellEnd"/>
+      <w:r>
+        <w:t xml:space="preserve"> guide as </w:t>
+      </w:r>
+      <w:r>
+        <w:t xml:space="preserve">they do an amazing job of going over the commands. To save you having to jump between different guides, I thought it would be better to copy and paste a couple of images from their guide (all credit for the below images of code to </w:t>
+      </w:r>
+      <w:proofErr w:type="spellStart"/>
+      <w:r>
+        <w:t>Instructables</w:t>
+      </w:r>
+      <w:proofErr w:type="spellEnd"/>
+      <w:r>
+        <w:t>!)</w:t>
+      </w:r>
+    </w:p>
+    <w:p>
+      <w:pPr>
+        <w:jc w:val="both"/>
+      </w:pPr>
+      <w:r>
+        <w:t xml:space="preserve">In case you’d like to use the guide though, the </w:t>
+      </w:r>
+      <w:proofErr w:type="spellStart"/>
+      <w:r>
+        <w:t>Instructables</w:t>
+      </w:r>
+      <w:proofErr w:type="spellEnd"/>
+      <w:r>
+        <w:t xml:space="preserve"> guide can be found at the following link.</w:t>
+      </w:r>
+    </w:p>
+    <w:p>
+      <w:pPr>
+        <w:jc w:val="both"/>
+      </w:pPr>
+      <w:hyperlink r:id="rId23" w:history="1">
         <w:r>
           <w:rPr>
             <w:rStyle w:val="Hyperlink"/>
           </w:rPr>
-          <w:t>https://www.amazon.co.uk/TP-LINK-TL-WN725N-150Mbps-Wireless-N-Adapter/dp/B008IFXQFU/ref=sr_1_2?s=computers&amp;ie=UTF8&amp;qid=1475758246&amp;sr=1-2&amp;keywords=usb+wifi</w:t>
+          <w:t>http://www.instructables.com/id/Autonomous-AR-Parro</w:t>
+        </w:r>
+        <w:r>
+          <w:rPr>
+            <w:rStyle w:val="Hyperlink"/>
+          </w:rPr>
+          <w:t>t</w:t>
+        </w:r>
+        <w:r>
+          <w:rPr>
+            <w:rStyle w:val="Hyperlink"/>
+          </w:rPr>
+          <w:t>-Drone-20-Flying/step2/Node-JS/</w:t>
         </w:r>
       </w:hyperlink>
     </w:p>
     <w:p>
-      <w:r>
-        <w:t>When connected by Wifi – it will say ‘No internet, open’ regarding the connection to your drone, if on Win10 like me. This is fine.</w:t>
-      </w:r>
-    </w:p>
-    <w:p/>
+      <w:pPr>
+        <w:jc w:val="both"/>
+      </w:pPr>
+      <w:r>
+        <w:rPr>
+          <w:highlight w:val="yellow"/>
+        </w:rPr>
+        <w:t>If you’re still with me, we’re going to start entering some stuff into the NodeJS command window we recently opened (node.exe).</w:t>
+      </w:r>
+      <w:r>
+        <w:rPr>
+          <w:highlight w:val="yellow"/>
+        </w:rPr>
+        <w:t xml:space="preserve"> The below image shows four lines that each need to be entered into the NodeJS window one-by-one, exactly as shown, pressing enter after each command. </w:t>
+      </w:r>
+      <w:r>
+        <w:rPr>
+          <w:b/>
+          <w:highlight w:val="yellow"/>
+        </w:rPr>
+        <w:t xml:space="preserve">However, read the next bit </w:t>
+      </w:r>
+      <w:r>
+        <w:rPr>
+          <w:b/>
+          <w:highlight w:val="yellow"/>
+        </w:rPr>
+        <w:t>before you go</w:t>
+      </w:r>
+      <w:r>
+        <w:rPr>
+          <w:b/>
+          <w:highlight w:val="yellow"/>
+        </w:rPr>
+        <w:t xml:space="preserve"> bashing these commands in!</w:t>
+      </w:r>
+      <w:r>
+        <w:rPr>
+          <w:highlight w:val="yellow"/>
+        </w:rPr>
+        <w:t xml:space="preserve"> </w:t>
+      </w:r>
+      <w:r>
+        <w:rPr>
+          <w:highlight w:val="yellow"/>
+        </w:rPr>
+        <w:t xml:space="preserve">It doesn’t take a genius to imagine that the line </w:t>
+      </w:r>
+      <w:proofErr w:type="spellStart"/>
+      <w:proofErr w:type="gramStart"/>
+      <w:r>
+        <w:rPr>
+          <w:highlight w:val="yellow"/>
+        </w:rPr>
+        <w:t>client.takeoff</w:t>
+      </w:r>
+      <w:proofErr w:type="spellEnd"/>
+      <w:r>
+        <w:rPr>
+          <w:highlight w:val="yellow"/>
+        </w:rPr>
+        <w:t>(</w:t>
+      </w:r>
+      <w:proofErr w:type="gramEnd"/>
+      <w:r>
+        <w:rPr>
+          <w:highlight w:val="yellow"/>
+        </w:rPr>
+        <w:t>); will make the drone take off! I would therefore recommend</w:t>
+      </w:r>
+      <w:r>
+        <w:rPr>
+          <w:highlight w:val="yellow"/>
+        </w:rPr>
+        <w:t xml:space="preserve"> you do not press enter immediately after</w:t>
+      </w:r>
+      <w:r>
+        <w:rPr>
+          <w:highlight w:val="yellow"/>
+        </w:rPr>
+        <w:t xml:space="preserve"> copying </w:t>
+      </w:r>
+      <w:r>
+        <w:rPr>
+          <w:highlight w:val="yellow"/>
+        </w:rPr>
+        <w:t xml:space="preserve">the </w:t>
+      </w:r>
+      <w:proofErr w:type="spellStart"/>
+      <w:proofErr w:type="gramStart"/>
+      <w:r>
+        <w:rPr>
+          <w:highlight w:val="yellow"/>
+        </w:rPr>
+        <w:t>takeoff</w:t>
+      </w:r>
+      <w:proofErr w:type="spellEnd"/>
+      <w:r>
+        <w:rPr>
+          <w:highlight w:val="yellow"/>
+        </w:rPr>
+        <w:t>(</w:t>
+      </w:r>
+      <w:proofErr w:type="gramEnd"/>
+      <w:r>
+        <w:rPr>
+          <w:highlight w:val="yellow"/>
+        </w:rPr>
+        <w:t xml:space="preserve">); line into the Node window, instead copy and paste the </w:t>
+      </w:r>
+      <w:proofErr w:type="spellStart"/>
+      <w:r>
+        <w:rPr>
+          <w:highlight w:val="yellow"/>
+        </w:rPr>
+        <w:t>take off</w:t>
+      </w:r>
+      <w:proofErr w:type="spellEnd"/>
+      <w:r>
+        <w:rPr>
+          <w:highlight w:val="yellow"/>
+        </w:rPr>
+        <w:t xml:space="preserve"> command into the node window, then copy the land command (without pasting into the node window) so you can press enter on the take off line and quickly paste in the land line and press enter to make the drone carefully land if there are any problems (lampshades, cats etc.).</w:t>
+      </w:r>
+      <w:bookmarkStart w:id="0" w:name="_GoBack"/>
+      <w:bookmarkEnd w:id="0"/>
+    </w:p>
+    <w:p>
+      <w:pPr>
+        <w:pStyle w:val="NoSpacing"/>
+        <w:jc w:val="center"/>
+      </w:pPr>
+    </w:p>
+    <w:p>
+      <w:pPr>
+        <w:jc w:val="center"/>
+      </w:pPr>
+      <w:r>
+        <w:rPr>
+          <w:noProof/>
+          <w:lang w:eastAsia="en-GB"/>
+        </w:rPr>
+        <w:drawing>
+          <wp:inline distT="0" distB="0" distL="0" distR="0">
+            <wp:extent cx="4337050" cy="1141095"/>
+            <wp:effectExtent l="0" t="0" r="6350" b="1905"/>
+            <wp:docPr id="22" name="Picture 22" descr="https://cdn.instructables.com/FI0/4K8L/HT7PBQQ1/FI04K8LHT7PBQQ1.LARGE.jpg"/>
+            <wp:cNvGraphicFramePr>
+              <a:graphicFrameLocks xmlns:a="http://schemas.openxmlformats.org/drawingml/2006/main" noChangeAspect="1"/>
+            </wp:cNvGraphicFramePr>
+            <a:graphic xmlns:a="http://schemas.openxmlformats.org/drawingml/2006/main">
+              <a:graphicData uri="http://schemas.openxmlformats.org/drawingml/2006/picture">
+                <pic:pic xmlns:pic="http://schemas.openxmlformats.org/drawingml/2006/picture">
+                  <pic:nvPicPr>
+                    <pic:cNvPr id="0" name="Picture 5" descr="https://cdn.instructables.com/FI0/4K8L/HT7PBQQ1/FI04K8LHT7PBQQ1.LARGE.jpg"/>
+                    <pic:cNvPicPr>
+                      <a:picLocks noChangeAspect="1" noChangeArrowheads="1"/>
+                    </pic:cNvPicPr>
+                  </pic:nvPicPr>
+                  <pic:blipFill>
+                    <a:blip r:embed="rId24">
+                      <a:extLst>
+                        <a:ext uri="{28A0092B-C50C-407E-A947-70E740481C1C}">
+                          <a14:useLocalDpi xmlns:a14="http://schemas.microsoft.com/office/drawing/2010/main" val="0"/>
+                        </a:ext>
+                      </a:extLst>
+                    </a:blip>
+                    <a:srcRect/>
+                    <a:stretch>
+                      <a:fillRect/>
+                    </a:stretch>
+                  </pic:blipFill>
+                  <pic:spPr bwMode="auto">
+                    <a:xfrm>
+                      <a:off x="0" y="0"/>
+                      <a:ext cx="4337050" cy="1141095"/>
+                    </a:xfrm>
+                    <a:prstGeom prst="rect">
+                      <a:avLst/>
+                    </a:prstGeom>
+                    <a:noFill/>
+                    <a:ln>
+                      <a:noFill/>
+                    </a:ln>
+                  </pic:spPr>
+                </pic:pic>
+              </a:graphicData>
+            </a:graphic>
+          </wp:inline>
+        </w:drawing>
+      </w:r>
+    </w:p>
+    <w:p>
+      <w:pPr>
+        <w:pStyle w:val="NoSpacing"/>
+      </w:pPr>
+      <w:r>
+        <w:t>Feel free to copy and paste the below lines into Node one at a time (press enter in the Node window</w:t>
+      </w:r>
+      <w:r>
+        <w:t xml:space="preserve"> after pasting each one in).</w:t>
+      </w:r>
+    </w:p>
+    <w:p>
+      <w:pPr>
+        <w:pStyle w:val="NoSpacing"/>
+      </w:pPr>
+    </w:p>
+    <w:p>
+      <w:pPr>
+        <w:pStyle w:val="NoSpacing"/>
+      </w:pPr>
+      <w:proofErr w:type="spellStart"/>
+      <w:proofErr w:type="gramStart"/>
+      <w:r>
+        <w:t>var</w:t>
+      </w:r>
+      <w:proofErr w:type="spellEnd"/>
+      <w:proofErr w:type="gramEnd"/>
+      <w:r>
+        <w:t xml:space="preserve"> </w:t>
+      </w:r>
+      <w:proofErr w:type="spellStart"/>
+      <w:r>
+        <w:t>arDrone</w:t>
+      </w:r>
+      <w:proofErr w:type="spellEnd"/>
+      <w:r>
+        <w:t xml:space="preserve"> = require(‘</w:t>
+      </w:r>
+      <w:proofErr w:type="spellStart"/>
+      <w:r>
+        <w:t>ar</w:t>
+      </w:r>
+      <w:proofErr w:type="spellEnd"/>
+      <w:r>
+        <w:t>-drone’);</w:t>
+      </w:r>
+    </w:p>
+    <w:p>
+      <w:pPr>
+        <w:pStyle w:val="NoSpacing"/>
+      </w:pPr>
+      <w:proofErr w:type="spellStart"/>
+      <w:proofErr w:type="gramStart"/>
+      <w:r>
+        <w:t>var</w:t>
+      </w:r>
+      <w:proofErr w:type="spellEnd"/>
+      <w:proofErr w:type="gramEnd"/>
+      <w:r>
+        <w:t xml:space="preserve"> client = </w:t>
+      </w:r>
+      <w:proofErr w:type="spellStart"/>
+      <w:r>
+        <w:t>arDrone.createClient</w:t>
+      </w:r>
+      <w:proofErr w:type="spellEnd"/>
+      <w:r>
+        <w:t>();</w:t>
+      </w:r>
+    </w:p>
+    <w:p>
+      <w:pPr>
+        <w:pStyle w:val="NoSpacing"/>
+      </w:pPr>
+      <w:proofErr w:type="spellStart"/>
+      <w:proofErr w:type="gramStart"/>
+      <w:r>
+        <w:t>client.takeoff</w:t>
+      </w:r>
+      <w:proofErr w:type="spellEnd"/>
+      <w:r>
+        <w:t>(</w:t>
+      </w:r>
+      <w:proofErr w:type="gramEnd"/>
+      <w:r>
+        <w:t>);</w:t>
+      </w:r>
+    </w:p>
+    <w:p>
+      <w:pPr>
+        <w:pStyle w:val="NoSpacing"/>
+      </w:pPr>
+      <w:proofErr w:type="spellStart"/>
+      <w:proofErr w:type="gramStart"/>
+      <w:r>
+        <w:t>client.land</w:t>
+      </w:r>
+      <w:proofErr w:type="spellEnd"/>
+      <w:r>
+        <w:t>(</w:t>
+      </w:r>
+      <w:proofErr w:type="gramEnd"/>
+      <w:r>
+        <w:t>);</w:t>
+      </w:r>
+    </w:p>
+    <w:p>
+      <w:pPr>
+        <w:jc w:val="both"/>
+      </w:pPr>
+    </w:p>
+    <w:p>
+      <w:pPr>
+        <w:jc w:val="both"/>
+      </w:pPr>
+      <w:r>
+        <w:t xml:space="preserve">Type in the commands shown in the </w:t>
+      </w:r>
+      <w:proofErr w:type="spellStart"/>
+      <w:r>
+        <w:t>instructables</w:t>
+      </w:r>
+      <w:proofErr w:type="spellEnd"/>
+      <w:r>
+        <w:t xml:space="preserve"> guide one by one, making sure each line ends with a semi-colon ‘;’ pressing enter before the next line. </w:t>
+      </w:r>
+      <w:r>
+        <w:rPr>
+          <w:b/>
+        </w:rPr>
+        <w:t xml:space="preserve">Note: </w:t>
+      </w:r>
+      <w:r>
+        <w:t>copy the final (</w:t>
+      </w:r>
+      <w:proofErr w:type="gramStart"/>
+      <w:r>
+        <w:t>‘</w:t>
+      </w:r>
+      <w:proofErr w:type="spellStart"/>
+      <w:r>
+        <w:t>client.land</w:t>
+      </w:r>
+      <w:proofErr w:type="spellEnd"/>
+      <w:r>
+        <w:t>(</w:t>
+      </w:r>
+      <w:proofErr w:type="gramEnd"/>
+      <w:r>
+        <w:t xml:space="preserve">);’) command before pressing enter on the </w:t>
+      </w:r>
+      <w:proofErr w:type="spellStart"/>
+      <w:r>
+        <w:t>takeoff</w:t>
+      </w:r>
+      <w:proofErr w:type="spellEnd"/>
+      <w:r>
+        <w:t xml:space="preserve"> command! I.e. copy and paste each command line by line from </w:t>
+      </w:r>
+      <w:r>
+        <w:lastRenderedPageBreak/>
+        <w:t xml:space="preserve">the guide into the </w:t>
+      </w:r>
+      <w:proofErr w:type="spellStart"/>
+      <w:r>
+        <w:t>nodejs</w:t>
+      </w:r>
+      <w:proofErr w:type="spellEnd"/>
+      <w:r>
+        <w:t xml:space="preserve"> terminal window using right-click then copy, right-click then paste making sure to copy the final ‘land’ command before pressing enter on the </w:t>
+      </w:r>
+      <w:proofErr w:type="spellStart"/>
+      <w:r>
+        <w:t>takeoff</w:t>
+      </w:r>
+      <w:proofErr w:type="spellEnd"/>
+      <w:r>
+        <w:t xml:space="preserve"> command, just in case you need to stop the drop quickly without risking your fingers!</w:t>
+      </w:r>
+    </w:p>
+    <w:p>
+      <w:pPr>
+        <w:jc w:val="both"/>
+      </w:pPr>
+      <w:r>
+        <w:t xml:space="preserve">As the </w:t>
+      </w:r>
+      <w:proofErr w:type="spellStart"/>
+      <w:r>
+        <w:t>instructable</w:t>
+      </w:r>
+      <w:proofErr w:type="spellEnd"/>
+      <w:r>
+        <w:t xml:space="preserve"> guide says, you should now have the ability to let the drone hover a few feet off the floor until you enter the</w:t>
+      </w:r>
+      <w:r>
+        <w:t xml:space="preserve"> </w:t>
+      </w:r>
+      <w:proofErr w:type="gramStart"/>
+      <w:r>
+        <w:t>’</w:t>
+      </w:r>
+      <w:proofErr w:type="spellStart"/>
+      <w:r>
+        <w:t>client.land</w:t>
+      </w:r>
+      <w:proofErr w:type="spellEnd"/>
+      <w:r>
+        <w:t>(</w:t>
+      </w:r>
+      <w:proofErr w:type="gramEnd"/>
+      <w:r>
+        <w:t>);</w:t>
+      </w:r>
+      <w:r>
+        <w:t>’</w:t>
+      </w:r>
+      <w:r>
+        <w:t xml:space="preserve"> command.</w:t>
+      </w:r>
+    </w:p>
+    <w:p>
+      <w:pPr>
+        <w:rPr>
+          <w:b/>
+        </w:rPr>
+      </w:pPr>
+    </w:p>
     <w:p>
       <w:pPr>
         <w:pStyle w:val="Heading2"/>
@@ -1642,98 +2617,6 @@
         <w:rPr>
           <w:b w:val="0"/>
         </w:rPr>
-        <w:t xml:space="preserve">Running NodeJS and </w:t>
-      </w:r>
-      <w:r>
-        <w:rPr>
-          <w:b w:val="0"/>
-        </w:rPr>
-        <w:t>manually controlling</w:t>
-      </w:r>
-      <w:r>
-        <w:rPr>
-          <w:b w:val="0"/>
-        </w:rPr>
-        <w:t xml:space="preserve"> drone</w:t>
-      </w:r>
-      <w:r>
-        <w:rPr>
-          <w:b w:val="0"/>
-        </w:rPr>
-        <w:t xml:space="preserve"> (takeoff and land)</w:t>
-      </w:r>
-    </w:p>
-    <w:p>
-      <w:r>
-        <w:t>Once on Wifi of drone, locate node program on your computer, ‘</w:t>
-      </w:r>
-      <w:r>
-        <w:t>…</w:t>
-      </w:r>
-      <w:r>
-        <w:t>\nodejs\’ as mentioned above, double-click gree</w:t>
-      </w:r>
-      <w:r>
-        <w:t>n/grey node.exe icon to open the NodeJS terminal window (similar to windows command line</w:t>
-      </w:r>
-      <w:r>
-        <w:t>.</w:t>
-      </w:r>
-    </w:p>
-    <w:p>
-      <w:r>
-        <w:t>Node will be your means of sending commands to the drone and receiving any outputs back (such as video feed using ffmpeg which will be described later).</w:t>
-      </w:r>
-    </w:p>
-    <w:p>
-      <w:r>
-        <w:t xml:space="preserve">Type in the commands shown in the instructables guide one by one, making sure each line ends with a semi-colon ‘;’ pressing enter before the next line. </w:t>
-      </w:r>
-      <w:r>
-        <w:rPr>
-          <w:b/>
-        </w:rPr>
-        <w:t xml:space="preserve">Note: </w:t>
-      </w:r>
-      <w:r>
-        <w:t>copy the final (‘client.land();’) command before pressing enter on the takeoff command! I.e. copy and paste each command line by line from the guide into the nodejs terminal window using right-click then copy, right-click then paste making sure to copy the final ‘land’ command before pressing enter on the takeoff command, just in case you need to stop the drop quickly without risking your fingers!</w:t>
-      </w:r>
-    </w:p>
-    <w:p>
-      <w:r>
-        <w:t>As the instructable guide says, you should now have the ability to let the drone hover a few feet off the floor until you enter the</w:t>
-      </w:r>
-      <w:r>
-        <w:t xml:space="preserve"> ’</w:t>
-      </w:r>
-      <w:r>
-        <w:t>client.land();</w:t>
-      </w:r>
-      <w:r>
-        <w:t>’</w:t>
-      </w:r>
-      <w:r>
-        <w:t xml:space="preserve"> command.</w:t>
-      </w:r>
-    </w:p>
-    <w:p>
-      <w:pPr>
-        <w:rPr>
-          <w:b/>
-        </w:rPr>
-      </w:pPr>
-    </w:p>
-    <w:p>
-      <w:pPr>
-        <w:pStyle w:val="Heading2"/>
-        <w:rPr>
-          <w:b w:val="0"/>
-        </w:rPr>
-      </w:pPr>
-      <w:r>
-        <w:rPr>
-          <w:b w:val="0"/>
-        </w:rPr>
         <w:t>Running commands as a simple, repeatable JavaScript program instead</w:t>
       </w:r>
     </w:p>
@@ -1746,7 +2629,7 @@
       <w:r>
         <w:t xml:space="preserve">Notepad++ </w:t>
       </w:r>
-      <w:hyperlink r:id="rId23" w:history="1">
+      <w:hyperlink r:id="rId25" w:history="1">
         <w:r>
           <w:rPr>
             <w:rStyle w:val="Hyperlink"/>
@@ -1757,13 +2640,61 @@
     </w:p>
     <w:p>
       <w:r>
-        <w:t>Enter the lines as shown in Step 5 of the instructables guide, apart from line 5 ‘client.land();’. The author accidentally kept this line in, running this program without removing this line will result in the drone being told to takeoff and land straight away without any time inbetween (not very exciting!). Enter the program as</w:t>
+        <w:t xml:space="preserve">Enter the lines as shown in Step 5 of the </w:t>
+      </w:r>
+      <w:proofErr w:type="spellStart"/>
+      <w:r>
+        <w:t>instructables</w:t>
+      </w:r>
+      <w:proofErr w:type="spellEnd"/>
+      <w:r>
+        <w:t xml:space="preserve"> guide, apart from line 5 </w:t>
+      </w:r>
+      <w:proofErr w:type="gramStart"/>
+      <w:r>
+        <w:t>‘</w:t>
+      </w:r>
+      <w:proofErr w:type="spellStart"/>
+      <w:r>
+        <w:t>client.land</w:t>
+      </w:r>
+      <w:proofErr w:type="spellEnd"/>
+      <w:r>
+        <w:t>(</w:t>
+      </w:r>
+      <w:proofErr w:type="gramEnd"/>
+      <w:r>
+        <w:t xml:space="preserve">);’. The author accidentally kept this line in, running this program without removing this line will result in the drone being told to </w:t>
+      </w:r>
+      <w:proofErr w:type="spellStart"/>
+      <w:r>
+        <w:t>takeoff</w:t>
+      </w:r>
+      <w:proofErr w:type="spellEnd"/>
+      <w:r>
+        <w:t xml:space="preserve"> and land straight away without any time </w:t>
+      </w:r>
+      <w:proofErr w:type="spellStart"/>
+      <w:r>
+        <w:t>inbetween</w:t>
+      </w:r>
+      <w:proofErr w:type="spellEnd"/>
+      <w:r>
+        <w:t xml:space="preserve"> (not very exciting!). Enter the program as</w:t>
       </w:r>
       <w:r>
         <w:t xml:space="preserve"> shown</w:t>
       </w:r>
       <w:r>
-        <w:t xml:space="preserve"> below then save the file as something like firstflight.js in the same folder as your node.exe application (…/nodejs)</w:t>
+        <w:t xml:space="preserve"> below then save the file as something like firstflight.js in the same folder as your node.exe application (…/</w:t>
+      </w:r>
+      <w:proofErr w:type="spellStart"/>
+      <w:r>
+        <w:t>nodejs</w:t>
+      </w:r>
+      <w:proofErr w:type="spellEnd"/>
+      <w:r>
+        <w:t>)</w:t>
       </w:r>
       <w:r>
         <w:t>.</w:t>
@@ -1773,16 +2704,54 @@
       <w:pPr>
         <w:pStyle w:val="NoSpacing"/>
       </w:pPr>
-      <w:r>
-        <w:t>var arDrone = require('ar-drone');</w:t>
+      <w:proofErr w:type="spellStart"/>
+      <w:proofErr w:type="gramStart"/>
+      <w:r>
+        <w:t>var</w:t>
+      </w:r>
+      <w:proofErr w:type="spellEnd"/>
+      <w:proofErr w:type="gramEnd"/>
+      <w:r>
+        <w:t xml:space="preserve"> </w:t>
+      </w:r>
+      <w:proofErr w:type="spellStart"/>
+      <w:r>
+        <w:t>arDrone</w:t>
+      </w:r>
+      <w:proofErr w:type="spellEnd"/>
+      <w:r>
+        <w:t xml:space="preserve"> = require('</w:t>
+      </w:r>
+      <w:proofErr w:type="spellStart"/>
+      <w:r>
+        <w:t>ar</w:t>
+      </w:r>
+      <w:proofErr w:type="spellEnd"/>
+      <w:r>
+        <w:t>-drone');</w:t>
       </w:r>
     </w:p>
     <w:p>
       <w:pPr>
         <w:pStyle w:val="NoSpacing"/>
       </w:pPr>
-      <w:r>
-        <w:t>var client = arDrone.createClient();</w:t>
+      <w:proofErr w:type="spellStart"/>
+      <w:proofErr w:type="gramStart"/>
+      <w:r>
+        <w:t>var</w:t>
+      </w:r>
+      <w:proofErr w:type="spellEnd"/>
+      <w:proofErr w:type="gramEnd"/>
+      <w:r>
+        <w:t xml:space="preserve"> client = </w:t>
+      </w:r>
+      <w:proofErr w:type="spellStart"/>
+      <w:r>
+        <w:t>arDrone.createClient</w:t>
+      </w:r>
+      <w:proofErr w:type="spellEnd"/>
+      <w:r>
+        <w:t>();</w:t>
       </w:r>
     </w:p>
     <w:p>
@@ -1794,9 +2763,18 @@
       <w:pPr>
         <w:pStyle w:val="NoSpacing"/>
       </w:pPr>
-      <w:r>
-        <w:lastRenderedPageBreak/>
-        <w:t>client.takeoff();</w:t>
+      <w:proofErr w:type="spellStart"/>
+      <w:proofErr w:type="gramStart"/>
+      <w:r>
+        <w:t>client.takeoff</w:t>
+      </w:r>
+      <w:proofErr w:type="spellEnd"/>
+      <w:r>
+        <w:t>(</w:t>
+      </w:r>
+      <w:proofErr w:type="gramEnd"/>
+      <w:r>
+        <w:t>);</w:t>
       </w:r>
     </w:p>
     <w:p>
@@ -1808,9 +2786,11 @@
       <w:pPr>
         <w:pStyle w:val="NoSpacing"/>
       </w:pPr>
+      <w:proofErr w:type="gramStart"/>
       <w:r>
         <w:t>client</w:t>
       </w:r>
+      <w:proofErr w:type="gramEnd"/>
     </w:p>
     <w:p>
       <w:pPr>
@@ -1818,7 +2798,15 @@
       </w:pPr>
       <w:r>
         <w:tab/>
-        <w:t>.after(5000, function() {</w:t>
+        <w:t>.</w:t>
+      </w:r>
+      <w:proofErr w:type="gramStart"/>
+      <w:r>
+        <w:t>after(</w:t>
+      </w:r>
+      <w:proofErr w:type="gramEnd"/>
+      <w:r>
+        <w:t>5000, function() {</w:t>
       </w:r>
     </w:p>
     <w:p>
@@ -1830,7 +2818,19 @@
       </w:r>
       <w:r>
         <w:tab/>
-        <w:t>this.land();</w:t>
+      </w:r>
+      <w:proofErr w:type="spellStart"/>
+      <w:proofErr w:type="gramStart"/>
+      <w:r>
+        <w:t>this.land</w:t>
+      </w:r>
+      <w:proofErr w:type="spellEnd"/>
+      <w:r>
+        <w:t>(</w:t>
+      </w:r>
+      <w:proofErr w:type="gramEnd"/>
+      <w:r>
+        <w:t>);</w:t>
       </w:r>
     </w:p>
     <w:p>
@@ -1871,7 +2871,23 @@
         <w:t xml:space="preserve">Note: </w:t>
       </w:r>
       <w:r>
-        <w:t>if your drone just sits on the ground with its lights flashing, it is likely you’ve got a nodejs window open somewhere, make sure all nodejs windows are closed! The above command calls node and tells it to run a particular program - n</w:t>
+        <w:t xml:space="preserve">if your drone just sits on the ground with its lights flashing, it is likely you’ve got a </w:t>
+      </w:r>
+      <w:proofErr w:type="spellStart"/>
+      <w:r>
+        <w:t>nodejs</w:t>
+      </w:r>
+      <w:proofErr w:type="spellEnd"/>
+      <w:r>
+        <w:t xml:space="preserve"> window open somewhere, make sure all </w:t>
+      </w:r>
+      <w:proofErr w:type="spellStart"/>
+      <w:r>
+        <w:t>nodejs</w:t>
+      </w:r>
+      <w:proofErr w:type="spellEnd"/>
+      <w:r>
+        <w:t xml:space="preserve"> windows are closed! The above command calls node and tells it to run a particular program - n</w:t>
       </w:r>
       <w:r>
         <w:rPr>
@@ -1936,6 +2952,7 @@
         <w:rPr>
           <w:b w:val="0"/>
         </w:rPr>
+        <w:lastRenderedPageBreak/>
         <w:t>Adding more commands in JavaScript</w:t>
       </w:r>
     </w:p>
@@ -1953,7 +2970,15 @@
         <w:t>w</w:t>
       </w:r>
       <w:r>
-        <w:t>ith the following commands as described in the Instructables guide:</w:t>
+        <w:t xml:space="preserve">ith the following commands as described in the </w:t>
+      </w:r>
+      <w:proofErr w:type="spellStart"/>
+      <w:r>
+        <w:t>Instructables</w:t>
+      </w:r>
+      <w:proofErr w:type="spellEnd"/>
+      <w:r>
+        <w:t xml:space="preserve"> guide:</w:t>
       </w:r>
     </w:p>
     <w:p>
@@ -1964,8 +2989,13 @@
           <w:numId w:val="2"/>
         </w:numPr>
       </w:pPr>
-      <w:r>
-        <w:t>up(speed) - has the drone gain altitude at a speed between 1 (max speed) and 0 (still).</w:t>
+      <w:proofErr w:type="gramStart"/>
+      <w:r>
+        <w:t>up(</w:t>
+      </w:r>
+      <w:proofErr w:type="gramEnd"/>
+      <w:r>
+        <w:t>speed) - has the drone gain altitude at a speed between 1 (max speed) and 0 (still).</w:t>
       </w:r>
     </w:p>
     <w:p>
@@ -2000,8 +3030,13 @@
           <w:numId w:val="2"/>
         </w:numPr>
       </w:pPr>
-      <w:r>
-        <w:t>counterClockwise(speed) - drone spins counter-clockwise</w:t>
+      <w:proofErr w:type="spellStart"/>
+      <w:r>
+        <w:t>counterClockwise</w:t>
+      </w:r>
+      <w:proofErr w:type="spellEnd"/>
+      <w:r>
+        <w:t>(speed) - drone spins counter-clockwise</w:t>
       </w:r>
     </w:p>
     <w:p>
@@ -2051,7 +3086,15 @@
         <w:t xml:space="preserve">n this file we’re telling the drone to take off, go forward a bit (front) at 20% (0.2) of maximum </w:t>
       </w:r>
       <w:r>
-        <w:t>speed, then stop after 2 seconds of going forward (lines 10 and 11, .after(2000, function() {this.stop()}.</w:t>
+        <w:t>speed, then stop after 2 seconds of going forward (lines 10 and 11, .after(2000, function() {</w:t>
+      </w:r>
+      <w:proofErr w:type="spellStart"/>
+      <w:r>
+        <w:t>this.stop</w:t>
+      </w:r>
+      <w:proofErr w:type="spellEnd"/>
+      <w:r>
+        <w:t>()}.</w:t>
       </w:r>
       <w:r>
         <w:t xml:space="preserve"> The same is then repeated but instead of going forward again (front), we’re te</w:t>
@@ -2065,7 +3108,15 @@
         <w:t xml:space="preserve">That was pretty straightforward, so just </w:t>
       </w:r>
       <w:r>
-        <w:t>to concrete the idea in our minds about how these commands are built and work with the drone, thirdflight.js demonstrates the concept of ‘yaw’ using the clockwise and counterClockwise commands.</w:t>
+        <w:t xml:space="preserve">to concrete the idea in our minds about how these commands are built and work with the drone, thirdflight.js demonstrates the concept of ‘yaw’ using the clockwise and </w:t>
+      </w:r>
+      <w:proofErr w:type="spellStart"/>
+      <w:r>
+        <w:t>counterClockwise</w:t>
+      </w:r>
+      <w:proofErr w:type="spellEnd"/>
+      <w:r>
+        <w:t xml:space="preserve"> commands.</w:t>
       </w:r>
       <w:r>
         <w:t xml:space="preserve"> Yaw is a movement where the drone will stay at the same height and rotate in mid-air with</w:t>
@@ -2118,7 +3169,7 @@
                     </pic:cNvPicPr>
                   </pic:nvPicPr>
                   <pic:blipFill>
-                    <a:blip r:embed="rId24">
+                    <a:blip r:embed="rId26">
                       <a:extLst>
                         <a:ext uri="{28A0092B-C50C-407E-A947-70E740481C1C}">
                           <a14:useLocalDpi xmlns:a14="http://schemas.microsoft.com/office/drawing/2010/main" val="0"/>
@@ -3643,7 +4694,7 @@
 </file>
 
 <file path=customXml/itemProps1.xml><?xml version="1.0" encoding="utf-8"?>
-<ds:datastoreItem xmlns:ds="http://schemas.openxmlformats.org/officeDocument/2006/customXml" ds:itemID="{CBD9B180-9E0B-4B8A-9CC1-5CE3E7A55953}">
+<ds:datastoreItem xmlns:ds="http://schemas.openxmlformats.org/officeDocument/2006/customXml" ds:itemID="{1ABE09E9-4D2C-4366-877A-87B655ECD3EC}">
   <ds:schemaRefs>
     <ds:schemaRef ds:uri="http://schemas.openxmlformats.org/officeDocument/2006/bibliography"/>
   </ds:schemaRefs>

</xml_diff>

<commit_message>
guide 1 updated, square.js added
</commit_message>
<xml_diff>
--- a/Notes for blog/1 - setup and first flight.docx
+++ b/Notes for blog/1 - setup and first flight.docx
@@ -15,7 +15,13 @@
         <w:jc w:val="both"/>
       </w:pPr>
       <w:r>
-        <w:t xml:space="preserve">Welcome to the first guide/tutorial on flying the Parrot AR 2.0 drone! These guides are based on my own experience of learning and working with the AR 2.0 drone so I’ll try to write these in a way that I would’ve found useful and easily understandable when I was getting started. </w:t>
+        <w:t xml:space="preserve">Welcome to </w:t>
+      </w:r>
+      <w:r>
+        <w:t>my first guide</w:t>
+      </w:r>
+      <w:r>
+        <w:t xml:space="preserve"> on flying the Parrot AR 2.0 drone! These guides are based on my own experience of learning and working with the AR 2.0 drone so I’ll try to write these in a way that I would’ve found useful and easily understandable when I was getting started. </w:t>
       </w:r>
     </w:p>
     <w:p>
@@ -23,10 +29,50 @@
         <w:jc w:val="both"/>
       </w:pPr>
       <w:r>
-        <w:t>Also, as many people (not just computer science students/grads, like me) enjoy flying drones, I’ll do my very best to assume as little programming knowledge as possible. Undoubtedly there will be some bits I accidentally gloss over so please feel free to comment on this post if there are any gaps you’d like covered.</w:t>
-      </w:r>
-    </w:p>
-    <w:p/>
+        <w:t>Although there are other great resources out there such as this Instructables guide (</w:t>
+      </w:r>
+      <w:hyperlink r:id="rId7" w:history="1">
+        <w:r>
+          <w:rPr>
+            <w:rStyle w:val="Hyperlink"/>
+          </w:rPr>
+          <w:t>http://www.instructables.com/id/Autonomous-AR-Parrot-Drone-20-Flying/step2/Node-JS/</w:t>
+        </w:r>
+      </w:hyperlink>
+      <w:r>
+        <w:t>) and this video</w:t>
+      </w:r>
+      <w:r>
+        <w:t xml:space="preserve"> (</w:t>
+      </w:r>
+      <w:hyperlink r:id="rId8" w:history="1">
+        <w:r>
+          <w:rPr>
+            <w:rStyle w:val="Hyperlink"/>
+          </w:rPr>
+          <w:t>https://www.youtube.com/watch?v=wQNdOuOxKSU</w:t>
+        </w:r>
+      </w:hyperlink>
+      <w:r>
+        <w:t>)</w:t>
+      </w:r>
+      <w:r>
+        <w:t>, which both achieve the same result, I wanted to write a guide for absolute beginners, explaining as much as possible as I go along. This way there is absolutely no expectation to have any prior understanding of programming or working with technology, I hope to assume as little knowledge as possible so please feel free to comment on this post if you have any questions or issues if you use this!</w:t>
+      </w:r>
+    </w:p>
+    <w:p>
+      <w:pPr>
+        <w:jc w:val="both"/>
+      </w:pPr>
+      <w:r>
+        <w:t>For the above reasons, this guide is a bit longer than most!</w:t>
+      </w:r>
+    </w:p>
+    <w:p>
+      <w:pPr>
+        <w:jc w:val="both"/>
+      </w:pPr>
+    </w:p>
     <w:p>
       <w:pPr>
         <w:pStyle w:val="Heading2"/>
@@ -72,7 +118,7 @@
       </w:r>
     </w:p>
     <w:p>
-      <w:hyperlink r:id="rId7" w:history="1">
+      <w:hyperlink r:id="rId9" w:history="1">
         <w:r>
           <w:rPr>
             <w:rStyle w:val="Hyperlink"/>
@@ -172,7 +218,7 @@
       </w:r>
     </w:p>
     <w:p>
-      <w:hyperlink r:id="rId8" w:history="1">
+      <w:hyperlink r:id="rId10" w:history="1">
         <w:r>
           <w:rPr>
             <w:rStyle w:val="Hyperlink"/>
@@ -186,7 +232,6 @@
         <w:pStyle w:val="Heading3"/>
       </w:pPr>
       <w:r>
-        <w:lastRenderedPageBreak/>
         <w:t>3. Spare battery (optional</w:t>
       </w:r>
       <w:r>
@@ -255,8 +300,11 @@
     <w:p>
       <w:pPr>
         <w:jc w:val="both"/>
-      </w:pPr>
-      <w:hyperlink r:id="rId9" w:history="1">
+        <w:rPr>
+          <w:rStyle w:val="Hyperlink"/>
+        </w:rPr>
+      </w:pPr>
+      <w:hyperlink r:id="rId11" w:history="1">
         <w:r>
           <w:rPr>
             <w:rStyle w:val="Hyperlink"/>
@@ -269,24 +317,79 @@
       <w:pPr>
         <w:jc w:val="both"/>
       </w:pPr>
-      <w:r>
-        <w:t>Aside from that I would recommend downloading Notepad++ as we’ll be fiddling with some code in JavaScript. Notepad++ is a nice, basic text editor that also understands how code should be formatted and highlights elements of code, which will really help anyone get to grips with basic coding.</w:t>
-      </w:r>
-      <w:r>
-        <w:t xml:space="preserve"> You can get hold of </w:t>
+    </w:p>
+    <w:p>
+      <w:pPr>
+        <w:pStyle w:val="Heading3"/>
+      </w:pPr>
+      <w:r>
+        <w:t>4. Notepad++</w:t>
+      </w:r>
+    </w:p>
+    <w:p>
+      <w:pPr>
+        <w:jc w:val="both"/>
+      </w:pPr>
+      <w:r>
+        <w:t xml:space="preserve">Aside from </w:t>
+      </w:r>
+      <w:r>
+        <w:t>the above,</w:t>
+      </w:r>
+      <w:r>
+        <w:t xml:space="preserve"> I would recommend downloading Notepad++ as we’ll be fiddling with some code in JavaScript. Notepad++ is a n</w:t>
+      </w:r>
+      <w:r>
+        <w:t>ice, basic text editor that understands</w:t>
+      </w:r>
+      <w:r>
+        <w:t xml:space="preserve"> code </w:t>
+      </w:r>
+      <w:r>
+        <w:t>formatting</w:t>
+      </w:r>
+      <w:r>
+        <w:t xml:space="preserve"> </w:t>
+      </w:r>
+      <w:r>
+        <w:t>so will highlight</w:t>
+      </w:r>
+      <w:r>
+        <w:t xml:space="preserve"> elements of code</w:t>
+      </w:r>
+      <w:r>
+        <w:t xml:space="preserve"> for us</w:t>
+      </w:r>
+      <w:r>
+        <w:t>, which will really help anyone get to grips with basic coding.</w:t>
+      </w:r>
+      <w:r>
+        <w:t xml:space="preserve"> You can </w:t>
+      </w:r>
+      <w:r>
+        <w:t>download</w:t>
+      </w:r>
+      <w:r>
+        <w:t xml:space="preserve"> </w:t>
       </w:r>
       <w:r>
         <w:t>Notepad++</w:t>
       </w:r>
       <w:r>
-        <w:t xml:space="preserve"> from the link below.</w:t>
+        <w:t xml:space="preserve"> </w:t>
+      </w:r>
+      <w:r>
+        <w:t xml:space="preserve">for free </w:t>
+      </w:r>
+      <w:r>
+        <w:t>from the link below.</w:t>
       </w:r>
     </w:p>
     <w:p>
       <w:pPr>
         <w:jc w:val="both"/>
       </w:pPr>
-      <w:hyperlink r:id="rId10" w:history="1">
+      <w:hyperlink r:id="rId12" w:history="1">
         <w:r>
           <w:rPr>
             <w:rStyle w:val="Hyperlink"/>
@@ -326,7 +429,13 @@
         <w:jc w:val="both"/>
       </w:pPr>
       <w:r>
-        <w:t>Install an application that will allow us to send and receive information from our drone (NodeJS)</w:t>
+        <w:t xml:space="preserve">Install an application that will allow us to send and receive information </w:t>
+      </w:r>
+      <w:r>
+        <w:t xml:space="preserve">to and </w:t>
+      </w:r>
+      <w:r>
+        <w:t>from our drone (NodeJS)</w:t>
       </w:r>
     </w:p>
     <w:p>
@@ -357,6 +466,9 @@
       <w:r>
         <w:t>Use NodeJS to tell the drone to take off and land from our laptop</w:t>
       </w:r>
+      <w:r>
+        <w:t>/PC</w:t>
+      </w:r>
     </w:p>
     <w:p>
       <w:pPr>
@@ -395,30 +507,14 @@
         <w:jc w:val="both"/>
       </w:pPr>
       <w:r>
-        <w:t xml:space="preserve">To complete this, I have used a fantastic guide from the </w:t>
-      </w:r>
-      <w:proofErr w:type="spellStart"/>
-      <w:r>
-        <w:t>Instructables</w:t>
-      </w:r>
-      <w:proofErr w:type="spellEnd"/>
-      <w:r>
-        <w:t xml:space="preserve"> website (link below). This contains many of the commands that we’ll use, however I’ve tailored this guide to fill in any gaps I found in the </w:t>
-      </w:r>
-      <w:proofErr w:type="spellStart"/>
-      <w:r>
-        <w:t>Instructables</w:t>
-      </w:r>
-      <w:proofErr w:type="spellEnd"/>
-      <w:r>
-        <w:t xml:space="preserve"> guide and to make sure it works with the latest Windows operating system.</w:t>
+        <w:t>To complete this, I have used a fantastic guide from the Instructables website (link below). This contains many of the commands that we’ll use, however I’ve tailored this guide to fill in any gaps I found in the Instructables guide and to make sure it works with the latest Windows operating system.</w:t>
       </w:r>
     </w:p>
     <w:p>
       <w:pPr>
         <w:jc w:val="both"/>
       </w:pPr>
-      <w:hyperlink r:id="rId11" w:history="1">
+      <w:hyperlink r:id="rId13" w:history="1">
         <w:r>
           <w:rPr>
             <w:rStyle w:val="Hyperlink"/>
@@ -442,38 +538,16 @@
         <w:rPr>
           <w:b w:val="0"/>
         </w:rPr>
-        <w:lastRenderedPageBreak/>
-        <w:t xml:space="preserve">Install </w:t>
-      </w:r>
-      <w:proofErr w:type="spellStart"/>
-      <w:r>
-        <w:rPr>
-          <w:b w:val="0"/>
-        </w:rPr>
-        <w:t>NodeJs</w:t>
-      </w:r>
-      <w:proofErr w:type="spellEnd"/>
+        <w:t>Install NodeJs</w:t>
+      </w:r>
     </w:p>
     <w:p>
       <w:pPr>
         <w:jc w:val="both"/>
       </w:pPr>
       <w:r>
-        <w:t>Just before we get into installing NodeJS, the first thing I did was create a folder on the Desktop called ‘Drone’ which contained an empty folder called ‘</w:t>
-      </w:r>
-      <w:proofErr w:type="spellStart"/>
-      <w:r>
-        <w:t>nodejs</w:t>
-      </w:r>
-      <w:proofErr w:type="spellEnd"/>
-      <w:r>
-        <w:t>’. When we install NodeJS below we’ll change the default install location from C:\Program Files\</w:t>
-      </w:r>
-      <w:proofErr w:type="spellStart"/>
-      <w:r>
-        <w:t>nodejs</w:t>
-      </w:r>
-      <w:proofErr w:type="spellEnd"/>
+        <w:t>Just before we get into installing NodeJS, the first thing I did was create a folder on the Desktop called ‘Drone’ which contained an empty folder called ‘nodejs’. When we install NodeJS below we’ll change the default install location from C:\Program Files\nodejs</w:t>
+      </w:r>
       <w:r>
         <w:t>\ to</w:t>
       </w:r>
@@ -542,7 +616,7 @@
                     <pic:cNvPicPr/>
                   </pic:nvPicPr>
                   <pic:blipFill>
-                    <a:blip r:embed="rId12"/>
+                    <a:blip r:embed="rId14"/>
                     <a:stretch>
                       <a:fillRect/>
                     </a:stretch>
@@ -576,7 +650,7 @@
       <w:r>
         <w:t xml:space="preserve"> </w:t>
       </w:r>
-      <w:hyperlink r:id="rId13" w:history="1">
+      <w:hyperlink r:id="rId15" w:history="1">
         <w:r>
           <w:rPr>
             <w:rStyle w:val="Hyperlink"/>
@@ -751,7 +825,7 @@
                     <pic:cNvPicPr/>
                   </pic:nvPicPr>
                   <pic:blipFill>
-                    <a:blip r:embed="rId14"/>
+                    <a:blip r:embed="rId16"/>
                     <a:stretch>
                       <a:fillRect/>
                     </a:stretch>
@@ -791,10 +865,7 @@
         <w:t xml:space="preserve">for my PC, </w:t>
       </w:r>
       <w:r>
-        <w:t>I’m ru</w:t>
-      </w:r>
-      <w:r>
-        <w:t>nning a 64-bit operating system</w:t>
+        <w:t>I’m running a 64-bit operating system</w:t>
       </w:r>
       <w:r>
         <w:t xml:space="preserve"> (‘System type’ field)</w:t>
@@ -806,24 +877,13 @@
         <w:t xml:space="preserve">so </w:t>
       </w:r>
       <w:r>
-        <w:t>I’ll need to download the</w:t>
-      </w:r>
-      <w:r>
-        <w:t xml:space="preserve"> 64-bit </w:t>
+        <w:t xml:space="preserve">I’ll need to download the 64-bit </w:t>
       </w:r>
       <w:r>
         <w:t xml:space="preserve">version of </w:t>
       </w:r>
       <w:r>
-        <w:t>NodeJS (use the .</w:t>
-      </w:r>
-      <w:proofErr w:type="spellStart"/>
-      <w:r>
-        <w:t>msi</w:t>
-      </w:r>
-      <w:proofErr w:type="spellEnd"/>
-      <w:r>
-        <w:t xml:space="preserve"> installer) as shown by the red box in the next screenshot.</w:t>
+        <w:t>NodeJS (use the .msi installer) as shown by the red box in the next screenshot.</w:t>
       </w:r>
     </w:p>
     <w:p>
@@ -934,7 +994,7 @@
                     <pic:cNvPicPr/>
                   </pic:nvPicPr>
                   <pic:blipFill>
-                    <a:blip r:embed="rId15"/>
+                    <a:blip r:embed="rId17"/>
                     <a:stretch>
                       <a:fillRect/>
                     </a:stretch>
@@ -995,33 +1055,14 @@
         <w:rPr>
           <w:b/>
         </w:rPr>
-        <w:t>&lt;</w:t>
-      </w:r>
-      <w:proofErr w:type="spellStart"/>
-      <w:r>
-        <w:rPr>
-          <w:b/>
-        </w:rPr>
-        <w:t>yoursystemusername</w:t>
-      </w:r>
-      <w:proofErr w:type="spellEnd"/>
-      <w:r>
-        <w:rPr>
-          <w:b/>
-        </w:rPr>
-        <w:t>&gt;</w:t>
+        <w:t>&lt;yoursystemusername&gt;</w:t>
       </w:r>
       <w:r>
         <w:t>\Desktop\Drone</w:t>
       </w:r>
       <w:r>
-        <w:t>\</w:t>
-      </w:r>
-      <w:proofErr w:type="spellStart"/>
-      <w:r>
-        <w:t>nodejs</w:t>
-      </w:r>
-      <w:proofErr w:type="spellEnd"/>
+        <w:t>\nodejs</w:t>
+      </w:r>
       <w:r>
         <w:t>\</w:t>
       </w:r>
@@ -1144,7 +1185,7 @@
                     <pic:cNvPicPr/>
                   </pic:nvPicPr>
                   <pic:blipFill>
-                    <a:blip r:embed="rId16"/>
+                    <a:blip r:embed="rId18"/>
                     <a:stretch>
                       <a:fillRect/>
                     </a:stretch>
@@ -1175,23 +1216,7 @@
     <w:p>
       <w:r>
         <w:lastRenderedPageBreak/>
-        <w:t xml:space="preserve">We now have NodeJS installed on our machine! There’s just one last step to complete which will make sure that NodeJS knows what a drone is and how to work with it. To do this we need to use the windows command prompt within the </w:t>
-      </w:r>
-      <w:proofErr w:type="spellStart"/>
-      <w:r>
-        <w:t>nodejs</w:t>
-      </w:r>
-      <w:proofErr w:type="spellEnd"/>
-      <w:r>
-        <w:t xml:space="preserve"> folder – do this by holding down the left ‘shift’ button on your keyboard and right clicking and empty area inside the </w:t>
-      </w:r>
-      <w:proofErr w:type="spellStart"/>
-      <w:r>
-        <w:t>nodejs</w:t>
-      </w:r>
-      <w:proofErr w:type="spellEnd"/>
-      <w:r>
-        <w:t xml:space="preserve"> folder, then choose </w:t>
+        <w:t xml:space="preserve">We now have NodeJS installed on our machine! There’s just one last step to complete which will make sure that NodeJS knows what a drone is and how to work with it. To do this we need to use the windows command prompt within the nodejs folder – do this by holding down the left ‘shift’ button on your keyboard and right clicking and empty area inside the nodejs folder, then choose </w:t>
       </w:r>
       <w:r>
         <w:t>‘Open command window here’</w:t>
@@ -1324,7 +1349,7 @@
                     </pic:cNvPicPr>
                   </pic:nvPicPr>
                   <pic:blipFill>
-                    <a:blip r:embed="rId17">
+                    <a:blip r:embed="rId19">
                       <a:extLst>
                         <a:ext uri="{28A0092B-C50C-407E-A947-70E740481C1C}">
                           <a14:useLocalDpi xmlns:a14="http://schemas.microsoft.com/office/drawing/2010/main" val="0"/>
@@ -1391,7 +1416,7 @@
                     <pic:cNvPicPr/>
                   </pic:nvPicPr>
                   <pic:blipFill>
-                    <a:blip r:embed="rId18"/>
+                    <a:blip r:embed="rId20"/>
                     <a:stretch>
                       <a:fillRect/>
                     </a:stretch>
@@ -1438,37 +1463,12 @@
       <w:r>
         <w:t xml:space="preserve">; </w:t>
       </w:r>
-      <w:proofErr w:type="spellStart"/>
       <w:r>
         <w:rPr>
           <w:b/>
           <w:i/>
         </w:rPr>
-        <w:t>npm</w:t>
-      </w:r>
-      <w:proofErr w:type="spellEnd"/>
-      <w:r>
-        <w:rPr>
-          <w:b/>
-          <w:i/>
-        </w:rPr>
-        <w:t xml:space="preserve"> install </w:t>
-      </w:r>
-      <w:proofErr w:type="spellStart"/>
-      <w:r>
-        <w:rPr>
-          <w:b/>
-          <w:i/>
-        </w:rPr>
-        <w:t>ar</w:t>
-      </w:r>
-      <w:proofErr w:type="spellEnd"/>
-      <w:r>
-        <w:rPr>
-          <w:b/>
-          <w:i/>
-        </w:rPr>
-        <w:t>-drone</w:t>
+        <w:t>npm install ar-drone</w:t>
       </w:r>
     </w:p>
     <w:p>
@@ -1512,7 +1512,7 @@
                     <pic:cNvPicPr/>
                   </pic:nvPicPr>
                   <pic:blipFill>
-                    <a:blip r:embed="rId19"/>
+                    <a:blip r:embed="rId21"/>
                     <a:stretch>
                       <a:fillRect/>
                     </a:stretch>
@@ -1546,24 +1546,11 @@
         <w:t>has done</w:t>
       </w:r>
       <w:r>
-        <w:t xml:space="preserve"> is tell the Node Package Manager (</w:t>
-      </w:r>
-      <w:proofErr w:type="spellStart"/>
-      <w:r>
-        <w:t>npm</w:t>
-      </w:r>
-      <w:proofErr w:type="spellEnd"/>
-      <w:r>
-        <w:t xml:space="preserve"> - picture this as a toolbox in a garage) that it needs a new ‘tool’, the tool in question is one created by </w:t>
-      </w:r>
-      <w:proofErr w:type="spellStart"/>
-      <w:r>
-        <w:t>Felix</w:t>
+        <w:t xml:space="preserve"> is tell the Node Package Manager (npm - picture this as a toolbox in a garage) that it needs a new ‘tool’, the tool in question is one created by Felix</w:t>
       </w:r>
       <w:r>
         <w:t>ge</w:t>
       </w:r>
-      <w:proofErr w:type="spellEnd"/>
       <w:r>
         <w:t xml:space="preserve"> </w:t>
       </w:r>
@@ -1574,15 +1561,7 @@
         <w:t>enables</w:t>
       </w:r>
       <w:r>
-        <w:t xml:space="preserve"> </w:t>
-      </w:r>
-      <w:proofErr w:type="spellStart"/>
-      <w:r>
-        <w:t>NodeJs</w:t>
-      </w:r>
-      <w:proofErr w:type="spellEnd"/>
-      <w:r>
-        <w:t xml:space="preserve"> to </w:t>
+        <w:t xml:space="preserve"> NodeJs to </w:t>
       </w:r>
       <w:r>
         <w:t xml:space="preserve">work with </w:t>
@@ -1591,15 +1570,7 @@
         <w:t>our</w:t>
       </w:r>
       <w:r>
-        <w:t xml:space="preserve"> </w:t>
-      </w:r>
-      <w:proofErr w:type="spellStart"/>
-      <w:r>
-        <w:t>ar</w:t>
-      </w:r>
-      <w:proofErr w:type="spellEnd"/>
-      <w:r>
-        <w:t xml:space="preserve">-drone and perform commands such as </w:t>
+        <w:t xml:space="preserve"> ar-drone and perform commands such as </w:t>
       </w:r>
       <w:r>
         <w:t>take-off</w:t>
@@ -1610,17 +1581,9 @@
     </w:p>
     <w:p>
       <w:r>
-        <w:t xml:space="preserve">If you head to the </w:t>
-      </w:r>
-      <w:proofErr w:type="spellStart"/>
-      <w:r>
-        <w:t>npm</w:t>
-      </w:r>
-      <w:proofErr w:type="spellEnd"/>
-      <w:r>
-        <w:t xml:space="preserve"> website (</w:t>
-      </w:r>
-      <w:hyperlink r:id="rId20" w:history="1">
+        <w:t>If you head to the npm website (</w:t>
+      </w:r>
+      <w:hyperlink r:id="rId22" w:history="1">
         <w:r>
           <w:rPr>
             <w:rStyle w:val="Hyperlink"/>
@@ -1629,23 +1592,7 @@
         </w:r>
       </w:hyperlink>
       <w:r>
-        <w:t xml:space="preserve">), you can search for available </w:t>
-      </w:r>
-      <w:proofErr w:type="spellStart"/>
-      <w:r>
-        <w:t>npm</w:t>
-      </w:r>
-      <w:proofErr w:type="spellEnd"/>
-      <w:r>
-        <w:t xml:space="preserve"> packages for a range of uses, below I’ve entered ‘</w:t>
-      </w:r>
-      <w:proofErr w:type="spellStart"/>
-      <w:r>
-        <w:t>ar</w:t>
-      </w:r>
-      <w:proofErr w:type="spellEnd"/>
-      <w:r>
-        <w:t>-drone’ to see the packages available for our drone.</w:t>
+        <w:t>), you can search for available npm packages for a range of uses, below I’ve entered ‘ar-drone’ to see the packages available for our drone.</w:t>
       </w:r>
     </w:p>
     <w:p>
@@ -1673,7 +1620,7 @@
                     <pic:cNvPicPr/>
                   </pic:nvPicPr>
                   <pic:blipFill>
-                    <a:blip r:embed="rId21"/>
+                    <a:blip r:embed="rId23"/>
                     <a:stretch>
                       <a:fillRect/>
                     </a:stretch>
@@ -1797,15 +1744,7 @@
         <w:t xml:space="preserve"> network to open up the option to connect automatically (it sometimes won’t connect automatically, even if you tick this!)</w:t>
       </w:r>
       <w:r>
-        <w:t xml:space="preserve"> – </w:t>
-      </w:r>
-      <w:proofErr w:type="gramStart"/>
-      <w:r>
-        <w:t>either</w:t>
-      </w:r>
-      <w:proofErr w:type="gramEnd"/>
-      <w:r>
-        <w:t xml:space="preserve"> way, click the Connect button to </w:t>
+        <w:t xml:space="preserve"> – either way, click the Connect button to </w:t>
       </w:r>
       <w:r>
         <w:t>create</w:t>
@@ -1841,7 +1780,7 @@
                     </pic:cNvPicPr>
                   </pic:nvPicPr>
                   <pic:blipFill>
-                    <a:blip r:embed="rId22">
+                    <a:blip r:embed="rId24">
                       <a:extLst>
                         <a:ext uri="{28A0092B-C50C-407E-A947-70E740481C1C}">
                           <a14:useLocalDpi xmlns:a14="http://schemas.microsoft.com/office/drawing/2010/main" val="0"/>
@@ -1962,21 +1901,7 @@
         <w:rPr>
           <w:b w:val="0"/>
         </w:rPr>
-        <w:t xml:space="preserve"> (</w:t>
-      </w:r>
-      <w:proofErr w:type="spellStart"/>
-      <w:r>
-        <w:rPr>
-          <w:b w:val="0"/>
-        </w:rPr>
-        <w:t>takeoff</w:t>
-      </w:r>
-      <w:proofErr w:type="spellEnd"/>
-      <w:r>
-        <w:rPr>
-          <w:b w:val="0"/>
-        </w:rPr>
-        <w:t xml:space="preserve"> and land)</w:t>
+        <w:t xml:space="preserve"> (takeoff and land)</w:t>
       </w:r>
     </w:p>
     <w:p>
@@ -2008,15 +1933,7 @@
         <w:t xml:space="preserve"> node program </w:t>
       </w:r>
       <w:r>
-        <w:t>that we installed into ‘…Desktop\Drone\</w:t>
-      </w:r>
-      <w:proofErr w:type="spellStart"/>
-      <w:r>
-        <w:t>nodejs</w:t>
-      </w:r>
-      <w:proofErr w:type="spellEnd"/>
-      <w:r>
-        <w:t>\’ earlier</w:t>
+        <w:t>that we installed into ‘…Desktop\Drone\nodejs\’ earlier</w:t>
       </w:r>
       <w:r>
         <w:t>, double-click</w:t>
@@ -2034,13 +1951,7 @@
         <w:t xml:space="preserve"> </w:t>
       </w:r>
       <w:r>
-        <w:t>(</w:t>
-      </w:r>
-      <w:r>
-        <w:t>gree</w:t>
-      </w:r>
-      <w:r>
-        <w:t>n</w:t>
+        <w:t>(green</w:t>
       </w:r>
       <w:r>
         <w:t xml:space="preserve"> hexagon</w:t>
@@ -2052,16 +1963,66 @@
         <w:t>shaped</w:t>
       </w:r>
       <w:r>
+        <w:t xml:space="preserve"> icon with a white ‘n’) </w:t>
+      </w:r>
+      <w:r>
+        <w:t>to o</w:t>
+      </w:r>
+      <w:r>
+        <w:t>pen the NodeJS terminal window.</w:t>
+      </w:r>
+    </w:p>
+    <w:p>
+      <w:pPr>
+        <w:jc w:val="both"/>
+      </w:pPr>
+      <w:r>
+        <w:t>Node will be your means of sending command</w:t>
+      </w:r>
+      <w:r>
+        <w:t>s to the drone and receiving data</w:t>
+      </w:r>
+      <w:r>
+        <w:t xml:space="preserve"> back (such as</w:t>
+      </w:r>
+      <w:r>
+        <w:t xml:space="preserve"> receiving</w:t>
+      </w:r>
+      <w:r>
         <w:t xml:space="preserve"> </w:t>
       </w:r>
       <w:r>
-        <w:t xml:space="preserve">icon with a white ‘n’) </w:t>
-      </w:r>
-      <w:r>
-        <w:t>to o</w:t>
-      </w:r>
-      <w:r>
-        <w:t>pen the NodeJS terminal window.</w:t>
+        <w:t>a live</w:t>
+      </w:r>
+      <w:r>
+        <w:t xml:space="preserve"> </w:t>
+      </w:r>
+      <w:r>
+        <w:t>stream from the drone</w:t>
+      </w:r>
+      <w:r>
+        <w:t xml:space="preserve"> to your PC</w:t>
+      </w:r>
+      <w:r>
+        <w:t>,</w:t>
+      </w:r>
+      <w:r>
+        <w:t xml:space="preserve"> </w:t>
+      </w:r>
+      <w:r>
+        <w:t>which we’ll get into in the next guide</w:t>
+      </w:r>
+      <w:r>
+        <w:t xml:space="preserve">). </w:t>
+      </w:r>
+      <w:r>
+        <w:t xml:space="preserve">Now that we have the NodeJS terminal window open, we can start typing in some commands to </w:t>
+      </w:r>
+      <w:r>
+        <w:t xml:space="preserve">explicitly </w:t>
+      </w:r>
+      <w:r>
+        <w:t>establish our connection with the drone and start sending it commands.</w:t>
       </w:r>
     </w:p>
     <w:p>
@@ -2069,52 +2030,10 @@
         <w:jc w:val="both"/>
       </w:pPr>
       <w:r>
-        <w:t>Node will be your means of sending command</w:t>
-      </w:r>
-      <w:r>
-        <w:t>s to the drone and receiving data</w:t>
-      </w:r>
-      <w:r>
-        <w:t xml:space="preserve"> back (such as</w:t>
-      </w:r>
-      <w:r>
-        <w:t xml:space="preserve"> receiving</w:t>
-      </w:r>
-      <w:r>
-        <w:t xml:space="preserve"> </w:t>
-      </w:r>
-      <w:r>
-        <w:t>a live</w:t>
-      </w:r>
-      <w:r>
-        <w:t xml:space="preserve"> </w:t>
-      </w:r>
-      <w:r>
-        <w:t>stream from the drone</w:t>
-      </w:r>
-      <w:r>
-        <w:t xml:space="preserve"> to your PC</w:t>
-      </w:r>
-      <w:r>
-        <w:t>,</w:t>
-      </w:r>
-      <w:r>
-        <w:t xml:space="preserve"> </w:t>
-      </w:r>
-      <w:r>
-        <w:t>which we’ll get into in the next guide</w:t>
-      </w:r>
-      <w:r>
-        <w:t xml:space="preserve">). </w:t>
-      </w:r>
-      <w:r>
-        <w:t xml:space="preserve">Now that we have the NodeJS terminal window open, we can start typing in some commands to </w:t>
-      </w:r>
-      <w:r>
-        <w:t xml:space="preserve">explicitly </w:t>
-      </w:r>
-      <w:r>
-        <w:t>establish our connection with the drone and start sending it commands.</w:t>
+        <w:t xml:space="preserve">At this point I’m going to borrow some bits from the Instructables guide as </w:t>
+      </w:r>
+      <w:r>
+        <w:t>they do an amazing job of going over the commands. To save you having to jump between different guides, I thought it would be better to copy and paste a couple of images from their guide (all credit for the below images of code to Instructables!)</w:t>
       </w:r>
     </w:p>
     <w:p>
@@ -2122,66 +2041,31 @@
         <w:jc w:val="both"/>
       </w:pPr>
       <w:r>
-        <w:t xml:space="preserve">At this point I’m going to borrow some bits from the </w:t>
-      </w:r>
-      <w:proofErr w:type="spellStart"/>
-      <w:r>
-        <w:t>Instructables</w:t>
-      </w:r>
-      <w:proofErr w:type="spellEnd"/>
-      <w:r>
-        <w:t xml:space="preserve"> guide as </w:t>
-      </w:r>
-      <w:r>
-        <w:t xml:space="preserve">they do an amazing job of going over the commands. To save you having to jump between different guides, I thought it would be better to copy and paste a couple of images from their guide (all credit for the below images of code to </w:t>
-      </w:r>
-      <w:proofErr w:type="spellStart"/>
-      <w:r>
-        <w:t>Instructables</w:t>
-      </w:r>
-      <w:proofErr w:type="spellEnd"/>
-      <w:r>
-        <w:t>!)</w:t>
+        <w:t>In case you’d like to use the guide though, the Instructables guide can be found at the following link.</w:t>
       </w:r>
     </w:p>
     <w:p>
       <w:pPr>
         <w:jc w:val="both"/>
       </w:pPr>
-      <w:r>
-        <w:t xml:space="preserve">In case you’d like to use the guide though, the </w:t>
-      </w:r>
-      <w:proofErr w:type="spellStart"/>
-      <w:r>
-        <w:t>Instructables</w:t>
-      </w:r>
-      <w:proofErr w:type="spellEnd"/>
-      <w:r>
-        <w:t xml:space="preserve"> guide can be found at the following link.</w:t>
-      </w:r>
-    </w:p>
-    <w:p>
-      <w:pPr>
-        <w:jc w:val="both"/>
-      </w:pPr>
-      <w:hyperlink r:id="rId23" w:history="1">
+      <w:hyperlink r:id="rId25" w:history="1">
         <w:r>
           <w:rPr>
             <w:rStyle w:val="Hyperlink"/>
           </w:rPr>
-          <w:t>http://www.instructables.com/id/Autonomous-AR-Parro</w:t>
+          <w:t>http://www.instructables.com/id/Autonomous-AR-Parrot-Dr</w:t>
         </w:r>
         <w:r>
           <w:rPr>
             <w:rStyle w:val="Hyperlink"/>
           </w:rPr>
-          <w:t>t</w:t>
+          <w:t>o</w:t>
         </w:r>
         <w:r>
           <w:rPr>
             <w:rStyle w:val="Hyperlink"/>
           </w:rPr>
-          <w:t>-Drone-20-Flying/step2/Node-JS/</w:t>
+          <w:t>ne-20-Flying/step2/Node-JS/</w:t>
         </w:r>
       </w:hyperlink>
     </w:p>
@@ -2190,138 +2074,213 @@
         <w:jc w:val="both"/>
       </w:pPr>
       <w:r>
+        <w:t>If you’re still with me, we’re going to start entering some stuff into the NodeJS command window we recently opened (node.exe).</w:t>
+      </w:r>
+      <w:r>
+        <w:t xml:space="preserve"> The image</w:t>
+      </w:r>
+      <w:r>
+        <w:t xml:space="preserve"> below</w:t>
+      </w:r>
+      <w:r>
+        <w:t xml:space="preserve"> shows four lines that each </w:t>
+      </w:r>
+      <w:r>
+        <w:t>needs</w:t>
+      </w:r>
+      <w:r>
+        <w:t xml:space="preserve"> to be entered int</w:t>
+      </w:r>
+      <w:r>
+        <w:t xml:space="preserve">o the NodeJS </w:t>
+      </w:r>
+      <w:r>
+        <w:t xml:space="preserve">command </w:t>
+      </w:r>
+      <w:r>
+        <w:t>window</w:t>
+      </w:r>
+      <w:r>
+        <w:t>,</w:t>
+      </w:r>
+      <w:r>
+        <w:t xml:space="preserve"> one-by-one. Before we enter these commands, let’s go over each one briefly:</w:t>
+      </w:r>
+    </w:p>
+    <w:p>
+      <w:pPr>
+        <w:pStyle w:val="NoSpacing"/>
+        <w:numPr>
+          <w:ilvl w:val="0"/>
+          <w:numId w:val="5"/>
+        </w:numPr>
+      </w:pPr>
+      <w:r>
+        <w:rPr>
+          <w:b/>
+          <w:i/>
+        </w:rPr>
+        <w:t>var arDrone = require(‘ar-drone’);</w:t>
+      </w:r>
+      <w:r>
+        <w:t xml:space="preserve">  this command lets Node know that it requires the library of tools called </w:t>
+      </w:r>
+      <w:r>
+        <w:rPr>
+          <w:b/>
+          <w:i/>
+        </w:rPr>
+        <w:t>ar-drone</w:t>
+      </w:r>
+      <w:r>
+        <w:t xml:space="preserve"> to complete some or all of the commands that follow.</w:t>
+      </w:r>
+    </w:p>
+    <w:p>
+      <w:pPr>
+        <w:pStyle w:val="NoSpacing"/>
+        <w:numPr>
+          <w:ilvl w:val="0"/>
+          <w:numId w:val="5"/>
+        </w:numPr>
+        <w:rPr>
+          <w:b/>
+          <w:i/>
+        </w:rPr>
+      </w:pPr>
+      <w:r>
+        <w:rPr>
+          <w:b/>
+          <w:i/>
+        </w:rPr>
+        <w:t>var client = arDrone.createClient();</w:t>
+      </w:r>
+      <w:r>
+        <w:t xml:space="preserve"> we’re now getting a bit into networking, Node</w:t>
+      </w:r>
+      <w:r>
+        <w:t>JS is what’s called a ‘server-side’ language</w:t>
+      </w:r>
+      <w:r>
+        <w:t xml:space="preserve"> </w:t>
+      </w:r>
+      <w:r>
+        <w:t>so its job is to provide stuff</w:t>
+      </w:r>
+      <w:r>
+        <w:t xml:space="preserve"> (commands, data, files etc.)</w:t>
+      </w:r>
+      <w:r>
+        <w:t xml:space="preserve"> to ‘clients’. In this case we’</w:t>
+      </w:r>
+      <w:r>
+        <w:t>re telling Node</w:t>
+      </w:r>
+      <w:r>
+        <w:t xml:space="preserve"> that our drone is the client and we’re about to provide it some instructions, simple as that!</w:t>
+      </w:r>
+    </w:p>
+    <w:p>
+      <w:pPr>
+        <w:pStyle w:val="NoSpacing"/>
+        <w:numPr>
+          <w:ilvl w:val="0"/>
+          <w:numId w:val="5"/>
+        </w:numPr>
+        <w:rPr>
+          <w:b/>
+          <w:i/>
+        </w:rPr>
+      </w:pPr>
+      <w:r>
+        <w:rPr>
+          <w:b/>
+          <w:i/>
+        </w:rPr>
+        <w:t>client.takeoff();</w:t>
+      </w:r>
+      <w:r>
+        <w:t xml:space="preserve"> so we’ve told Node that our ‘client’ is the drone, this line is telling the drone to go ahead and run the command in the </w:t>
+      </w:r>
+      <w:r>
+        <w:rPr>
+          <w:b/>
+          <w:i/>
+        </w:rPr>
+        <w:t>ar-drone</w:t>
+      </w:r>
+      <w:r>
+        <w:t xml:space="preserve"> library (see first command) called </w:t>
+      </w:r>
+      <w:r>
+        <w:t>take</w:t>
+      </w:r>
+      <w:r>
+        <w:t>off</w:t>
+      </w:r>
+      <w:r>
+        <w:t>(). No prizes for guessing what happens when this command is executed!</w:t>
+      </w:r>
+    </w:p>
+    <w:p>
+      <w:pPr>
+        <w:pStyle w:val="NoSpacing"/>
+        <w:numPr>
+          <w:ilvl w:val="0"/>
+          <w:numId w:val="5"/>
+        </w:numPr>
+      </w:pPr>
+      <w:r>
+        <w:rPr>
+          <w:b/>
+          <w:i/>
+        </w:rPr>
+        <w:t>client.land();</w:t>
+      </w:r>
+      <w:r>
+        <w:t xml:space="preserve"> same</w:t>
+      </w:r>
+      <w:r>
+        <w:t xml:space="preserve"> idea</w:t>
+      </w:r>
+      <w:r>
+        <w:t xml:space="preserve"> as client.takeoff();</w:t>
+      </w:r>
+      <w:r>
+        <w:t xml:space="preserve"> - </w:t>
+      </w:r>
+      <w:r>
+        <w:t>it makes</w:t>
+      </w:r>
+      <w:r>
+        <w:t xml:space="preserve"> the drone land</w:t>
+      </w:r>
+      <w:r>
+        <w:t xml:space="preserve"> with the command called land() in the </w:t>
+      </w:r>
+      <w:r>
+        <w:rPr>
+          <w:b/>
+          <w:i/>
+        </w:rPr>
+        <w:t>ar-drone</w:t>
+      </w:r>
+      <w:r>
+        <w:t xml:space="preserve"> library</w:t>
+      </w:r>
+    </w:p>
+    <w:p>
+      <w:pPr>
+        <w:pStyle w:val="NoSpacing"/>
+        <w:ind w:left="720"/>
+      </w:pPr>
+    </w:p>
+    <w:p>
+      <w:pPr>
+        <w:jc w:val="center"/>
         <w:rPr>
           <w:highlight w:val="yellow"/>
         </w:rPr>
-        <w:t>If you’re still with me, we’re going to start entering some stuff into the NodeJS command window we recently opened (node.exe).</w:t>
-      </w:r>
-      <w:r>
-        <w:rPr>
-          <w:highlight w:val="yellow"/>
-        </w:rPr>
-        <w:t xml:space="preserve"> The below image shows four lines that each need to be entered into the NodeJS window one-by-one, exactly as shown, pressing enter after each command. </w:t>
-      </w:r>
-      <w:r>
-        <w:rPr>
-          <w:b/>
-          <w:highlight w:val="yellow"/>
-        </w:rPr>
-        <w:t xml:space="preserve">However, read the next bit </w:t>
-      </w:r>
-      <w:r>
-        <w:rPr>
-          <w:b/>
-          <w:highlight w:val="yellow"/>
-        </w:rPr>
-        <w:t>before you go</w:t>
-      </w:r>
-      <w:r>
-        <w:rPr>
-          <w:b/>
-          <w:highlight w:val="yellow"/>
-        </w:rPr>
-        <w:t xml:space="preserve"> bashing these commands in!</w:t>
-      </w:r>
-      <w:r>
-        <w:rPr>
-          <w:highlight w:val="yellow"/>
-        </w:rPr>
-        <w:t xml:space="preserve"> </w:t>
-      </w:r>
-      <w:r>
-        <w:rPr>
-          <w:highlight w:val="yellow"/>
-        </w:rPr>
-        <w:t xml:space="preserve">It doesn’t take a genius to imagine that the line </w:t>
-      </w:r>
-      <w:proofErr w:type="spellStart"/>
-      <w:proofErr w:type="gramStart"/>
-      <w:r>
-        <w:rPr>
-          <w:highlight w:val="yellow"/>
-        </w:rPr>
-        <w:t>client.takeoff</w:t>
-      </w:r>
-      <w:proofErr w:type="spellEnd"/>
-      <w:r>
-        <w:rPr>
-          <w:highlight w:val="yellow"/>
-        </w:rPr>
-        <w:t>(</w:t>
-      </w:r>
-      <w:proofErr w:type="gramEnd"/>
-      <w:r>
-        <w:rPr>
-          <w:highlight w:val="yellow"/>
-        </w:rPr>
-        <w:t>); will make the drone take off! I would therefore recommend</w:t>
-      </w:r>
-      <w:r>
-        <w:rPr>
-          <w:highlight w:val="yellow"/>
-        </w:rPr>
-        <w:t xml:space="preserve"> you do not press enter immediately after</w:t>
-      </w:r>
-      <w:r>
-        <w:rPr>
-          <w:highlight w:val="yellow"/>
-        </w:rPr>
-        <w:t xml:space="preserve"> copying </w:t>
-      </w:r>
-      <w:r>
-        <w:rPr>
-          <w:highlight w:val="yellow"/>
-        </w:rPr>
-        <w:t xml:space="preserve">the </w:t>
-      </w:r>
-      <w:proofErr w:type="spellStart"/>
-      <w:proofErr w:type="gramStart"/>
-      <w:r>
-        <w:rPr>
-          <w:highlight w:val="yellow"/>
-        </w:rPr>
-        <w:t>takeoff</w:t>
-      </w:r>
-      <w:proofErr w:type="spellEnd"/>
-      <w:r>
-        <w:rPr>
-          <w:highlight w:val="yellow"/>
-        </w:rPr>
-        <w:t>(</w:t>
-      </w:r>
-      <w:proofErr w:type="gramEnd"/>
-      <w:r>
-        <w:rPr>
-          <w:highlight w:val="yellow"/>
-        </w:rPr>
-        <w:t xml:space="preserve">); line into the Node window, instead copy and paste the </w:t>
-      </w:r>
-      <w:proofErr w:type="spellStart"/>
-      <w:r>
-        <w:rPr>
-          <w:highlight w:val="yellow"/>
-        </w:rPr>
-        <w:t>take off</w:t>
-      </w:r>
-      <w:proofErr w:type="spellEnd"/>
-      <w:r>
-        <w:rPr>
-          <w:highlight w:val="yellow"/>
-        </w:rPr>
-        <w:t xml:space="preserve"> command into the node window, then copy the land command (without pasting into the node window) so you can press enter on the take off line and quickly paste in the land line and press enter to make the drone carefully land if there are any problems (lampshades, cats etc.).</w:t>
-      </w:r>
-      <w:bookmarkStart w:id="0" w:name="_GoBack"/>
-      <w:bookmarkEnd w:id="0"/>
-    </w:p>
-    <w:p>
-      <w:pPr>
-        <w:pStyle w:val="NoSpacing"/>
-        <w:jc w:val="center"/>
-      </w:pPr>
-    </w:p>
-    <w:p>
-      <w:pPr>
-        <w:jc w:val="center"/>
       </w:pPr>
       <w:r>
         <w:rPr>
@@ -2329,9 +2288,9 @@
           <w:lang w:eastAsia="en-GB"/>
         </w:rPr>
         <w:drawing>
-          <wp:inline distT="0" distB="0" distL="0" distR="0">
-            <wp:extent cx="4337050" cy="1141095"/>
-            <wp:effectExtent l="0" t="0" r="6350" b="1905"/>
+          <wp:inline distT="0" distB="0" distL="0" distR="0" wp14:anchorId="268F9499" wp14:editId="6D4472FE">
+            <wp:extent cx="3862316" cy="1016191"/>
+            <wp:effectExtent l="0" t="0" r="5080" b="0"/>
             <wp:docPr id="22" name="Picture 22" descr="https://cdn.instructables.com/FI0/4K8L/HT7PBQQ1/FI04K8LHT7PBQQ1.LARGE.jpg"/>
             <wp:cNvGraphicFramePr>
               <a:graphicFrameLocks xmlns:a="http://schemas.openxmlformats.org/drawingml/2006/main" noChangeAspect="1"/>
@@ -2346,7 +2305,7 @@
                     </pic:cNvPicPr>
                   </pic:nvPicPr>
                   <pic:blipFill>
-                    <a:blip r:embed="rId24">
+                    <a:blip r:embed="rId26">
                       <a:extLst>
                         <a:ext uri="{28A0092B-C50C-407E-A947-70E740481C1C}">
                           <a14:useLocalDpi xmlns:a14="http://schemas.microsoft.com/office/drawing/2010/main" val="0"/>
@@ -2361,7 +2320,7 @@
                   <pic:spPr bwMode="auto">
                     <a:xfrm>
                       <a:off x="0" y="0"/>
-                      <a:ext cx="4337050" cy="1141095"/>
+                      <a:ext cx="3859701" cy="1015503"/>
                     </a:xfrm>
                     <a:prstGeom prst="rect">
                       <a:avLst/>
@@ -2380,484 +2339,547 @@
     </w:p>
     <w:p>
       <w:pPr>
+        <w:jc w:val="both"/>
+      </w:pPr>
+      <w:r>
+        <w:t xml:space="preserve">So now that we’ve </w:t>
+      </w:r>
+      <w:r>
+        <w:t>gone over each command</w:t>
+      </w:r>
+      <w:r>
+        <w:t xml:space="preserve"> hopefully you now have a better idea of how everything we’ve done up to this fits together.</w:t>
+      </w:r>
+      <w:r>
+        <w:t xml:space="preserve"> We need NodeJS to send data to and from our drone, but to do that we need the package/library of tools called</w:t>
+      </w:r>
+      <w:r>
+        <w:rPr>
+          <w:i/>
+        </w:rPr>
+        <w:t xml:space="preserve"> ‘ar-drone’ </w:t>
+      </w:r>
+      <w:r>
+        <w:t xml:space="preserve">to ensure NodeJS understands </w:t>
+      </w:r>
+      <w:r>
+        <w:rPr>
+          <w:b/>
+          <w:i/>
+        </w:rPr>
+        <w:t>what</w:t>
+      </w:r>
+      <w:r>
+        <w:t xml:space="preserve"> a drone</w:t>
+      </w:r>
+      <w:r>
+        <w:t xml:space="preserve"> </w:t>
+      </w:r>
+      <w:r>
+        <w:t xml:space="preserve">is </w:t>
+      </w:r>
+      <w:r>
+        <w:t xml:space="preserve">and </w:t>
+      </w:r>
+      <w:r>
+        <w:rPr>
+          <w:b/>
+          <w:i/>
+        </w:rPr>
+        <w:t>how</w:t>
+      </w:r>
+      <w:r>
+        <w:t xml:space="preserve"> to communicate with </w:t>
+      </w:r>
+      <w:r>
+        <w:t>it.</w:t>
+      </w:r>
+    </w:p>
+    <w:p>
+      <w:pPr>
+        <w:jc w:val="both"/>
+      </w:pPr>
+      <w:r>
+        <w:t>Once you’re happy with the above ideas, go ahead and enter each command</w:t>
+      </w:r>
+      <w:r>
+        <w:t xml:space="preserve">, I’ve written them out in text form below so you can copy and paste them into the Node window a line at a time if you like. </w:t>
+      </w:r>
+      <w:r>
+        <w:lastRenderedPageBreak/>
+        <w:t>Word of warning, when the drone takes off it will hover at about a meter off the ground and stay roughly there until you tell is to land. Just in case you need to stop/land it quickly for whatever reason, I would copy make sure you copy the command to land the drone (highlight command with cursor, right click, copy) before pressing enter on the take-off command! This will make sure you can paste the land command into the command window and press enter to s</w:t>
+      </w:r>
+      <w:r>
+        <w:t>top the drone whenever you need.</w:t>
+      </w:r>
+    </w:p>
+    <w:p>
+      <w:pPr>
         <w:pStyle w:val="NoSpacing"/>
       </w:pPr>
       <w:r>
-        <w:t>Feel free to copy and paste the below lines into Node one at a time (press enter in the Node window</w:t>
-      </w:r>
-      <w:r>
-        <w:t xml:space="preserve"> after pasting each one in).</w:t>
+        <w:t>var arDrone = require('ar-drone');</w:t>
       </w:r>
     </w:p>
     <w:p>
       <w:pPr>
         <w:pStyle w:val="NoSpacing"/>
       </w:pPr>
+      <w:r>
+        <w:t>var client = arDrone.createClient();</w:t>
+      </w:r>
     </w:p>
     <w:p>
       <w:pPr>
         <w:pStyle w:val="NoSpacing"/>
       </w:pPr>
-      <w:proofErr w:type="spellStart"/>
-      <w:proofErr w:type="gramStart"/>
-      <w:r>
-        <w:t>var</w:t>
-      </w:r>
-      <w:proofErr w:type="spellEnd"/>
-      <w:proofErr w:type="gramEnd"/>
+      <w:r>
+        <w:t>client.takeoff();</w:t>
+      </w:r>
+    </w:p>
+    <w:p>
+      <w:pPr>
+        <w:pStyle w:val="NoSpacing"/>
+      </w:pPr>
+      <w:r>
+        <w:t>client.land();</w:t>
+      </w:r>
+    </w:p>
+    <w:p>
+      <w:pPr>
+        <w:jc w:val="both"/>
+      </w:pPr>
+    </w:p>
+    <w:p>
+      <w:pPr>
+        <w:jc w:val="both"/>
+      </w:pPr>
+      <w:r>
+        <w:t>If you run into any errors, make sure each line ends with a semicolon (;) and you’ve run each line separately pressing enter after each semicolon. If it presents you with an error about not knowing what ar-drone is, make sure you’ve used the npm install ar-drone command as shown earlier in the guide.</w:t>
+      </w:r>
+      <w:r>
+        <w:t xml:space="preserve"> When all is said and done your drone window should look more or less exactly like mine below:</w:t>
+      </w:r>
+    </w:p>
+    <w:p>
+      <w:pPr>
+        <w:jc w:val="both"/>
+      </w:pPr>
+      <w:r>
+        <w:rPr>
+          <w:noProof/>
+          <w:lang w:eastAsia="en-GB"/>
+        </w:rPr>
+        <w:drawing>
+          <wp:inline distT="0" distB="0" distL="0" distR="0" wp14:anchorId="224BAE6A" wp14:editId="51DC30FC">
+            <wp:extent cx="5732060" cy="1978926"/>
+            <wp:effectExtent l="0" t="0" r="2540" b="2540"/>
+            <wp:docPr id="6" name="Picture 6"/>
+            <wp:cNvGraphicFramePr>
+              <a:graphicFrameLocks xmlns:a="http://schemas.openxmlformats.org/drawingml/2006/main" noChangeAspect="1"/>
+            </wp:cNvGraphicFramePr>
+            <a:graphic xmlns:a="http://schemas.openxmlformats.org/drawingml/2006/main">
+              <a:graphicData uri="http://schemas.openxmlformats.org/drawingml/2006/picture">
+                <pic:pic xmlns:pic="http://schemas.openxmlformats.org/drawingml/2006/picture">
+                  <pic:nvPicPr>
+                    <pic:cNvPr id="0" name=""/>
+                    <pic:cNvPicPr/>
+                  </pic:nvPicPr>
+                  <pic:blipFill rotWithShape="1">
+                    <a:blip r:embed="rId27"/>
+                    <a:srcRect b="51128"/>
+                    <a:stretch/>
+                  </pic:blipFill>
+                  <pic:spPr bwMode="auto">
+                    <a:xfrm>
+                      <a:off x="0" y="0"/>
+                      <a:ext cx="5731510" cy="1978736"/>
+                    </a:xfrm>
+                    <a:prstGeom prst="rect">
+                      <a:avLst/>
+                    </a:prstGeom>
+                    <a:ln>
+                      <a:noFill/>
+                    </a:ln>
+                    <a:extLst>
+                      <a:ext uri="{53640926-AAD7-44D8-BBD7-CCE9431645EC}">
+                        <a14:shadowObscured xmlns:a14="http://schemas.microsoft.com/office/drawing/2010/main"/>
+                      </a:ext>
+                    </a:extLst>
+                  </pic:spPr>
+                </pic:pic>
+              </a:graphicData>
+            </a:graphic>
+          </wp:inline>
+        </w:drawing>
+      </w:r>
+    </w:p>
+    <w:p>
+      <w:pPr>
+        <w:rPr>
+          <w:b/>
+        </w:rPr>
+      </w:pPr>
+    </w:p>
+    <w:p>
+      <w:pPr>
+        <w:pStyle w:val="Heading2"/>
+        <w:rPr>
+          <w:b w:val="0"/>
+        </w:rPr>
+      </w:pPr>
+    </w:p>
+    <w:p>
+      <w:pPr>
+        <w:pStyle w:val="Heading2"/>
+        <w:rPr>
+          <w:b w:val="0"/>
+        </w:rPr>
+      </w:pPr>
+    </w:p>
+    <w:p>
+      <w:pPr>
+        <w:pStyle w:val="Heading2"/>
+        <w:rPr>
+          <w:b w:val="0"/>
+        </w:rPr>
+      </w:pPr>
+    </w:p>
+    <w:p>
+      <w:pPr>
+        <w:pStyle w:val="Heading2"/>
+        <w:rPr>
+          <w:b w:val="0"/>
+        </w:rPr>
+      </w:pPr>
+    </w:p>
+    <w:p>
+      <w:pPr>
+        <w:pStyle w:val="Heading2"/>
+        <w:rPr>
+          <w:b w:val="0"/>
+        </w:rPr>
+      </w:pPr>
+    </w:p>
+    <w:p>
+      <w:pPr>
+        <w:pStyle w:val="Heading2"/>
+        <w:rPr>
+          <w:rFonts w:asciiTheme="minorHAnsi" w:eastAsiaTheme="minorHAnsi" w:hAnsiTheme="minorHAnsi" w:cstheme="minorBidi"/>
+          <w:b w:val="0"/>
+          <w:bCs w:val="0"/>
+          <w:color w:val="auto"/>
+          <w:sz w:val="22"/>
+          <w:szCs w:val="22"/>
+        </w:rPr>
+      </w:pPr>
+    </w:p>
+    <w:p/>
+    <w:p/>
+    <w:p>
+      <w:pPr>
+        <w:pStyle w:val="Heading2"/>
+        <w:rPr>
+          <w:b w:val="0"/>
+        </w:rPr>
+      </w:pPr>
+      <w:r>
+        <w:rPr>
+          <w:b w:val="0"/>
+        </w:rPr>
+        <w:lastRenderedPageBreak/>
+        <w:t>Running commands as a simple, repeatable JavaScript program instead</w:t>
+      </w:r>
+    </w:p>
+    <w:p>
+      <w:r>
+        <w:t>For this I installed Notepad++ as this is a fantastic, free and s</w:t>
+      </w:r>
+      <w:r>
+        <w:t>imple text editor that</w:t>
+      </w:r>
+      <w:r>
+        <w:t xml:space="preserve"> comes equipped with code assistance</w:t>
+      </w:r>
+      <w:r>
+        <w:t xml:space="preserve"> tools</w:t>
+      </w:r>
+      <w:r>
+        <w:t xml:space="preserve"> which will help us</w:t>
+      </w:r>
+      <w:r>
+        <w:t xml:space="preserve"> more easily</w:t>
+      </w:r>
+      <w:r>
+        <w:t xml:space="preserve"> visualise the structure of our simple program.</w:t>
+      </w:r>
       <w:r>
         <w:t xml:space="preserve"> </w:t>
       </w:r>
-      <w:proofErr w:type="spellStart"/>
-      <w:r>
-        <w:t>arDrone</w:t>
-      </w:r>
-      <w:proofErr w:type="spellEnd"/>
-      <w:r>
-        <w:t xml:space="preserve"> = require(‘</w:t>
-      </w:r>
-      <w:proofErr w:type="spellStart"/>
-      <w:r>
-        <w:t>ar</w:t>
-      </w:r>
-      <w:proofErr w:type="spellEnd"/>
-      <w:r>
-        <w:t>-drone’);</w:t>
-      </w:r>
-    </w:p>
-    <w:p>
-      <w:pPr>
-        <w:pStyle w:val="NoSpacing"/>
-      </w:pPr>
-      <w:proofErr w:type="spellStart"/>
-      <w:proofErr w:type="gramStart"/>
-      <w:r>
-        <w:t>var</w:t>
-      </w:r>
-      <w:proofErr w:type="spellEnd"/>
-      <w:proofErr w:type="gramEnd"/>
-      <w:r>
-        <w:t xml:space="preserve"> client = </w:t>
-      </w:r>
-      <w:proofErr w:type="spellStart"/>
-      <w:r>
-        <w:t>arDrone.createClient</w:t>
-      </w:r>
-      <w:proofErr w:type="spellEnd"/>
-      <w:r>
-        <w:t>();</w:t>
-      </w:r>
-    </w:p>
-    <w:p>
-      <w:pPr>
-        <w:pStyle w:val="NoSpacing"/>
-      </w:pPr>
-      <w:proofErr w:type="spellStart"/>
-      <w:proofErr w:type="gramStart"/>
-      <w:r>
-        <w:t>client.takeoff</w:t>
-      </w:r>
-      <w:proofErr w:type="spellEnd"/>
-      <w:r>
-        <w:t>(</w:t>
-      </w:r>
-      <w:proofErr w:type="gramEnd"/>
-      <w:r>
-        <w:t>);</w:t>
-      </w:r>
-    </w:p>
-    <w:p>
-      <w:pPr>
-        <w:pStyle w:val="NoSpacing"/>
-      </w:pPr>
-      <w:proofErr w:type="spellStart"/>
-      <w:proofErr w:type="gramStart"/>
-      <w:r>
-        <w:t>client.land</w:t>
-      </w:r>
-      <w:proofErr w:type="spellEnd"/>
-      <w:r>
-        <w:t>(</w:t>
-      </w:r>
-      <w:proofErr w:type="gramEnd"/>
-      <w:r>
-        <w:t>);</w:t>
-      </w:r>
-    </w:p>
-    <w:p>
-      <w:pPr>
-        <w:jc w:val="both"/>
-      </w:pPr>
-    </w:p>
-    <w:p>
-      <w:pPr>
-        <w:jc w:val="both"/>
-      </w:pPr>
-      <w:r>
-        <w:t xml:space="preserve">Type in the commands shown in the </w:t>
-      </w:r>
-      <w:proofErr w:type="spellStart"/>
-      <w:r>
-        <w:t>instructables</w:t>
-      </w:r>
-      <w:proofErr w:type="spellEnd"/>
-      <w:r>
-        <w:t xml:space="preserve"> guide one by one, making sure each line ends with a semi-colon ‘;’ pressing enter before the next line. </w:t>
-      </w:r>
-      <w:r>
-        <w:rPr>
-          <w:b/>
-        </w:rPr>
-        <w:t xml:space="preserve">Note: </w:t>
-      </w:r>
-      <w:r>
-        <w:t>copy the final (</w:t>
-      </w:r>
-      <w:proofErr w:type="gramStart"/>
-      <w:r>
-        <w:t>‘</w:t>
-      </w:r>
-      <w:proofErr w:type="spellStart"/>
-      <w:r>
-        <w:t>client.land</w:t>
-      </w:r>
-      <w:proofErr w:type="spellEnd"/>
-      <w:r>
-        <w:t>(</w:t>
-      </w:r>
-      <w:proofErr w:type="gramEnd"/>
-      <w:r>
-        <w:t xml:space="preserve">);’) command before pressing enter on the </w:t>
-      </w:r>
-      <w:proofErr w:type="spellStart"/>
-      <w:r>
-        <w:t>takeoff</w:t>
-      </w:r>
-      <w:proofErr w:type="spellEnd"/>
-      <w:r>
-        <w:t xml:space="preserve"> command! I.e. copy and paste each command line by line from </w:t>
-      </w:r>
-      <w:r>
-        <w:lastRenderedPageBreak/>
-        <w:t xml:space="preserve">the guide into the </w:t>
-      </w:r>
-      <w:proofErr w:type="spellStart"/>
-      <w:r>
-        <w:t>nodejs</w:t>
-      </w:r>
-      <w:proofErr w:type="spellEnd"/>
-      <w:r>
-        <w:t xml:space="preserve"> terminal window using right-click then copy, right-click then paste making sure to copy the final ‘land’ command before pressing enter on the </w:t>
-      </w:r>
-      <w:proofErr w:type="spellStart"/>
-      <w:r>
-        <w:t>takeoff</w:t>
-      </w:r>
-      <w:proofErr w:type="spellEnd"/>
-      <w:r>
-        <w:t xml:space="preserve"> command, just in case you need to stop the drop quickly without risking your fingers!</w:t>
-      </w:r>
-    </w:p>
-    <w:p>
-      <w:pPr>
-        <w:jc w:val="both"/>
-      </w:pPr>
-      <w:r>
-        <w:t xml:space="preserve">As the </w:t>
-      </w:r>
-      <w:proofErr w:type="spellStart"/>
-      <w:r>
-        <w:t>instructable</w:t>
-      </w:r>
-      <w:proofErr w:type="spellEnd"/>
-      <w:r>
-        <w:t xml:space="preserve"> guide says, you should now have the ability to let the drone hover a few feet off the floor until you enter the</w:t>
+      <w:r>
+        <w:t xml:space="preserve">In case you skipped the link above, you can download </w:t>
+      </w:r>
+      <w:r>
+        <w:t>Notepad++</w:t>
+      </w:r>
+      <w:r>
+        <w:t xml:space="preserve"> here</w:t>
       </w:r>
       <w:r>
         <w:t xml:space="preserve"> </w:t>
       </w:r>
-      <w:proofErr w:type="gramStart"/>
-      <w:r>
-        <w:t>’</w:t>
-      </w:r>
-      <w:proofErr w:type="spellStart"/>
-      <w:r>
-        <w:t>client.land</w:t>
-      </w:r>
-      <w:proofErr w:type="spellEnd"/>
-      <w:r>
-        <w:t>(</w:t>
-      </w:r>
-      <w:proofErr w:type="gramEnd"/>
-      <w:r>
-        <w:t>);</w:t>
-      </w:r>
-      <w:r>
-        <w:t>’</w:t>
-      </w:r>
-      <w:r>
-        <w:t xml:space="preserve"> command.</w:t>
-      </w:r>
-    </w:p>
-    <w:p>
-      <w:pPr>
-        <w:rPr>
-          <w:b/>
-        </w:rPr>
-      </w:pPr>
-    </w:p>
-    <w:p>
-      <w:pPr>
-        <w:pStyle w:val="Heading2"/>
-        <w:rPr>
-          <w:b w:val="0"/>
-        </w:rPr>
-      </w:pPr>
-      <w:r>
-        <w:rPr>
-          <w:b w:val="0"/>
-        </w:rPr>
-        <w:t>Running commands as a simple, repeatable JavaScript program instead</w:t>
-      </w:r>
-    </w:p>
-    <w:p>
-      <w:r>
-        <w:t>For this I installed Notepad++ as this is a fantastic, free and simple text editor (like notepad), that comes equipped with code assistance which will help us visualise the structure of our simple program.</w:t>
-      </w:r>
-    </w:p>
-    <w:p>
-      <w:r>
-        <w:t xml:space="preserve">Notepad++ </w:t>
-      </w:r>
-      <w:hyperlink r:id="rId25" w:history="1">
+      <w:hyperlink r:id="rId28" w:history="1">
         <w:r>
           <w:rPr>
             <w:rStyle w:val="Hyperlink"/>
           </w:rPr>
-          <w:t>https://notepad-plus-plus.org/download/v7.html</w:t>
+          <w:t>https://notepad-plus-plus.org/download/</w:t>
         </w:r>
       </w:hyperlink>
-    </w:p>
-    <w:p>
-      <w:r>
-        <w:t xml:space="preserve">Enter the lines as shown in Step 5 of the </w:t>
-      </w:r>
-      <w:proofErr w:type="spellStart"/>
-      <w:r>
-        <w:t>instructables</w:t>
-      </w:r>
-      <w:proofErr w:type="spellEnd"/>
-      <w:r>
-        <w:t xml:space="preserve"> guide, apart from line 5 </w:t>
-      </w:r>
-      <w:proofErr w:type="gramStart"/>
-      <w:r>
-        <w:t>‘</w:t>
-      </w:r>
-      <w:proofErr w:type="spellStart"/>
-      <w:r>
-        <w:t>client.land</w:t>
-      </w:r>
-      <w:proofErr w:type="spellEnd"/>
-      <w:r>
-        <w:t>(</w:t>
-      </w:r>
-      <w:proofErr w:type="gramEnd"/>
-      <w:r>
-        <w:t xml:space="preserve">);’. The author accidentally kept this line in, running this program without removing this line will result in the drone being told to </w:t>
-      </w:r>
-      <w:proofErr w:type="spellStart"/>
-      <w:r>
-        <w:t>takeoff</w:t>
-      </w:r>
-      <w:proofErr w:type="spellEnd"/>
-      <w:r>
-        <w:t xml:space="preserve"> and land straight away without any time </w:t>
-      </w:r>
-      <w:proofErr w:type="spellStart"/>
-      <w:r>
-        <w:t>inbetween</w:t>
-      </w:r>
-      <w:proofErr w:type="spellEnd"/>
-      <w:r>
-        <w:t xml:space="preserve"> (not very exciting!). Enter the program as</w:t>
+      <w:r>
+        <w:t xml:space="preserve">. You can just use </w:t>
+      </w:r>
+      <w:r>
+        <w:t>N</w:t>
+      </w:r>
+      <w:r>
+        <w:t xml:space="preserve">otepad it you like, </w:t>
+      </w:r>
+      <w:r>
+        <w:t>N</w:t>
+      </w:r>
+      <w:r>
+        <w:t>otepad++ is just a fancier version.</w:t>
+      </w:r>
+    </w:p>
+    <w:p>
+      <w:r>
+        <w:t>First thing’s first, let’s make a new notepad++ file for our program. Open Notepad++ from wherever you installed it and enter the code shown below:</w:t>
+      </w:r>
+    </w:p>
+    <w:p>
+      <w:pPr>
+        <w:jc w:val="center"/>
+      </w:pPr>
+      <w:r>
+        <w:rPr>
+          <w:noProof/>
+          <w:lang w:eastAsia="en-GB"/>
+        </w:rPr>
+        <w:drawing>
+          <wp:inline distT="0" distB="0" distL="0" distR="0" wp14:anchorId="728518BB" wp14:editId="7712C1F4">
+            <wp:extent cx="3450921" cy="2999015"/>
+            <wp:effectExtent l="0" t="0" r="0" b="0"/>
+            <wp:docPr id="15" name="Picture 15"/>
+            <wp:cNvGraphicFramePr>
+              <a:graphicFrameLocks xmlns:a="http://schemas.openxmlformats.org/drawingml/2006/main" noChangeAspect="1"/>
+            </wp:cNvGraphicFramePr>
+            <a:graphic xmlns:a="http://schemas.openxmlformats.org/drawingml/2006/main">
+              <a:graphicData uri="http://schemas.openxmlformats.org/drawingml/2006/picture">
+                <pic:pic xmlns:pic="http://schemas.openxmlformats.org/drawingml/2006/picture">
+                  <pic:nvPicPr>
+                    <pic:cNvPr id="0" name=""/>
+                    <pic:cNvPicPr/>
+                  </pic:nvPicPr>
+                  <pic:blipFill>
+                    <a:blip r:embed="rId29"/>
+                    <a:stretch>
+                      <a:fillRect/>
+                    </a:stretch>
+                  </pic:blipFill>
+                  <pic:spPr>
+                    <a:xfrm>
+                      <a:off x="0" y="0"/>
+                      <a:ext cx="3449870" cy="2998102"/>
+                    </a:xfrm>
+                    <a:prstGeom prst="rect">
+                      <a:avLst/>
+                    </a:prstGeom>
+                  </pic:spPr>
+                </pic:pic>
+              </a:graphicData>
+            </a:graphic>
+          </wp:inline>
+        </w:drawing>
+      </w:r>
+    </w:p>
+    <w:p>
+      <w:r>
+        <w:t>Enter the program as</w:t>
       </w:r>
       <w:r>
         <w:t xml:space="preserve"> shown</w:t>
       </w:r>
       <w:r>
-        <w:t xml:space="preserve"> below then save the file as something like firstflight.js in the same folder as your node.exe application (…/</w:t>
-      </w:r>
-      <w:proofErr w:type="spellStart"/>
+        <w:t xml:space="preserve"> below then save the file as </w:t>
+      </w:r>
+      <w:r>
+        <w:rPr>
+          <w:i/>
+        </w:rPr>
+        <w:t>firstflight.js</w:t>
+      </w:r>
+      <w:r>
+        <w:t xml:space="preserve"> in the same folder </w:t>
+      </w:r>
+      <w:r>
+        <w:t>as your node.exe application (…\Drone\</w:t>
+      </w:r>
       <w:r>
         <w:t>nodejs</w:t>
       </w:r>
-      <w:proofErr w:type="spellEnd"/>
+      <w:r>
+        <w:t>\firstflight.js</w:t>
+      </w:r>
       <w:r>
         <w:t>)</w:t>
       </w:r>
       <w:r>
         <w:t>.</w:t>
       </w:r>
-    </w:p>
-    <w:p>
-      <w:pPr>
-        <w:pStyle w:val="NoSpacing"/>
-      </w:pPr>
-      <w:proofErr w:type="spellStart"/>
-      <w:proofErr w:type="gramStart"/>
-      <w:r>
-        <w:t>var</w:t>
-      </w:r>
-      <w:proofErr w:type="spellEnd"/>
-      <w:proofErr w:type="gramEnd"/>
       <w:r>
         <w:t xml:space="preserve"> </w:t>
       </w:r>
-      <w:proofErr w:type="spellStart"/>
-      <w:r>
-        <w:t>arDrone</w:t>
-      </w:r>
-      <w:proofErr w:type="spellEnd"/>
-      <w:r>
-        <w:t xml:space="preserve"> = require('</w:t>
-      </w:r>
-      <w:proofErr w:type="spellStart"/>
-      <w:r>
-        <w:t>ar</w:t>
-      </w:r>
-      <w:proofErr w:type="spellEnd"/>
-      <w:r>
-        <w:t>-drone');</w:t>
-      </w:r>
-    </w:p>
-    <w:p>
-      <w:pPr>
-        <w:pStyle w:val="NoSpacing"/>
-      </w:pPr>
-      <w:proofErr w:type="spellStart"/>
-      <w:proofErr w:type="gramStart"/>
-      <w:r>
-        <w:t>var</w:t>
-      </w:r>
-      <w:proofErr w:type="spellEnd"/>
-      <w:proofErr w:type="gramEnd"/>
-      <w:r>
-        <w:t xml:space="preserve"> client = </w:t>
-      </w:r>
-      <w:proofErr w:type="spellStart"/>
-      <w:r>
-        <w:t>arDrone.createClient</w:t>
-      </w:r>
-      <w:proofErr w:type="spellEnd"/>
-      <w:r>
-        <w:t>();</w:t>
-      </w:r>
-    </w:p>
-    <w:p>
-      <w:pPr>
-        <w:pStyle w:val="NoSpacing"/>
-      </w:pPr>
-    </w:p>
-    <w:p>
-      <w:pPr>
-        <w:pStyle w:val="NoSpacing"/>
-      </w:pPr>
-      <w:proofErr w:type="spellStart"/>
-      <w:proofErr w:type="gramStart"/>
-      <w:r>
-        <w:t>client.takeoff</w:t>
-      </w:r>
-      <w:proofErr w:type="spellEnd"/>
-      <w:r>
-        <w:t>(</w:t>
-      </w:r>
-      <w:proofErr w:type="gramEnd"/>
-      <w:r>
-        <w:t>);</w:t>
-      </w:r>
-    </w:p>
-    <w:p>
-      <w:pPr>
-        <w:pStyle w:val="NoSpacing"/>
-      </w:pPr>
-    </w:p>
-    <w:p>
-      <w:pPr>
-        <w:pStyle w:val="NoSpacing"/>
-      </w:pPr>
-      <w:proofErr w:type="gramStart"/>
-      <w:r>
-        <w:t>client</w:t>
-      </w:r>
-      <w:proofErr w:type="gramEnd"/>
-    </w:p>
-    <w:p>
-      <w:pPr>
-        <w:pStyle w:val="NoSpacing"/>
-      </w:pPr>
-      <w:r>
-        <w:tab/>
-        <w:t>.</w:t>
-      </w:r>
-      <w:proofErr w:type="gramStart"/>
-      <w:r>
-        <w:t>after(</w:t>
-      </w:r>
-      <w:proofErr w:type="gramEnd"/>
-      <w:r>
-        <w:t>5000, function() {</w:t>
-      </w:r>
-    </w:p>
-    <w:p>
-      <w:pPr>
-        <w:pStyle w:val="NoSpacing"/>
-      </w:pPr>
-      <w:r>
-        <w:tab/>
-      </w:r>
-      <w:r>
-        <w:tab/>
-      </w:r>
-      <w:proofErr w:type="spellStart"/>
-      <w:proofErr w:type="gramStart"/>
-      <w:r>
-        <w:t>this.land</w:t>
-      </w:r>
-      <w:proofErr w:type="spellEnd"/>
-      <w:r>
-        <w:t>(</w:t>
-      </w:r>
-      <w:proofErr w:type="gramEnd"/>
-      <w:r>
-        <w:t>);</w:t>
-      </w:r>
-    </w:p>
-    <w:p>
-      <w:pPr>
-        <w:pStyle w:val="NoSpacing"/>
-      </w:pPr>
-      <w:r>
-        <w:tab/>
-        <w:t>});</w:t>
-      </w:r>
-    </w:p>
-    <w:p>
+      <w:r>
+        <w:t>To do this click File -&gt;</w:t>
+      </w:r>
+      <w:r>
+        <w:t xml:space="preserve"> Save As…, enter the File name field as firstflight.js and change the Save as type o</w:t>
+      </w:r>
+      <w:r>
+        <w:t>ption to JavaScript file (*.js) as shown below.</w:t>
+      </w:r>
+    </w:p>
+    <w:p>
+      <w:pPr>
+        <w:jc w:val="center"/>
+      </w:pPr>
+      <w:r>
+        <w:rPr>
+          <w:noProof/>
+          <w:lang w:eastAsia="en-GB"/>
+        </w:rPr>
+        <w:drawing>
+          <wp:inline distT="0" distB="0" distL="0" distR="0">
+            <wp:extent cx="3737971" cy="3078768"/>
+            <wp:effectExtent l="19050" t="19050" r="15240" b="26670"/>
+            <wp:docPr id="16" name="Picture 16"/>
+            <wp:cNvGraphicFramePr>
+              <a:graphicFrameLocks xmlns:a="http://schemas.openxmlformats.org/drawingml/2006/main" noChangeAspect="1"/>
+            </wp:cNvGraphicFramePr>
+            <a:graphic xmlns:a="http://schemas.openxmlformats.org/drawingml/2006/main">
+              <a:graphicData uri="http://schemas.openxmlformats.org/drawingml/2006/picture">
+                <pic:pic xmlns:pic="http://schemas.openxmlformats.org/drawingml/2006/picture">
+                  <pic:nvPicPr>
+                    <pic:cNvPr id="0" name="Picture 3"/>
+                    <pic:cNvPicPr>
+                      <a:picLocks noChangeAspect="1" noChangeArrowheads="1"/>
+                    </pic:cNvPicPr>
+                  </pic:nvPicPr>
+                  <pic:blipFill>
+                    <a:blip r:embed="rId30">
+                      <a:extLst>
+                        <a:ext uri="{28A0092B-C50C-407E-A947-70E740481C1C}">
+                          <a14:useLocalDpi xmlns:a14="http://schemas.microsoft.com/office/drawing/2010/main" val="0"/>
+                        </a:ext>
+                      </a:extLst>
+                    </a:blip>
+                    <a:srcRect/>
+                    <a:stretch>
+                      <a:fillRect/>
+                    </a:stretch>
+                  </pic:blipFill>
+                  <pic:spPr bwMode="auto">
+                    <a:xfrm>
+                      <a:off x="0" y="0"/>
+                      <a:ext cx="3741996" cy="3082084"/>
+                    </a:xfrm>
+                    <a:prstGeom prst="rect">
+                      <a:avLst/>
+                    </a:prstGeom>
+                    <a:noFill/>
+                    <a:ln>
+                      <a:solidFill>
+                        <a:schemeClr val="accent1"/>
+                      </a:solidFill>
+                    </a:ln>
+                  </pic:spPr>
+                </pic:pic>
+              </a:graphicData>
+            </a:graphic>
+          </wp:inline>
+        </w:drawing>
+      </w:r>
+    </w:p>
+    <w:p>
+      <w:r>
+        <w:lastRenderedPageBreak/>
+        <w:t xml:space="preserve">If you don’t fancy writing this file for yourself, firstflight.js and </w:t>
+      </w:r>
+      <w:r>
+        <w:t>some other</w:t>
+      </w:r>
+      <w:r>
+        <w:t xml:space="preserve"> JavaScript files (which we’ll be going over soon) can be found on my GitHub repo here</w:t>
+      </w:r>
       <w:r>
         <w:t xml:space="preserve"> </w:t>
       </w:r>
-    </w:p>
-    <w:p>
-      <w:pPr>
-        <w:rPr>
+      <w:hyperlink r:id="rId31" w:history="1">
+        <w:r>
+          <w:rPr>
+            <w:rStyle w:val="Hyperlink"/>
+          </w:rPr>
+          <w:t>https://github.com/MarkVee87/drone/tree/master/basicjsprogram</w:t>
+        </w:r>
+      </w:hyperlink>
+      <w:r>
+        <w:t>, feel free to download them and mess around with the code!</w:t>
+      </w:r>
+    </w:p>
+    <w:p>
+      <w:r>
+        <w:t>T</w:t>
+      </w:r>
+      <w:r>
+        <w:t xml:space="preserve">o run </w:t>
+      </w:r>
+      <w:r>
+        <w:t>our firstflight.js</w:t>
+      </w:r>
+      <w:r>
+        <w:t xml:space="preserve"> program </w:t>
+      </w:r>
+      <w:r>
+        <w:t>we’ll</w:t>
+      </w:r>
+      <w:r>
+        <w:t xml:space="preserve"> need to open the windows command prompt</w:t>
+      </w:r>
+      <w:r>
+        <w:t xml:space="preserve"> (not the NodeJs command window) </w:t>
+      </w:r>
+      <w:r>
+        <w:t>in the location of your firstflight.js file and enter the</w:t>
+      </w:r>
+      <w:r>
+        <w:t xml:space="preserve"> following command</w:t>
+      </w:r>
+      <w:r>
+        <w:t>. Remember, to open the command window in a location in your file explorer you can hold left-shift and right click the location then choose ‘Open command window here’.</w:t>
+      </w:r>
+    </w:p>
+    <w:p>
+      <w:pPr>
+        <w:jc w:val="center"/>
+        <w:rPr>
+          <w:b/>
           <w:i/>
         </w:rPr>
       </w:pPr>
       <w:r>
-        <w:t xml:space="preserve">Now to run this program you need to open the windows command prompt in the location of your firstflight.js file and enter the following command – </w:t>
-      </w:r>
-      <w:r>
-        <w:rPr>
+        <w:rPr>
+          <w:b/>
           <w:i/>
         </w:rPr>
         <w:t>node firstflight.js</w:t>
@@ -2865,6 +2887,19 @@
     </w:p>
     <w:p>
       <w:r>
+        <w:t>Your drone should now take-off, and about 5 seconds after starting to take off it will start to land. So it’ll take-off, hover for a couple of seconds</w:t>
+      </w:r>
+      <w:r>
+        <w:t xml:space="preserve">, then </w:t>
+      </w:r>
+      <w:bookmarkStart w:id="0" w:name="_GoBack"/>
+      <w:bookmarkEnd w:id="0"/>
+      <w:r>
+        <w:t>land.</w:t>
+      </w:r>
+    </w:p>
+    <w:p>
+      <w:r>
         <w:rPr>
           <w:b/>
         </w:rPr>
@@ -2873,19 +2908,15 @@
       <w:r>
         <w:t xml:space="preserve">if your drone just sits on the ground with its lights flashing, it is likely you’ve got a </w:t>
       </w:r>
-      <w:proofErr w:type="spellStart"/>
-      <w:r>
-        <w:t>nodejs</w:t>
-      </w:r>
-      <w:proofErr w:type="spellEnd"/>
-      <w:r>
-        <w:t xml:space="preserve"> window open somewhere, make sure all </w:t>
-      </w:r>
-      <w:proofErr w:type="spellStart"/>
-      <w:r>
-        <w:t>nodejs</w:t>
-      </w:r>
-      <w:proofErr w:type="spellEnd"/>
+      <w:r>
+        <w:t>NodeJS</w:t>
+      </w:r>
+      <w:r>
+        <w:t xml:space="preserve"> window</w:t>
+      </w:r>
+      <w:r>
+        <w:t xml:space="preserve"> open somewhere, make sure all NodeJS</w:t>
+      </w:r>
       <w:r>
         <w:t xml:space="preserve"> windows are closed! The above command calls node and tells it to run a particular program - n</w:t>
       </w:r>
@@ -2911,35 +2942,36 @@
       </w:r>
       <w:r>
         <w:rPr>
+          <w:b/>
           <w:i/>
         </w:rPr>
-        <w:t xml:space="preserve">node </w:t>
-      </w:r>
-      <w:r>
-        <w:rPr>
+        <w:t>node C:\Users\Mark\Desktop\Drone\nodejs\firstflight.js</w:t>
+      </w:r>
+      <w:r>
+        <w:t xml:space="preserve"> – that would be a pain to enter every time compared to </w:t>
+      </w:r>
+      <w:r>
+        <w:rPr>
+          <w:b/>
           <w:i/>
         </w:rPr>
-        <w:t>C:\Users\Mark\Desktop\Drone\nodejs</w:t>
-      </w:r>
-      <w:r>
-        <w:rPr>
-          <w:i/>
-        </w:rPr>
-        <w:t>\firstflight.js</w:t>
-      </w:r>
-      <w:r>
-        <w:t xml:space="preserve"> – that would be a pain to enter every time compared to </w:t>
-      </w:r>
-      <w:r>
-        <w:rPr>
-          <w:i/>
-        </w:rPr>
         <w:t>node firstflight.js</w:t>
       </w:r>
       <w:r>
         <w:t>!</w:t>
       </w:r>
     </w:p>
+    <w:p/>
+    <w:p/>
+    <w:p/>
+    <w:p/>
+    <w:p/>
+    <w:p/>
+    <w:p/>
+    <w:p/>
+    <w:p/>
+    <w:p/>
+    <w:p/>
     <w:p/>
     <w:p>
       <w:pPr>
@@ -2958,6 +2990,27 @@
     </w:p>
     <w:p>
       <w:r>
+        <w:t>We now have a simple program that makes the drone take-off, float about a bit, then land. Altogether not very exciting but we can add some more commands into the program to make it do a bit more for us!</w:t>
+      </w:r>
+    </w:p>
+    <w:p>
+      <w:r>
+        <w:t>An example of this is making it perform a simple route around an object. This is exactly what I did when I was learning about the use of NodeJS with the drone as shown in the video linked below.</w:t>
+      </w:r>
+    </w:p>
+    <w:p>
+      <w:hyperlink r:id="rId32" w:history="1">
+        <w:r>
+          <w:rPr>
+            <w:rStyle w:val="Hyperlink"/>
+          </w:rPr>
+          <w:t>https://www.youtube.com/watch?v=eoMemf7xAfQ&amp;feature=youtu.be</w:t>
+        </w:r>
+      </w:hyperlink>
+    </w:p>
+    <w:p/>
+    <w:p>
+      <w:r>
         <w:t>Made a second JS file called secondflight</w:t>
       </w:r>
       <w:r>
@@ -2970,15 +3023,7 @@
         <w:t>w</w:t>
       </w:r>
       <w:r>
-        <w:t xml:space="preserve">ith the following commands as described in the </w:t>
-      </w:r>
-      <w:proofErr w:type="spellStart"/>
-      <w:r>
-        <w:t>Instructables</w:t>
-      </w:r>
-      <w:proofErr w:type="spellEnd"/>
-      <w:r>
-        <w:t xml:space="preserve"> guide:</w:t>
+        <w:t>ith the following commands as described in the Instructables guide:</w:t>
       </w:r>
     </w:p>
     <w:p>
@@ -2989,13 +3034,8 @@
           <w:numId w:val="2"/>
         </w:numPr>
       </w:pPr>
-      <w:proofErr w:type="gramStart"/>
-      <w:r>
-        <w:t>up(</w:t>
-      </w:r>
-      <w:proofErr w:type="gramEnd"/>
-      <w:r>
-        <w:t>speed) - has the drone gain altitude at a speed between 1 (max speed) and 0 (still).</w:t>
+      <w:r>
+        <w:t>up(speed) - has the drone gain altitude at a speed between 1 (max speed) and 0 (still).</w:t>
       </w:r>
     </w:p>
     <w:p>
@@ -3030,13 +3070,8 @@
           <w:numId w:val="2"/>
         </w:numPr>
       </w:pPr>
-      <w:proofErr w:type="spellStart"/>
-      <w:r>
-        <w:t>counterClockwise</w:t>
-      </w:r>
-      <w:proofErr w:type="spellEnd"/>
-      <w:r>
-        <w:t>(speed) - drone spins counter-clockwise</w:t>
+      <w:r>
+        <w:t>counterClockwise(speed) - drone spins counter-clockwise</w:t>
       </w:r>
     </w:p>
     <w:p>
@@ -3086,15 +3121,7 @@
         <w:t xml:space="preserve">n this file we’re telling the drone to take off, go forward a bit (front) at 20% (0.2) of maximum </w:t>
       </w:r>
       <w:r>
-        <w:t>speed, then stop after 2 seconds of going forward (lines 10 and 11, .after(2000, function() {</w:t>
-      </w:r>
-      <w:proofErr w:type="spellStart"/>
-      <w:r>
-        <w:t>this.stop</w:t>
-      </w:r>
-      <w:proofErr w:type="spellEnd"/>
-      <w:r>
-        <w:t>()}.</w:t>
+        <w:t>speed, then stop after 2 seconds of going forward (lines 10 and 11, .after(2000, function() {this.stop()}.</w:t>
       </w:r>
       <w:r>
         <w:t xml:space="preserve"> The same is then repeated but instead of going forward again (front), we’re te</w:t>
@@ -3108,15 +3135,7 @@
         <w:t xml:space="preserve">That was pretty straightforward, so just </w:t>
       </w:r>
       <w:r>
-        <w:t xml:space="preserve">to concrete the idea in our minds about how these commands are built and work with the drone, thirdflight.js demonstrates the concept of ‘yaw’ using the clockwise and </w:t>
-      </w:r>
-      <w:proofErr w:type="spellStart"/>
-      <w:r>
-        <w:t>counterClockwise</w:t>
-      </w:r>
-      <w:proofErr w:type="spellEnd"/>
-      <w:r>
-        <w:t xml:space="preserve"> commands.</w:t>
+        <w:t>to concrete the idea in our minds about how these commands are built and work with the drone, thirdflight.js demonstrates the concept of ‘yaw’ using the clockwise and counterClockwise commands.</w:t>
       </w:r>
       <w:r>
         <w:t xml:space="preserve"> Yaw is a movement where the drone will stay at the same height and rotate in mid-air with</w:t>
@@ -3169,7 +3188,7 @@
                     </pic:cNvPicPr>
                   </pic:nvPicPr>
                   <pic:blipFill>
-                    <a:blip r:embed="rId26">
+                    <a:blip r:embed="rId33">
                       <a:extLst>
                         <a:ext uri="{28A0092B-C50C-407E-A947-70E740481C1C}">
                           <a14:useLocalDpi xmlns:a14="http://schemas.microsoft.com/office/drawing/2010/main" val="0"/>
@@ -3677,6 +3696,119 @@
       </w:rPr>
     </w:lvl>
   </w:abstractNum>
+  <w:abstractNum w:abstractNumId="4">
+    <w:nsid w:val="5EE950DC"/>
+    <w:multiLevelType w:val="hybridMultilevel"/>
+    <w:tmpl w:val="8BF4BC26"/>
+    <w:lvl w:ilvl="0" w:tplc="08090001">
+      <w:start w:val="1"/>
+      <w:numFmt w:val="bullet"/>
+      <w:lvlText w:val=""/>
+      <w:lvlJc w:val="left"/>
+      <w:pPr>
+        <w:ind w:left="720" w:hanging="360"/>
+      </w:pPr>
+      <w:rPr>
+        <w:rFonts w:ascii="Symbol" w:hAnsi="Symbol" w:hint="default"/>
+      </w:rPr>
+    </w:lvl>
+    <w:lvl w:ilvl="1" w:tplc="08090003" w:tentative="1">
+      <w:start w:val="1"/>
+      <w:numFmt w:val="bullet"/>
+      <w:lvlText w:val="o"/>
+      <w:lvlJc w:val="left"/>
+      <w:pPr>
+        <w:ind w:left="1440" w:hanging="360"/>
+      </w:pPr>
+      <w:rPr>
+        <w:rFonts w:ascii="Courier New" w:hAnsi="Courier New" w:cs="Courier New" w:hint="default"/>
+      </w:rPr>
+    </w:lvl>
+    <w:lvl w:ilvl="2" w:tplc="08090005" w:tentative="1">
+      <w:start w:val="1"/>
+      <w:numFmt w:val="bullet"/>
+      <w:lvlText w:val=""/>
+      <w:lvlJc w:val="left"/>
+      <w:pPr>
+        <w:ind w:left="2160" w:hanging="360"/>
+      </w:pPr>
+      <w:rPr>
+        <w:rFonts w:ascii="Wingdings" w:hAnsi="Wingdings" w:hint="default"/>
+      </w:rPr>
+    </w:lvl>
+    <w:lvl w:ilvl="3" w:tplc="08090001" w:tentative="1">
+      <w:start w:val="1"/>
+      <w:numFmt w:val="bullet"/>
+      <w:lvlText w:val=""/>
+      <w:lvlJc w:val="left"/>
+      <w:pPr>
+        <w:ind w:left="2880" w:hanging="360"/>
+      </w:pPr>
+      <w:rPr>
+        <w:rFonts w:ascii="Symbol" w:hAnsi="Symbol" w:hint="default"/>
+      </w:rPr>
+    </w:lvl>
+    <w:lvl w:ilvl="4" w:tplc="08090003" w:tentative="1">
+      <w:start w:val="1"/>
+      <w:numFmt w:val="bullet"/>
+      <w:lvlText w:val="o"/>
+      <w:lvlJc w:val="left"/>
+      <w:pPr>
+        <w:ind w:left="3600" w:hanging="360"/>
+      </w:pPr>
+      <w:rPr>
+        <w:rFonts w:ascii="Courier New" w:hAnsi="Courier New" w:cs="Courier New" w:hint="default"/>
+      </w:rPr>
+    </w:lvl>
+    <w:lvl w:ilvl="5" w:tplc="08090005" w:tentative="1">
+      <w:start w:val="1"/>
+      <w:numFmt w:val="bullet"/>
+      <w:lvlText w:val=""/>
+      <w:lvlJc w:val="left"/>
+      <w:pPr>
+        <w:ind w:left="4320" w:hanging="360"/>
+      </w:pPr>
+      <w:rPr>
+        <w:rFonts w:ascii="Wingdings" w:hAnsi="Wingdings" w:hint="default"/>
+      </w:rPr>
+    </w:lvl>
+    <w:lvl w:ilvl="6" w:tplc="08090001" w:tentative="1">
+      <w:start w:val="1"/>
+      <w:numFmt w:val="bullet"/>
+      <w:lvlText w:val=""/>
+      <w:lvlJc w:val="left"/>
+      <w:pPr>
+        <w:ind w:left="5040" w:hanging="360"/>
+      </w:pPr>
+      <w:rPr>
+        <w:rFonts w:ascii="Symbol" w:hAnsi="Symbol" w:hint="default"/>
+      </w:rPr>
+    </w:lvl>
+    <w:lvl w:ilvl="7" w:tplc="08090003" w:tentative="1">
+      <w:start w:val="1"/>
+      <w:numFmt w:val="bullet"/>
+      <w:lvlText w:val="o"/>
+      <w:lvlJc w:val="left"/>
+      <w:pPr>
+        <w:ind w:left="5760" w:hanging="360"/>
+      </w:pPr>
+      <w:rPr>
+        <w:rFonts w:ascii="Courier New" w:hAnsi="Courier New" w:cs="Courier New" w:hint="default"/>
+      </w:rPr>
+    </w:lvl>
+    <w:lvl w:ilvl="8" w:tplc="08090005" w:tentative="1">
+      <w:start w:val="1"/>
+      <w:numFmt w:val="bullet"/>
+      <w:lvlText w:val=""/>
+      <w:lvlJc w:val="left"/>
+      <w:pPr>
+        <w:ind w:left="6480" w:hanging="360"/>
+      </w:pPr>
+      <w:rPr>
+        <w:rFonts w:ascii="Wingdings" w:hAnsi="Wingdings" w:hint="default"/>
+      </w:rPr>
+    </w:lvl>
+  </w:abstractNum>
   <w:num w:numId="1">
     <w:abstractNumId w:val="2"/>
   </w:num>
@@ -3688,6 +3820,9 @@
   </w:num>
   <w:num w:numId="4">
     <w:abstractNumId w:val="1"/>
+  </w:num>
+  <w:num w:numId="5">
+    <w:abstractNumId w:val="4"/>
   </w:num>
 </w:numbering>
 </file>
@@ -4694,7 +4829,7 @@
 </file>
 
 <file path=customXml/itemProps1.xml><?xml version="1.0" encoding="utf-8"?>
-<ds:datastoreItem xmlns:ds="http://schemas.openxmlformats.org/officeDocument/2006/customXml" ds:itemID="{1ABE09E9-4D2C-4366-877A-87B655ECD3EC}">
+<ds:datastoreItem xmlns:ds="http://schemas.openxmlformats.org/officeDocument/2006/customXml" ds:itemID="{652ED5BA-826E-4053-8349-62C2CE2FD83A}">
   <ds:schemaRefs>
     <ds:schemaRef ds:uri="http://schemas.openxmlformats.org/officeDocument/2006/bibliography"/>
   </ds:schemaRefs>

</xml_diff>

<commit_message>
first draft of guide 1 complete!
</commit_message>
<xml_diff>
--- a/Notes for blog/1 - setup and first flight.docx
+++ b/Notes for blog/1 - setup and first flight.docx
@@ -29,7 +29,15 @@
         <w:jc w:val="both"/>
       </w:pPr>
       <w:r>
-        <w:t>Although there are other great resources out there such as this Instructables guide (</w:t>
+        <w:t xml:space="preserve">Although there are other great resources out there such as this </w:t>
+      </w:r>
+      <w:proofErr w:type="spellStart"/>
+      <w:r>
+        <w:t>Instructables</w:t>
+      </w:r>
+      <w:proofErr w:type="spellEnd"/>
+      <w:r>
+        <w:t xml:space="preserve"> guide (</w:t>
       </w:r>
       <w:hyperlink r:id="rId7" w:history="1">
         <w:r>
@@ -507,7 +515,23 @@
         <w:jc w:val="both"/>
       </w:pPr>
       <w:r>
-        <w:t>To complete this, I have used a fantastic guide from the Instructables website (link below). This contains many of the commands that we’ll use, however I’ve tailored this guide to fill in any gaps I found in the Instructables guide and to make sure it works with the latest Windows operating system.</w:t>
+        <w:t xml:space="preserve">To complete this, I have used a fantastic guide from the </w:t>
+      </w:r>
+      <w:proofErr w:type="spellStart"/>
+      <w:r>
+        <w:t>Instructables</w:t>
+      </w:r>
+      <w:proofErr w:type="spellEnd"/>
+      <w:r>
+        <w:t xml:space="preserve"> website (link below). This contains many of the commands that we’ll use, however I’ve tailored this guide to fill in any gaps I found in the </w:t>
+      </w:r>
+      <w:proofErr w:type="spellStart"/>
+      <w:r>
+        <w:t>Instructables</w:t>
+      </w:r>
+      <w:proofErr w:type="spellEnd"/>
+      <w:r>
+        <w:t xml:space="preserve"> guide and to make sure it works with the latest Windows operating system.</w:t>
       </w:r>
     </w:p>
     <w:p>
@@ -538,16 +562,37 @@
         <w:rPr>
           <w:b w:val="0"/>
         </w:rPr>
-        <w:t>Install NodeJs</w:t>
-      </w:r>
+        <w:t xml:space="preserve">Install </w:t>
+      </w:r>
+      <w:proofErr w:type="spellStart"/>
+      <w:r>
+        <w:rPr>
+          <w:b w:val="0"/>
+        </w:rPr>
+        <w:t>NodeJs</w:t>
+      </w:r>
+      <w:proofErr w:type="spellEnd"/>
     </w:p>
     <w:p>
       <w:pPr>
         <w:jc w:val="both"/>
       </w:pPr>
       <w:r>
-        <w:t>Just before we get into installing NodeJS, the first thing I did was create a folder on the Desktop called ‘Drone’ which contained an empty folder called ‘nodejs’. When we install NodeJS below we’ll change the default install location from C:\Program Files\nodejs</w:t>
-      </w:r>
+        <w:t>Just before we get into installing NodeJS, the first thing I did was create a folder on the Desktop called ‘Drone’ which contained an empty folder called ‘</w:t>
+      </w:r>
+      <w:proofErr w:type="spellStart"/>
+      <w:r>
+        <w:t>nodejs</w:t>
+      </w:r>
+      <w:proofErr w:type="spellEnd"/>
+      <w:r>
+        <w:t>’. When we install NodeJS below we’ll change the default install location from C:\Program Files\</w:t>
+      </w:r>
+      <w:proofErr w:type="spellStart"/>
+      <w:r>
+        <w:t>nodejs</w:t>
+      </w:r>
+      <w:proofErr w:type="spellEnd"/>
       <w:r>
         <w:t>\ to</w:t>
       </w:r>
@@ -883,7 +928,15 @@
         <w:t xml:space="preserve">version of </w:t>
       </w:r>
       <w:r>
-        <w:t>NodeJS (use the .msi installer) as shown by the red box in the next screenshot.</w:t>
+        <w:t>NodeJS (use the .</w:t>
+      </w:r>
+      <w:proofErr w:type="spellStart"/>
+      <w:r>
+        <w:t>msi</w:t>
+      </w:r>
+      <w:proofErr w:type="spellEnd"/>
+      <w:r>
+        <w:t xml:space="preserve"> installer) as shown by the red box in the next screenshot.</w:t>
       </w:r>
     </w:p>
     <w:p>
@@ -1055,14 +1108,33 @@
         <w:rPr>
           <w:b/>
         </w:rPr>
-        <w:t>&lt;yoursystemusername&gt;</w:t>
+        <w:t>&lt;</w:t>
+      </w:r>
+      <w:proofErr w:type="spellStart"/>
+      <w:r>
+        <w:rPr>
+          <w:b/>
+        </w:rPr>
+        <w:t>yoursystemusername</w:t>
+      </w:r>
+      <w:proofErr w:type="spellEnd"/>
+      <w:r>
+        <w:rPr>
+          <w:b/>
+        </w:rPr>
+        <w:t>&gt;</w:t>
       </w:r>
       <w:r>
         <w:t>\Desktop\Drone</w:t>
       </w:r>
       <w:r>
-        <w:t>\nodejs</w:t>
-      </w:r>
+        <w:t>\</w:t>
+      </w:r>
+      <w:proofErr w:type="spellStart"/>
+      <w:r>
+        <w:t>nodejs</w:t>
+      </w:r>
+      <w:proofErr w:type="spellEnd"/>
       <w:r>
         <w:t>\</w:t>
       </w:r>
@@ -1216,7 +1288,23 @@
     <w:p>
       <w:r>
         <w:lastRenderedPageBreak/>
-        <w:t xml:space="preserve">We now have NodeJS installed on our machine! There’s just one last step to complete which will make sure that NodeJS knows what a drone is and how to work with it. To do this we need to use the windows command prompt within the nodejs folder – do this by holding down the left ‘shift’ button on your keyboard and right clicking and empty area inside the nodejs folder, then choose </w:t>
+        <w:t xml:space="preserve">We now have NodeJS installed on our machine! There’s just one last step to complete which will make sure that NodeJS knows what a drone is and how to work with it. To do this we need to use the windows command prompt within the </w:t>
+      </w:r>
+      <w:proofErr w:type="spellStart"/>
+      <w:r>
+        <w:t>nodejs</w:t>
+      </w:r>
+      <w:proofErr w:type="spellEnd"/>
+      <w:r>
+        <w:t xml:space="preserve"> folder – do this by holding down the left ‘shift’ button on your keyboard and right clicking and empty area inside the </w:t>
+      </w:r>
+      <w:proofErr w:type="spellStart"/>
+      <w:r>
+        <w:t>nodejs</w:t>
+      </w:r>
+      <w:proofErr w:type="spellEnd"/>
+      <w:r>
+        <w:t xml:space="preserve"> folder, then choose </w:t>
       </w:r>
       <w:r>
         <w:t>‘Open command window here’</w:t>
@@ -1463,12 +1551,37 @@
       <w:r>
         <w:t xml:space="preserve">; </w:t>
       </w:r>
+      <w:proofErr w:type="spellStart"/>
       <w:r>
         <w:rPr>
           <w:b/>
           <w:i/>
         </w:rPr>
-        <w:t>npm install ar-drone</w:t>
+        <w:t>npm</w:t>
+      </w:r>
+      <w:proofErr w:type="spellEnd"/>
+      <w:r>
+        <w:rPr>
+          <w:b/>
+          <w:i/>
+        </w:rPr>
+        <w:t xml:space="preserve"> install </w:t>
+      </w:r>
+      <w:proofErr w:type="spellStart"/>
+      <w:r>
+        <w:rPr>
+          <w:b/>
+          <w:i/>
+        </w:rPr>
+        <w:t>ar</w:t>
+      </w:r>
+      <w:proofErr w:type="spellEnd"/>
+      <w:r>
+        <w:rPr>
+          <w:b/>
+          <w:i/>
+        </w:rPr>
+        <w:t>-drone</w:t>
       </w:r>
     </w:p>
     <w:p>
@@ -1546,11 +1659,24 @@
         <w:t>has done</w:t>
       </w:r>
       <w:r>
-        <w:t xml:space="preserve"> is tell the Node Package Manager (npm - picture this as a toolbox in a garage) that it needs a new ‘tool’, the tool in question is one created by Felix</w:t>
+        <w:t xml:space="preserve"> is tell the Node Package Manager (</w:t>
+      </w:r>
+      <w:proofErr w:type="spellStart"/>
+      <w:r>
+        <w:t>npm</w:t>
+      </w:r>
+      <w:proofErr w:type="spellEnd"/>
+      <w:r>
+        <w:t xml:space="preserve"> - picture this as a toolbox in a garage) that it needs a new ‘tool’, the tool in question is one created by </w:t>
+      </w:r>
+      <w:proofErr w:type="spellStart"/>
+      <w:r>
+        <w:t>Felix</w:t>
       </w:r>
       <w:r>
         <w:t>ge</w:t>
       </w:r>
+      <w:proofErr w:type="spellEnd"/>
       <w:r>
         <w:t xml:space="preserve"> </w:t>
       </w:r>
@@ -1561,7 +1687,15 @@
         <w:t>enables</w:t>
       </w:r>
       <w:r>
-        <w:t xml:space="preserve"> NodeJs to </w:t>
+        <w:t xml:space="preserve"> </w:t>
+      </w:r>
+      <w:proofErr w:type="spellStart"/>
+      <w:r>
+        <w:t>NodeJs</w:t>
+      </w:r>
+      <w:proofErr w:type="spellEnd"/>
+      <w:r>
+        <w:t xml:space="preserve"> to </w:t>
       </w:r>
       <w:r>
         <w:t xml:space="preserve">work with </w:t>
@@ -1570,7 +1704,15 @@
         <w:t>our</w:t>
       </w:r>
       <w:r>
-        <w:t xml:space="preserve"> ar-drone and perform commands such as </w:t>
+        <w:t xml:space="preserve"> </w:t>
+      </w:r>
+      <w:proofErr w:type="spellStart"/>
+      <w:r>
+        <w:t>ar</w:t>
+      </w:r>
+      <w:proofErr w:type="spellEnd"/>
+      <w:r>
+        <w:t xml:space="preserve">-drone and perform commands such as </w:t>
       </w:r>
       <w:r>
         <w:t>take-off</w:t>
@@ -1581,7 +1723,15 @@
     </w:p>
     <w:p>
       <w:r>
-        <w:t>If you head to the npm website (</w:t>
+        <w:t xml:space="preserve">If you head to the </w:t>
+      </w:r>
+      <w:proofErr w:type="spellStart"/>
+      <w:r>
+        <w:t>npm</w:t>
+      </w:r>
+      <w:proofErr w:type="spellEnd"/>
+      <w:r>
+        <w:t xml:space="preserve"> website (</w:t>
       </w:r>
       <w:hyperlink r:id="rId22" w:history="1">
         <w:r>
@@ -1592,7 +1742,23 @@
         </w:r>
       </w:hyperlink>
       <w:r>
-        <w:t>), you can search for available npm packages for a range of uses, below I’ve entered ‘ar-drone’ to see the packages available for our drone.</w:t>
+        <w:t xml:space="preserve">), you can search for available </w:t>
+      </w:r>
+      <w:proofErr w:type="spellStart"/>
+      <w:r>
+        <w:t>npm</w:t>
+      </w:r>
+      <w:proofErr w:type="spellEnd"/>
+      <w:r>
+        <w:t xml:space="preserve"> packages for a range of uses, below I’ve entered ‘</w:t>
+      </w:r>
+      <w:proofErr w:type="spellStart"/>
+      <w:r>
+        <w:t>ar</w:t>
+      </w:r>
+      <w:proofErr w:type="spellEnd"/>
+      <w:r>
+        <w:t>-drone’ to see the packages available for our drone.</w:t>
       </w:r>
     </w:p>
     <w:p>
@@ -1744,7 +1910,15 @@
         <w:t xml:space="preserve"> network to open up the option to connect automatically (it sometimes won’t connect automatically, even if you tick this!)</w:t>
       </w:r>
       <w:r>
-        <w:t xml:space="preserve"> – either way, click the Connect button to </w:t>
+        <w:t xml:space="preserve"> – </w:t>
+      </w:r>
+      <w:proofErr w:type="gramStart"/>
+      <w:r>
+        <w:t>either</w:t>
+      </w:r>
+      <w:proofErr w:type="gramEnd"/>
+      <w:r>
+        <w:t xml:space="preserve"> way, click the Connect button to </w:t>
       </w:r>
       <w:r>
         <w:t>create</w:t>
@@ -1901,7 +2075,21 @@
         <w:rPr>
           <w:b w:val="0"/>
         </w:rPr>
-        <w:t xml:space="preserve"> (takeoff and land)</w:t>
+        <w:t xml:space="preserve"> (</w:t>
+      </w:r>
+      <w:proofErr w:type="spellStart"/>
+      <w:r>
+        <w:rPr>
+          <w:b w:val="0"/>
+        </w:rPr>
+        <w:t>takeoff</w:t>
+      </w:r>
+      <w:proofErr w:type="spellEnd"/>
+      <w:r>
+        <w:rPr>
+          <w:b w:val="0"/>
+        </w:rPr>
+        <w:t xml:space="preserve"> and land)</w:t>
       </w:r>
     </w:p>
     <w:p>
@@ -1933,7 +2121,15 @@
         <w:t xml:space="preserve"> node program </w:t>
       </w:r>
       <w:r>
-        <w:t>that we installed into ‘…Desktop\Drone\nodejs\’ earlier</w:t>
+        <w:t>that we installed into ‘…Desktop\Drone\</w:t>
+      </w:r>
+      <w:proofErr w:type="spellStart"/>
+      <w:r>
+        <w:t>nodejs</w:t>
+      </w:r>
+      <w:proofErr w:type="spellEnd"/>
+      <w:r>
+        <w:t>\’ earlier</w:t>
       </w:r>
       <w:r>
         <w:t>, double-click</w:t>
@@ -2030,10 +2226,26 @@
         <w:jc w:val="both"/>
       </w:pPr>
       <w:r>
-        <w:t xml:space="preserve">At this point I’m going to borrow some bits from the Instructables guide as </w:t>
-      </w:r>
-      <w:r>
-        <w:t>they do an amazing job of going over the commands. To save you having to jump between different guides, I thought it would be better to copy and paste a couple of images from their guide (all credit for the below images of code to Instructables!)</w:t>
+        <w:t xml:space="preserve">At this point I’m going to borrow some bits from the </w:t>
+      </w:r>
+      <w:proofErr w:type="spellStart"/>
+      <w:r>
+        <w:t>Instructables</w:t>
+      </w:r>
+      <w:proofErr w:type="spellEnd"/>
+      <w:r>
+        <w:t xml:space="preserve"> guide as </w:t>
+      </w:r>
+      <w:r>
+        <w:t xml:space="preserve">they do an amazing job of going over the commands. To save you having to jump between different guides, I thought it would be better to copy and paste a couple of images from their guide (all credit for the below images of code to </w:t>
+      </w:r>
+      <w:proofErr w:type="spellStart"/>
+      <w:r>
+        <w:t>Instructables</w:t>
+      </w:r>
+      <w:proofErr w:type="spellEnd"/>
+      <w:r>
+        <w:t>!)</w:t>
       </w:r>
     </w:p>
     <w:p>
@@ -2041,7 +2253,15 @@
         <w:jc w:val="both"/>
       </w:pPr>
       <w:r>
-        <w:t>In case you’d like to use the guide though, the Instructables guide can be found at the following link.</w:t>
+        <w:t xml:space="preserve">In case you’d like to use the guide though, the </w:t>
+      </w:r>
+      <w:proofErr w:type="spellStart"/>
+      <w:r>
+        <w:t>Instructables</w:t>
+      </w:r>
+      <w:proofErr w:type="spellEnd"/>
+      <w:r>
+        <w:t xml:space="preserve"> guide can be found at the following link.</w:t>
       </w:r>
     </w:p>
     <w:p>
@@ -2115,22 +2335,72 @@
           <w:numId w:val="5"/>
         </w:numPr>
       </w:pPr>
+      <w:proofErr w:type="spellStart"/>
       <w:r>
         <w:rPr>
           <w:b/>
           <w:i/>
         </w:rPr>
-        <w:t>var arDrone = require(‘ar-drone’);</w:t>
-      </w:r>
-      <w:r>
-        <w:t xml:space="preserve">  this command lets Node know that it requires the library of tools called </w:t>
-      </w:r>
+        <w:t>var</w:t>
+      </w:r>
+      <w:proofErr w:type="spellEnd"/>
       <w:r>
         <w:rPr>
           <w:b/>
           <w:i/>
         </w:rPr>
-        <w:t>ar-drone</w:t>
+        <w:t xml:space="preserve"> </w:t>
+      </w:r>
+      <w:proofErr w:type="spellStart"/>
+      <w:r>
+        <w:rPr>
+          <w:b/>
+          <w:i/>
+        </w:rPr>
+        <w:t>arDrone</w:t>
+      </w:r>
+      <w:proofErr w:type="spellEnd"/>
+      <w:r>
+        <w:rPr>
+          <w:b/>
+          <w:i/>
+        </w:rPr>
+        <w:t xml:space="preserve"> = require(‘</w:t>
+      </w:r>
+      <w:proofErr w:type="spellStart"/>
+      <w:r>
+        <w:rPr>
+          <w:b/>
+          <w:i/>
+        </w:rPr>
+        <w:t>ar</w:t>
+      </w:r>
+      <w:proofErr w:type="spellEnd"/>
+      <w:r>
+        <w:rPr>
+          <w:b/>
+          <w:i/>
+        </w:rPr>
+        <w:t>-drone’);</w:t>
+      </w:r>
+      <w:r>
+        <w:t xml:space="preserve">  this command lets Node know that it requires the library of tools called </w:t>
+      </w:r>
+      <w:proofErr w:type="spellStart"/>
+      <w:r>
+        <w:rPr>
+          <w:b/>
+          <w:i/>
+        </w:rPr>
+        <w:t>ar</w:t>
+      </w:r>
+      <w:proofErr w:type="spellEnd"/>
+      <w:r>
+        <w:rPr>
+          <w:b/>
+          <w:i/>
+        </w:rPr>
+        <w:t>-drone</w:t>
       </w:r>
       <w:r>
         <w:t xml:space="preserve"> to complete some or all of the commands that follow.</w:t>
@@ -2148,12 +2418,37 @@
           <w:i/>
         </w:rPr>
       </w:pPr>
+      <w:proofErr w:type="spellStart"/>
       <w:r>
         <w:rPr>
           <w:b/>
           <w:i/>
         </w:rPr>
-        <w:t>var client = arDrone.createClient();</w:t>
+        <w:t>var</w:t>
+      </w:r>
+      <w:proofErr w:type="spellEnd"/>
+      <w:r>
+        <w:rPr>
+          <w:b/>
+          <w:i/>
+        </w:rPr>
+        <w:t xml:space="preserve"> client = </w:t>
+      </w:r>
+      <w:proofErr w:type="spellStart"/>
+      <w:r>
+        <w:rPr>
+          <w:b/>
+          <w:i/>
+        </w:rPr>
+        <w:t>arDrone.createClient</w:t>
+      </w:r>
+      <w:proofErr w:type="spellEnd"/>
+      <w:r>
+        <w:rPr>
+          <w:b/>
+          <w:i/>
+        </w:rPr>
+        <w:t>();</w:t>
       </w:r>
       <w:r>
         <w:t xml:space="preserve"> we’re now getting a bit into networking, Node</w:t>
@@ -2192,32 +2487,52 @@
           <w:i/>
         </w:rPr>
       </w:pPr>
+      <w:proofErr w:type="spellStart"/>
       <w:r>
         <w:rPr>
           <w:b/>
           <w:i/>
         </w:rPr>
-        <w:t>client.takeoff();</w:t>
-      </w:r>
-      <w:r>
-        <w:t xml:space="preserve"> so we’ve told Node that our ‘client’ is the drone, this line is telling the drone to go ahead and run the command in the </w:t>
-      </w:r>
+        <w:t>client.takeoff</w:t>
+      </w:r>
+      <w:proofErr w:type="spellEnd"/>
       <w:r>
         <w:rPr>
           <w:b/>
           <w:i/>
         </w:rPr>
-        <w:t>ar-drone</w:t>
+        <w:t>();</w:t>
+      </w:r>
+      <w:r>
+        <w:t xml:space="preserve"> so we’ve told Node that our ‘client’ is the drone, this line is telling the drone to go ahead and run the command in the </w:t>
+      </w:r>
+      <w:proofErr w:type="spellStart"/>
+      <w:r>
+        <w:rPr>
+          <w:b/>
+          <w:i/>
+        </w:rPr>
+        <w:t>ar</w:t>
+      </w:r>
+      <w:proofErr w:type="spellEnd"/>
+      <w:r>
+        <w:rPr>
+          <w:b/>
+          <w:i/>
+        </w:rPr>
+        <w:t>-drone</w:t>
       </w:r>
       <w:r>
         <w:t xml:space="preserve"> library (see first command) called </w:t>
       </w:r>
+      <w:proofErr w:type="spellStart"/>
       <w:r>
         <w:t>take</w:t>
       </w:r>
       <w:r>
         <w:t>off</w:t>
       </w:r>
+      <w:proofErr w:type="spellEnd"/>
       <w:r>
         <w:t>(). No prizes for guessing what happens when this command is executed!</w:t>
       </w:r>
@@ -2230,40 +2545,66 @@
           <w:numId w:val="5"/>
         </w:numPr>
       </w:pPr>
+      <w:proofErr w:type="spellStart"/>
       <w:r>
         <w:rPr>
           <w:b/>
           <w:i/>
         </w:rPr>
-        <w:t>client.land();</w:t>
-      </w:r>
-      <w:r>
-        <w:t xml:space="preserve"> same</w:t>
-      </w:r>
-      <w:r>
-        <w:t xml:space="preserve"> idea</w:t>
-      </w:r>
-      <w:r>
-        <w:t xml:space="preserve"> as client.takeoff();</w:t>
-      </w:r>
-      <w:r>
-        <w:t xml:space="preserve"> - </w:t>
-      </w:r>
-      <w:r>
-        <w:t>it makes</w:t>
-      </w:r>
-      <w:r>
-        <w:t xml:space="preserve"> the drone land</w:t>
-      </w:r>
-      <w:r>
-        <w:t xml:space="preserve"> with the command called land() in the </w:t>
-      </w:r>
+        <w:t>client.land</w:t>
+      </w:r>
+      <w:proofErr w:type="spellEnd"/>
       <w:r>
         <w:rPr>
           <w:b/>
           <w:i/>
         </w:rPr>
-        <w:t>ar-drone</w:t>
+        <w:t>();</w:t>
+      </w:r>
+      <w:r>
+        <w:t xml:space="preserve"> same</w:t>
+      </w:r>
+      <w:r>
+        <w:t xml:space="preserve"> idea</w:t>
+      </w:r>
+      <w:r>
+        <w:t xml:space="preserve"> as </w:t>
+      </w:r>
+      <w:proofErr w:type="spellStart"/>
+      <w:r>
+        <w:t>client.takeoff</w:t>
+      </w:r>
+      <w:proofErr w:type="spellEnd"/>
+      <w:r>
+        <w:t>();</w:t>
+      </w:r>
+      <w:r>
+        <w:t xml:space="preserve"> - </w:t>
+      </w:r>
+      <w:r>
+        <w:t>it makes</w:t>
+      </w:r>
+      <w:r>
+        <w:t xml:space="preserve"> the drone land</w:t>
+      </w:r>
+      <w:r>
+        <w:t xml:space="preserve"> with the command called land() in the </w:t>
+      </w:r>
+      <w:proofErr w:type="spellStart"/>
+      <w:r>
+        <w:rPr>
+          <w:b/>
+          <w:i/>
+        </w:rPr>
+        <w:t>ar</w:t>
+      </w:r>
+      <w:proofErr w:type="spellEnd"/>
+      <w:r>
+        <w:rPr>
+          <w:b/>
+          <w:i/>
+        </w:rPr>
+        <w:t>-drone</w:t>
       </w:r>
       <w:r>
         <w:t xml:space="preserve"> library</w:t>
@@ -2357,7 +2698,21 @@
         <w:rPr>
           <w:i/>
         </w:rPr>
-        <w:t xml:space="preserve"> ‘ar-drone’ </w:t>
+        <w:t xml:space="preserve"> ‘</w:t>
+      </w:r>
+      <w:proofErr w:type="spellStart"/>
+      <w:r>
+        <w:rPr>
+          <w:i/>
+        </w:rPr>
+        <w:t>ar</w:t>
+      </w:r>
+      <w:proofErr w:type="spellEnd"/>
+      <w:r>
+        <w:rPr>
+          <w:i/>
+        </w:rPr>
+        <w:t xml:space="preserve">-drone’ </w:t>
       </w:r>
       <w:r>
         <w:t xml:space="preserve">to ensure NodeJS understands </w:t>
@@ -2407,7 +2762,15 @@
       </w:r>
       <w:r>
         <w:lastRenderedPageBreak/>
-        <w:t>Word of warning, when the drone takes off it will hover at about a meter off the ground and stay roughly there until you tell is to land. Just in case you need to stop/land it quickly for whatever reason, I would copy make sure you copy the command to land the drone (highlight command with cursor, right click, copy) before pressing enter on the take-off command! This will make sure you can paste the land command into the command window and press enter to s</w:t>
+        <w:t xml:space="preserve">Word of warning, when the drone takes off it will hover at about a meter off the ground and stay roughly there until you tell is to land. Just in case you need to stop/land it quickly for whatever reason, I would copy make sure you copy the command to land the drone (highlight command with cursor, right click, </w:t>
+      </w:r>
+      <w:proofErr w:type="gramStart"/>
+      <w:r>
+        <w:t>copy</w:t>
+      </w:r>
+      <w:proofErr w:type="gramEnd"/>
+      <w:r>
+        <w:t>) before pressing enter on the take-off command! This will make sure you can paste the land command into the command window and press enter to s</w:t>
       </w:r>
       <w:r>
         <w:t>top the drone whenever you need.</w:t>
@@ -2417,32 +2780,90 @@
       <w:pPr>
         <w:pStyle w:val="NoSpacing"/>
       </w:pPr>
-      <w:r>
-        <w:t>var arDrone = require('ar-drone');</w:t>
+      <w:proofErr w:type="spellStart"/>
+      <w:proofErr w:type="gramStart"/>
+      <w:r>
+        <w:t>var</w:t>
+      </w:r>
+      <w:proofErr w:type="spellEnd"/>
+      <w:proofErr w:type="gramEnd"/>
+      <w:r>
+        <w:t xml:space="preserve"> </w:t>
+      </w:r>
+      <w:proofErr w:type="spellStart"/>
+      <w:r>
+        <w:t>arDrone</w:t>
+      </w:r>
+      <w:proofErr w:type="spellEnd"/>
+      <w:r>
+        <w:t xml:space="preserve"> = require('</w:t>
+      </w:r>
+      <w:proofErr w:type="spellStart"/>
+      <w:r>
+        <w:t>ar</w:t>
+      </w:r>
+      <w:proofErr w:type="spellEnd"/>
+      <w:r>
+        <w:t>-drone');</w:t>
       </w:r>
     </w:p>
     <w:p>
       <w:pPr>
         <w:pStyle w:val="NoSpacing"/>
       </w:pPr>
-      <w:r>
-        <w:t>var client = arDrone.createClient();</w:t>
+      <w:proofErr w:type="spellStart"/>
+      <w:proofErr w:type="gramStart"/>
+      <w:r>
+        <w:t>var</w:t>
+      </w:r>
+      <w:proofErr w:type="spellEnd"/>
+      <w:proofErr w:type="gramEnd"/>
+      <w:r>
+        <w:t xml:space="preserve"> client = </w:t>
+      </w:r>
+      <w:proofErr w:type="spellStart"/>
+      <w:r>
+        <w:t>arDrone.createClient</w:t>
+      </w:r>
+      <w:proofErr w:type="spellEnd"/>
+      <w:r>
+        <w:t>();</w:t>
       </w:r>
     </w:p>
     <w:p>
       <w:pPr>
         <w:pStyle w:val="NoSpacing"/>
       </w:pPr>
-      <w:r>
-        <w:t>client.takeoff();</w:t>
+      <w:proofErr w:type="spellStart"/>
+      <w:proofErr w:type="gramStart"/>
+      <w:r>
+        <w:t>client.takeoff</w:t>
+      </w:r>
+      <w:proofErr w:type="spellEnd"/>
+      <w:r>
+        <w:t>(</w:t>
+      </w:r>
+      <w:proofErr w:type="gramEnd"/>
+      <w:r>
+        <w:t>);</w:t>
       </w:r>
     </w:p>
     <w:p>
       <w:pPr>
         <w:pStyle w:val="NoSpacing"/>
       </w:pPr>
-      <w:r>
-        <w:t>client.land();</w:t>
+      <w:proofErr w:type="spellStart"/>
+      <w:proofErr w:type="gramStart"/>
+      <w:r>
+        <w:t>client.land</w:t>
+      </w:r>
+      <w:proofErr w:type="spellEnd"/>
+      <w:r>
+        <w:t>(</w:t>
+      </w:r>
+      <w:proofErr w:type="gramEnd"/>
+      <w:r>
+        <w:t>);</w:t>
       </w:r>
     </w:p>
     <w:p>
@@ -2455,7 +2876,31 @@
         <w:jc w:val="both"/>
       </w:pPr>
       <w:r>
-        <w:t>If you run into any errors, make sure each line ends with a semicolon (;) and you’ve run each line separately pressing enter after each semicolon. If it presents you with an error about not knowing what ar-drone is, make sure you’ve used the npm install ar-drone command as shown earlier in the guide.</w:t>
+        <w:t xml:space="preserve">If you run into any errors, make sure each line ends with a semicolon (;) and you’ve run each line separately pressing enter after each semicolon. If it presents you with an error about not knowing what </w:t>
+      </w:r>
+      <w:proofErr w:type="spellStart"/>
+      <w:r>
+        <w:t>ar</w:t>
+      </w:r>
+      <w:proofErr w:type="spellEnd"/>
+      <w:r>
+        <w:t xml:space="preserve">-drone is, make sure you’ve used the </w:t>
+      </w:r>
+      <w:proofErr w:type="spellStart"/>
+      <w:r>
+        <w:t>npm</w:t>
+      </w:r>
+      <w:proofErr w:type="spellEnd"/>
+      <w:r>
+        <w:t xml:space="preserve"> install </w:t>
+      </w:r>
+      <w:proofErr w:type="spellStart"/>
+      <w:r>
+        <w:t>ar</w:t>
+      </w:r>
+      <w:proofErr w:type="spellEnd"/>
+      <w:r>
+        <w:t>-drone command as shown earlier in the guide.</w:t>
       </w:r>
       <w:r>
         <w:t xml:space="preserve"> When all is said and done your drone window should look more or less exactly like mine below:</w:t>
@@ -2725,9 +3170,11 @@
       <w:r>
         <w:t>as your node.exe application (…\Drone\</w:t>
       </w:r>
+      <w:proofErr w:type="spellStart"/>
       <w:r>
         <w:t>nodejs</w:t>
       </w:r>
+      <w:proofErr w:type="spellEnd"/>
       <w:r>
         <w:t>\firstflight.js</w:t>
       </w:r>
@@ -2747,7 +3194,15 @@
         <w:t xml:space="preserve"> Save As…, enter the File name field as firstflight.js and change the Save as type o</w:t>
       </w:r>
       <w:r>
-        <w:t>ption to JavaScript file (*.js) as shown below.</w:t>
+        <w:t>ption to JavaScript file (*.</w:t>
+      </w:r>
+      <w:proofErr w:type="spellStart"/>
+      <w:r>
+        <w:t>js</w:t>
+      </w:r>
+      <w:proofErr w:type="spellEnd"/>
+      <w:r>
+        <w:t>) as shown below.</w:t>
       </w:r>
     </w:p>
     <w:p>
@@ -2830,7 +3285,7 @@
           <w:rPr>
             <w:rStyle w:val="Hyperlink"/>
           </w:rPr>
-          <w:t>https://github.com/MarkVee87/drone/tree/master/basicjsprogram</w:t>
+          <w:t>https://github.com/MarkVee87/drone/tree/master/drone_JS_scripts</w:t>
         </w:r>
       </w:hyperlink>
       <w:r>
@@ -2857,7 +3312,15 @@
         <w:t xml:space="preserve"> need to open the windows command prompt</w:t>
       </w:r>
       <w:r>
-        <w:t xml:space="preserve"> (not the NodeJs command window) </w:t>
+        <w:t xml:space="preserve"> (not the </w:t>
+      </w:r>
+      <w:proofErr w:type="spellStart"/>
+      <w:r>
+        <w:t>NodeJs</w:t>
+      </w:r>
+      <w:proofErr w:type="spellEnd"/>
+      <w:r>
+        <w:t xml:space="preserve"> command window) </w:t>
       </w:r>
       <w:r>
         <w:t>in the location of your firstflight.js file and enter the</w:t>
@@ -2877,12 +3340,21 @@
           <w:i/>
         </w:rPr>
       </w:pPr>
+      <w:proofErr w:type="gramStart"/>
       <w:r>
         <w:rPr>
           <w:b/>
           <w:i/>
         </w:rPr>
-        <w:t>node firstflight.js</w:t>
+        <w:t>node</w:t>
+      </w:r>
+      <w:proofErr w:type="gramEnd"/>
+      <w:r>
+        <w:rPr>
+          <w:b/>
+          <w:i/>
+        </w:rPr>
+        <w:t xml:space="preserve"> firstflight.js</w:t>
       </w:r>
     </w:p>
     <w:p>
@@ -2892,8 +3364,6 @@
       <w:r>
         <w:t xml:space="preserve">, then </w:t>
       </w:r>
-      <w:bookmarkStart w:id="0" w:name="_GoBack"/>
-      <w:bookmarkEnd w:id="0"/>
       <w:r>
         <w:t>land.</w:t>
       </w:r>
@@ -2990,40 +3460,55 @@
     </w:p>
     <w:p>
       <w:r>
-        <w:t>We now have a simple program that makes the drone take-off, float about a bit, then land. Altogether not very exciting but we can add some more commands into the program to make it do a bit more for us!</w:t>
-      </w:r>
-    </w:p>
-    <w:p>
-      <w:r>
-        <w:t>An example of this is making it perform a simple route around an object. This is exactly what I did when I was learning about the use of NodeJS with the drone as shown in the video linked below.</w:t>
-      </w:r>
-    </w:p>
-    <w:p>
-      <w:hyperlink r:id="rId32" w:history="1">
-        <w:r>
-          <w:rPr>
-            <w:rStyle w:val="Hyperlink"/>
-          </w:rPr>
-          <w:t>https://www.youtube.com/watch?v=eoMemf7xAfQ&amp;feature=youtu.be</w:t>
-        </w:r>
-      </w:hyperlink>
-    </w:p>
-    <w:p/>
-    <w:p>
-      <w:r>
-        <w:t>Made a second JS file called secondflight</w:t>
+        <w:t xml:space="preserve">We now have a simple program that makes the drone take-off, float about a bit, then land. Altogether not very exciting but we can add some more commands into the program </w:t>
+      </w:r>
+      <w:r>
+        <w:t>to make it do a bit more for us.</w:t>
+      </w:r>
+    </w:p>
+    <w:p>
+      <w:r>
+        <w:t>W</w:t>
+      </w:r>
+      <w:r>
+        <w:t xml:space="preserve">hen making this guide, I </w:t>
+      </w:r>
+      <w:r>
+        <w:t>created</w:t>
+      </w:r>
+      <w:r>
+        <w:t xml:space="preserve"> a JS file called secondflight</w:t>
       </w:r>
       <w:r>
         <w:t>.js</w:t>
       </w:r>
       <w:r>
-        <w:t xml:space="preserve"> (copied and renamed firstflight.js). Now going to fiddle </w:t>
-      </w:r>
-      <w:r>
-        <w:t>w</w:t>
-      </w:r>
-      <w:r>
-        <w:t>ith the following commands as described in the Instructables guide:</w:t>
+        <w:t xml:space="preserve"> to demonstrate a few simple </w:t>
+      </w:r>
+      <w:proofErr w:type="gramStart"/>
+      <w:r>
+        <w:t>commands,</w:t>
+      </w:r>
+      <w:proofErr w:type="gramEnd"/>
+      <w:r>
+        <w:t xml:space="preserve"> these commands are</w:t>
+      </w:r>
+      <w:r>
+        <w:t xml:space="preserve"> described</w:t>
+      </w:r>
+      <w:r>
+        <w:t xml:space="preserve"> nicely</w:t>
+      </w:r>
+      <w:r>
+        <w:t xml:space="preserve"> in the </w:t>
+      </w:r>
+      <w:proofErr w:type="spellStart"/>
+      <w:r>
+        <w:t>Instructables</w:t>
+      </w:r>
+      <w:proofErr w:type="spellEnd"/>
+      <w:r>
+        <w:t xml:space="preserve"> guide:</w:t>
       </w:r>
     </w:p>
     <w:p>
@@ -3034,8 +3519,28 @@
           <w:numId w:val="2"/>
         </w:numPr>
       </w:pPr>
-      <w:r>
-        <w:t>up(speed) - has the drone gain altitude at a speed between 1 (max speed) and 0 (still).</w:t>
+      <w:proofErr w:type="gramStart"/>
+      <w:r>
+        <w:t>up(</w:t>
+      </w:r>
+      <w:proofErr w:type="gramEnd"/>
+      <w:r>
+        <w:t xml:space="preserve">speed) – </w:t>
+      </w:r>
+      <w:r>
+        <w:t>drone</w:t>
+      </w:r>
+      <w:r>
+        <w:t xml:space="preserve"> will</w:t>
+      </w:r>
+      <w:r>
+        <w:t xml:space="preserve"> gain altitude</w:t>
+      </w:r>
+      <w:r>
+        <w:t xml:space="preserve"> (go up)</w:t>
+      </w:r>
+      <w:r>
+        <w:t xml:space="preserve"> at a speed between 1 (max speed) and 0.</w:t>
       </w:r>
     </w:p>
     <w:p>
@@ -3070,8 +3575,13 @@
           <w:numId w:val="2"/>
         </w:numPr>
       </w:pPr>
-      <w:r>
-        <w:t>counterClockwise(speed) - drone spins counter-clockwise</w:t>
+      <w:proofErr w:type="spellStart"/>
+      <w:r>
+        <w:t>counterClockwise</w:t>
+      </w:r>
+      <w:proofErr w:type="spellEnd"/>
+      <w:r>
+        <w:t>(speed) - drone spins counter-clockwise</w:t>
       </w:r>
     </w:p>
     <w:p>
@@ -3121,7 +3631,15 @@
         <w:t xml:space="preserve">n this file we’re telling the drone to take off, go forward a bit (front) at 20% (0.2) of maximum </w:t>
       </w:r>
       <w:r>
-        <w:t>speed, then stop after 2 seconds of going forward (lines 10 and 11, .after(2000, function() {this.stop()}.</w:t>
+        <w:t>speed, then stop after 2 seconds of going forward (lines 10 and 11, .after(2000, function() {</w:t>
+      </w:r>
+      <w:proofErr w:type="spellStart"/>
+      <w:r>
+        <w:t>this.stop</w:t>
+      </w:r>
+      <w:proofErr w:type="spellEnd"/>
+      <w:r>
+        <w:t>()}.</w:t>
       </w:r>
       <w:r>
         <w:t xml:space="preserve"> The same is then repeated but instead of going forward again (front), we’re te</w:t>
@@ -3135,7 +3653,15 @@
         <w:t xml:space="preserve">That was pretty straightforward, so just </w:t>
       </w:r>
       <w:r>
-        <w:t>to concrete the idea in our minds about how these commands are built and work with the drone, thirdflight.js demonstrates the concept of ‘yaw’ using the clockwise and counterClockwise commands.</w:t>
+        <w:t xml:space="preserve">to concrete the idea in our minds about how these commands are built and work with the drone, thirdflight.js demonstrates the concept of ‘yaw’ using the clockwise and </w:t>
+      </w:r>
+      <w:proofErr w:type="spellStart"/>
+      <w:r>
+        <w:t>counterClockwise</w:t>
+      </w:r>
+      <w:proofErr w:type="spellEnd"/>
+      <w:r>
+        <w:t xml:space="preserve"> commands.</w:t>
       </w:r>
       <w:r>
         <w:t xml:space="preserve"> Yaw is a movement where the drone will stay at the same height and rotate in mid-air with</w:t>
@@ -3159,6 +3685,7 @@
         <w:t>ation on the perpendicular axis of the object.</w:t>
       </w:r>
     </w:p>
+    <w:p/>
     <w:p>
       <w:pPr>
         <w:keepNext/>
@@ -3169,11 +3696,10 @@
           <w:noProof/>
           <w:lang w:eastAsia="en-GB"/>
         </w:rPr>
-        <w:lastRenderedPageBreak/>
         <w:drawing>
           <wp:inline distT="0" distB="0" distL="0" distR="0" wp14:anchorId="69900927" wp14:editId="55BC0458">
-            <wp:extent cx="5671185" cy="4501515"/>
-            <wp:effectExtent l="19050" t="19050" r="24765" b="13335"/>
+            <wp:extent cx="3286125" cy="2608369"/>
+            <wp:effectExtent l="19050" t="19050" r="9525" b="20955"/>
             <wp:docPr id="1" name="Picture 1" descr="http://machinedesign.com/site-files/machinedesign.com/files/uploads/2014/06/PRY.gif"/>
             <wp:cNvGraphicFramePr>
               <a:graphicFrameLocks xmlns:a="http://schemas.openxmlformats.org/drawingml/2006/main" noChangeAspect="1"/>
@@ -3188,7 +3714,7 @@
                     </pic:cNvPicPr>
                   </pic:nvPicPr>
                   <pic:blipFill>
-                    <a:blip r:embed="rId33">
+                    <a:blip r:embed="rId32">
                       <a:extLst>
                         <a:ext uri="{28A0092B-C50C-407E-A947-70E740481C1C}">
                           <a14:useLocalDpi xmlns:a14="http://schemas.microsoft.com/office/drawing/2010/main" val="0"/>
@@ -3203,7 +3729,7 @@
                   <pic:spPr bwMode="auto">
                     <a:xfrm>
                       <a:off x="0" y="0"/>
-                      <a:ext cx="5671185" cy="4501515"/>
+                      <a:ext cx="3294512" cy="2615026"/>
                     </a:xfrm>
                     <a:prstGeom prst="rect">
                       <a:avLst/>
@@ -3258,7 +3784,42 @@
         <w:t>http://machinedesign.com/site-files/machinedesign.com/files/uploads/2014/06/PRY.gif</w:t>
       </w:r>
     </w:p>
-    <w:p/>
+    <w:p>
+      <w:r>
+        <w:lastRenderedPageBreak/>
+        <w:t>Another example of using navigational controls in NodeJS is making the drone perform a simple route around an object. This is exactly what I did when I was learning about the use of NodeJS with the drone as shown in the video linked below.</w:t>
+      </w:r>
+    </w:p>
+    <w:p>
+      <w:hyperlink r:id="rId33" w:history="1">
+        <w:r>
+          <w:rPr>
+            <w:rStyle w:val="Hyperlink"/>
+          </w:rPr>
+          <w:t>https://www.youtube.com/watch?v=eoMemf7xAfQ&amp;feature=youtu.be</w:t>
+        </w:r>
+      </w:hyperlink>
+    </w:p>
+    <w:p>
+      <w:r>
+        <w:t>Feel free to copy the code I wrote above, this too can be found in my GitHub repo (</w:t>
+      </w:r>
+      <w:hyperlink r:id="rId34" w:history="1">
+        <w:r>
+          <w:rPr>
+            <w:rStyle w:val="Hyperlink"/>
+          </w:rPr>
+          <w:t>https://github.com/MarkVee87/drone/tree/master/drone_JS_scripts</w:t>
+        </w:r>
+      </w:hyperlink>
+      <w:r>
+        <w:t>)</w:t>
+      </w:r>
+    </w:p>
+    <w:p>
+      <w:bookmarkStart w:id="0" w:name="_GoBack"/>
+      <w:bookmarkEnd w:id="0"/>
+    </w:p>
     <w:sectPr>
       <w:pgSz w:w="11906" w:h="16838"/>
       <w:pgMar w:top="1440" w:right="1440" w:bottom="1440" w:left="1440" w:header="708" w:footer="708" w:gutter="0"/>
@@ -4829,7 +5390,7 @@
 </file>
 
 <file path=customXml/itemProps1.xml><?xml version="1.0" encoding="utf-8"?>
-<ds:datastoreItem xmlns:ds="http://schemas.openxmlformats.org/officeDocument/2006/customXml" ds:itemID="{652ED5BA-826E-4053-8349-62C2CE2FD83A}">
+<ds:datastoreItem xmlns:ds="http://schemas.openxmlformats.org/officeDocument/2006/customXml" ds:itemID="{9A8DADB8-DDB4-419E-9AD1-F9ED46799DDE}">
   <ds:schemaRefs>
     <ds:schemaRef ds:uri="http://schemas.openxmlformats.org/officeDocument/2006/bibliography"/>
   </ds:schemaRefs>

</xml_diff>

<commit_message>
reviewing and updating guide 1 for the blog
</commit_message>
<xml_diff>
--- a/Notes for blog/1 - setup and first flight.docx
+++ b/Notes for blog/1 - setup and first flight.docx
@@ -65,58 +65,59 @@
         <w:t>)</w:t>
       </w:r>
       <w:r>
-        <w:t>, which both achieve the same result, I wanted to write a guide for absolute beginners, explaining as much as possible as I go along. This way there is absolutely no expectation to have any prior understanding of programming or working with technology, I hope to assume as little knowledge as possible so please feel free to comment on this post if you have any questions or issues if you use this!</w:t>
+        <w:t>, wanted to write a guide for absolute beginners, explaining as much as possible as I go along. This way there is absolutely no expectation to have any prior understanding of programm</w:t>
+      </w:r>
+      <w:r>
+        <w:t xml:space="preserve">ing or working with technology. </w:t>
+      </w:r>
+      <w:r>
+        <w:t xml:space="preserve">I hope to assume as little knowledge as possible so please feel free to comment on this post if you have any questions or issues </w:t>
+      </w:r>
+      <w:r>
+        <w:t>while following along.</w:t>
       </w:r>
     </w:p>
     <w:p>
       <w:pPr>
         <w:jc w:val="both"/>
       </w:pPr>
-      <w:r>
-        <w:t>For the above reasons, this guide is a bit longer than most!</w:t>
+    </w:p>
+    <w:p>
+      <w:pPr>
+        <w:pStyle w:val="Heading2"/>
+      </w:pPr>
+      <w:r>
+        <w:t>Stuff you’ll need</w:t>
+      </w:r>
+    </w:p>
+    <w:p>
+      <w:r>
+        <w:t>Before we get in to anything, these are the things you’ll need to get going with this guide.</w:t>
+      </w:r>
+    </w:p>
+    <w:p>
+      <w:pPr>
+        <w:pStyle w:val="Heading3"/>
+      </w:pPr>
+      <w:r>
+        <w:t xml:space="preserve">1. Windows 10 PC/laptop with </w:t>
+      </w:r>
+      <w:r>
+        <w:t>Wi-Fi</w:t>
       </w:r>
     </w:p>
     <w:p>
       <w:pPr>
         <w:jc w:val="both"/>
       </w:pPr>
-    </w:p>
-    <w:p>
-      <w:pPr>
-        <w:pStyle w:val="Heading2"/>
-      </w:pPr>
-      <w:r>
-        <w:t>Stuff you’ll need</w:t>
-      </w:r>
-    </w:p>
-    <w:p>
-      <w:r>
-        <w:t>Before we get in to anything, these are the things you’ll need to get going with this guide.</w:t>
-      </w:r>
-    </w:p>
-    <w:p>
-      <w:pPr>
-        <w:pStyle w:val="Heading3"/>
-      </w:pPr>
-      <w:r>
-        <w:t xml:space="preserve">1. Windows 10 PC/laptop with </w:t>
+      <w:r>
+        <w:t xml:space="preserve">For these tutorials, I am using a Windows 10 PC with a USB </w:t>
       </w:r>
       <w:r>
         <w:t>Wi-Fi</w:t>
       </w:r>
-    </w:p>
-    <w:p>
-      <w:pPr>
-        <w:jc w:val="both"/>
-      </w:pPr>
-      <w:r>
-        <w:t xml:space="preserve">For these tutorials, I am using a Windows 10 PC with a USB </w:t>
-      </w:r>
-      <w:r>
-        <w:t>Wi-Fi</w:t>
-      </w:r>
-      <w:r>
-        <w:t xml:space="preserve"> adapter to connect to the drone, if you don’t already have </w:t>
+      <w:r>
+        <w:t xml:space="preserve"> adapter to connect to the drone, if you don’t have </w:t>
       </w:r>
       <w:r>
         <w:t>Wi-Fi</w:t>
@@ -175,7 +176,16 @@
         <w:t>:</w:t>
       </w:r>
       <w:r>
-        <w:t xml:space="preserve"> Other versions of Windows should be fine, I initially completed some of this work on a Windows 7 laptop so that should be fine, Windows 8 (and 8.1) are notoriously awkward operating systems however so there may be a need to Google some bits and pieces if you run into issues. Feel free to comment on this post with any issues as well though!</w:t>
+        <w:t xml:space="preserve"> Other versions of Wind</w:t>
+      </w:r>
+      <w:r>
+        <w:t>ows should be fine, I originally got this all working</w:t>
+      </w:r>
+      <w:r>
+        <w:t xml:space="preserve"> on a Windows 7 laptop so that should be fine, Windows 8 (and 8.1) are notoriously awkward operating systems however so there may be a need to Google some bits and pieces if you run into issues. Feel free to comment on this post</w:t>
+      </w:r>
+      <w:r>
+        <w:t xml:space="preserve"> with any issues as well though and we’ll try to work through them.</w:t>
       </w:r>
     </w:p>
     <w:p>
@@ -222,10 +232,42 @@
         <w:jc w:val="both"/>
       </w:pPr>
       <w:r>
-        <w:t>Aside from that, you’ll also need a Parrot AR 2.0! You can find these on Amazon for under £200 brand new, but check the used/new options from other sellers as I managed to get it even cheaper through Amazon Warehouse Deals, just with a damaged box! The link below should give you an indication of the current cost of these drones from Amazon.</w:t>
-      </w:r>
-    </w:p>
-    <w:p>
+        <w:t>Y</w:t>
+      </w:r>
+      <w:r>
+        <w:t>ou’ll also need a Parrot AR 2.0</w:t>
+      </w:r>
+      <w:r>
+        <w:t xml:space="preserve"> drone for this guide. </w:t>
+      </w:r>
+      <w:r>
+        <w:t>You can find these on Amazon for under £200 brand new</w:t>
+      </w:r>
+      <w:r>
+        <w:t xml:space="preserve"> (at the time of writing)</w:t>
+      </w:r>
+      <w:r>
+        <w:t>, but check the used/new options</w:t>
+      </w:r>
+      <w:r>
+        <w:t xml:space="preserve"> </w:t>
+      </w:r>
+      <w:r>
+        <w:t>from other sellers as I managed to get it even cheaper through Amazon Warehouse Deals, just with a</w:t>
+      </w:r>
+      <w:r>
+        <w:t xml:space="preserve"> slightly</w:t>
+      </w:r>
+      <w:r>
+        <w:t xml:space="preserve"> damaged box! The link below should give you an indication of the current cost of these drones from Amazon.</w:t>
+      </w:r>
+    </w:p>
+    <w:p>
+      <w:pPr>
+        <w:rPr>
+          <w:rStyle w:val="Hyperlink"/>
+        </w:rPr>
+      </w:pPr>
       <w:hyperlink r:id="rId10" w:history="1">
         <w:r>
           <w:rPr>
@@ -235,6 +277,7 @@
         </w:r>
       </w:hyperlink>
     </w:p>
+    <w:p/>
     <w:p>
       <w:pPr>
         <w:pStyle w:val="Heading3"/>
@@ -272,10 +315,16 @@
         <w:t>got hold of</w:t>
       </w:r>
       <w:r>
-        <w:t xml:space="preserve"> a 1500mAh battery to use while the standard one is charging (and vice-versa) which worked out quite nicely. The 1500mAh I bought is linked below and will allow for an </w:t>
-      </w:r>
-      <w:r>
-        <w:t>absolutely breath-taking</w:t>
+        <w:t xml:space="preserve"> a 1500mAh battery to use while the </w:t>
+      </w:r>
+      <w:r>
+        <w:t>other</w:t>
+      </w:r>
+      <w:r>
+        <w:t xml:space="preserve"> one is charging which worked out quite nicely. The 1500mAh I bought is linked below and will allow for </w:t>
+      </w:r>
+      <w:r>
+        <w:t>about</w:t>
       </w:r>
       <w:r>
         <w:t xml:space="preserve"> 18 minutes of flight time. This will cost </w:t>
@@ -296,13 +345,30 @@
         <w:t xml:space="preserve">around </w:t>
       </w:r>
       <w:r>
-        <w:t xml:space="preserve">45 minutes while you’re </w:t>
+        <w:t>an hour</w:t>
+      </w:r>
+      <w:r>
+        <w:t xml:space="preserve"> while you’re </w:t>
       </w:r>
       <w:r>
         <w:t>waiting for a batte</w:t>
       </w:r>
       <w:r>
-        <w:t>ry to charge before you can fly again!</w:t>
+        <w:t>ry to charge!</w:t>
+      </w:r>
+    </w:p>
+    <w:p>
+      <w:pPr>
+        <w:jc w:val="both"/>
+      </w:pPr>
+      <w:r>
+        <w:rPr>
+          <w:b/>
+        </w:rPr>
+        <w:t xml:space="preserve">Third-party batteries: </w:t>
+      </w:r>
+      <w:r>
+        <w:t>If you’re going to get a spare battery, I would absolutely recommend getting an official Parrot one rather than from another manufacturer. Although these batteries may well be a bit cheaper and probably absolutely fine for use, I remember reading some horror stories online when I originally started looking for a spare battery.</w:t>
       </w:r>
     </w:p>
     <w:p>
@@ -345,7 +411,13 @@
         <w:t>the above,</w:t>
       </w:r>
       <w:r>
-        <w:t xml:space="preserve"> I would recommend downloading Notepad++ as we’ll be fiddling with some code in JavaScript. Notepad++ is a n</w:t>
+        <w:t xml:space="preserve"> I would </w:t>
+      </w:r>
+      <w:r>
+        <w:t xml:space="preserve">also </w:t>
+      </w:r>
+      <w:r>
+        <w:t>recommend downloading Notepad++ as we’ll be fiddling with some code in JavaScript. Notepad++ is a n</w:t>
       </w:r>
       <w:r>
         <w:t>ice, basic text editor that understands</w:t>
@@ -379,6 +451,9 @@
       </w:r>
       <w:r>
         <w:t xml:space="preserve"> </w:t>
+      </w:r>
+      <w:r>
+        <w:t xml:space="preserve">the latest version of </w:t>
       </w:r>
       <w:r>
         <w:t>Notepad++</w:t>
@@ -415,8 +490,48 @@
       <w:pPr>
         <w:pStyle w:val="Heading2"/>
       </w:pPr>
-      <w:r>
-        <w:t>Intro</w:t>
+    </w:p>
+    <w:p>
+      <w:pPr>
+        <w:pStyle w:val="Heading2"/>
+      </w:pPr>
+    </w:p>
+    <w:p>
+      <w:pPr>
+        <w:pStyle w:val="Heading2"/>
+      </w:pPr>
+    </w:p>
+    <w:p>
+      <w:pPr>
+        <w:pStyle w:val="Heading2"/>
+      </w:pPr>
+    </w:p>
+    <w:p>
+      <w:pPr>
+        <w:pStyle w:val="Heading2"/>
+      </w:pPr>
+    </w:p>
+    <w:p>
+      <w:pPr>
+        <w:pStyle w:val="Heading2"/>
+        <w:rPr>
+          <w:rFonts w:asciiTheme="minorHAnsi" w:eastAsiaTheme="minorHAnsi" w:hAnsiTheme="minorHAnsi" w:cstheme="minorBidi"/>
+          <w:b w:val="0"/>
+          <w:bCs w:val="0"/>
+          <w:color w:val="auto"/>
+          <w:sz w:val="22"/>
+          <w:szCs w:val="22"/>
+        </w:rPr>
+      </w:pPr>
+    </w:p>
+    <w:p/>
+    <w:p>
+      <w:pPr>
+        <w:pStyle w:val="Heading2"/>
+      </w:pPr>
+      <w:r>
+        <w:lastRenderedPageBreak/>
+        <w:t>What are we going to do?</w:t>
       </w:r>
     </w:p>
     <w:p>
@@ -437,13 +552,7 @@
         <w:jc w:val="both"/>
       </w:pPr>
       <w:r>
-        <w:t xml:space="preserve">Install an application that will allow us to send and receive information </w:t>
-      </w:r>
-      <w:r>
-        <w:t xml:space="preserve">to and </w:t>
-      </w:r>
-      <w:r>
-        <w:t>from our drone (NodeJS)</w:t>
+        <w:t>Create a folder on the Desktop to work in</w:t>
       </w:r>
     </w:p>
     <w:p>
@@ -456,10 +565,13 @@
         <w:jc w:val="both"/>
       </w:pPr>
       <w:r>
-        <w:t xml:space="preserve">Connect to the drone using </w:t>
-      </w:r>
-      <w:r>
-        <w:t>Wi-Fi</w:t>
+        <w:t xml:space="preserve">Install an application that will allow us to send and receive information </w:t>
+      </w:r>
+      <w:r>
+        <w:t xml:space="preserve">to and </w:t>
+      </w:r>
+      <w:r>
+        <w:t>from our drone (NodeJS)</w:t>
       </w:r>
     </w:p>
     <w:p>
@@ -472,10 +584,10 @@
         <w:jc w:val="both"/>
       </w:pPr>
       <w:r>
-        <w:t>Use NodeJS to tell the drone to take off and land from our laptop</w:t>
-      </w:r>
-      <w:r>
-        <w:t>/PC</w:t>
+        <w:t xml:space="preserve">Connect to the drone using </w:t>
+      </w:r>
+      <w:r>
+        <w:t>Wi-Fi</w:t>
       </w:r>
     </w:p>
     <w:p>
@@ -488,7 +600,10 @@
         <w:jc w:val="both"/>
       </w:pPr>
       <w:r>
-        <w:t>Write some simple JavaScript programs to save us typing lots of commands each time we want to fly the drone</w:t>
+        <w:t>Use NodeJS to tell the drone to take off and land from our laptop</w:t>
+      </w:r>
+      <w:r>
+        <w:t>/PC</w:t>
       </w:r>
     </w:p>
     <w:p>
@@ -501,21 +616,51 @@
         <w:jc w:val="both"/>
       </w:pPr>
       <w:r>
-        <w:t>Add some more functionality into our JavaScript programs and understanding the use of these to control the pitch, roll and yaw</w:t>
-      </w:r>
-      <w:r>
-        <w:t xml:space="preserve"> movements</w:t>
-      </w:r>
-      <w:r>
-        <w:t xml:space="preserve"> of the drone</w:t>
-      </w:r>
-    </w:p>
-    <w:p>
-      <w:pPr>
+        <w:t>Write some simple JavaScript programs to save us typing lots of commands each time we want to fly the drone</w:t>
+      </w:r>
+    </w:p>
+    <w:p>
+      <w:pPr>
+        <w:pStyle w:val="ListParagraph"/>
+        <w:numPr>
+          <w:ilvl w:val="0"/>
+          <w:numId w:val="3"/>
+        </w:numPr>
         <w:jc w:val="both"/>
       </w:pPr>
       <w:r>
-        <w:t xml:space="preserve">To complete this, I have used a fantastic guide from the </w:t>
+        <w:t xml:space="preserve">Add some more functionality into our JavaScript programs and understanding the use of these to control the </w:t>
+      </w:r>
+      <w:r>
+        <w:t xml:space="preserve">movement </w:t>
+      </w:r>
+      <w:r>
+        <w:t>of the drone</w:t>
+      </w:r>
+    </w:p>
+    <w:p>
+      <w:pPr>
+        <w:jc w:val="both"/>
+      </w:pPr>
+      <w:r>
+        <w:t>In writing this guide</w:t>
+      </w:r>
+      <w:r>
+        <w:t xml:space="preserve">, I </w:t>
+      </w:r>
+      <w:r>
+        <w:t xml:space="preserve">will </w:t>
+      </w:r>
+      <w:proofErr w:type="gramStart"/>
+      <w:r>
+        <w:t>used</w:t>
+      </w:r>
+      <w:proofErr w:type="gramEnd"/>
+      <w:r>
+        <w:t xml:space="preserve"> my experience of going through a fantastic</w:t>
+      </w:r>
+      <w:r>
+        <w:t xml:space="preserve"> guide from the </w:t>
       </w:r>
       <w:proofErr w:type="spellStart"/>
       <w:r>
@@ -523,7 +668,10 @@
       </w:r>
       <w:proofErr w:type="spellEnd"/>
       <w:r>
-        <w:t xml:space="preserve"> website (link below). This contains many of the commands that we’ll use, however I’ve tailored this guide to fill in any gaps I found in the </w:t>
+        <w:t xml:space="preserve"> website (link below). This contains many of the commands that we’ll use, however I’ve tailored this guide to fill in any gaps I f</w:t>
+      </w:r>
+      <w:r>
+        <w:t xml:space="preserve">ound in the </w:t>
       </w:r>
       <w:proofErr w:type="spellStart"/>
       <w:r>
@@ -531,7 +679,7 @@
       </w:r>
       <w:proofErr w:type="spellEnd"/>
       <w:r>
-        <w:t xml:space="preserve"> guide and to make sure it works with the latest Windows operating system.</w:t>
+        <w:t xml:space="preserve"> guide, as well as explaining a little bit about the technologies we’ll need to use along the way.</w:t>
       </w:r>
     </w:p>
     <w:p>
@@ -548,37 +696,36 @@
       </w:hyperlink>
     </w:p>
     <w:p/>
-    <w:p/>
-    <w:p/>
-    <w:p/>
     <w:p>
       <w:pPr>
         <w:pStyle w:val="Heading2"/>
-        <w:rPr>
-          <w:b w:val="0"/>
-        </w:rPr>
-      </w:pPr>
-      <w:r>
-        <w:rPr>
-          <w:b w:val="0"/>
-        </w:rPr>
-        <w:t xml:space="preserve">Install </w:t>
+      </w:pPr>
+      <w:r>
+        <w:t>Let’s get to it!</w:t>
+      </w:r>
+    </w:p>
+    <w:p>
+      <w:pPr>
+        <w:pStyle w:val="Heading3"/>
+      </w:pPr>
+      <w:r>
+        <w:t>1. Create a folder to work from</w:t>
+      </w:r>
+    </w:p>
+    <w:p>
+      <w:pPr>
+        <w:jc w:val="both"/>
+      </w:pPr>
+      <w:r>
+        <w:t>Just before we get into installing NodeJS, the first thing I did was create a folder on the Desktop called ‘Drone’ which contained an empty folder called ‘</w:t>
       </w:r>
       <w:proofErr w:type="spellStart"/>
       <w:r>
-        <w:rPr>
-          <w:b w:val="0"/>
-        </w:rPr>
-        <w:t>NodeJs</w:t>
+        <w:t>nodejs</w:t>
       </w:r>
       <w:proofErr w:type="spellEnd"/>
-    </w:p>
-    <w:p>
-      <w:pPr>
-        <w:jc w:val="both"/>
-      </w:pPr>
-      <w:r>
-        <w:t>Just before we get into installing NodeJS, the first thing I did was create a folder on the Desktop called ‘Drone’ which contained an empty folder called ‘</w:t>
+      <w:r>
+        <w:t>’. When we install NodeJS below we’ll change the default install location from C:\Program Files\</w:t>
       </w:r>
       <w:proofErr w:type="spellStart"/>
       <w:r>
@@ -586,18 +733,7 @@
       </w:r>
       <w:proofErr w:type="spellEnd"/>
       <w:r>
-        <w:t>’. When we install NodeJS below we’ll change the default install location from C:\Program Files\</w:t>
-      </w:r>
-      <w:proofErr w:type="spellStart"/>
-      <w:r>
-        <w:t>nodejs</w:t>
-      </w:r>
-      <w:proofErr w:type="spellEnd"/>
-      <w:r>
-        <w:t>\ to</w:t>
-      </w:r>
-      <w:r>
-        <w:t xml:space="preserve"> </w:t>
+        <w:t xml:space="preserve">\ to </w:t>
       </w:r>
       <w:r>
         <w:t>C:\Users\</w:t>
@@ -612,13 +748,7 @@
         <w:t>\Desktop\Drone</w:t>
       </w:r>
       <w:r>
-        <w:t>\nodejs</w:t>
-      </w:r>
-      <w:r>
-        <w:t>\</w:t>
-      </w:r>
-      <w:r>
-        <w:t xml:space="preserve"> (just change ‘</w:t>
+        <w:t>\nodejs\ (just change ‘</w:t>
       </w:r>
       <w:r>
         <w:rPr>
@@ -627,13 +757,7 @@
         <w:t>Mark’</w:t>
       </w:r>
       <w:r>
-        <w:t xml:space="preserve"> to the user</w:t>
-      </w:r>
-      <w:r>
-        <w:t xml:space="preserve"> name on</w:t>
-      </w:r>
-      <w:r>
-        <w:t xml:space="preserve"> your PC!)</w:t>
+        <w:t xml:space="preserve"> to the user name on your PC!)</w:t>
       </w:r>
     </w:p>
     <w:p>
@@ -646,7 +770,7 @@
           <w:lang w:eastAsia="en-GB"/>
         </w:rPr>
         <w:drawing>
-          <wp:inline distT="0" distB="0" distL="0" distR="0" wp14:anchorId="05DDB066" wp14:editId="24C4EF3B">
+          <wp:inline distT="0" distB="0" distL="0" distR="0" wp14:anchorId="687A48F7" wp14:editId="364E1B26">
             <wp:extent cx="1200150" cy="1085850"/>
             <wp:effectExtent l="0" t="0" r="0" b="0"/>
             <wp:docPr id="2" name="Picture 2"/>
@@ -684,13 +808,30 @@
     </w:p>
     <w:p>
       <w:pPr>
+        <w:pStyle w:val="Heading3"/>
+      </w:pPr>
+      <w:r>
+        <w:t>2. Install NodeJS</w:t>
+      </w:r>
+    </w:p>
+    <w:p>
+      <w:pPr>
         <w:jc w:val="both"/>
       </w:pPr>
       <w:r>
         <w:t>Now we’ve got a place</w:t>
       </w:r>
       <w:r>
-        <w:t xml:space="preserve"> sorted out for NodeJS to live, click the following link to view the available NodeJS downloads</w:t>
+        <w:t xml:space="preserve"> </w:t>
+      </w:r>
+      <w:r>
+        <w:t>for NodeJS</w:t>
+      </w:r>
+      <w:r>
+        <w:t xml:space="preserve"> and our other files</w:t>
+      </w:r>
+      <w:r>
+        <w:t xml:space="preserve"> to live, click the following link to view the available NodeJS downloads</w:t>
       </w:r>
       <w:r>
         <w:t xml:space="preserve"> </w:t>
@@ -776,6 +917,7 @@
         </w:rPr>
       </w:pPr>
       <w:r>
+        <w:lastRenderedPageBreak/>
         <w:t>Windows 8</w:t>
       </w:r>
       <w:r>
@@ -794,7 +936,13 @@
         <w:t>in-between</w:t>
       </w:r>
       <w:r>
-        <w:t xml:space="preserve"> CTRL and ALT on the bottom left of keyboard) and press E to open file explorer, then right click </w:t>
+        <w:t xml:space="preserve"> CTRL and ALT on the bottom left of keyboard) and press E to open </w:t>
+      </w:r>
+      <w:r>
+        <w:t>the Windows File E</w:t>
+      </w:r>
+      <w:r>
+        <w:t xml:space="preserve">xplorer, then right click </w:t>
       </w:r>
       <w:r>
         <w:t>‘</w:t>
@@ -822,6 +970,9 @@
       </w:r>
       <w:r>
         <w:t>’</w:t>
+      </w:r>
+      <w:r>
+        <w:t>.</w:t>
       </w:r>
     </w:p>
     <w:p>
@@ -952,7 +1103,6 @@
           <w:noProof/>
           <w:lang w:eastAsia="en-GB"/>
         </w:rPr>
-        <w:lastRenderedPageBreak/>
         <mc:AlternateContent>
           <mc:Choice Requires="wps">
             <w:drawing>
@@ -1078,13 +1228,34 @@
         <w:jc w:val="both"/>
       </w:pPr>
       <w:r>
-        <w:t xml:space="preserve">Clicking the link in the red box above will start the NodeJS download, once the file has </w:t>
-      </w:r>
-      <w:r>
-        <w:t>downloaded;</w:t>
-      </w:r>
-      <w:r>
-        <w:t xml:space="preserve"> click it to start the installation process. </w:t>
+        <w:t xml:space="preserve">Clicking the link in the red box above will start </w:t>
+      </w:r>
+      <w:r>
+        <w:t>to download NodeJ</w:t>
+      </w:r>
+      <w:r>
+        <w:t>S</w:t>
+      </w:r>
+      <w:r>
+        <w:t xml:space="preserve">, once the file has </w:t>
+      </w:r>
+      <w:r>
+        <w:t>downloaded</w:t>
+      </w:r>
+      <w:r>
+        <w:t xml:space="preserve"> </w:t>
+      </w:r>
+      <w:r>
+        <w:t>double-</w:t>
+      </w:r>
+      <w:r>
+        <w:t>click it</w:t>
+      </w:r>
+      <w:r>
+        <w:t xml:space="preserve"> in your Downloads folder</w:t>
+      </w:r>
+      <w:r>
+        <w:t xml:space="preserve"> to start the installation process. </w:t>
       </w:r>
       <w:r>
         <w:t>Accept the license agreement and click</w:t>
@@ -1093,65 +1264,7 @@
         <w:t xml:space="preserve"> Next on each screen if you’re happy with the defaults, apart from the screen that includes </w:t>
       </w:r>
       <w:r>
-        <w:t>the below (install location of NodeJS). Click change and</w:t>
-      </w:r>
-      <w:r>
-        <w:t xml:space="preserve"> in the new window that opens, type </w:t>
-      </w:r>
-      <w:r>
-        <w:t xml:space="preserve"> ‘</w:t>
-      </w:r>
-      <w:r>
-        <w:t>C:\Users\</w:t>
-      </w:r>
-      <w:r>
-        <w:rPr>
-          <w:b/>
-        </w:rPr>
-        <w:t>&lt;</w:t>
-      </w:r>
-      <w:proofErr w:type="spellStart"/>
-      <w:r>
-        <w:rPr>
-          <w:b/>
-        </w:rPr>
-        <w:t>yoursystemusername</w:t>
-      </w:r>
-      <w:proofErr w:type="spellEnd"/>
-      <w:r>
-        <w:rPr>
-          <w:b/>
-        </w:rPr>
-        <w:t>&gt;</w:t>
-      </w:r>
-      <w:r>
-        <w:t>\Desktop\Drone</w:t>
-      </w:r>
-      <w:r>
-        <w:t>\</w:t>
-      </w:r>
-      <w:proofErr w:type="spellStart"/>
-      <w:r>
-        <w:t>nodejs</w:t>
-      </w:r>
-      <w:proofErr w:type="spellEnd"/>
-      <w:r>
-        <w:t>\</w:t>
-      </w:r>
-      <w:r>
-        <w:t xml:space="preserve">’ as the location to install NodeJS, click OK to confirm </w:t>
-      </w:r>
-      <w:r>
-        <w:t xml:space="preserve">and close the new window </w:t>
-      </w:r>
-      <w:r>
-        <w:t>and then click Next on</w:t>
-      </w:r>
-      <w:r>
-        <w:t xml:space="preserve"> the original window for</w:t>
-      </w:r>
-      <w:r>
-        <w:t xml:space="preserve"> all further steps of the installation.</w:t>
+        <w:t xml:space="preserve">the below (install location of NodeJS). </w:t>
       </w:r>
     </w:p>
     <w:p>
@@ -1163,6 +1276,7 @@
           <w:noProof/>
           <w:lang w:eastAsia="en-GB"/>
         </w:rPr>
+        <w:lastRenderedPageBreak/>
         <mc:AlternateContent>
           <mc:Choice Requires="wps">
             <w:drawing>
@@ -1279,15 +1393,67 @@
       </w:r>
     </w:p>
     <w:p>
-      <w:pPr>
-        <w:rPr>
-          <w:i/>
-        </w:rPr>
-      </w:pPr>
-    </w:p>
-    <w:p>
-      <w:r>
-        <w:lastRenderedPageBreak/>
+      <w:r>
+        <w:t>Click</w:t>
+      </w:r>
+      <w:r>
+        <w:t xml:space="preserve"> the</w:t>
+      </w:r>
+      <w:r>
+        <w:t xml:space="preserve"> </w:t>
+      </w:r>
+      <w:r>
+        <w:t>‘</w:t>
+      </w:r>
+      <w:r>
+        <w:t>change</w:t>
+      </w:r>
+      <w:r>
+        <w:t>’ button</w:t>
+      </w:r>
+      <w:r>
+        <w:t xml:space="preserve"> and in the new window that opens, type  ‘</w:t>
+      </w:r>
+      <w:r>
+        <w:t>C:\Users\</w:t>
+      </w:r>
+      <w:r>
+        <w:rPr>
+          <w:b/>
+        </w:rPr>
+        <w:t>&lt;</w:t>
+      </w:r>
+      <w:proofErr w:type="spellStart"/>
+      <w:r>
+        <w:rPr>
+          <w:b/>
+        </w:rPr>
+        <w:t>yoursystemusername</w:t>
+      </w:r>
+      <w:proofErr w:type="spellEnd"/>
+      <w:r>
+        <w:rPr>
+          <w:b/>
+        </w:rPr>
+        <w:t>&gt;</w:t>
+      </w:r>
+      <w:r>
+        <w:t>\Desktop\Drone</w:t>
+      </w:r>
+      <w:r>
+        <w:t>\</w:t>
+      </w:r>
+      <w:proofErr w:type="spellStart"/>
+      <w:r>
+        <w:t>nodejs</w:t>
+      </w:r>
+      <w:proofErr w:type="spellEnd"/>
+      <w:r>
+        <w:t>\’ as the location to install NodeJS, click OK to confirm and close the new window and then click Next on the original window for all further steps of the installation.</w:t>
+      </w:r>
+    </w:p>
+    <w:p>
+      <w:r>
         <w:t xml:space="preserve">We now have NodeJS installed on our machine! There’s just one last step to complete which will make sure that NodeJS knows what a drone is and how to work with it. To do this we need to use the windows command prompt within the </w:t>
       </w:r>
       <w:proofErr w:type="spellStart"/>
@@ -1296,7 +1462,19 @@
       </w:r>
       <w:proofErr w:type="spellEnd"/>
       <w:r>
-        <w:t xml:space="preserve"> folder – do this by holding down the left ‘shift’ button on your keyboard and right clicking and empty area inside the </w:t>
+        <w:t xml:space="preserve"> folder – do this by holding down the left ‘shift’ </w:t>
+      </w:r>
+      <w:r>
+        <w:t>key</w:t>
+      </w:r>
+      <w:r>
+        <w:t xml:space="preserve"> on </w:t>
+      </w:r>
+      <w:r>
+        <w:t>your keyboard and right click an</w:t>
+      </w:r>
+      <w:r>
+        <w:t xml:space="preserve"> empty area inside the </w:t>
       </w:r>
       <w:proofErr w:type="spellStart"/>
       <w:r>
@@ -1488,8 +1666,9 @@
           <w:noProof/>
           <w:lang w:eastAsia="en-GB"/>
         </w:rPr>
+        <w:lastRenderedPageBreak/>
         <w:drawing>
-          <wp:inline distT="0" distB="0" distL="0" distR="0" wp14:anchorId="426AD0DA" wp14:editId="16DB2359">
+          <wp:inline distT="0" distB="0" distL="0" distR="0" wp14:anchorId="2C08FFE3" wp14:editId="704D6F05">
             <wp:extent cx="4000500" cy="2886685"/>
             <wp:effectExtent l="19050" t="19050" r="19050" b="28575"/>
             <wp:docPr id="12" name="Picture 12"/>
@@ -1530,10 +1709,6 @@
         </w:drawing>
       </w:r>
     </w:p>
-    <w:p/>
-    <w:p/>
-    <w:p/>
-    <w:p/>
     <w:p>
       <w:pPr>
         <w:rPr>
@@ -1542,14 +1717,10 @@
         </w:rPr>
       </w:pPr>
       <w:r>
-        <w:lastRenderedPageBreak/>
-        <w:t>Type in the following</w:t>
-      </w:r>
-      <w:r>
-        <w:t xml:space="preserve"> and press enter</w:t>
-      </w:r>
-      <w:r>
-        <w:t xml:space="preserve">; </w:t>
+        <w:t>Type in</w:t>
+      </w:r>
+      <w:r>
+        <w:t xml:space="preserve"> </w:t>
       </w:r>
       <w:proofErr w:type="spellStart"/>
       <w:r>
@@ -1582,6 +1753,15 @@
           <w:i/>
         </w:rPr>
         <w:t>-drone</w:t>
+      </w:r>
+      <w:r>
+        <w:t xml:space="preserve"> </w:t>
+      </w:r>
+      <w:r>
+        <w:t>and press enter</w:t>
+      </w:r>
+      <w:r>
+        <w:t>.</w:t>
       </w:r>
     </w:p>
     <w:p>
@@ -1659,25 +1839,23 @@
         <w:t>has done</w:t>
       </w:r>
       <w:r>
-        <w:t xml:space="preserve"> is tell the Node Package Manager (</w:t>
+        <w:t xml:space="preserve"> is tell the Node Package Manager </w:t>
+      </w:r>
+      <w:r>
+        <w:t>that we</w:t>
+      </w:r>
+      <w:r>
+        <w:t xml:space="preserve"> need a new ‘tool’, the tool in question is one created by </w:t>
       </w:r>
       <w:proofErr w:type="spellStart"/>
       <w:r>
-        <w:t>npm</w:t>
+        <w:t>Felix</w:t>
+      </w:r>
+      <w:r>
+        <w:t>ge</w:t>
       </w:r>
       <w:proofErr w:type="spellEnd"/>
       <w:r>
-        <w:t xml:space="preserve"> - picture this as a toolbox in a garage) that it needs a new ‘tool’, the tool in question is one created by </w:t>
-      </w:r>
-      <w:proofErr w:type="spellStart"/>
-      <w:r>
-        <w:t>Felix</w:t>
-      </w:r>
-      <w:r>
-        <w:t>ge</w:t>
-      </w:r>
-      <w:proofErr w:type="spellEnd"/>
-      <w:r>
         <w:t xml:space="preserve"> </w:t>
       </w:r>
       <w:r>
@@ -1687,32 +1865,22 @@
         <w:t>enables</w:t>
       </w:r>
       <w:r>
+        <w:t xml:space="preserve"> the NodeJS application</w:t>
+      </w:r>
+      <w:r>
+        <w:t xml:space="preserve"> to </w:t>
+      </w:r>
+      <w:r>
+        <w:t xml:space="preserve">work with </w:t>
+      </w:r>
+      <w:r>
+        <w:t>our</w:t>
+      </w:r>
+      <w:r>
         <w:t xml:space="preserve"> </w:t>
       </w:r>
-      <w:proofErr w:type="spellStart"/>
-      <w:r>
-        <w:t>NodeJs</w:t>
-      </w:r>
-      <w:proofErr w:type="spellEnd"/>
-      <w:r>
-        <w:t xml:space="preserve"> to </w:t>
-      </w:r>
-      <w:r>
-        <w:t xml:space="preserve">work with </w:t>
-      </w:r>
-      <w:r>
-        <w:t>our</w:t>
-      </w:r>
-      <w:r>
-        <w:t xml:space="preserve"> </w:t>
-      </w:r>
-      <w:proofErr w:type="spellStart"/>
-      <w:r>
-        <w:t>ar</w:t>
-      </w:r>
-      <w:proofErr w:type="spellEnd"/>
-      <w:r>
-        <w:t xml:space="preserve">-drone and perform commands such as </w:t>
+      <w:r>
+        <w:t xml:space="preserve">drone and perform commands such as </w:t>
       </w:r>
       <w:r>
         <w:t>take-off</w:t>
@@ -1770,6 +1938,7 @@
           <w:noProof/>
           <w:lang w:eastAsia="en-GB"/>
         </w:rPr>
+        <w:lastRenderedPageBreak/>
         <w:drawing>
           <wp:inline distT="0" distB="0" distL="0" distR="0" wp14:anchorId="293E8382" wp14:editId="5E47C986">
             <wp:extent cx="5731510" cy="2609184"/>
@@ -1813,10 +1982,6 @@
       </w:r>
     </w:p>
     <w:p/>
-    <w:p/>
-    <w:p/>
-    <w:p/>
-    <w:p/>
     <w:p>
       <w:pPr>
         <w:pStyle w:val="Heading2"/>
@@ -1828,7 +1993,12 @@
         <w:rPr>
           <w:b w:val="0"/>
         </w:rPr>
-        <w:lastRenderedPageBreak/>
+        <w:t xml:space="preserve">3. </w:t>
+      </w:r>
+      <w:r>
+        <w:rPr>
+          <w:b w:val="0"/>
+        </w:rPr>
         <w:t>Connect to Drone</w:t>
       </w:r>
     </w:p>
@@ -1936,6 +2106,7 @@
           <w:noProof/>
           <w:lang w:eastAsia="en-GB"/>
         </w:rPr>
+        <w:lastRenderedPageBreak/>
         <w:drawing>
           <wp:inline distT="0" distB="0" distL="0" distR="0">
             <wp:extent cx="4443073" cy="3812783"/>
@@ -2056,7 +2227,12 @@
         <w:rPr>
           <w:b w:val="0"/>
         </w:rPr>
-        <w:lastRenderedPageBreak/>
+        <w:t xml:space="preserve">4. </w:t>
+      </w:r>
+      <w:r>
+        <w:rPr>
+          <w:b w:val="0"/>
+        </w:rPr>
         <w:t xml:space="preserve">Running NodeJS and </w:t>
       </w:r>
       <w:r>
@@ -2273,19 +2449,7 @@
           <w:rPr>
             <w:rStyle w:val="Hyperlink"/>
           </w:rPr>
-          <w:t>http://www.instructables.com/id/Autonomous-AR-Parrot-Dr</w:t>
-        </w:r>
-        <w:r>
-          <w:rPr>
-            <w:rStyle w:val="Hyperlink"/>
-          </w:rPr>
-          <w:t>o</w:t>
-        </w:r>
-        <w:r>
-          <w:rPr>
-            <w:rStyle w:val="Hyperlink"/>
-          </w:rPr>
-          <w:t>ne-20-Flying/step2/Node-JS/</w:t>
+          <w:t>http://www.instructables.com/id/Autonomous-AR-Parrot-Drone-20-Flying/step2/Node-JS/</w:t>
         </w:r>
       </w:hyperlink>
     </w:p>
@@ -2744,10 +2908,7 @@
         <w:t>how</w:t>
       </w:r>
       <w:r>
-        <w:t xml:space="preserve"> to communicate with </w:t>
-      </w:r>
-      <w:r>
-        <w:t>it.</w:t>
+        <w:t xml:space="preserve"> to communicate with it.</w:t>
       </w:r>
     </w:p>
     <w:p>
@@ -2761,7 +2922,6 @@
         <w:t xml:space="preserve">, I’ve written them out in text form below so you can copy and paste them into the Node window a line at a time if you like. </w:t>
       </w:r>
       <w:r>
-        <w:lastRenderedPageBreak/>
         <w:t xml:space="preserve">Word of warning, when the drone takes off it will hover at about a meter off the ground and stay roughly there until you tell is to land. Just in case you need to stop/land it quickly for whatever reason, I would copy make sure you copy the command to land the drone (highlight command with cursor, right click, </w:t>
       </w:r>
       <w:proofErr w:type="gramStart"/>
@@ -2900,7 +3060,11 @@
       </w:r>
       <w:proofErr w:type="spellEnd"/>
       <w:r>
-        <w:t>-drone command as shown earlier in the guide.</w:t>
+        <w:t xml:space="preserve">-drone command as shown earlier in the </w:t>
+      </w:r>
+      <w:r>
+        <w:lastRenderedPageBreak/>
+        <w:t>guide.</w:t>
       </w:r>
       <w:r>
         <w:t xml:space="preserve"> When all is said and done your drone window should look more or less exactly like mine below:</w:t>
@@ -2959,13 +3123,7 @@
         </w:drawing>
       </w:r>
     </w:p>
-    <w:p>
-      <w:pPr>
-        <w:rPr>
-          <w:b/>
-        </w:rPr>
-      </w:pPr>
-    </w:p>
+    <w:p/>
     <w:p>
       <w:pPr>
         <w:pStyle w:val="Heading2"/>
@@ -2973,66 +3131,16 @@
           <w:b w:val="0"/>
         </w:rPr>
       </w:pPr>
-    </w:p>
-    <w:p>
-      <w:pPr>
-        <w:pStyle w:val="Heading2"/>
+      <w:r>
         <w:rPr>
           <w:b w:val="0"/>
         </w:rPr>
-      </w:pPr>
-    </w:p>
-    <w:p>
-      <w:pPr>
-        <w:pStyle w:val="Heading2"/>
+        <w:t xml:space="preserve">5. </w:t>
+      </w:r>
+      <w:r>
         <w:rPr>
           <w:b w:val="0"/>
         </w:rPr>
-      </w:pPr>
-    </w:p>
-    <w:p>
-      <w:pPr>
-        <w:pStyle w:val="Heading2"/>
-        <w:rPr>
-          <w:b w:val="0"/>
-        </w:rPr>
-      </w:pPr>
-    </w:p>
-    <w:p>
-      <w:pPr>
-        <w:pStyle w:val="Heading2"/>
-        <w:rPr>
-          <w:b w:val="0"/>
-        </w:rPr>
-      </w:pPr>
-    </w:p>
-    <w:p>
-      <w:pPr>
-        <w:pStyle w:val="Heading2"/>
-        <w:rPr>
-          <w:rFonts w:asciiTheme="minorHAnsi" w:eastAsiaTheme="minorHAnsi" w:hAnsiTheme="minorHAnsi" w:cstheme="minorBidi"/>
-          <w:b w:val="0"/>
-          <w:bCs w:val="0"/>
-          <w:color w:val="auto"/>
-          <w:sz w:val="22"/>
-          <w:szCs w:val="22"/>
-        </w:rPr>
-      </w:pPr>
-    </w:p>
-    <w:p/>
-    <w:p/>
-    <w:p>
-      <w:pPr>
-        <w:pStyle w:val="Heading2"/>
-        <w:rPr>
-          <w:b w:val="0"/>
-        </w:rPr>
-      </w:pPr>
-      <w:r>
-        <w:rPr>
-          <w:b w:val="0"/>
-        </w:rPr>
-        <w:lastRenderedPageBreak/>
         <w:t>Running commands as a simple, repeatable JavaScript program instead</w:t>
       </w:r>
     </w:p>
@@ -3214,6 +3322,7 @@
           <w:noProof/>
           <w:lang w:eastAsia="en-GB"/>
         </w:rPr>
+        <w:lastRenderedPageBreak/>
         <w:drawing>
           <wp:inline distT="0" distB="0" distL="0" distR="0">
             <wp:extent cx="3737971" cy="3078768"/>
@@ -3268,7 +3377,6 @@
     </w:p>
     <w:p>
       <w:r>
-        <w:lastRenderedPageBreak/>
         <w:t xml:space="preserve">If you don’t fancy writing this file for yourself, firstflight.js and </w:t>
       </w:r>
       <w:r>
@@ -3432,17 +3540,10 @@
       </w:r>
     </w:p>
     <w:p/>
-    <w:p/>
-    <w:p/>
-    <w:p/>
-    <w:p/>
-    <w:p/>
-    <w:p/>
-    <w:p/>
-    <w:p/>
-    <w:p/>
-    <w:p/>
-    <w:p/>
+    <w:p>
+      <w:bookmarkStart w:id="0" w:name="_GoBack"/>
+      <w:bookmarkEnd w:id="0"/>
+    </w:p>
     <w:p>
       <w:pPr>
         <w:pStyle w:val="Heading2"/>
@@ -3455,6 +3556,12 @@
           <w:b w:val="0"/>
         </w:rPr>
         <w:lastRenderedPageBreak/>
+        <w:t xml:space="preserve">6. </w:t>
+      </w:r>
+      <w:r>
+        <w:rPr>
+          <w:b w:val="0"/>
+        </w:rPr>
         <w:t>Adding more commands in JavaScript</w:t>
       </w:r>
     </w:p>
@@ -3756,27 +3863,14 @@
       <w:r>
         <w:t xml:space="preserve">Figure </w:t>
       </w:r>
-      <w:r>
-        <w:fldChar w:fldCharType="begin"/>
-      </w:r>
-      <w:r>
-        <w:instrText xml:space="preserve"> SEQ Figure \* ARABIC </w:instrText>
-      </w:r>
-      <w:r>
-        <w:fldChar w:fldCharType="separate"/>
-      </w:r>
-      <w:r>
-        <w:rPr>
-          <w:noProof/>
-        </w:rPr>
-        <w:t>1</w:t>
-      </w:r>
-      <w:r>
-        <w:rPr>
-          <w:noProof/>
-        </w:rPr>
-        <w:fldChar w:fldCharType="end"/>
-      </w:r>
+      <w:fldSimple w:instr=" SEQ Figure \* ARABIC ">
+        <w:r>
+          <w:rPr>
+            <w:noProof/>
+          </w:rPr>
+          <w:t>1</w:t>
+        </w:r>
+      </w:fldSimple>
       <w:r>
         <w:t xml:space="preserve">: </w:t>
       </w:r>
@@ -3816,10 +3910,7 @@
         <w:t>)</w:t>
       </w:r>
     </w:p>
-    <w:p>
-      <w:bookmarkStart w:id="0" w:name="_GoBack"/>
-      <w:bookmarkEnd w:id="0"/>
-    </w:p>
+    <w:p/>
     <w:sectPr>
       <w:pgSz w:w="11906" w:h="16838"/>
       <w:pgMar w:top="1440" w:right="1440" w:bottom="1440" w:left="1440" w:header="708" w:footer="708" w:gutter="0"/>
@@ -5390,7 +5481,7 @@
 </file>
 
 <file path=customXml/itemProps1.xml><?xml version="1.0" encoding="utf-8"?>
-<ds:datastoreItem xmlns:ds="http://schemas.openxmlformats.org/officeDocument/2006/customXml" ds:itemID="{9A8DADB8-DDB4-419E-9AD1-F9ED46799DDE}">
+<ds:datastoreItem xmlns:ds="http://schemas.openxmlformats.org/officeDocument/2006/customXml" ds:itemID="{B5F443CA-0968-4EB4-BBD6-793E5ED37755}">
   <ds:schemaRefs>
     <ds:schemaRef ds:uri="http://schemas.openxmlformats.org/officeDocument/2006/bibliography"/>
   </ds:schemaRefs>

</xml_diff>